<commit_message>
Written begging of report
</commit_message>
<xml_diff>
--- a/docs/reports/practice/report.docx
+++ b/docs/reports/practice/report.docx
@@ -2431,7 +2431,7 @@
         <w:bidi w:val="0"/>
         <w:spacing w:lineRule="auto" w:line="360" w:before="240" w:after="120"/>
         <w:ind w:left="0" w:right="0" w:firstLine="737"/>
-        <w:jc w:val="left"/>
+        <w:jc w:val="both"/>
         <w:rPr>
           <w:rFonts w:ascii="Times New Roman" w:hAnsi="Times New Roman"/>
           <w:sz w:val="28"/>
@@ -2456,7 +2456,7 @@
         <w:bidi w:val="0"/>
         <w:spacing w:lineRule="auto" w:line="360" w:before="200" w:after="120"/>
         <w:ind w:left="0" w:right="0" w:firstLine="737"/>
-        <w:jc w:val="left"/>
+        <w:jc w:val="both"/>
         <w:rPr>
           <w:rFonts w:ascii="Times New Roman" w:hAnsi="Times New Roman"/>
           <w:sz w:val="28"/>
@@ -2480,7 +2480,7 @@
         <w:bidi w:val="0"/>
         <w:spacing w:lineRule="auto" w:line="360" w:before="0" w:after="140"/>
         <w:ind w:left="0" w:right="0" w:firstLine="737"/>
-        <w:jc w:val="left"/>
+        <w:jc w:val="both"/>
         <w:rPr>
           <w:rFonts w:ascii="Times New Roman" w:hAnsi="Times New Roman"/>
           <w:sz w:val="28"/>
@@ -2505,7 +2505,7 @@
         <w:bidi w:val="0"/>
         <w:spacing w:lineRule="auto" w:line="360" w:before="140" w:after="120"/>
         <w:ind w:left="0" w:right="0" w:firstLine="737"/>
-        <w:jc w:val="left"/>
+        <w:jc w:val="both"/>
         <w:rPr>
           <w:rFonts w:ascii="Times New Roman" w:hAnsi="Times New Roman"/>
           <w:sz w:val="28"/>
@@ -2533,6 +2533,142 @@
         <w:bidi w:val="0"/>
         <w:spacing w:lineRule="auto" w:line="360" w:before="140" w:after="120"/>
         <w:ind w:left="0" w:right="0" w:firstLine="737"/>
+        <w:jc w:val="both"/>
+        <w:outlineLvl w:val="2"/>
+        <w:rPr/>
+      </w:pPr>
+      <w:r>
+        <w:rPr>
+          <w:rFonts w:ascii="Times New Roman" w:hAnsi="Times New Roman"/>
+          <w:sz w:val="28"/>
+          <w:szCs w:val="28"/>
+        </w:rPr>
+        <w:t>К</w:t>
+      </w:r>
+      <w:r>
+        <w:rPr>
+          <w:rFonts w:ascii="Times New Roman" w:hAnsi="Times New Roman"/>
+          <w:sz w:val="28"/>
+          <w:szCs w:val="28"/>
+        </w:rPr>
+        <w:t>амера представляет собой невидимый объект, содержащий в себе информацию о координатах положения камеры в пространстве и вектор</w:t>
+      </w:r>
+      <w:r>
+        <w:rPr>
+          <w:rFonts w:ascii="Times New Roman" w:hAnsi="Times New Roman"/>
+          <w:sz w:val="28"/>
+          <w:szCs w:val="28"/>
+        </w:rPr>
+        <w:t>е</w:t>
+      </w:r>
+      <w:r>
+        <w:rPr>
+          <w:rFonts w:ascii="Times New Roman" w:hAnsi="Times New Roman"/>
+          <w:sz w:val="28"/>
+          <w:szCs w:val="28"/>
+        </w:rPr>
+        <w:t xml:space="preserve"> направления взгляда.</w:t>
+      </w:r>
+    </w:p>
+    <w:p>
+      <w:pPr>
+        <w:pStyle w:val="Heading3"/>
+        <w:keepNext w:val="true"/>
+        <w:widowControl/>
+        <w:suppressAutoHyphens w:val="true"/>
+        <w:bidi w:val="0"/>
+        <w:spacing w:lineRule="auto" w:line="360" w:before="140" w:after="120"/>
+        <w:ind w:left="0" w:right="0" w:firstLine="737"/>
+        <w:jc w:val="both"/>
+        <w:rPr/>
+      </w:pPr>
+      <w:r>
+        <w:rPr>
+          <w:rFonts w:ascii="Times New Roman" w:hAnsi="Times New Roman"/>
+          <w:sz w:val="28"/>
+          <w:szCs w:val="28"/>
+        </w:rPr>
+        <w:t>1.1.2 Источник света</w:t>
+      </w:r>
+    </w:p>
+    <w:p>
+      <w:pPr>
+        <w:pStyle w:val="TextBody"/>
+        <w:widowControl/>
+        <w:numPr>
+          <w:ilvl w:val="0"/>
+          <w:numId w:val="0"/>
+        </w:numPr>
+        <w:suppressAutoHyphens w:val="true"/>
+        <w:bidi w:val="0"/>
+        <w:spacing w:lineRule="auto" w:line="360" w:before="140" w:after="120"/>
+        <w:ind w:left="0" w:right="0" w:firstLine="737"/>
+        <w:jc w:val="both"/>
+        <w:outlineLvl w:val="2"/>
+        <w:rPr/>
+      </w:pPr>
+      <w:r>
+        <w:rPr>
+          <w:rFonts w:ascii="Times New Roman" w:hAnsi="Times New Roman"/>
+          <w:sz w:val="28"/>
+          <w:szCs w:val="28"/>
+        </w:rPr>
+        <w:t>И</w:t>
+      </w:r>
+      <w:r>
+        <w:rPr>
+          <w:rFonts w:ascii="Times New Roman" w:hAnsi="Times New Roman"/>
+          <w:sz w:val="28"/>
+          <w:szCs w:val="28"/>
+        </w:rPr>
+        <w:t xml:space="preserve">сточник света представляет собой материальную точку, испускающую лучи света во все стороны. Данный объект хранит в себе информацию </w:t>
+      </w:r>
+      <w:r>
+        <w:rPr>
+          <w:rFonts w:ascii="Times New Roman" w:hAnsi="Times New Roman"/>
+          <w:sz w:val="28"/>
+          <w:szCs w:val="28"/>
+        </w:rPr>
+        <w:t>о координатах положения в пространстве источника света, интенсивности и цвете в формате RGB.</w:t>
+      </w:r>
+    </w:p>
+    <w:p>
+      <w:pPr>
+        <w:pStyle w:val="Heading3"/>
+        <w:keepNext w:val="true"/>
+        <w:widowControl/>
+        <w:suppressAutoHyphens w:val="true"/>
+        <w:bidi w:val="0"/>
+        <w:spacing w:lineRule="auto" w:line="360" w:before="140" w:after="120"/>
+        <w:ind w:left="0" w:right="0" w:firstLine="737"/>
+        <w:jc w:val="left"/>
+        <w:rPr>
+          <w:rFonts w:ascii="Times New Roman" w:hAnsi="Times New Roman"/>
+          <w:sz w:val="28"/>
+          <w:szCs w:val="28"/>
+        </w:rPr>
+      </w:pPr>
+      <w:r>
+        <w:rPr>
+          <w:rFonts w:ascii="Times New Roman" w:hAnsi="Times New Roman"/>
+          <w:sz w:val="28"/>
+          <w:szCs w:val="28"/>
+        </w:rPr>
+        <w:t>1.1.3 Формы задания трехмерных моделей</w:t>
+      </w:r>
+    </w:p>
+    <w:p>
+      <w:pPr>
+        <w:pStyle w:val="TextBody"/>
+        <w:widowControl/>
+        <w:numPr>
+          <w:ilvl w:val="0"/>
+          <w:numId w:val="0"/>
+        </w:numPr>
+        <w:suppressAutoHyphens w:val="true"/>
+        <w:bidi w:val="0"/>
+        <w:spacing w:lineRule="auto" w:line="360" w:before="140" w:after="120"/>
+        <w:ind w:left="0" w:right="0" w:firstLine="737"/>
         <w:jc w:val="left"/>
         <w:outlineLvl w:val="2"/>
         <w:rPr/>
@@ -2543,15 +2679,64 @@
           <w:sz w:val="28"/>
           <w:szCs w:val="28"/>
         </w:rPr>
-        <w:t>К</w:t>
-      </w:r>
+        <w:t>Для задания трехмерных моделей выделяют три формы: каркасную, поверхностную и объемную.</w:t>
+      </w:r>
+    </w:p>
+    <w:p>
+      <w:pPr>
+        <w:pStyle w:val="TextBody"/>
+        <w:widowControl/>
+        <w:numPr>
+          <w:ilvl w:val="0"/>
+          <w:numId w:val="0"/>
+        </w:numPr>
+        <w:suppressAutoHyphens w:val="true"/>
+        <w:bidi w:val="0"/>
+        <w:spacing w:lineRule="auto" w:line="360" w:before="140" w:after="120"/>
+        <w:ind w:left="0" w:right="0" w:firstLine="737"/>
+        <w:jc w:val="left"/>
+        <w:outlineLvl w:val="2"/>
+        <w:rPr/>
+      </w:pPr>
       <w:r>
         <w:rPr>
           <w:rFonts w:ascii="Times New Roman" w:hAnsi="Times New Roman"/>
           <w:sz w:val="28"/>
           <w:szCs w:val="28"/>
         </w:rPr>
-        <w:t>амера представляет собой невидимый объект, содержащий в себе информацию о координатах положения камеры в пространстве и вектора направления взгляда.</w:t>
+        <w:t xml:space="preserve">Каркасная модель является простейшим видом. В этой модели задается информация </w:t>
+      </w:r>
+      <w:r>
+        <w:rPr>
+          <w:rFonts w:ascii="Times New Roman" w:hAnsi="Times New Roman"/>
+          <w:sz w:val="28"/>
+          <w:szCs w:val="28"/>
+        </w:rPr>
+        <w:t>о вершинах и ребрах объекта. Однако, ввиду своей простоты, данный вид обладает серьезным недостатком: данная модель не всегда корректно передает представление об объекте.</w:t>
+      </w:r>
+    </w:p>
+    <w:p>
+      <w:pPr>
+        <w:pStyle w:val="TextBody"/>
+        <w:widowControl/>
+        <w:numPr>
+          <w:ilvl w:val="0"/>
+          <w:numId w:val="0"/>
+        </w:numPr>
+        <w:suppressAutoHyphens w:val="true"/>
+        <w:bidi w:val="0"/>
+        <w:spacing w:lineRule="auto" w:line="360" w:before="140" w:after="120"/>
+        <w:ind w:left="0" w:right="0" w:firstLine="737"/>
+        <w:jc w:val="left"/>
+        <w:outlineLvl w:val="2"/>
+        <w:rPr>
+          <w:rFonts w:ascii="Times New Roman" w:hAnsi="Times New Roman"/>
+          <w:sz w:val="28"/>
+          <w:szCs w:val="28"/>
+        </w:rPr>
+      </w:pPr>
+      <w:r>
+        <w:rPr/>
       </w:r>
     </w:p>
     <w:sectPr>

</xml_diff>

<commit_message>
Made some corrections in UML and added some methods in report
</commit_message>
<xml_diff>
--- a/docs/reports/practice/report.docx
+++ b/docs/reports/practice/report.docx
@@ -62,11 +62,11 @@
                   <wp:effectExtent l="0" t="0" r="0" b="0"/>
                   <wp:wrapTight wrapText="bothSides">
                     <wp:wrapPolygon edited="0">
-                      <wp:start x="-269" y="0"/>
-                      <wp:lineTo x="-269" y="21337"/>
-                      <wp:lineTo x="21587" y="21337"/>
-                      <wp:lineTo x="21587" y="0"/>
-                      <wp:lineTo x="-269" y="0"/>
+                      <wp:start x="-258" y="0"/>
+                      <wp:lineTo x="-258" y="21310"/>
+                      <wp:lineTo x="21563" y="21310"/>
+                      <wp:lineTo x="21563" y="0"/>
+                      <wp:lineTo x="-258" y="0"/>
                     </wp:wrapPolygon>
                   </wp:wrapTight>
                   <wp:docPr id="1" name="Image1" descr=""/>
@@ -319,21 +319,7 @@
           <w:sz w:val="24"/>
           <w:u w:val="single"/>
         </w:rPr>
-        <w:t xml:space="preserve"> “</w:t>
-      </w:r>
-      <w:r>
-        <w:rPr>
-          <w:sz w:val="24"/>
-          <w:u w:val="single"/>
-        </w:rPr>
-        <w:t>Информатика и системы управления</w:t>
-      </w:r>
-      <w:r>
-        <w:rPr>
-          <w:sz w:val="24"/>
-          <w:u w:val="single"/>
-        </w:rPr>
-        <w:t xml:space="preserve">”                                                                     </w:t>
+        <w:t xml:space="preserve"> “Информатика и системы управления”                                                                     </w:t>
       </w:r>
     </w:p>
     <w:p>
@@ -377,23 +363,7 @@
           <w:sz w:val="24"/>
           <w:u w:val="single"/>
         </w:rPr>
-        <w:t>“</w:t>
-      </w:r>
-      <w:r>
-        <w:rPr>
-          <w:iCs/>
-          <w:sz w:val="24"/>
-          <w:u w:val="single"/>
-        </w:rPr>
-        <w:t>Программное обеспечение ЭВМ и информационные технологии</w:t>
-      </w:r>
-      <w:r>
-        <w:rPr>
-          <w:iCs/>
-          <w:sz w:val="24"/>
-          <w:u w:val="single"/>
-        </w:rPr>
-        <w:t xml:space="preserve">”                          </w:t>
+        <w:t xml:space="preserve">“Программное обеспечение ЭВМ и информационные технологии”                          </w:t>
       </w:r>
     </w:p>
     <w:p>
@@ -722,27 +692,7 @@
           <w:szCs w:val="28"/>
           <w:u w:val="single"/>
         </w:rPr>
-        <w:t xml:space="preserve">                  </w:t>
-      </w:r>
-      <w:r>
-        <w:rPr>
-          <w:b w:val="false"/>
-          <w:bCs w:val="false"/>
-          <w:sz w:val="28"/>
-          <w:szCs w:val="28"/>
-          <w:u w:val="single"/>
-        </w:rPr>
-        <w:t>МГТУ им. Н. Э. Баумана, каф. ИУ7</w:t>
-      </w:r>
-      <w:r>
-        <w:rPr>
-          <w:b w:val="false"/>
-          <w:bCs w:val="false"/>
-          <w:sz w:val="28"/>
-          <w:szCs w:val="28"/>
-          <w:u w:val="single"/>
-        </w:rPr>
-        <w:t xml:space="preserve">                    </w:t>
+        <w:t xml:space="preserve">            МГТУ им. Н. Э. Баумана, кафедра ИУ7                    </w:t>
       </w:r>
     </w:p>
     <w:p>
@@ -935,25 +885,7 @@
           <w:sz w:val="28"/>
           <w:u w:val="single"/>
         </w:rPr>
-        <w:t xml:space="preserve">        </w:t>
-      </w:r>
-      <w:r>
-        <w:rPr>
-          <w:b w:val="false"/>
-          <w:bCs w:val="false"/>
-          <w:sz w:val="28"/>
-          <w:u w:val="single"/>
-        </w:rPr>
-        <w:t>Куров А. В</w:t>
-      </w:r>
-      <w:r>
-        <w:rPr>
-          <w:b w:val="false"/>
-          <w:bCs w:val="false"/>
-          <w:sz w:val="28"/>
-          <w:u w:val="single"/>
-        </w:rPr>
-        <w:t xml:space="preserve">             </w:t>
+        <w:t xml:space="preserve">        Куров А. В             </w:t>
       </w:r>
       <w:r>
         <w:rPr>
@@ -1164,7 +1096,7 @@
       </w:pPr>
       <w:r>
         <w:rPr>
-          <w:rFonts w:cs="Times New Roman" w:ascii="Times New Roman" w:hAnsi="Times New Roman"/>
+          <w:rFonts w:cs="Times New Roman"/>
           <w:b/>
           <w:bCs/>
           <w:sz w:val="24"/>
@@ -1189,7 +1121,7 @@
       </w:pPr>
       <w:r>
         <w:rPr>
-          <w:rFonts w:cs="Times New Roman" w:ascii="Times New Roman" w:hAnsi="Times New Roman"/>
+          <w:rFonts w:cs="Times New Roman"/>
           <w:b/>
           <w:bCs/>
           <w:sz w:val="24"/>
@@ -1214,7 +1146,7 @@
       </w:pPr>
       <w:r>
         <w:rPr>
-          <w:rFonts w:cs="Times New Roman" w:ascii="Times New Roman" w:hAnsi="Times New Roman"/>
+          <w:rFonts w:cs="Times New Roman"/>
           <w:b/>
           <w:bCs/>
           <w:sz w:val="24"/>
@@ -1246,7 +1178,7 @@
       </w:pPr>
       <w:r>
         <w:rPr>
-          <w:rFonts w:eastAsia="Arial" w:cs="Times New Roman" w:ascii="Times New Roman" w:hAnsi="Times New Roman"/>
+          <w:rFonts w:eastAsia="Arial" w:cs="Times New Roman"/>
           <w:b/>
           <w:bCs/>
           <w:i/>
@@ -1276,7 +1208,7 @@
       </w:pPr>
       <w:r>
         <w:rPr>
-          <w:rFonts w:eastAsia="Times New Roman" w:cs="Times New Roman" w:ascii="Times New Roman" w:hAnsi="Times New Roman"/>
+          <w:rFonts w:eastAsia="Times New Roman" w:cs="Times New Roman"/>
           <w:b/>
           <w:i/>
           <w:sz w:val="24"/>
@@ -1287,7 +1219,7 @@
     </w:p>
     <w:p>
       <w:pPr>
-        <w:pStyle w:val="Style11"/>
+        <w:pStyle w:val="Style10"/>
         <w:spacing w:lineRule="auto" w:line="276" w:before="0" w:after="0"/>
         <w:jc w:val="right"/>
         <w:rPr/>
@@ -1299,7 +1231,7 @@
     </w:p>
     <w:p>
       <w:pPr>
-        <w:pStyle w:val="Style11"/>
+        <w:pStyle w:val="Style10"/>
         <w:spacing w:lineRule="auto" w:line="276" w:before="0" w:after="0"/>
         <w:jc w:val="right"/>
         <w:rPr/>
@@ -1311,7 +1243,7 @@
     </w:p>
     <w:p>
       <w:pPr>
-        <w:pStyle w:val="Style11"/>
+        <w:pStyle w:val="Style10"/>
         <w:spacing w:lineRule="auto" w:line="276" w:before="0" w:after="0"/>
         <w:jc w:val="right"/>
         <w:rPr/>
@@ -1323,7 +1255,7 @@
     </w:p>
     <w:p>
       <w:pPr>
-        <w:pStyle w:val="Style11"/>
+        <w:pStyle w:val="Style10"/>
         <w:spacing w:lineRule="auto" w:line="276" w:before="0" w:after="0"/>
         <w:jc w:val="right"/>
         <w:rPr/>
@@ -1347,7 +1279,7 @@
       </w:pPr>
       <w:r>
         <w:rPr>
-          <w:rFonts w:eastAsia="Arial" w:cs="Times New Roman" w:ascii="Times New Roman" w:hAnsi="Times New Roman"/>
+          <w:rFonts w:eastAsia="Arial" w:cs="Times New Roman"/>
           <w:sz w:val="20"/>
           <w:szCs w:val="20"/>
           <w:lang w:eastAsia="ar-SA"/>
@@ -1372,7 +1304,7 @@
       </w:pPr>
       <w:r>
         <w:rPr>
-          <w:rFonts w:eastAsia="Times New Roman" w:cs="Times New Roman" w:ascii="Times New Roman" w:hAnsi="Times New Roman"/>
+          <w:rFonts w:eastAsia="Times New Roman" w:cs="Times New Roman"/>
           <w:b/>
           <w:spacing w:val="100"/>
           <w:sz w:val="36"/>
@@ -1392,7 +1324,7 @@
       </w:pPr>
       <w:r>
         <w:rPr>
-          <w:rFonts w:eastAsia="Times New Roman" w:cs="Times New Roman" w:ascii="Times New Roman" w:hAnsi="Times New Roman"/>
+          <w:rFonts w:eastAsia="Times New Roman" w:cs="Times New Roman"/>
           <w:b/>
           <w:sz w:val="32"/>
           <w:szCs w:val="20"/>
@@ -1402,7 +1334,7 @@
       </w:r>
       <w:r>
         <w:rPr>
-          <w:rFonts w:eastAsia="Times New Roman" w:cs="Times New Roman" w:ascii="Times New Roman" w:hAnsi="Times New Roman"/>
+          <w:rFonts w:eastAsia="Times New Roman" w:cs="Times New Roman"/>
           <w:b/>
           <w:sz w:val="32"/>
           <w:szCs w:val="20"/>
@@ -1413,7 +1345,7 @@
       </w:r>
       <w:r>
         <w:rPr>
-          <w:rFonts w:eastAsia="Times New Roman" w:cs="Times New Roman" w:ascii="Times New Roman" w:hAnsi="Times New Roman"/>
+          <w:rFonts w:eastAsia="Times New Roman" w:cs="Times New Roman"/>
           <w:b/>
           <w:sz w:val="32"/>
           <w:szCs w:val="20"/>
@@ -1440,36 +1372,14 @@
       </w:pPr>
       <w:r>
         <w:rPr>
-          <w:rFonts w:eastAsia="Times New Roman" w:cs="Times New Roman" w:ascii="Times New Roman" w:hAnsi="Times New Roman"/>
+          <w:rFonts w:eastAsia="Times New Roman" w:cs="Times New Roman"/>
           <w:b/>
           <w:sz w:val="32"/>
           <w:szCs w:val="20"/>
           <w:u w:val="single"/>
           <w:lang w:eastAsia="ar-SA"/>
         </w:rPr>
-        <w:t>____________</w:t>
-      </w:r>
-      <w:r>
-        <w:rPr>
-          <w:rFonts w:eastAsia="Times New Roman" w:cs="Times New Roman" w:ascii="Times New Roman" w:hAnsi="Times New Roman"/>
-          <w:b/>
-          <w:sz w:val="32"/>
-          <w:szCs w:val="20"/>
-          <w:u w:val="single"/>
-          <w:lang w:eastAsia="ar-SA"/>
-        </w:rPr>
-        <w:t>технологическая</w:t>
-      </w:r>
-      <w:r>
-        <w:rPr>
-          <w:rFonts w:eastAsia="Times New Roman" w:cs="Times New Roman" w:ascii="Times New Roman" w:hAnsi="Times New Roman"/>
-          <w:b/>
-          <w:sz w:val="32"/>
-          <w:szCs w:val="20"/>
-          <w:u w:val="single"/>
-          <w:lang w:eastAsia="ar-SA"/>
-        </w:rPr>
-        <w:t>___________</w:t>
+        <w:t>____________технологическая___________</w:t>
       </w:r>
     </w:p>
     <w:p>
@@ -1487,7 +1397,7 @@
       </w:pPr>
       <w:r>
         <w:rPr>
-          <w:rFonts w:eastAsia="Times New Roman" w:cs="Times New Roman" w:ascii="Times New Roman" w:hAnsi="Times New Roman"/>
+          <w:rFonts w:eastAsia="Times New Roman" w:cs="Times New Roman"/>
           <w:sz w:val="28"/>
           <w:szCs w:val="20"/>
           <w:shd w:fill="auto" w:val="clear"/>
@@ -1509,10 +1419,7 @@
       </w:pPr>
       <w:r>
         <w:rPr>
-          <w:rFonts w:eastAsia="Times New Roman" w:cs="Times New Roman" w:ascii="Times New Roman" w:hAnsi="Times New Roman"/>
-          <w:sz w:val="28"/>
-          <w:szCs w:val="20"/>
-          <w:lang w:eastAsia="ar-SA"/>
+          <w:shd w:fill="auto" w:val="clear"/>
         </w:rPr>
       </w:r>
     </w:p>
@@ -1530,7 +1437,7 @@
       </w:pPr>
       <w:r>
         <w:rPr>
-          <w:rFonts w:eastAsia="Times New Roman" w:cs="Times New Roman" w:ascii="Times New Roman" w:hAnsi="Times New Roman"/>
+          <w:rFonts w:eastAsia="Times New Roman" w:cs="Times New Roman"/>
           <w:sz w:val="24"/>
           <w:szCs w:val="20"/>
           <w:lang w:eastAsia="ar-SA"/>
@@ -1546,7 +1453,7 @@
       </w:pPr>
       <w:r>
         <w:rPr>
-          <w:rFonts w:cs="Times New Roman" w:ascii="Times New Roman" w:hAnsi="Times New Roman"/>
+          <w:rFonts w:cs="Times New Roman"/>
           <w:sz w:val="28"/>
           <w:szCs w:val="28"/>
           <w:u w:val="single"/>
@@ -1555,7 +1462,7 @@
       </w:r>
       <w:r>
         <w:rPr>
-          <w:rFonts w:cs="Times New Roman" w:ascii="Times New Roman" w:hAnsi="Times New Roman"/>
+          <w:rFonts w:cs="Times New Roman"/>
           <w:sz w:val="28"/>
           <w:szCs w:val="28"/>
           <w:u w:val="single"/>
@@ -1564,7 +1471,7 @@
       </w:r>
       <w:r>
         <w:rPr>
-          <w:rFonts w:cs="Times New Roman" w:ascii="Times New Roman" w:hAnsi="Times New Roman"/>
+          <w:rFonts w:cs="Times New Roman"/>
           <w:sz w:val="28"/>
           <w:szCs w:val="28"/>
         </w:rPr>
@@ -1572,13 +1479,13 @@
       </w:r>
       <w:r>
         <w:rPr>
-          <w:rFonts w:cs="Times New Roman" w:ascii="Times New Roman" w:hAnsi="Times New Roman"/>
+          <w:rFonts w:cs="Times New Roman"/>
         </w:rPr>
         <w:t>курса  группы</w:t>
       </w:r>
       <w:r>
         <w:rPr>
-          <w:rFonts w:cs="Times New Roman" w:ascii="Times New Roman" w:hAnsi="Times New Roman"/>
+          <w:rFonts w:cs="Times New Roman"/>
           <w:sz w:val="28"/>
           <w:szCs w:val="28"/>
         </w:rPr>
@@ -1593,7 +1500,7 @@
       </w:pPr>
       <w:r>
         <w:rPr>
-          <w:rFonts w:cs="Times New Roman" w:ascii="Times New Roman" w:hAnsi="Times New Roman"/>
+          <w:rFonts w:cs="Times New Roman"/>
           <w:sz w:val="18"/>
           <w:szCs w:val="18"/>
         </w:rPr>
@@ -1623,7 +1530,7 @@
       </w:pPr>
       <w:r>
         <w:rPr>
-          <w:rFonts w:eastAsia="Times New Roman" w:cs="Times New Roman" w:ascii="Times New Roman" w:hAnsi="Times New Roman"/>
+          <w:rFonts w:eastAsia="Times New Roman" w:cs="Times New Roman"/>
           <w:sz w:val="24"/>
           <w:szCs w:val="20"/>
           <w:lang w:eastAsia="ar-SA"/>
@@ -1643,7 +1550,7 @@
       </w:pPr>
       <w:r>
         <w:rPr>
-          <w:rFonts w:cs="Times New Roman" w:ascii="Times New Roman" w:hAnsi="Times New Roman"/>
+          <w:rFonts w:cs="Times New Roman"/>
         </w:rPr>
         <w:t>в период с ______. ______.20_____ г. по ______. ______.20_____ г.</w:t>
       </w:r>
@@ -1661,7 +1568,7 @@
       </w:pPr>
       <w:r>
         <w:rPr>
-          <w:rFonts w:cs="Times New Roman" w:ascii="Times New Roman" w:hAnsi="Times New Roman"/>
+          <w:rFonts w:cs="Times New Roman"/>
           <w:i/>
         </w:rPr>
       </w:r>
@@ -1675,14 +1582,14 @@
       </w:pPr>
       <w:r>
         <w:rPr>
-          <w:rFonts w:cs="Times New Roman" w:ascii="Times New Roman" w:hAnsi="Times New Roman"/>
+          <w:rFonts w:cs="Times New Roman"/>
           <w:i/>
         </w:rPr>
         <w:t>Предприятие:</w:t>
       </w:r>
       <w:r>
         <w:rPr>
-          <w:rFonts w:cs="Times New Roman" w:ascii="Times New Roman" w:hAnsi="Times New Roman"/>
+          <w:rFonts w:cs="Times New Roman"/>
           <w:sz w:val="28"/>
           <w:szCs w:val="28"/>
         </w:rPr>
@@ -1690,62 +1597,44 @@
       </w:r>
       <w:r>
         <w:rPr>
-          <w:rFonts w:cs="Times New Roman" w:ascii="Times New Roman" w:hAnsi="Times New Roman"/>
+          <w:rFonts w:cs="Times New Roman"/>
           <w:sz w:val="28"/>
           <w:szCs w:val="28"/>
           <w:u w:val="single"/>
         </w:rPr>
-        <w:t xml:space="preserve">                 </w:t>
-      </w:r>
-      <w:r>
-        <w:rPr>
-          <w:rFonts w:cs="Times New Roman" w:ascii="Times New Roman" w:hAnsi="Times New Roman"/>
+        <w:t xml:space="preserve">                 МГТУ им. Н. Э. Баумана                                                             </w:t>
+      </w:r>
+    </w:p>
+    <w:p>
+      <w:pPr>
+        <w:pStyle w:val="Normal"/>
+        <w:spacing w:before="0" w:after="0"/>
+        <w:jc w:val="both"/>
+        <w:rPr/>
+      </w:pPr>
+      <w:r>
+        <w:rPr>
+          <w:rFonts w:cs="Times New Roman"/>
+          <w:i/>
+        </w:rPr>
+        <w:t>Подразделение:</w:t>
+      </w:r>
+      <w:r>
+        <w:rPr>
+          <w:rFonts w:cs="Times New Roman"/>
+          <w:sz w:val="28"/>
+          <w:szCs w:val="28"/>
+        </w:rPr>
+        <w:t xml:space="preserve"> </w:t>
+      </w:r>
+      <w:r>
+        <w:rPr>
+          <w:rFonts w:cs="Times New Roman"/>
           <w:sz w:val="28"/>
           <w:szCs w:val="28"/>
           <w:u w:val="single"/>
         </w:rPr>
-        <w:t xml:space="preserve">МГТУ им. Н. Э. Баумана                                                             </w:t>
-      </w:r>
-    </w:p>
-    <w:p>
-      <w:pPr>
-        <w:pStyle w:val="Normal"/>
-        <w:spacing w:before="0" w:after="0"/>
-        <w:jc w:val="both"/>
-        <w:rPr/>
-      </w:pPr>
-      <w:r>
-        <w:rPr>
-          <w:rFonts w:cs="Times New Roman" w:ascii="Times New Roman" w:hAnsi="Times New Roman"/>
-          <w:i/>
-        </w:rPr>
-        <w:t>Подразделение:</w:t>
-      </w:r>
-      <w:r>
-        <w:rPr>
-          <w:rFonts w:cs="Times New Roman" w:ascii="Times New Roman" w:hAnsi="Times New Roman"/>
-          <w:sz w:val="28"/>
-          <w:szCs w:val="28"/>
-        </w:rPr>
-        <w:t xml:space="preserve"> </w:t>
-      </w:r>
-      <w:r>
-        <w:rPr>
-          <w:rFonts w:cs="Times New Roman" w:ascii="Times New Roman" w:hAnsi="Times New Roman"/>
-          <w:sz w:val="28"/>
-          <w:szCs w:val="28"/>
-          <w:u w:val="single"/>
-        </w:rPr>
-        <w:t xml:space="preserve">                     </w:t>
-      </w:r>
-      <w:r>
-        <w:rPr>
-          <w:rFonts w:cs="Times New Roman" w:ascii="Times New Roman" w:hAnsi="Times New Roman"/>
-          <w:sz w:val="28"/>
-          <w:szCs w:val="28"/>
-          <w:u w:val="single"/>
-        </w:rPr>
-        <w:t xml:space="preserve">кафедра ИУ7                                                                          </w:t>
+        <w:t xml:space="preserve">                     кафедра ИУ7                                                                          </w:t>
       </w:r>
     </w:p>
     <w:p>
@@ -1762,7 +1651,7 @@
       </w:pPr>
       <w:r>
         <w:rPr>
-          <w:rFonts w:cs="Times New Roman" w:ascii="Times New Roman" w:hAnsi="Times New Roman"/>
+          <w:rFonts w:cs="Times New Roman"/>
           <w:sz w:val="18"/>
           <w:szCs w:val="18"/>
         </w:rPr>
@@ -1778,7 +1667,7 @@
       </w:pPr>
       <w:r>
         <w:rPr>
-          <w:rFonts w:cs="Times New Roman" w:ascii="Times New Roman" w:hAnsi="Times New Roman"/>
+          <w:rFonts w:cs="Times New Roman"/>
           <w:i/>
         </w:rPr>
         <w:t>Руководитель практики от предприятия (наставник):</w:t>
@@ -1797,7 +1686,7 @@
       </w:pPr>
       <w:r>
         <w:rPr>
-          <w:rFonts w:cs="Times New Roman" w:ascii="Times New Roman" w:hAnsi="Times New Roman"/>
+          <w:rFonts w:cs="Times New Roman"/>
           <w:sz w:val="28"/>
           <w:szCs w:val="28"/>
         </w:rPr>
@@ -1817,7 +1706,7 @@
       </w:pPr>
       <w:r>
         <w:rPr>
-          <w:rFonts w:cs="Times New Roman" w:ascii="Times New Roman" w:hAnsi="Times New Roman"/>
+          <w:rFonts w:cs="Times New Roman"/>
           <w:sz w:val="18"/>
           <w:szCs w:val="18"/>
         </w:rPr>
@@ -1837,7 +1726,7 @@
       </w:pPr>
       <w:r>
         <w:rPr>
-          <w:rFonts w:cs="Times New Roman" w:ascii="Times New Roman" w:hAnsi="Times New Roman"/>
+          <w:rFonts w:cs="Times New Roman"/>
           <w:i/>
         </w:rPr>
         <w:t>Руководитель практики от кафедры:</w:t>
@@ -1856,7 +1745,7 @@
       </w:pPr>
       <w:r>
         <w:rPr>
-          <w:rFonts w:cs="Times New Roman" w:ascii="Times New Roman" w:hAnsi="Times New Roman"/>
+          <w:rFonts w:cs="Times New Roman"/>
           <w:sz w:val="28"/>
           <w:szCs w:val="28"/>
         </w:rPr>
@@ -1876,7 +1765,7 @@
       </w:pPr>
       <w:r>
         <w:rPr>
-          <w:rFonts w:cs="Times New Roman" w:ascii="Times New Roman" w:hAnsi="Times New Roman"/>
+          <w:rFonts w:cs="Times New Roman"/>
           <w:sz w:val="18"/>
           <w:szCs w:val="18"/>
         </w:rPr>
@@ -1896,7 +1785,7 @@
       </w:pPr>
       <w:r>
         <w:rPr>
-          <w:rFonts w:cs="Times New Roman" w:ascii="Times New Roman" w:hAnsi="Times New Roman"/>
+          <w:rFonts w:cs="Times New Roman"/>
           <w:i/>
         </w:rPr>
         <w:t>Задание:</w:t>
@@ -1922,21 +1811,12 @@
       </w:pPr>
       <w:r>
         <w:rPr>
-          <w:rFonts w:cs="Times New Roman" w:ascii="Times New Roman" w:hAnsi="Times New Roman"/>
+          <w:rFonts w:cs="Times New Roman"/>
           <w:b/>
           <w:sz w:val="24"/>
           <w:szCs w:val="28"/>
         </w:rPr>
-        <w:t xml:space="preserve">1. </w:t>
-      </w:r>
-      <w:r>
-        <w:rPr>
-          <w:rFonts w:cs="Times New Roman" w:ascii="Times New Roman" w:hAnsi="Times New Roman"/>
-          <w:b/>
-          <w:sz w:val="24"/>
-          <w:szCs w:val="28"/>
-        </w:rPr>
-        <w:t>Начать разработку программы моделирования детской игрушки “Лизун”</w:t>
+        <w:t>1. Начать разработку программы моделирования детской игрушки “Лизун”</w:t>
       </w:r>
     </w:p>
     <w:p>
@@ -1959,21 +1839,12 @@
       </w:pPr>
       <w:r>
         <w:rPr>
-          <w:rFonts w:cs="Times New Roman" w:ascii="Times New Roman" w:hAnsi="Times New Roman"/>
+          <w:rFonts w:cs="Times New Roman"/>
           <w:b/>
           <w:sz w:val="24"/>
           <w:szCs w:val="28"/>
         </w:rPr>
-        <w:t xml:space="preserve">2. </w:t>
-      </w:r>
-      <w:r>
-        <w:rPr>
-          <w:rFonts w:cs="Times New Roman" w:ascii="Times New Roman" w:hAnsi="Times New Roman"/>
-          <w:b/>
-          <w:sz w:val="24"/>
-          <w:szCs w:val="28"/>
-        </w:rPr>
-        <w:t>Определить способы представления объектов, проанализировать и выбрать алгоритмы для их обработки</w:t>
+        <w:t>2. Определить способы представления объектов, проанализировать и выбрать алгоритмы для их обработки</w:t>
       </w:r>
     </w:p>
     <w:p>
@@ -1994,21 +1865,12 @@
       </w:pPr>
       <w:r>
         <w:rPr>
-          <w:rFonts w:cs="Times New Roman" w:ascii="Times New Roman" w:hAnsi="Times New Roman"/>
+          <w:rFonts w:cs="Times New Roman"/>
           <w:b/>
           <w:sz w:val="24"/>
           <w:szCs w:val="28"/>
         </w:rPr>
-        <w:t xml:space="preserve">3. </w:t>
-      </w:r>
-      <w:r>
-        <w:rPr>
-          <w:rFonts w:cs="Times New Roman" w:ascii="Times New Roman" w:hAnsi="Times New Roman"/>
-          <w:b/>
-          <w:sz w:val="24"/>
-          <w:szCs w:val="28"/>
-        </w:rPr>
-        <w:t>Закрепить знания и навыки, полученные в ходе изучения курса компьютерной графики</w:t>
+        <w:t>3. Закрепить знания и навыки, полученные в ходе изучения курса компьютерной графики</w:t>
       </w:r>
     </w:p>
     <w:p>
@@ -2029,7 +1891,7 @@
       </w:pPr>
       <w:r>
         <w:rPr>
-          <w:rFonts w:eastAsia="Times New Roman" w:cs="Times New Roman" w:ascii="Times New Roman" w:hAnsi="Times New Roman"/>
+          <w:rFonts w:eastAsia="Times New Roman" w:cs="Times New Roman"/>
           <w:sz w:val="20"/>
           <w:szCs w:val="20"/>
           <w:lang w:eastAsia="ar-SA"/>
@@ -2046,7 +1908,7 @@
       </w:pPr>
       <w:r>
         <w:rPr>
-          <w:rFonts w:eastAsia="Times New Roman" w:cs="Times New Roman" w:ascii="Times New Roman" w:hAnsi="Times New Roman"/>
+          <w:rFonts w:eastAsia="Times New Roman" w:cs="Times New Roman"/>
           <w:sz w:val="24"/>
           <w:szCs w:val="20"/>
           <w:lang w:eastAsia="ar-SA"/>
@@ -2069,7 +1931,7 @@
       </w:pPr>
       <w:r>
         <w:rPr>
-          <w:rFonts w:eastAsia="Times New Roman" w:cs="Times New Roman" w:ascii="Times New Roman" w:hAnsi="Times New Roman"/>
+          <w:rFonts w:eastAsia="Times New Roman" w:cs="Times New Roman"/>
           <w:sz w:val="24"/>
           <w:szCs w:val="20"/>
           <w:lang w:eastAsia="ar-SA"/>
@@ -2090,7 +1952,7 @@
       </w:pPr>
       <w:r>
         <w:rPr>
-          <w:rFonts w:eastAsia="Times New Roman" w:cs="Times New Roman" w:ascii="Times New Roman" w:hAnsi="Times New Roman"/>
+          <w:rFonts w:eastAsia="Times New Roman" w:cs="Times New Roman"/>
           <w:sz w:val="24"/>
           <w:szCs w:val="20"/>
           <w:lang w:eastAsia="ar-SA"/>
@@ -2106,7 +1968,7 @@
       </w:pPr>
       <w:r>
         <w:rPr>
-          <w:rFonts w:cs="Times New Roman" w:ascii="Times New Roman" w:hAnsi="Times New Roman"/>
+          <w:rFonts w:cs="Times New Roman"/>
         </w:rPr>
         <w:t>Руководитель практики от предприятия</w:t>
         <w:tab/>
@@ -2114,7 +1976,7 @@
       </w:r>
       <w:r>
         <w:rPr>
-          <w:rFonts w:cs="Times New Roman" w:ascii="Times New Roman" w:hAnsi="Times New Roman"/>
+          <w:rFonts w:cs="Times New Roman"/>
           <w:b/>
           <w:sz w:val="28"/>
           <w:szCs w:val="28"/>
@@ -2140,7 +2002,7 @@
       </w:pPr>
       <w:r>
         <w:rPr>
-          <w:rFonts w:cs="Times New Roman" w:ascii="Times New Roman" w:hAnsi="Times New Roman"/>
+          <w:rFonts w:cs="Times New Roman"/>
           <w:b/>
           <w:sz w:val="28"/>
           <w:szCs w:val="28"/>
@@ -2156,7 +2018,7 @@
       </w:pPr>
       <w:r>
         <w:rPr>
-          <w:rFonts w:cs="Times New Roman" w:ascii="Times New Roman" w:hAnsi="Times New Roman"/>
+          <w:rFonts w:cs="Times New Roman"/>
         </w:rPr>
         <w:t>Руководитель практики от кафедры</w:t>
         <w:tab/>
@@ -2165,7 +2027,7 @@
       </w:r>
       <w:r>
         <w:rPr>
-          <w:rFonts w:cs="Times New Roman" w:ascii="Times New Roman" w:hAnsi="Times New Roman"/>
+          <w:rFonts w:cs="Times New Roman"/>
           <w:b/>
           <w:sz w:val="28"/>
           <w:szCs w:val="28"/>
@@ -2193,7 +2055,7 @@
       </w:pPr>
       <w:r>
         <w:rPr>
-          <w:rFonts w:cs="Times New Roman" w:ascii="Times New Roman" w:hAnsi="Times New Roman"/>
+          <w:rFonts w:cs="Times New Roman"/>
           <w:b/>
           <w:sz w:val="28"/>
           <w:szCs w:val="28"/>
@@ -2209,13 +2071,13 @@
       </w:pPr>
       <w:r>
         <w:rPr>
-          <w:rFonts w:cs="Times New Roman" w:ascii="Times New Roman" w:hAnsi="Times New Roman"/>
+          <w:rFonts w:cs="Times New Roman"/>
         </w:rPr>
         <w:t>Студент</w:t>
       </w:r>
       <w:r>
         <w:rPr>
-          <w:rFonts w:cs="Times New Roman" w:ascii="Times New Roman" w:hAnsi="Times New Roman"/>
+          <w:rFonts w:cs="Times New Roman"/>
           <w:b/>
           <w:sz w:val="28"/>
           <w:szCs w:val="28"/>
@@ -2249,7 +2111,12 @@
         </w:rPr>
       </w:pPr>
       <w:r>
-        <w:rPr/>
+        <w:rPr>
+          <w:rFonts w:cs="Times New Roman"/>
+          <w:b/>
+          <w:sz w:val="28"/>
+          <w:szCs w:val="28"/>
+        </w:rPr>
       </w:r>
       <w:r>
         <w:br w:type="page"/>
@@ -2321,14 +2188,7 @@
           <w:sz w:val="28"/>
           <w:szCs w:val="28"/>
         </w:rPr>
-        <w:t xml:space="preserve">Особое внимание уделяется моделированию </w:t>
-      </w:r>
-      <w:r>
-        <w:rPr>
-          <w:sz w:val="28"/>
-          <w:szCs w:val="28"/>
-        </w:rPr>
-        <w:t>деформируемых тел, которые могут менять свою форму, внутреннюю структуру, объем и площадь поверхности под действием внешних сил. Одним из таких тел является детская игрушка “Лизун” (она же “Слайм”).</w:t>
+        <w:t>Особое внимание уделяется моделированию деформируемых тел, которые могут менять свою форму, внутреннюю структуру, объем и площадь поверхности под действием внешних сил. Одним из таких тел является детская игрушка “Лизун” (она же “Слайм”).</w:t>
       </w:r>
     </w:p>
     <w:p>
@@ -2347,10 +2207,19 @@
       </w:pPr>
       <w:r>
         <w:rPr>
-          <w:sz w:val="28"/>
-          <w:szCs w:val="28"/>
-        </w:rPr>
-        <w:t>Целями данной работы являются:</w:t>
+          <w:b w:val="false"/>
+          <w:bCs w:val="false"/>
+          <w:sz w:val="28"/>
+          <w:szCs w:val="28"/>
+        </w:rPr>
+        <w:t>Целями</w:t>
+      </w:r>
+      <w:r>
+        <w:rPr>
+          <w:sz w:val="28"/>
+          <w:szCs w:val="28"/>
+        </w:rPr>
+        <w:t xml:space="preserve"> данной работы являются:</w:t>
       </w:r>
     </w:p>
     <w:p>
@@ -2489,7 +2358,6 @@
       </w:pPr>
       <w:r>
         <w:rPr>
-          <w:rFonts w:ascii="Times New Roman" w:hAnsi="Times New Roman"/>
           <w:sz w:val="28"/>
           <w:szCs w:val="28"/>
         </w:rPr>
@@ -2506,11 +2374,7 @@
         <w:spacing w:lineRule="auto" w:line="360" w:before="140" w:after="120"/>
         <w:ind w:left="0" w:right="0" w:firstLine="737"/>
         <w:jc w:val="both"/>
-        <w:rPr>
-          <w:rFonts w:ascii="Times New Roman" w:hAnsi="Times New Roman"/>
-          <w:sz w:val="28"/>
-          <w:szCs w:val="28"/>
-        </w:rPr>
+        <w:rPr/>
       </w:pPr>
       <w:r>
         <w:rPr>
@@ -2539,35 +2403,10 @@
       </w:pPr>
       <w:r>
         <w:rPr>
-          <w:rFonts w:ascii="Times New Roman" w:hAnsi="Times New Roman"/>
-          <w:sz w:val="28"/>
-          <w:szCs w:val="28"/>
-        </w:rPr>
-        <w:t>К</w:t>
-      </w:r>
-      <w:r>
-        <w:rPr>
-          <w:rFonts w:ascii="Times New Roman" w:hAnsi="Times New Roman"/>
-          <w:sz w:val="28"/>
-          <w:szCs w:val="28"/>
-        </w:rPr>
-        <w:t>амера представляет собой невидимый объект, содержащий в себе информацию о координатах положения камеры в пространстве и вектор</w:t>
-      </w:r>
-      <w:r>
-        <w:rPr>
-          <w:rFonts w:ascii="Times New Roman" w:hAnsi="Times New Roman"/>
-          <w:sz w:val="28"/>
-          <w:szCs w:val="28"/>
-        </w:rPr>
-        <w:t>е</w:t>
-      </w:r>
-      <w:r>
-        <w:rPr>
-          <w:rFonts w:ascii="Times New Roman" w:hAnsi="Times New Roman"/>
-          <w:sz w:val="28"/>
-          <w:szCs w:val="28"/>
-        </w:rPr>
-        <w:t xml:space="preserve"> направления взгляда.</w:t>
+          <w:sz w:val="28"/>
+          <w:szCs w:val="28"/>
+        </w:rPr>
+        <w:t>Камера представляет собой невидимый объект, содержащий в себе информацию о координатах положения камеры в пространстве и векторе направления взгляда и использующийся для получения изображения на дисплее.</w:t>
       </w:r>
     </w:p>
     <w:p>
@@ -2609,27 +2448,10 @@
       </w:pPr>
       <w:r>
         <w:rPr>
-          <w:rFonts w:ascii="Times New Roman" w:hAnsi="Times New Roman"/>
-          <w:sz w:val="28"/>
-          <w:szCs w:val="28"/>
-        </w:rPr>
-        <w:t>И</w:t>
-      </w:r>
-      <w:r>
-        <w:rPr>
-          <w:rFonts w:ascii="Times New Roman" w:hAnsi="Times New Roman"/>
-          <w:sz w:val="28"/>
-          <w:szCs w:val="28"/>
-        </w:rPr>
-        <w:t xml:space="preserve">сточник света представляет собой материальную точку, испускающую лучи света во все стороны. Данный объект хранит в себе информацию </w:t>
-      </w:r>
-      <w:r>
-        <w:rPr>
-          <w:rFonts w:ascii="Times New Roman" w:hAnsi="Times New Roman"/>
-          <w:sz w:val="28"/>
-          <w:szCs w:val="28"/>
-        </w:rPr>
-        <w:t>о координатах положения в пространстве источника света, интенсивности и цвете в формате RGB.</w:t>
+          <w:sz w:val="28"/>
+          <w:szCs w:val="28"/>
+        </w:rPr>
+        <w:t>Источник света представляет собой материальную точку, испускающую лучи света во все стороны. Данный объект хранит в себе информацию о координатах положения в пространстве источника света, интенсивности и цвете в формате RGB.</w:t>
       </w:r>
     </w:p>
     <w:p>
@@ -2654,7 +2476,7 @@
           <w:sz w:val="28"/>
           <w:szCs w:val="28"/>
         </w:rPr>
-        <w:t>1.1.3 Формы задания трехмерных моделей</w:t>
+        <w:t>1.1.3 Пол</w:t>
       </w:r>
     </w:p>
     <w:p>
@@ -2671,15 +2493,18 @@
         <w:ind w:left="0" w:right="0" w:firstLine="737"/>
         <w:jc w:val="left"/>
         <w:outlineLvl w:val="2"/>
-        <w:rPr/>
-      </w:pPr>
-      <w:r>
         <w:rPr>
           <w:rFonts w:ascii="Times New Roman" w:hAnsi="Times New Roman"/>
           <w:sz w:val="28"/>
           <w:szCs w:val="28"/>
         </w:rPr>
-        <w:t>Для задания трехмерных моделей выделяют три формы: каркасную, поверхностную и объемную.</w:t>
+      </w:pPr>
+      <w:r>
+        <w:rPr>
+          <w:sz w:val="28"/>
+          <w:szCs w:val="28"/>
+        </w:rPr>
+        <w:t>Пол представляет собой бесконечную плоскость, заданную уравнением:</w:t>
       </w:r>
     </w:p>
     <w:p>
@@ -2696,23 +2521,14 @@
         <w:ind w:left="0" w:right="0" w:firstLine="737"/>
         <w:jc w:val="left"/>
         <w:outlineLvl w:val="2"/>
-        <w:rPr/>
-      </w:pPr>
-      <w:r>
         <w:rPr>
           <w:rFonts w:ascii="Times New Roman" w:hAnsi="Times New Roman"/>
           <w:sz w:val="28"/>
           <w:szCs w:val="28"/>
         </w:rPr>
-        <w:t xml:space="preserve">Каркасная модель является простейшим видом. В этой модели задается информация </w:t>
-      </w:r>
-      <w:r>
-        <w:rPr>
-          <w:rFonts w:ascii="Times New Roman" w:hAnsi="Times New Roman"/>
-          <w:sz w:val="28"/>
-          <w:szCs w:val="28"/>
-        </w:rPr>
-        <w:t>о вершинах и ребрах объекта. Однако, ввиду своей простоты, данный вид обладает серьезным недостатком: данная модель не всегда корректно передает представление об объекте.</w:t>
+      </w:pPr>
+      <w:r>
+        <w:rPr/>
       </w:r>
     </w:p>
     <w:p>
@@ -2727,6 +2543,54 @@
         <w:bidi w:val="0"/>
         <w:spacing w:lineRule="auto" w:line="360" w:before="140" w:after="120"/>
         <w:ind w:left="0" w:right="0" w:firstLine="737"/>
+        <w:jc w:val="right"/>
+        <w:outlineLvl w:val="2"/>
+        <w:rPr/>
+      </w:pPr>
+      <w:r>
+        <w:rPr/>
+      </w:r>
+      <m:oMath xmlns:m="http://schemas.openxmlformats.org/officeDocument/2006/math">
+        <m:r>
+          <w:rPr>
+            <w:rFonts w:ascii="Cambria Math" w:hAnsi="Cambria Math"/>
+          </w:rPr>
+          <m:t xml:space="preserve">y</m:t>
+        </m:r>
+        <m:r>
+          <w:rPr>
+            <w:rFonts w:ascii="Cambria Math" w:hAnsi="Cambria Math"/>
+          </w:rPr>
+          <m:t xml:space="preserve">=</m:t>
+        </m:r>
+        <m:r>
+          <w:rPr>
+            <w:rFonts w:ascii="Cambria Math" w:hAnsi="Cambria Math"/>
+          </w:rPr>
+          <m:t xml:space="preserve">0</m:t>
+        </m:r>
+      </m:oMath>
+      <w:r>
+        <w:rPr/>
+        <w:t xml:space="preserve">                                                                    </w:t>
+      </w:r>
+      <w:r>
+        <w:rPr/>
+        <w:t>(1)</w:t>
+      </w:r>
+    </w:p>
+    <w:p>
+      <w:pPr>
+        <w:pStyle w:val="TextBody"/>
+        <w:widowControl/>
+        <w:numPr>
+          <w:ilvl w:val="0"/>
+          <w:numId w:val="0"/>
+        </w:numPr>
+        <w:suppressAutoHyphens w:val="true"/>
+        <w:bidi w:val="0"/>
+        <w:spacing w:lineRule="auto" w:line="360" w:before="140" w:after="120"/>
+        <w:ind w:left="0" w:right="0" w:firstLine="737"/>
         <w:jc w:val="left"/>
         <w:outlineLvl w:val="2"/>
         <w:rPr>
@@ -2737,6 +2601,1606 @@
       </w:pPr>
       <w:r>
         <w:rPr/>
+      </w:r>
+    </w:p>
+    <w:p>
+      <w:pPr>
+        <w:pStyle w:val="TextBody"/>
+        <w:widowControl/>
+        <w:numPr>
+          <w:ilvl w:val="0"/>
+          <w:numId w:val="0"/>
+        </w:numPr>
+        <w:suppressAutoHyphens w:val="true"/>
+        <w:bidi w:val="0"/>
+        <w:spacing w:lineRule="auto" w:line="360" w:before="0" w:after="140"/>
+        <w:ind w:left="0" w:right="0" w:firstLine="737"/>
+        <w:jc w:val="both"/>
+        <w:outlineLvl w:val="2"/>
+        <w:rPr>
+          <w:rFonts w:ascii="Times New Roman" w:hAnsi="Times New Roman"/>
+          <w:sz w:val="28"/>
+          <w:szCs w:val="28"/>
+        </w:rPr>
+      </w:pPr>
+      <w:r>
+        <w:rPr>
+          <w:sz w:val="28"/>
+          <w:szCs w:val="28"/>
+        </w:rPr>
+        <w:t xml:space="preserve">Предполагается, что все объекты находятся над полом или на нем. При этом сам пол имеет структуру </w:t>
+      </w:r>
+      <w:r>
+        <w:rPr>
+          <w:sz w:val="28"/>
+          <w:szCs w:val="28"/>
+          <w:shd w:fill="FF0000" w:val="clear"/>
+        </w:rPr>
+        <w:t xml:space="preserve">&lt;какую? задать структуру математически </w:t>
+      </w:r>
+      <w:r>
+        <w:rPr>
+          <w:sz w:val="28"/>
+          <w:szCs w:val="28"/>
+          <w:shd w:fill="FF0000" w:val="clear"/>
+        </w:rPr>
+        <w:t>или через текстуры</w:t>
+      </w:r>
+      <w:r>
+        <w:rPr>
+          <w:sz w:val="28"/>
+          <w:szCs w:val="28"/>
+          <w:shd w:fill="FF0000" w:val="clear"/>
+        </w:rPr>
+        <w:t>&gt;</w:t>
+      </w:r>
+      <w:r>
+        <w:rPr>
+          <w:sz w:val="28"/>
+          <w:szCs w:val="28"/>
+        </w:rPr>
+        <w:t>.</w:t>
+      </w:r>
+    </w:p>
+    <w:p>
+      <w:pPr>
+        <w:pStyle w:val="Heading3"/>
+        <w:keepNext w:val="true"/>
+        <w:widowControl/>
+        <w:suppressAutoHyphens w:val="true"/>
+        <w:bidi w:val="0"/>
+        <w:spacing w:lineRule="auto" w:line="360" w:before="140" w:after="120"/>
+        <w:ind w:left="0" w:right="0" w:firstLine="737"/>
+        <w:jc w:val="left"/>
+        <w:rPr>
+          <w:rFonts w:ascii="Times New Roman" w:hAnsi="Times New Roman"/>
+          <w:sz w:val="28"/>
+          <w:szCs w:val="28"/>
+        </w:rPr>
+      </w:pPr>
+      <w:r>
+        <w:rPr>
+          <w:rFonts w:ascii="Times New Roman" w:hAnsi="Times New Roman"/>
+          <w:sz w:val="28"/>
+          <w:szCs w:val="28"/>
+        </w:rPr>
+        <w:t>1.1.4 Слайм</w:t>
+      </w:r>
+    </w:p>
+    <w:p>
+      <w:pPr>
+        <w:pStyle w:val="TextBody"/>
+        <w:widowControl/>
+        <w:numPr>
+          <w:ilvl w:val="0"/>
+          <w:numId w:val="0"/>
+        </w:numPr>
+        <w:suppressAutoHyphens w:val="true"/>
+        <w:bidi w:val="0"/>
+        <w:spacing w:lineRule="auto" w:line="360" w:before="140" w:after="120"/>
+        <w:ind w:left="0" w:right="0" w:firstLine="737"/>
+        <w:jc w:val="left"/>
+        <w:outlineLvl w:val="2"/>
+        <w:rPr>
+          <w:highlight w:val="none"/>
+          <w:shd w:fill="FF0000" w:val="clear"/>
+        </w:rPr>
+      </w:pPr>
+      <w:r>
+        <w:rPr>
+          <w:sz w:val="28"/>
+          <w:szCs w:val="28"/>
+          <w:shd w:fill="FF0000" w:val="clear"/>
+        </w:rPr>
+        <w:t>&lt;описать требования, предъявляемые к слайму&gt;</w:t>
+      </w:r>
+    </w:p>
+    <w:p>
+      <w:pPr>
+        <w:pStyle w:val="Heading4"/>
+        <w:keepNext w:val="true"/>
+        <w:widowControl/>
+        <w:suppressAutoHyphens w:val="true"/>
+        <w:bidi w:val="0"/>
+        <w:spacing w:lineRule="auto" w:line="360" w:before="120" w:after="120"/>
+        <w:ind w:left="0" w:right="0" w:firstLine="737"/>
+        <w:jc w:val="left"/>
+        <w:rPr>
+          <w:i w:val="false"/>
+          <w:i w:val="false"/>
+          <w:iCs w:val="false"/>
+          <w:sz w:val="28"/>
+          <w:szCs w:val="28"/>
+        </w:rPr>
+      </w:pPr>
+      <w:r>
+        <w:rPr>
+          <w:rFonts w:ascii="Times New Roman" w:hAnsi="Times New Roman"/>
+          <w:i w:val="false"/>
+          <w:iCs w:val="false"/>
+          <w:sz w:val="28"/>
+          <w:szCs w:val="28"/>
+        </w:rPr>
+        <w:t xml:space="preserve">1.1.4.1 </w:t>
+      </w:r>
+      <w:r>
+        <w:rPr>
+          <w:rFonts w:ascii="Times New Roman" w:hAnsi="Times New Roman"/>
+          <w:i w:val="false"/>
+          <w:iCs w:val="false"/>
+          <w:sz w:val="28"/>
+          <w:szCs w:val="28"/>
+        </w:rPr>
+        <w:t>Выбор модели представления трехмерного объекта</w:t>
+      </w:r>
+    </w:p>
+    <w:p>
+      <w:pPr>
+        <w:pStyle w:val="TextBody"/>
+        <w:widowControl/>
+        <w:numPr>
+          <w:ilvl w:val="0"/>
+          <w:numId w:val="0"/>
+        </w:numPr>
+        <w:suppressAutoHyphens w:val="true"/>
+        <w:bidi w:val="0"/>
+        <w:spacing w:lineRule="auto" w:line="360" w:before="140" w:after="120"/>
+        <w:ind w:left="0" w:right="0" w:firstLine="737"/>
+        <w:jc w:val="both"/>
+        <w:outlineLvl w:val="2"/>
+        <w:rPr/>
+      </w:pPr>
+      <w:r>
+        <w:rPr>
+          <w:sz w:val="28"/>
+          <w:szCs w:val="28"/>
+        </w:rPr>
+        <w:t>Для задания трехмерных моделей выделяют три формы: каркасную, поверхностную и объемную.</w:t>
+      </w:r>
+    </w:p>
+    <w:p>
+      <w:pPr>
+        <w:pStyle w:val="TextBody"/>
+        <w:widowControl/>
+        <w:numPr>
+          <w:ilvl w:val="0"/>
+          <w:numId w:val="0"/>
+        </w:numPr>
+        <w:suppressAutoHyphens w:val="true"/>
+        <w:bidi w:val="0"/>
+        <w:spacing w:lineRule="auto" w:line="360" w:before="140" w:after="120"/>
+        <w:ind w:left="0" w:right="0" w:firstLine="737"/>
+        <w:jc w:val="both"/>
+        <w:outlineLvl w:val="2"/>
+        <w:rPr/>
+      </w:pPr>
+      <w:r>
+        <w:rPr>
+          <w:sz w:val="28"/>
+          <w:szCs w:val="28"/>
+        </w:rPr>
+        <w:t xml:space="preserve">Каркасная модель является простейшим видом. В </w:t>
+      </w:r>
+      <w:r>
+        <w:rPr>
+          <w:sz w:val="28"/>
+          <w:szCs w:val="28"/>
+        </w:rPr>
+        <w:t>ней</w:t>
+      </w:r>
+      <w:r>
+        <w:rPr>
+          <w:sz w:val="28"/>
+          <w:szCs w:val="28"/>
+        </w:rPr>
+        <w:t xml:space="preserve"> задается информация о вершинах и ребрах объекта. Однако ввиду своей простоты данный вид обладает серьезным недостатком: не всегда корректно передается представление об объекте.</w:t>
+      </w:r>
+    </w:p>
+    <w:p>
+      <w:pPr>
+        <w:pStyle w:val="TextBody"/>
+        <w:widowControl/>
+        <w:numPr>
+          <w:ilvl w:val="0"/>
+          <w:numId w:val="0"/>
+        </w:numPr>
+        <w:suppressAutoHyphens w:val="true"/>
+        <w:bidi w:val="0"/>
+        <w:spacing w:lineRule="auto" w:line="360" w:before="140" w:after="120"/>
+        <w:ind w:left="0" w:right="0" w:firstLine="737"/>
+        <w:jc w:val="both"/>
+        <w:outlineLvl w:val="2"/>
+        <w:rPr>
+          <w:sz w:val="28"/>
+          <w:szCs w:val="28"/>
+        </w:rPr>
+      </w:pPr>
+      <w:r>
+        <w:rPr>
+          <w:sz w:val="28"/>
+          <w:szCs w:val="28"/>
+        </w:rPr>
+        <w:t>Поверхностная модель предполагает хранение информации не только о врешинах и ребрах объекта, но и о его поверхности. Поверхность может быть описана как аналитически, так и с помощью задания участков поверхности как поверхностей того или иного рода. Недостатком данной модели является невозможность определения, с какой стороны поверхности находится материал объекта.</w:t>
+      </w:r>
+    </w:p>
+    <w:p>
+      <w:pPr>
+        <w:pStyle w:val="TextBody"/>
+        <w:widowControl/>
+        <w:numPr>
+          <w:ilvl w:val="0"/>
+          <w:numId w:val="0"/>
+        </w:numPr>
+        <w:suppressAutoHyphens w:val="true"/>
+        <w:bidi w:val="0"/>
+        <w:spacing w:lineRule="auto" w:line="360" w:before="140" w:after="120"/>
+        <w:ind w:left="0" w:right="0" w:firstLine="737"/>
+        <w:jc w:val="both"/>
+        <w:outlineLvl w:val="2"/>
+        <w:rPr>
+          <w:sz w:val="28"/>
+          <w:szCs w:val="28"/>
+        </w:rPr>
+      </w:pPr>
+      <w:r>
+        <w:rPr>
+          <w:sz w:val="28"/>
+          <w:szCs w:val="28"/>
+        </w:rPr>
+        <w:t>Объемная модель отличается от поверхностной лишь тем, что в ней мы храним информацию о расположении материала объекта, указывая направление вектора внутренней нормали.</w:t>
+      </w:r>
+    </w:p>
+    <w:p>
+      <w:pPr>
+        <w:pStyle w:val="TextBody"/>
+        <w:widowControl/>
+        <w:numPr>
+          <w:ilvl w:val="0"/>
+          <w:numId w:val="0"/>
+        </w:numPr>
+        <w:suppressAutoHyphens w:val="true"/>
+        <w:bidi w:val="0"/>
+        <w:spacing w:lineRule="auto" w:line="360" w:before="140" w:after="120"/>
+        <w:ind w:left="0" w:right="0" w:firstLine="737"/>
+        <w:jc w:val="both"/>
+        <w:outlineLvl w:val="2"/>
+        <w:rPr>
+          <w:sz w:val="28"/>
+          <w:szCs w:val="28"/>
+        </w:rPr>
+      </w:pPr>
+      <w:r>
+        <w:rPr>
+          <w:sz w:val="28"/>
+          <w:szCs w:val="28"/>
+        </w:rPr>
+        <w:t xml:space="preserve">Для </w:t>
+      </w:r>
+      <w:r>
+        <w:rPr>
+          <w:sz w:val="28"/>
+          <w:szCs w:val="28"/>
+        </w:rPr>
+        <w:t>данного проекта</w:t>
+      </w:r>
+      <w:r>
+        <w:rPr>
+          <w:sz w:val="28"/>
+          <w:szCs w:val="28"/>
+        </w:rPr>
+        <w:t xml:space="preserve"> была выбрана поверхностная модель, так как каркасная модель не всегда правильно передает представление об объекте, а объемная модель является избыточной в рамках решаемой задачи.</w:t>
+      </w:r>
+    </w:p>
+    <w:p>
+      <w:pPr>
+        <w:pStyle w:val="Heading4"/>
+        <w:keepNext w:val="true"/>
+        <w:widowControl/>
+        <w:suppressAutoHyphens w:val="true"/>
+        <w:bidi w:val="0"/>
+        <w:spacing w:lineRule="auto" w:line="360" w:before="120" w:after="120"/>
+        <w:ind w:left="0" w:right="0" w:firstLine="737"/>
+        <w:jc w:val="left"/>
+        <w:rPr>
+          <w:rFonts w:ascii="Times New Roman" w:hAnsi="Times New Roman"/>
+          <w:i w:val="false"/>
+          <w:i w:val="false"/>
+          <w:iCs w:val="false"/>
+          <w:sz w:val="28"/>
+          <w:szCs w:val="28"/>
+        </w:rPr>
+      </w:pPr>
+      <w:r>
+        <w:rPr>
+          <w:rFonts w:ascii="Times New Roman" w:hAnsi="Times New Roman"/>
+          <w:i w:val="false"/>
+          <w:iCs w:val="false"/>
+          <w:sz w:val="28"/>
+          <w:szCs w:val="28"/>
+        </w:rPr>
+        <w:t xml:space="preserve">1.1.4.2 </w:t>
+      </w:r>
+      <w:r>
+        <w:rPr>
+          <w:rFonts w:ascii="Times New Roman" w:hAnsi="Times New Roman"/>
+          <w:i w:val="false"/>
+          <w:iCs w:val="false"/>
+          <w:sz w:val="28"/>
+          <w:szCs w:val="28"/>
+        </w:rPr>
+        <w:t>Выбор формы представления поверхности</w:t>
+      </w:r>
+    </w:p>
+    <w:p>
+      <w:pPr>
+        <w:pStyle w:val="TextBody"/>
+        <w:widowControl/>
+        <w:suppressAutoHyphens w:val="true"/>
+        <w:bidi w:val="0"/>
+        <w:spacing w:lineRule="auto" w:line="360" w:before="120" w:after="120"/>
+        <w:ind w:left="0" w:right="0" w:firstLine="737"/>
+        <w:jc w:val="both"/>
+        <w:rPr>
+          <w:rFonts w:ascii="Times New Roman" w:hAnsi="Times New Roman"/>
+          <w:i w:val="false"/>
+          <w:i w:val="false"/>
+          <w:iCs w:val="false"/>
+          <w:sz w:val="28"/>
+          <w:szCs w:val="28"/>
+        </w:rPr>
+      </w:pPr>
+      <w:r>
+        <w:rPr>
+          <w:i w:val="false"/>
+          <w:iCs w:val="false"/>
+          <w:sz w:val="28"/>
+          <w:szCs w:val="28"/>
+        </w:rPr>
+        <w:t>Поверхность объекта может быть описана как аналитически, так и с помощью полигональной сетки. В аналитическом методе поверхность объекта рассматривается как множество точек, координаты которых удовлетворяют заданному уравнению, в то время как полигональная сетка представляет собой совокупность вершин, ребер и полигонов, соединенных таким образом, что каждое ребро принадлежит не более, чем двум многоугольникам.</w:t>
+      </w:r>
+    </w:p>
+    <w:p>
+      <w:pPr>
+        <w:pStyle w:val="TextBody"/>
+        <w:widowControl/>
+        <w:suppressAutoHyphens w:val="true"/>
+        <w:bidi w:val="0"/>
+        <w:spacing w:lineRule="auto" w:line="360" w:before="120" w:after="120"/>
+        <w:ind w:left="0" w:right="0" w:firstLine="737"/>
+        <w:jc w:val="both"/>
+        <w:rPr>
+          <w:rFonts w:ascii="Times New Roman" w:hAnsi="Times New Roman"/>
+          <w:i w:val="false"/>
+          <w:i w:val="false"/>
+          <w:iCs w:val="false"/>
+          <w:sz w:val="28"/>
+          <w:szCs w:val="28"/>
+        </w:rPr>
+      </w:pPr>
+      <w:r>
+        <w:rPr>
+          <w:i w:val="false"/>
+          <w:iCs w:val="false"/>
+          <w:sz w:val="28"/>
+          <w:szCs w:val="28"/>
+        </w:rPr>
+        <w:t>Существует несколько способов описания полигональных сеток:</w:t>
+      </w:r>
+    </w:p>
+    <w:p>
+      <w:pPr>
+        <w:pStyle w:val="TextBody"/>
+        <w:widowControl/>
+        <w:suppressAutoHyphens w:val="true"/>
+        <w:bidi w:val="0"/>
+        <w:spacing w:lineRule="auto" w:line="360" w:before="120" w:after="120"/>
+        <w:ind w:left="0" w:right="0" w:firstLine="737"/>
+        <w:jc w:val="both"/>
+        <w:rPr>
+          <w:rFonts w:ascii="Times New Roman" w:hAnsi="Times New Roman"/>
+          <w:i w:val="false"/>
+          <w:i w:val="false"/>
+          <w:iCs w:val="false"/>
+          <w:sz w:val="28"/>
+          <w:szCs w:val="28"/>
+        </w:rPr>
+      </w:pPr>
+      <w:r>
+        <w:rPr>
+          <w:i w:val="false"/>
+          <w:iCs w:val="false"/>
+          <w:sz w:val="28"/>
+          <w:szCs w:val="28"/>
+        </w:rPr>
+        <w:t>1) Список вершин</w:t>
+      </w:r>
+    </w:p>
+    <w:p>
+      <w:pPr>
+        <w:pStyle w:val="TextBody"/>
+        <w:widowControl/>
+        <w:suppressAutoHyphens w:val="true"/>
+        <w:bidi w:val="0"/>
+        <w:spacing w:lineRule="auto" w:line="360" w:before="120" w:after="120"/>
+        <w:ind w:left="0" w:right="0" w:firstLine="737"/>
+        <w:jc w:val="both"/>
+        <w:rPr>
+          <w:rFonts w:ascii="Times New Roman" w:hAnsi="Times New Roman"/>
+          <w:i w:val="false"/>
+          <w:i w:val="false"/>
+          <w:iCs w:val="false"/>
+          <w:sz w:val="28"/>
+          <w:szCs w:val="28"/>
+        </w:rPr>
+      </w:pPr>
+      <w:r>
+        <w:rPr>
+          <w:i w:val="false"/>
+          <w:iCs w:val="false"/>
+          <w:sz w:val="28"/>
+          <w:szCs w:val="28"/>
+        </w:rPr>
+        <w:t>В этом случае информация о сетке хранится в виде перечня координат вершин, в котором каждая вершина записывается один раз в виде тройки координат. При этом каждый многоугольник задается множеством порядковых номеров вершин в списке.</w:t>
+      </w:r>
+    </w:p>
+    <w:p>
+      <w:pPr>
+        <w:pStyle w:val="TextBody"/>
+        <w:widowControl/>
+        <w:suppressAutoHyphens w:val="true"/>
+        <w:bidi w:val="0"/>
+        <w:spacing w:lineRule="auto" w:line="360" w:before="120" w:after="120"/>
+        <w:ind w:left="0" w:right="0" w:firstLine="737"/>
+        <w:jc w:val="both"/>
+        <w:rPr>
+          <w:rFonts w:ascii="Times New Roman" w:hAnsi="Times New Roman"/>
+          <w:i w:val="false"/>
+          <w:i w:val="false"/>
+          <w:iCs w:val="false"/>
+          <w:sz w:val="28"/>
+          <w:szCs w:val="28"/>
+        </w:rPr>
+      </w:pPr>
+      <w:r>
+        <w:rPr>
+          <w:i w:val="false"/>
+          <w:iCs w:val="false"/>
+          <w:sz w:val="28"/>
+          <w:szCs w:val="28"/>
+        </w:rPr>
+        <w:t>2) Список ребер</w:t>
+      </w:r>
+    </w:p>
+    <w:p>
+      <w:pPr>
+        <w:pStyle w:val="TextBody"/>
+        <w:widowControl/>
+        <w:suppressAutoHyphens w:val="true"/>
+        <w:bidi w:val="0"/>
+        <w:spacing w:lineRule="auto" w:line="360" w:before="120" w:after="120"/>
+        <w:ind w:left="0" w:right="0" w:firstLine="737"/>
+        <w:jc w:val="both"/>
+        <w:rPr>
+          <w:rFonts w:ascii="Times New Roman" w:hAnsi="Times New Roman"/>
+          <w:i w:val="false"/>
+          <w:i w:val="false"/>
+          <w:iCs w:val="false"/>
+          <w:sz w:val="28"/>
+          <w:szCs w:val="28"/>
+        </w:rPr>
+      </w:pPr>
+      <w:r>
+        <w:rPr>
+          <w:i w:val="false"/>
+          <w:iCs w:val="false"/>
+          <w:sz w:val="28"/>
+          <w:szCs w:val="28"/>
+        </w:rPr>
+        <w:t>Базовую информацию дает список вершин, но многоугольники описываются ссылками на список ребер, в котором каждое из них упоминается только один раз. В свою очередь, ребра представляются в виде пары граничных вершин и перечня смежных многоугольников, число которых не превшает двух.</w:t>
+      </w:r>
+    </w:p>
+    <w:p>
+      <w:pPr>
+        <w:pStyle w:val="TextBody"/>
+        <w:widowControl/>
+        <w:suppressAutoHyphens w:val="true"/>
+        <w:bidi w:val="0"/>
+        <w:spacing w:lineRule="auto" w:line="360" w:before="120" w:after="120"/>
+        <w:ind w:left="0" w:right="0" w:firstLine="737"/>
+        <w:jc w:val="both"/>
+        <w:rPr>
+          <w:rFonts w:ascii="Times New Roman" w:hAnsi="Times New Roman"/>
+          <w:i w:val="false"/>
+          <w:i w:val="false"/>
+          <w:iCs w:val="false"/>
+          <w:sz w:val="28"/>
+          <w:szCs w:val="28"/>
+        </w:rPr>
+      </w:pPr>
+      <w:r>
+        <w:rPr>
+          <w:i w:val="false"/>
+          <w:iCs w:val="false"/>
+          <w:sz w:val="28"/>
+          <w:szCs w:val="28"/>
+        </w:rPr>
+        <w:t>3) Список граней</w:t>
+      </w:r>
+    </w:p>
+    <w:p>
+      <w:pPr>
+        <w:pStyle w:val="TextBody"/>
+        <w:widowControl/>
+        <w:suppressAutoHyphens w:val="true"/>
+        <w:bidi w:val="0"/>
+        <w:spacing w:lineRule="auto" w:line="360" w:before="120" w:after="120"/>
+        <w:ind w:left="0" w:right="0" w:firstLine="737"/>
+        <w:jc w:val="both"/>
+        <w:rPr>
+          <w:rFonts w:ascii="Times New Roman" w:hAnsi="Times New Roman"/>
+          <w:i w:val="false"/>
+          <w:i w:val="false"/>
+          <w:iCs w:val="false"/>
+          <w:sz w:val="28"/>
+          <w:szCs w:val="28"/>
+        </w:rPr>
+      </w:pPr>
+      <w:r>
+        <w:rPr>
+          <w:i w:val="false"/>
+          <w:iCs w:val="false"/>
+          <w:sz w:val="28"/>
+          <w:szCs w:val="28"/>
+        </w:rPr>
+        <w:t>В данном способе хранятся список вершин и список граней. В каждой грани хранится информация о трех вершинах.</w:t>
+      </w:r>
+    </w:p>
+    <w:p>
+      <w:pPr>
+        <w:pStyle w:val="TextBody"/>
+        <w:widowControl/>
+        <w:suppressAutoHyphens w:val="true"/>
+        <w:bidi w:val="0"/>
+        <w:spacing w:lineRule="auto" w:line="360" w:before="120" w:after="120"/>
+        <w:ind w:left="0" w:right="0" w:firstLine="737"/>
+        <w:jc w:val="both"/>
+        <w:rPr>
+          <w:rFonts w:ascii="Times New Roman" w:hAnsi="Times New Roman"/>
+          <w:i w:val="false"/>
+          <w:i w:val="false"/>
+          <w:iCs w:val="false"/>
+          <w:sz w:val="28"/>
+          <w:szCs w:val="28"/>
+        </w:rPr>
+      </w:pPr>
+      <w:r>
+        <w:rPr>
+          <w:i w:val="false"/>
+          <w:iCs w:val="false"/>
+          <w:sz w:val="28"/>
+          <w:szCs w:val="28"/>
+        </w:rPr>
+        <w:t>Для данного проекта была выбрана модель полигональной сетки, ввиду простоты реализации и избежания проблем при описании сложных объектов. Кроме того, хранение информации о сетке будет осуществляться с помощью списка граней, так как данный способ предоставляет полную информацию о гранях, которая может быть крайне полезна при реализации алгоритмов удаления невидимых ребер и поверхностей, и позволяет преобразовывать объект через список вершин.</w:t>
+      </w:r>
+    </w:p>
+    <w:p>
+      <w:pPr>
+        <w:pStyle w:val="Heading4"/>
+        <w:keepNext w:val="true"/>
+        <w:widowControl/>
+        <w:suppressAutoHyphens w:val="true"/>
+        <w:bidi w:val="0"/>
+        <w:spacing w:lineRule="auto" w:line="360" w:before="120" w:after="120"/>
+        <w:ind w:left="0" w:right="0" w:firstLine="737"/>
+        <w:jc w:val="both"/>
+        <w:rPr/>
+      </w:pPr>
+      <w:r>
+        <w:rPr>
+          <w:rFonts w:ascii="Times New Roman" w:hAnsi="Times New Roman"/>
+          <w:i w:val="false"/>
+          <w:iCs w:val="false"/>
+          <w:sz w:val="28"/>
+          <w:szCs w:val="28"/>
+        </w:rPr>
+        <w:t xml:space="preserve">1.1.4.3 </w:t>
+      </w:r>
+      <w:r>
+        <w:rPr>
+          <w:rFonts w:ascii="Times New Roman" w:hAnsi="Times New Roman"/>
+          <w:i w:val="false"/>
+          <w:iCs w:val="false"/>
+          <w:sz w:val="28"/>
+          <w:szCs w:val="28"/>
+        </w:rPr>
+        <w:t>Выбор метода физического моделирования</w:t>
+      </w:r>
+    </w:p>
+    <w:p>
+      <w:pPr>
+        <w:pStyle w:val="TextBody"/>
+        <w:widowControl/>
+        <w:suppressAutoHyphens w:val="true"/>
+        <w:bidi w:val="0"/>
+        <w:spacing w:lineRule="auto" w:line="360" w:before="120" w:after="120"/>
+        <w:ind w:left="0" w:right="0" w:firstLine="737"/>
+        <w:jc w:val="both"/>
+        <w:rPr/>
+      </w:pPr>
+      <w:r>
+        <w:rPr>
+          <w:i w:val="false"/>
+          <w:iCs w:val="false"/>
+          <w:sz w:val="28"/>
+          <w:szCs w:val="28"/>
+        </w:rPr>
+        <w:t>Для описания динамики движения упругого тела под действием внешних сил применяются следующие методы:</w:t>
+      </w:r>
+    </w:p>
+    <w:p>
+      <w:pPr>
+        <w:pStyle w:val="TextBody"/>
+        <w:widowControl/>
+        <w:suppressAutoHyphens w:val="true"/>
+        <w:bidi w:val="0"/>
+        <w:spacing w:lineRule="auto" w:line="360" w:before="120" w:after="120"/>
+        <w:ind w:left="0" w:right="0" w:firstLine="737"/>
+        <w:jc w:val="both"/>
+        <w:rPr/>
+      </w:pPr>
+      <w:r>
+        <w:rPr>
+          <w:i w:val="false"/>
+          <w:iCs w:val="false"/>
+          <w:sz w:val="28"/>
+          <w:szCs w:val="28"/>
+        </w:rPr>
+        <w:t xml:space="preserve">1) Метод конечных элементов </w:t>
+      </w:r>
+      <w:r>
+        <w:rPr>
+          <w:i w:val="false"/>
+          <w:iCs w:val="false"/>
+          <w:sz w:val="28"/>
+          <w:szCs w:val="28"/>
+        </w:rPr>
+        <w:t>(The Finite Element Method)</w:t>
+      </w:r>
+    </w:p>
+    <w:p>
+      <w:pPr>
+        <w:pStyle w:val="TextBody"/>
+        <w:widowControl/>
+        <w:suppressAutoHyphens w:val="true"/>
+        <w:bidi w:val="0"/>
+        <w:spacing w:lineRule="auto" w:line="360" w:before="120" w:after="120"/>
+        <w:ind w:left="0" w:right="0" w:firstLine="737"/>
+        <w:jc w:val="both"/>
+        <w:rPr/>
+      </w:pPr>
+      <w:r>
+        <w:rPr>
+          <w:i w:val="false"/>
+          <w:iCs w:val="false"/>
+          <w:sz w:val="28"/>
+          <w:szCs w:val="28"/>
+        </w:rPr>
+        <w:t>В данном методе объект разбивается на конечные элементы, соединяющиеся между собой в узлах. Каждый конечный элемент должен быть достаточно простым, чтобы имелась возможность легко определить перемещения и напряжения в любой его части по заданным перемещениям узлов. По точкам составляется система уравнений, которая решается относительно перемещений рассматриваемых точек. Данная модель имеет высокую точность, однако требует знания характеристик материала объекта, необходимых для рассчета соотношений для каждого элемента.</w:t>
+      </w:r>
+    </w:p>
+    <w:p>
+      <w:pPr>
+        <w:pStyle w:val="TextBody"/>
+        <w:widowControl/>
+        <w:suppressAutoHyphens w:val="true"/>
+        <w:bidi w:val="0"/>
+        <w:spacing w:lineRule="auto" w:line="360" w:before="120" w:after="120"/>
+        <w:ind w:left="0" w:right="0" w:firstLine="737"/>
+        <w:jc w:val="both"/>
+        <w:rPr/>
+      </w:pPr>
+      <w:r>
+        <w:rPr>
+          <w:i w:val="false"/>
+          <w:iCs w:val="false"/>
+          <w:sz w:val="28"/>
+          <w:szCs w:val="28"/>
+        </w:rPr>
+        <w:t>2) Метод граничных элементов (The Boundary Element Method</w:t>
+      </w:r>
+      <w:r>
+        <w:rPr>
+          <w:i w:val="false"/>
+          <w:iCs w:val="false"/>
+          <w:sz w:val="28"/>
+          <w:szCs w:val="28"/>
+        </w:rPr>
+        <w:t>)</w:t>
+      </w:r>
+    </w:p>
+    <w:p>
+      <w:pPr>
+        <w:pStyle w:val="TextBody"/>
+        <w:widowControl/>
+        <w:suppressAutoHyphens w:val="true"/>
+        <w:bidi w:val="0"/>
+        <w:spacing w:lineRule="auto" w:line="360" w:before="120" w:after="120"/>
+        <w:ind w:left="0" w:right="0" w:firstLine="737"/>
+        <w:jc w:val="both"/>
+        <w:rPr/>
+      </w:pPr>
+      <w:r>
+        <w:rPr>
+          <w:i w:val="false"/>
+          <w:iCs w:val="false"/>
+          <w:sz w:val="28"/>
+          <w:szCs w:val="28"/>
+        </w:rPr>
+        <w:t xml:space="preserve">Метод граничных элементов является инетересной альтернативой метода конечных элементов, так как все преобразования осуществляются над точками поверхности объекта, что дает прирост к скорости вычислений. Грубо говоря, интегральная форма уравнения движения тела преобразуется в поверхностный интеграл путем применения теоремы Грина: пусть C – положительно ориентированная кусочно-гладкая замкнутая кривая на плоскости, а D – область, ограниченная кривой C. Если функции P = P(x, y), Q = Q(x, y) определены в области D и имеют непрерывные частные производные </w:t>
+      </w:r>
+      <w:r>
+        <w:rPr>
+          <w:i w:val="false"/>
+          <w:iCs w:val="false"/>
+          <w:sz w:val="28"/>
+          <w:szCs w:val="28"/>
+        </w:rPr>
+      </w:r>
+      <m:oMath xmlns:m="http://schemas.openxmlformats.org/officeDocument/2006/math">
+        <m:f>
+          <m:num>
+            <m:r>
+              <w:rPr>
+                <w:rFonts w:ascii="Cambria Math" w:hAnsi="Cambria Math"/>
+              </w:rPr>
+              <m:t xml:space="preserve">dP</m:t>
+            </m:r>
+          </m:num>
+          <m:den>
+            <m:r>
+              <w:rPr>
+                <w:rFonts w:ascii="Cambria Math" w:hAnsi="Cambria Math"/>
+              </w:rPr>
+              <m:t xml:space="preserve">dy</m:t>
+            </m:r>
+          </m:den>
+        </m:f>
+      </m:oMath>
+      <w:r>
+        <w:rPr>
+          <w:i w:val="false"/>
+          <w:iCs w:val="false"/>
+          <w:sz w:val="28"/>
+          <w:szCs w:val="28"/>
+        </w:rPr>
+        <w:t xml:space="preserve">, </w:t>
+      </w:r>
+      <w:r>
+        <w:rPr>
+          <w:i w:val="false"/>
+          <w:iCs w:val="false"/>
+          <w:sz w:val="28"/>
+          <w:szCs w:val="28"/>
+        </w:rPr>
+      </w:r>
+      <m:oMath xmlns:m="http://schemas.openxmlformats.org/officeDocument/2006/math">
+        <m:f>
+          <m:num>
+            <m:r>
+              <w:rPr>
+                <w:rFonts w:ascii="Cambria Math" w:hAnsi="Cambria Math"/>
+              </w:rPr>
+              <m:t xml:space="preserve">dQ</m:t>
+            </m:r>
+          </m:num>
+          <m:den>
+            <m:r>
+              <w:rPr>
+                <w:rFonts w:ascii="Cambria Math" w:hAnsi="Cambria Math"/>
+              </w:rPr>
+              <m:t xml:space="preserve">dx</m:t>
+            </m:r>
+          </m:den>
+        </m:f>
+      </m:oMath>
+      <w:r>
+        <w:rPr>
+          <w:i w:val="false"/>
+          <w:iCs w:val="false"/>
+          <w:sz w:val="28"/>
+          <w:szCs w:val="28"/>
+        </w:rPr>
+        <w:t>, то</w:t>
+      </w:r>
+    </w:p>
+    <w:p>
+      <w:pPr>
+        <w:pStyle w:val="TextBody"/>
+        <w:widowControl/>
+        <w:suppressAutoHyphens w:val="true"/>
+        <w:bidi w:val="0"/>
+        <w:spacing w:lineRule="auto" w:line="360" w:before="120" w:after="120"/>
+        <w:ind w:left="0" w:right="0" w:firstLine="737"/>
+        <w:jc w:val="both"/>
+        <w:rPr>
+          <w:rFonts w:ascii="Times New Roman" w:hAnsi="Times New Roman"/>
+          <w:i w:val="false"/>
+          <w:i w:val="false"/>
+          <w:iCs w:val="false"/>
+          <w:sz w:val="28"/>
+          <w:szCs w:val="28"/>
+        </w:rPr>
+      </w:pPr>
+      <w:r>
+        <w:rPr/>
+      </w:r>
+    </w:p>
+    <w:p>
+      <w:pPr>
+        <w:pStyle w:val="TextBody"/>
+        <w:widowControl/>
+        <w:suppressAutoHyphens w:val="true"/>
+        <w:bidi w:val="0"/>
+        <w:spacing w:lineRule="auto" w:line="360" w:before="120" w:after="120"/>
+        <w:ind w:left="0" w:right="0" w:firstLine="737"/>
+        <w:jc w:val="right"/>
+        <w:rPr/>
+      </w:pPr>
+      <w:r>
+        <w:rPr>
+          <w:i w:val="false"/>
+          <w:iCs w:val="false"/>
+          <w:sz w:val="28"/>
+          <w:szCs w:val="28"/>
+        </w:rPr>
+      </w:r>
+      <m:oMath xmlns:m="http://schemas.openxmlformats.org/officeDocument/2006/math">
+        <m:nary>
+          <m:naryPr>
+            <m:chr m:val="∮"/>
+            <m:supHide m:val="1"/>
+          </m:naryPr>
+          <m:sub>
+            <m:r>
+              <w:rPr>
+                <w:rFonts w:ascii="Cambria Math" w:hAnsi="Cambria Math"/>
+              </w:rPr>
+              <m:t xml:space="preserve">C</m:t>
+            </m:r>
+          </m:sub>
+          <m:sup/>
+          <m:e>
+            <m:r>
+              <w:rPr>
+                <w:rFonts w:ascii="Cambria Math" w:hAnsi="Cambria Math"/>
+              </w:rPr>
+              <m:t xml:space="preserve">P</m:t>
+            </m:r>
+          </m:e>
+        </m:nary>
+        <m:r>
+          <w:rPr>
+            <w:rFonts w:ascii="Cambria Math" w:hAnsi="Cambria Math"/>
+          </w:rPr>
+          <m:t xml:space="preserve">dx</m:t>
+        </m:r>
+        <m:r>
+          <w:rPr>
+            <w:rFonts w:ascii="Cambria Math" w:hAnsi="Cambria Math"/>
+          </w:rPr>
+          <m:t xml:space="preserve">+</m:t>
+        </m:r>
+        <m:r>
+          <w:rPr>
+            <w:rFonts w:ascii="Cambria Math" w:hAnsi="Cambria Math"/>
+          </w:rPr>
+          <m:t xml:space="preserve">Q</m:t>
+        </m:r>
+        <m:r>
+          <w:rPr>
+            <w:rFonts w:ascii="Cambria Math" w:hAnsi="Cambria Math"/>
+          </w:rPr>
+          <m:t xml:space="preserve">dy</m:t>
+        </m:r>
+        <m:r>
+          <w:rPr>
+            <w:rFonts w:ascii="Cambria Math" w:hAnsi="Cambria Math"/>
+          </w:rPr>
+          <m:t xml:space="preserve">=</m:t>
+        </m:r>
+        <m:nary>
+          <m:naryPr>
+            <m:chr m:val="∬"/>
+            <m:supHide m:val="1"/>
+          </m:naryPr>
+          <m:sub>
+            <m:r>
+              <w:rPr>
+                <w:rFonts w:ascii="Cambria Math" w:hAnsi="Cambria Math"/>
+              </w:rPr>
+              <m:t xml:space="preserve">D</m:t>
+            </m:r>
+          </m:sub>
+          <m:sup/>
+          <m:e>
+            <m:d>
+              <m:dPr>
+                <m:begChr m:val="("/>
+                <m:endChr m:val=")"/>
+              </m:dPr>
+              <m:e>
+                <m:f>
+                  <m:num>
+                    <m:r>
+                      <w:rPr>
+                        <w:rFonts w:ascii="Cambria Math" w:hAnsi="Cambria Math"/>
+                      </w:rPr>
+                      <m:t xml:space="preserve">dQ</m:t>
+                    </m:r>
+                  </m:num>
+                  <m:den>
+                    <m:r>
+                      <w:rPr>
+                        <w:rFonts w:ascii="Cambria Math" w:hAnsi="Cambria Math"/>
+                      </w:rPr>
+                      <m:t xml:space="preserve">dx</m:t>
+                    </m:r>
+                  </m:den>
+                </m:f>
+                <m:r>
+                  <w:rPr>
+                    <w:rFonts w:ascii="Cambria Math" w:hAnsi="Cambria Math"/>
+                  </w:rPr>
+                  <m:t xml:space="preserve">−</m:t>
+                </m:r>
+                <m:f>
+                  <m:num>
+                    <m:r>
+                      <w:rPr>
+                        <w:rFonts w:ascii="Cambria Math" w:hAnsi="Cambria Math"/>
+                      </w:rPr>
+                      <m:t xml:space="preserve">dP</m:t>
+                    </m:r>
+                  </m:num>
+                  <m:den>
+                    <m:r>
+                      <w:rPr>
+                        <w:rFonts w:ascii="Cambria Math" w:hAnsi="Cambria Math"/>
+                      </w:rPr>
+                      <m:t xml:space="preserve">dy</m:t>
+                    </m:r>
+                  </m:den>
+                </m:f>
+              </m:e>
+            </m:d>
+          </m:e>
+        </m:nary>
+        <m:r>
+          <w:rPr>
+            <w:rFonts w:ascii="Cambria Math" w:hAnsi="Cambria Math"/>
+          </w:rPr>
+          <m:t xml:space="preserve">dx</m:t>
+        </m:r>
+        <m:r>
+          <w:rPr>
+            <w:rFonts w:ascii="Cambria Math" w:hAnsi="Cambria Math"/>
+          </w:rPr>
+          <m:t xml:space="preserve">dy</m:t>
+        </m:r>
+      </m:oMath>
+      <w:r>
+        <w:rPr>
+          <w:i w:val="false"/>
+          <w:iCs w:val="false"/>
+          <w:sz w:val="28"/>
+          <w:szCs w:val="28"/>
+        </w:rPr>
+        <w:t xml:space="preserve">                                    </w:t>
+      </w:r>
+      <w:r>
+        <w:rPr>
+          <w:i w:val="false"/>
+          <w:iCs w:val="false"/>
+          <w:sz w:val="28"/>
+          <w:szCs w:val="28"/>
+        </w:rPr>
+        <w:t>(2)</w:t>
+      </w:r>
+    </w:p>
+    <w:p>
+      <w:pPr>
+        <w:pStyle w:val="TextBody"/>
+        <w:widowControl/>
+        <w:suppressAutoHyphens w:val="true"/>
+        <w:bidi w:val="0"/>
+        <w:spacing w:lineRule="auto" w:line="360" w:before="120" w:after="120"/>
+        <w:ind w:left="0" w:right="0" w:firstLine="737"/>
+        <w:jc w:val="both"/>
+        <w:rPr>
+          <w:rFonts w:ascii="Times New Roman" w:hAnsi="Times New Roman"/>
+          <w:i w:val="false"/>
+          <w:i w:val="false"/>
+          <w:iCs w:val="false"/>
+          <w:sz w:val="28"/>
+          <w:szCs w:val="28"/>
+        </w:rPr>
+      </w:pPr>
+      <w:r>
+        <w:rPr/>
+      </w:r>
+    </w:p>
+    <w:p>
+      <w:pPr>
+        <w:pStyle w:val="TextBody"/>
+        <w:widowControl/>
+        <w:suppressAutoHyphens w:val="true"/>
+        <w:bidi w:val="0"/>
+        <w:spacing w:lineRule="auto" w:line="360" w:before="120" w:after="120"/>
+        <w:ind w:left="0" w:right="0" w:firstLine="737"/>
+        <w:jc w:val="both"/>
+        <w:rPr/>
+      </w:pPr>
+      <w:r>
+        <w:rPr>
+          <w:i w:val="false"/>
+          <w:iCs w:val="false"/>
+          <w:sz w:val="28"/>
+          <w:szCs w:val="28"/>
+        </w:rPr>
+        <w:t>Однако, данный метод является технически сложным ввиду вычисления этих интегралов.</w:t>
+      </w:r>
+    </w:p>
+    <w:p>
+      <w:pPr>
+        <w:pStyle w:val="TextBody"/>
+        <w:widowControl/>
+        <w:suppressAutoHyphens w:val="true"/>
+        <w:bidi w:val="0"/>
+        <w:spacing w:lineRule="auto" w:line="360" w:before="120" w:after="120"/>
+        <w:ind w:left="0" w:right="0" w:firstLine="737"/>
+        <w:jc w:val="both"/>
+        <w:rPr/>
+      </w:pPr>
+      <w:r>
+        <w:rPr>
+          <w:i w:val="false"/>
+          <w:iCs w:val="false"/>
+          <w:sz w:val="28"/>
+          <w:szCs w:val="28"/>
+        </w:rPr>
+        <w:t>3) Система масс-с-пружинами (Mass-Spring System</w:t>
+      </w:r>
+      <w:r>
+        <w:rPr>
+          <w:i w:val="false"/>
+          <w:iCs w:val="false"/>
+          <w:sz w:val="28"/>
+          <w:szCs w:val="28"/>
+        </w:rPr>
+        <w:t>)</w:t>
+      </w:r>
+    </w:p>
+    <w:p>
+      <w:pPr>
+        <w:pStyle w:val="TextBody"/>
+        <w:widowControl/>
+        <w:suppressAutoHyphens w:val="true"/>
+        <w:bidi w:val="0"/>
+        <w:spacing w:lineRule="auto" w:line="360" w:before="120" w:after="120"/>
+        <w:ind w:left="0" w:right="0" w:firstLine="737"/>
+        <w:jc w:val="both"/>
+        <w:rPr>
+          <w:highlight w:val="none"/>
+          <w:shd w:fill="FF0000" w:val="clear"/>
+        </w:rPr>
+      </w:pPr>
+      <w:r>
+        <w:rPr>
+          <w:i w:val="false"/>
+          <w:iCs w:val="false"/>
+          <w:sz w:val="28"/>
+          <w:szCs w:val="28"/>
+          <w:shd w:fill="FF0000" w:val="clear"/>
+        </w:rPr>
+        <w:t>&lt;описание&gt;</w:t>
+      </w:r>
+    </w:p>
+    <w:p>
+      <w:pPr>
+        <w:pStyle w:val="TextBody"/>
+        <w:widowControl/>
+        <w:suppressAutoHyphens w:val="true"/>
+        <w:bidi w:val="0"/>
+        <w:spacing w:lineRule="auto" w:line="360" w:before="120" w:after="120"/>
+        <w:ind w:left="0" w:right="0" w:firstLine="737"/>
+        <w:jc w:val="both"/>
+        <w:rPr>
+          <w:highlight w:val="none"/>
+          <w:shd w:fill="FF0000" w:val="clear"/>
+        </w:rPr>
+      </w:pPr>
+      <w:r>
+        <w:rPr>
+          <w:i w:val="false"/>
+          <w:iCs w:val="false"/>
+          <w:sz w:val="28"/>
+          <w:szCs w:val="28"/>
+          <w:shd w:fill="FF0000" w:val="clear"/>
+        </w:rPr>
+        <w:t>&lt;обоснование выбора системы масс-с-пружинами&gt;</w:t>
+      </w:r>
+    </w:p>
+    <w:p>
+      <w:pPr>
+        <w:pStyle w:val="Heading2"/>
+        <w:keepNext w:val="true"/>
+        <w:widowControl/>
+        <w:suppressAutoHyphens w:val="true"/>
+        <w:bidi w:val="0"/>
+        <w:spacing w:lineRule="auto" w:line="360" w:before="200" w:after="120"/>
+        <w:ind w:left="0" w:right="0" w:firstLine="737"/>
+        <w:jc w:val="both"/>
+        <w:rPr/>
+      </w:pPr>
+      <w:r>
+        <w:rPr>
+          <w:rFonts w:ascii="Times New Roman" w:hAnsi="Times New Roman"/>
+          <w:sz w:val="28"/>
+          <w:szCs w:val="28"/>
+        </w:rPr>
+        <w:t>1.2 Алгоритмы удаления невидимых ребер и поверхностей</w:t>
+      </w:r>
+    </w:p>
+    <w:p>
+      <w:pPr>
+        <w:pStyle w:val="TextBody"/>
+        <w:widowControl/>
+        <w:suppressAutoHyphens w:val="true"/>
+        <w:bidi w:val="0"/>
+        <w:spacing w:lineRule="auto" w:line="360" w:before="200" w:after="120"/>
+        <w:ind w:left="0" w:right="0" w:firstLine="737"/>
+        <w:jc w:val="both"/>
+        <w:rPr/>
+      </w:pPr>
+      <w:r>
+        <w:rPr>
+          <w:sz w:val="28"/>
+          <w:szCs w:val="28"/>
+        </w:rPr>
+        <w:t>1) Алгоритм Робертса</w:t>
+      </w:r>
+    </w:p>
+    <w:p>
+      <w:pPr>
+        <w:pStyle w:val="TextBody"/>
+        <w:widowControl/>
+        <w:suppressAutoHyphens w:val="true"/>
+        <w:bidi w:val="0"/>
+        <w:spacing w:lineRule="auto" w:line="360" w:before="200" w:after="120"/>
+        <w:ind w:left="0" w:right="0" w:firstLine="737"/>
+        <w:jc w:val="both"/>
+        <w:rPr>
+          <w:highlight w:val="none"/>
+          <w:shd w:fill="FF0000" w:val="clear"/>
+        </w:rPr>
+      </w:pPr>
+      <w:r>
+        <w:rPr>
+          <w:sz w:val="28"/>
+          <w:szCs w:val="28"/>
+          <w:shd w:fill="FF0000" w:val="clear"/>
+        </w:rPr>
+        <w:t>&lt;описание&gt;</w:t>
+      </w:r>
+    </w:p>
+    <w:p>
+      <w:pPr>
+        <w:pStyle w:val="TextBody"/>
+        <w:widowControl/>
+        <w:suppressAutoHyphens w:val="true"/>
+        <w:bidi w:val="0"/>
+        <w:spacing w:lineRule="auto" w:line="360" w:before="200" w:after="120"/>
+        <w:ind w:left="0" w:right="0" w:firstLine="737"/>
+        <w:jc w:val="both"/>
+        <w:rPr/>
+      </w:pPr>
+      <w:r>
+        <w:rPr>
+          <w:sz w:val="28"/>
+          <w:szCs w:val="28"/>
+        </w:rPr>
+        <w:t>2) Алгоритм Варнока</w:t>
+      </w:r>
+    </w:p>
+    <w:p>
+      <w:pPr>
+        <w:pStyle w:val="TextBody"/>
+        <w:widowControl/>
+        <w:suppressAutoHyphens w:val="true"/>
+        <w:bidi w:val="0"/>
+        <w:spacing w:lineRule="auto" w:line="360" w:before="200" w:after="120"/>
+        <w:ind w:left="0" w:right="0" w:firstLine="737"/>
+        <w:jc w:val="both"/>
+        <w:rPr>
+          <w:highlight w:val="none"/>
+          <w:shd w:fill="FF0000" w:val="clear"/>
+        </w:rPr>
+      </w:pPr>
+      <w:r>
+        <w:rPr>
+          <w:sz w:val="28"/>
+          <w:szCs w:val="28"/>
+          <w:shd w:fill="FF0000" w:val="clear"/>
+        </w:rPr>
+        <w:t>&lt;описание&gt;</w:t>
+      </w:r>
+    </w:p>
+    <w:p>
+      <w:pPr>
+        <w:pStyle w:val="TextBody"/>
+        <w:widowControl/>
+        <w:suppressAutoHyphens w:val="true"/>
+        <w:bidi w:val="0"/>
+        <w:spacing w:lineRule="auto" w:line="360" w:before="200" w:after="120"/>
+        <w:ind w:left="0" w:right="0" w:firstLine="737"/>
+        <w:jc w:val="both"/>
+        <w:rPr/>
+      </w:pPr>
+      <w:r>
+        <w:rPr>
+          <w:sz w:val="28"/>
+          <w:szCs w:val="28"/>
+        </w:rPr>
+        <w:t>3) Алгоритм, использующий z-буфер</w:t>
+      </w:r>
+    </w:p>
+    <w:p>
+      <w:pPr>
+        <w:pStyle w:val="TextBody"/>
+        <w:widowControl/>
+        <w:suppressAutoHyphens w:val="true"/>
+        <w:bidi w:val="0"/>
+        <w:spacing w:lineRule="auto" w:line="360" w:before="200" w:after="120"/>
+        <w:ind w:left="0" w:right="0" w:firstLine="737"/>
+        <w:jc w:val="both"/>
+        <w:rPr>
+          <w:highlight w:val="none"/>
+          <w:shd w:fill="FF0000" w:val="clear"/>
+        </w:rPr>
+      </w:pPr>
+      <w:r>
+        <w:rPr>
+          <w:sz w:val="28"/>
+          <w:szCs w:val="28"/>
+          <w:shd w:fill="FF0000" w:val="clear"/>
+        </w:rPr>
+        <w:t>&lt;описание&gt;</w:t>
+      </w:r>
+    </w:p>
+    <w:p>
+      <w:pPr>
+        <w:pStyle w:val="TextBody"/>
+        <w:widowControl/>
+        <w:suppressAutoHyphens w:val="true"/>
+        <w:bidi w:val="0"/>
+        <w:spacing w:lineRule="auto" w:line="360" w:before="200" w:after="120"/>
+        <w:ind w:left="0" w:right="0" w:firstLine="737"/>
+        <w:jc w:val="both"/>
+        <w:rPr/>
+      </w:pPr>
+      <w:r>
+        <w:rPr>
+          <w:sz w:val="28"/>
+          <w:szCs w:val="28"/>
+        </w:rPr>
+        <w:t>4) Обратная трассировка лучей</w:t>
+      </w:r>
+    </w:p>
+    <w:p>
+      <w:pPr>
+        <w:pStyle w:val="TextBody"/>
+        <w:widowControl/>
+        <w:suppressAutoHyphens w:val="true"/>
+        <w:bidi w:val="0"/>
+        <w:spacing w:lineRule="auto" w:line="360" w:before="200" w:after="120"/>
+        <w:ind w:left="0" w:right="0" w:firstLine="737"/>
+        <w:jc w:val="both"/>
+        <w:rPr>
+          <w:highlight w:val="none"/>
+          <w:shd w:fill="FF0000" w:val="clear"/>
+        </w:rPr>
+      </w:pPr>
+      <w:r>
+        <w:rPr>
+          <w:sz w:val="28"/>
+          <w:szCs w:val="28"/>
+          <w:shd w:fill="FF0000" w:val="clear"/>
+        </w:rPr>
+        <w:t>&lt;описание&gt;</w:t>
+      </w:r>
+    </w:p>
+    <w:p>
+      <w:pPr>
+        <w:pStyle w:val="TextBody"/>
+        <w:widowControl/>
+        <w:suppressAutoHyphens w:val="true"/>
+        <w:bidi w:val="0"/>
+        <w:spacing w:lineRule="auto" w:line="360" w:before="200" w:after="120"/>
+        <w:ind w:left="0" w:right="0" w:firstLine="737"/>
+        <w:jc w:val="both"/>
+        <w:rPr>
+          <w:highlight w:val="none"/>
+          <w:shd w:fill="FF0000" w:val="clear"/>
+        </w:rPr>
+      </w:pPr>
+      <w:r>
+        <w:rPr>
+          <w:sz w:val="28"/>
+          <w:szCs w:val="28"/>
+          <w:shd w:fill="FF0000" w:val="clear"/>
+        </w:rPr>
+        <w:t>&lt;обоснование выбора обратной трассировки лучей&gt;</w:t>
+      </w:r>
+    </w:p>
+    <w:p>
+      <w:pPr>
+        <w:pStyle w:val="Heading2"/>
+        <w:keepNext w:val="true"/>
+        <w:widowControl/>
+        <w:suppressAutoHyphens w:val="true"/>
+        <w:bidi w:val="0"/>
+        <w:spacing w:lineRule="auto" w:line="360" w:before="200" w:after="120"/>
+        <w:ind w:left="0" w:right="0" w:firstLine="737"/>
+        <w:jc w:val="both"/>
+        <w:rPr/>
+      </w:pPr>
+      <w:r>
+        <w:rPr>
+          <w:rFonts w:ascii="Times New Roman" w:hAnsi="Times New Roman"/>
+          <w:sz w:val="28"/>
+          <w:szCs w:val="28"/>
+        </w:rPr>
+        <w:t>1.3 Модели освещения</w:t>
+      </w:r>
+    </w:p>
+    <w:p>
+      <w:pPr>
+        <w:pStyle w:val="TextBody"/>
+        <w:widowControl/>
+        <w:suppressAutoHyphens w:val="true"/>
+        <w:bidi w:val="0"/>
+        <w:spacing w:lineRule="auto" w:line="360" w:before="200" w:after="120"/>
+        <w:ind w:left="0" w:right="0" w:firstLine="737"/>
+        <w:jc w:val="both"/>
+        <w:rPr/>
+      </w:pPr>
+      <w:r>
+        <w:rPr>
+          <w:sz w:val="28"/>
+          <w:szCs w:val="28"/>
+        </w:rPr>
+        <w:t>1) Простая модель (модель Ламберта)</w:t>
+      </w:r>
+    </w:p>
+    <w:p>
+      <w:pPr>
+        <w:pStyle w:val="TextBody"/>
+        <w:widowControl/>
+        <w:suppressAutoHyphens w:val="true"/>
+        <w:bidi w:val="0"/>
+        <w:spacing w:lineRule="auto" w:line="360" w:before="200" w:after="120"/>
+        <w:ind w:left="0" w:right="0" w:firstLine="737"/>
+        <w:jc w:val="both"/>
+        <w:rPr>
+          <w:highlight w:val="none"/>
+          <w:shd w:fill="FF0000" w:val="clear"/>
+        </w:rPr>
+      </w:pPr>
+      <w:r>
+        <w:rPr>
+          <w:sz w:val="28"/>
+          <w:szCs w:val="28"/>
+          <w:shd w:fill="FF0000" w:val="clear"/>
+        </w:rPr>
+        <w:t>&lt;описание&gt;</w:t>
+      </w:r>
+    </w:p>
+    <w:p>
+      <w:pPr>
+        <w:pStyle w:val="TextBody"/>
+        <w:widowControl/>
+        <w:suppressAutoHyphens w:val="true"/>
+        <w:bidi w:val="0"/>
+        <w:spacing w:lineRule="auto" w:line="360" w:before="200" w:after="120"/>
+        <w:ind w:left="0" w:right="0" w:firstLine="737"/>
+        <w:jc w:val="both"/>
+        <w:rPr/>
+      </w:pPr>
+      <w:r>
+        <w:rPr>
+          <w:sz w:val="28"/>
+          <w:szCs w:val="28"/>
+        </w:rPr>
+        <w:t>2) Модель Фонга</w:t>
+      </w:r>
+    </w:p>
+    <w:p>
+      <w:pPr>
+        <w:pStyle w:val="TextBody"/>
+        <w:widowControl/>
+        <w:suppressAutoHyphens w:val="true"/>
+        <w:bidi w:val="0"/>
+        <w:spacing w:lineRule="auto" w:line="360" w:before="200" w:after="120"/>
+        <w:ind w:left="0" w:right="0" w:firstLine="737"/>
+        <w:jc w:val="both"/>
+        <w:rPr>
+          <w:highlight w:val="none"/>
+          <w:shd w:fill="FF0000" w:val="clear"/>
+        </w:rPr>
+      </w:pPr>
+      <w:r>
+        <w:rPr>
+          <w:sz w:val="28"/>
+          <w:szCs w:val="28"/>
+          <w:shd w:fill="FF0000" w:val="clear"/>
+        </w:rPr>
+        <w:t>&lt;описание&gt;</w:t>
+      </w:r>
+    </w:p>
+    <w:p>
+      <w:pPr>
+        <w:pStyle w:val="TextBody"/>
+        <w:widowControl/>
+        <w:suppressAutoHyphens w:val="true"/>
+        <w:bidi w:val="0"/>
+        <w:spacing w:lineRule="auto" w:line="360" w:before="200" w:after="120"/>
+        <w:ind w:left="0" w:right="0" w:firstLine="737"/>
+        <w:jc w:val="both"/>
+        <w:rPr/>
+      </w:pPr>
+      <w:r>
+        <w:rPr>
+          <w:sz w:val="28"/>
+          <w:szCs w:val="28"/>
+        </w:rPr>
+        <w:t>3) Глобальная модель освещения</w:t>
+      </w:r>
+    </w:p>
+    <w:p>
+      <w:pPr>
+        <w:pStyle w:val="TextBody"/>
+        <w:widowControl/>
+        <w:suppressAutoHyphens w:val="true"/>
+        <w:bidi w:val="0"/>
+        <w:spacing w:lineRule="auto" w:line="360" w:before="200" w:after="120"/>
+        <w:ind w:left="0" w:right="0" w:firstLine="737"/>
+        <w:jc w:val="both"/>
+        <w:rPr>
+          <w:highlight w:val="none"/>
+          <w:shd w:fill="FF0000" w:val="clear"/>
+        </w:rPr>
+      </w:pPr>
+      <w:r>
+        <w:rPr>
+          <w:sz w:val="28"/>
+          <w:szCs w:val="28"/>
+          <w:shd w:fill="FF0000" w:val="clear"/>
+        </w:rPr>
+        <w:t>&lt;описание&gt;</w:t>
+      </w:r>
+    </w:p>
+    <w:p>
+      <w:pPr>
+        <w:pStyle w:val="TextBody"/>
+        <w:widowControl/>
+        <w:suppressAutoHyphens w:val="true"/>
+        <w:bidi w:val="0"/>
+        <w:spacing w:lineRule="auto" w:line="360" w:before="200" w:after="120"/>
+        <w:ind w:left="0" w:right="0" w:firstLine="737"/>
+        <w:jc w:val="both"/>
+        <w:rPr>
+          <w:highlight w:val="none"/>
+          <w:shd w:fill="FF0000" w:val="clear"/>
+        </w:rPr>
+      </w:pPr>
+      <w:r>
+        <w:rPr>
+          <w:sz w:val="28"/>
+          <w:szCs w:val="28"/>
+          <w:shd w:fill="FF0000" w:val="clear"/>
+        </w:rPr>
+        <w:t>&lt;обоснование выбора глобальной модели освещения и ее модификация с применением закона Бугера-Ламберта-Бера&gt;</w:t>
+      </w:r>
+    </w:p>
+    <w:p>
+      <w:pPr>
+        <w:pStyle w:val="Heading1"/>
+        <w:keepNext w:val="true"/>
+        <w:widowControl/>
+        <w:suppressAutoHyphens w:val="true"/>
+        <w:bidi w:val="0"/>
+        <w:spacing w:lineRule="auto" w:line="360" w:before="240" w:after="120"/>
+        <w:ind w:left="0" w:right="0" w:firstLine="737"/>
+        <w:jc w:val="both"/>
+        <w:rPr/>
+      </w:pPr>
+      <w:r>
+        <w:rPr>
+          <w:rFonts w:ascii="Times New Roman" w:hAnsi="Times New Roman"/>
+          <w:sz w:val="28"/>
+          <w:szCs w:val="28"/>
+        </w:rPr>
+        <w:t>2. Конструкторская часть</w:t>
+      </w:r>
+    </w:p>
+    <w:p>
+      <w:pPr>
+        <w:pStyle w:val="Heading2"/>
+        <w:keepNext w:val="true"/>
+        <w:widowControl/>
+        <w:suppressAutoHyphens w:val="true"/>
+        <w:bidi w:val="0"/>
+        <w:spacing w:lineRule="auto" w:line="360" w:before="200" w:after="120"/>
+        <w:ind w:left="0" w:right="0" w:firstLine="737"/>
+        <w:jc w:val="left"/>
+        <w:rPr>
+          <w:rFonts w:ascii="Times New Roman" w:hAnsi="Times New Roman"/>
+          <w:sz w:val="28"/>
+          <w:szCs w:val="28"/>
+        </w:rPr>
+      </w:pPr>
+      <w:r>
+        <w:rPr>
+          <w:rFonts w:ascii="Times New Roman" w:hAnsi="Times New Roman"/>
+          <w:sz w:val="28"/>
+          <w:szCs w:val="28"/>
+        </w:rPr>
+        <w:t>2.1 Общий алгоритм</w:t>
+      </w:r>
+    </w:p>
+    <w:p>
+      <w:pPr>
+        <w:pStyle w:val="Heading1"/>
+        <w:keepNext w:val="true"/>
+        <w:widowControl/>
+        <w:suppressAutoHyphens w:val="true"/>
+        <w:bidi w:val="0"/>
+        <w:spacing w:lineRule="auto" w:line="360" w:before="240" w:after="120"/>
+        <w:ind w:left="0" w:right="0" w:firstLine="737"/>
+        <w:jc w:val="left"/>
+        <w:rPr>
+          <w:rFonts w:ascii="Times New Roman" w:hAnsi="Times New Roman"/>
+          <w:sz w:val="28"/>
+          <w:szCs w:val="28"/>
+        </w:rPr>
+      </w:pPr>
+      <w:r>
+        <w:rPr>
+          <w:rFonts w:ascii="Times New Roman" w:hAnsi="Times New Roman"/>
+          <w:sz w:val="28"/>
+          <w:szCs w:val="28"/>
+        </w:rPr>
+        <w:t>3. Технологическая часть</w:t>
       </w:r>
     </w:p>
     <w:sectPr>
@@ -2799,6 +4263,7 @@
     </w:lvl>
     <w:lvl w:ilvl="3">
       <w:start w:val="1"/>
+      <w:pStyle w:val="Heading4"/>
       <w:numFmt w:val="none"/>
       <w:suff w:val="nothing"/>
       <w:lvlText w:val=""/>
@@ -2977,6 +4442,28 @@
       <w:bCs/>
       <w:sz w:val="28"/>
       <w:szCs w:val="28"/>
+    </w:rPr>
+  </w:style>
+  <w:style w:type="paragraph" w:styleId="Heading4">
+    <w:name w:val="Heading 4"/>
+    <w:basedOn w:val="Heading"/>
+    <w:next w:val="TextBody"/>
+    <w:qFormat/>
+    <w:pPr>
+      <w:numPr>
+        <w:ilvl w:val="3"/>
+        <w:numId w:val="1"/>
+      </w:numPr>
+      <w:spacing w:before="120" w:after="120"/>
+      <w:outlineLvl w:val="3"/>
+    </w:pPr>
+    <w:rPr>
+      <w:b/>
+      <w:bCs/>
+      <w:i/>
+      <w:iCs/>
+      <w:sz w:val="27"/>
+      <w:szCs w:val="27"/>
     </w:rPr>
   </w:style>
   <w:style w:type="character" w:styleId="WW8Num2z0">
@@ -3126,7 +4613,7 @@
       <w:lang w:val="zxx" w:eastAsia="zxx" w:bidi="zxx"/>
     </w:rPr>
   </w:style>
-  <w:style w:type="paragraph" w:styleId="Style11">
+  <w:style w:type="paragraph" w:styleId="Style10">
     <w:name w:val="Обычный (веб)"/>
     <w:basedOn w:val="Normal"/>
     <w:qFormat/>

</xml_diff>

<commit_message>
Added physics modeling methods in report
</commit_message>
<xml_diff>
--- a/docs/reports/practice/report.docx
+++ b/docs/reports/practice/report.docx
@@ -62,11 +62,11 @@
                   <wp:effectExtent l="0" t="0" r="0" b="0"/>
                   <wp:wrapTight wrapText="bothSides">
                     <wp:wrapPolygon edited="0">
-                      <wp:start x="-258" y="0"/>
-                      <wp:lineTo x="-258" y="21310"/>
-                      <wp:lineTo x="21563" y="21310"/>
-                      <wp:lineTo x="21563" y="0"/>
-                      <wp:lineTo x="-258" y="0"/>
+                      <wp:start x="-254" y="0"/>
+                      <wp:lineTo x="-254" y="21303"/>
+                      <wp:lineTo x="21555" y="21303"/>
+                      <wp:lineTo x="21555" y="0"/>
+                      <wp:lineTo x="-254" y="0"/>
                     </wp:wrapPolygon>
                   </wp:wrapTight>
                   <wp:docPr id="1" name="Image1" descr=""/>
@@ -2463,12 +2463,8 @@
         <w:bidi w:val="0"/>
         <w:spacing w:lineRule="auto" w:line="360" w:before="140" w:after="120"/>
         <w:ind w:left="0" w:right="0" w:firstLine="737"/>
-        <w:jc w:val="left"/>
-        <w:rPr>
-          <w:rFonts w:ascii="Times New Roman" w:hAnsi="Times New Roman"/>
-          <w:sz w:val="28"/>
-          <w:szCs w:val="28"/>
-        </w:rPr>
+        <w:jc w:val="both"/>
+        <w:rPr/>
       </w:pPr>
       <w:r>
         <w:rPr>
@@ -2491,64 +2487,22 @@
         <w:bidi w:val="0"/>
         <w:spacing w:lineRule="auto" w:line="360" w:before="140" w:after="120"/>
         <w:ind w:left="0" w:right="0" w:firstLine="737"/>
-        <w:jc w:val="left"/>
+        <w:jc w:val="both"/>
         <w:outlineLvl w:val="2"/>
-        <w:rPr>
-          <w:rFonts w:ascii="Times New Roman" w:hAnsi="Times New Roman"/>
-          <w:sz w:val="28"/>
-          <w:szCs w:val="28"/>
-        </w:rPr>
-      </w:pPr>
-      <w:r>
-        <w:rPr>
-          <w:sz w:val="28"/>
-          <w:szCs w:val="28"/>
-        </w:rPr>
-        <w:t>Пол представляет собой бесконечную плоскость, заданную уравнением:</w:t>
-      </w:r>
-    </w:p>
-    <w:p>
-      <w:pPr>
-        <w:pStyle w:val="TextBody"/>
-        <w:widowControl/>
-        <w:numPr>
-          <w:ilvl w:val="0"/>
-          <w:numId w:val="0"/>
-        </w:numPr>
-        <w:suppressAutoHyphens w:val="true"/>
-        <w:bidi w:val="0"/>
-        <w:spacing w:lineRule="auto" w:line="360" w:before="140" w:after="120"/>
-        <w:ind w:left="0" w:right="0" w:firstLine="737"/>
-        <w:jc w:val="left"/>
-        <w:outlineLvl w:val="2"/>
-        <w:rPr>
-          <w:rFonts w:ascii="Times New Roman" w:hAnsi="Times New Roman"/>
-          <w:sz w:val="28"/>
-          <w:szCs w:val="28"/>
-        </w:rPr>
-      </w:pPr>
-      <w:r>
-        <w:rPr/>
-      </w:r>
-    </w:p>
-    <w:p>
-      <w:pPr>
-        <w:pStyle w:val="TextBody"/>
-        <w:widowControl/>
-        <w:numPr>
-          <w:ilvl w:val="0"/>
-          <w:numId w:val="0"/>
-        </w:numPr>
-        <w:suppressAutoHyphens w:val="true"/>
-        <w:bidi w:val="0"/>
-        <w:spacing w:lineRule="auto" w:line="360" w:before="140" w:after="120"/>
-        <w:ind w:left="0" w:right="0" w:firstLine="737"/>
-        <w:jc w:val="right"/>
-        <w:outlineLvl w:val="2"/>
-        <w:rPr/>
-      </w:pPr>
-      <w:r>
-        <w:rPr/>
+        <w:rPr/>
+      </w:pPr>
+      <w:r>
+        <w:rPr>
+          <w:sz w:val="28"/>
+          <w:szCs w:val="28"/>
+        </w:rPr>
+        <w:t xml:space="preserve">Пол представляет собой бесконечную плоскость, заданную уравнением </w:t>
+      </w:r>
+      <w:r>
+        <w:rPr>
+          <w:sz w:val="28"/>
+          <w:szCs w:val="28"/>
+        </w:rPr>
       </w:r>
       <m:oMath xmlns:m="http://schemas.openxmlformats.org/officeDocument/2006/math">
         <m:r>
@@ -2571,12 +2525,39 @@
         </m:r>
       </m:oMath>
       <w:r>
-        <w:rPr/>
-        <w:t xml:space="preserve">                                                                    </w:t>
-      </w:r>
-      <w:r>
-        <w:rPr/>
-        <w:t>(1)</w:t>
+        <w:rPr>
+          <w:sz w:val="28"/>
+          <w:szCs w:val="28"/>
+        </w:rPr>
+        <w:t xml:space="preserve">. </w:t>
+      </w:r>
+      <w:r>
+        <w:rPr>
+          <w:sz w:val="28"/>
+          <w:szCs w:val="28"/>
+        </w:rPr>
+        <w:t>Предполагается, что все объекты находятся над полом или на нем.</w:t>
+      </w:r>
+    </w:p>
+    <w:p>
+      <w:pPr>
+        <w:pStyle w:val="Heading3"/>
+        <w:keepNext w:val="true"/>
+        <w:widowControl/>
+        <w:suppressAutoHyphens w:val="true"/>
+        <w:bidi w:val="0"/>
+        <w:spacing w:lineRule="auto" w:line="360" w:before="140" w:after="120"/>
+        <w:ind w:left="0" w:right="0" w:firstLine="737"/>
+        <w:jc w:val="both"/>
+        <w:rPr/>
+      </w:pPr>
+      <w:r>
+        <w:rPr>
+          <w:rFonts w:ascii="Times New Roman" w:hAnsi="Times New Roman"/>
+          <w:sz w:val="28"/>
+          <w:szCs w:val="28"/>
+        </w:rPr>
+        <w:t>1.1.4 Слайм</w:t>
       </w:r>
     </w:p>
     <w:p>
@@ -2591,16 +2572,40 @@
         <w:bidi w:val="0"/>
         <w:spacing w:lineRule="auto" w:line="360" w:before="140" w:after="120"/>
         <w:ind w:left="0" w:right="0" w:firstLine="737"/>
-        <w:jc w:val="left"/>
+        <w:jc w:val="both"/>
         <w:outlineLvl w:val="2"/>
+        <w:rPr/>
+      </w:pPr>
+      <w:r>
+        <w:rPr>
+          <w:sz w:val="28"/>
+          <w:szCs w:val="28"/>
+          <w:shd w:fill="auto" w:val="clear"/>
+        </w:rPr>
+        <w:t>В нашей программе слайм представляет собой упругое тело. Это означает, при деформации тела возникают силы, которые стремятся вернуть тело в прежнюю форму. При отсутствии деформирующих сил наше тело будет иметь форму шара.</w:t>
+      </w:r>
+    </w:p>
+    <w:p>
+      <w:pPr>
+        <w:pStyle w:val="Heading4"/>
+        <w:keepNext w:val="true"/>
+        <w:widowControl/>
+        <w:suppressAutoHyphens w:val="true"/>
+        <w:bidi w:val="0"/>
+        <w:spacing w:lineRule="auto" w:line="360" w:before="120" w:after="120"/>
+        <w:ind w:left="0" w:right="0" w:firstLine="737"/>
+        <w:jc w:val="both"/>
+        <w:rPr/>
+      </w:pPr>
+      <w:r>
         <w:rPr>
           <w:rFonts w:ascii="Times New Roman" w:hAnsi="Times New Roman"/>
-          <w:sz w:val="28"/>
-          <w:szCs w:val="28"/>
-        </w:rPr>
-      </w:pPr>
-      <w:r>
-        <w:rPr/>
+          <w:i w:val="false"/>
+          <w:iCs w:val="false"/>
+          <w:sz w:val="28"/>
+          <w:szCs w:val="28"/>
+        </w:rPr>
+        <w:t>1.1.4.1 Выбор модели представления трехмерного объекта</w:t>
       </w:r>
     </w:p>
     <w:p>
@@ -2613,78 +2618,18 @@
         </w:numPr>
         <w:suppressAutoHyphens w:val="true"/>
         <w:bidi w:val="0"/>
-        <w:spacing w:lineRule="auto" w:line="360" w:before="0" w:after="140"/>
+        <w:spacing w:lineRule="auto" w:line="360" w:before="140" w:after="120"/>
         <w:ind w:left="0" w:right="0" w:firstLine="737"/>
         <w:jc w:val="both"/>
         <w:outlineLvl w:val="2"/>
-        <w:rPr>
-          <w:rFonts w:ascii="Times New Roman" w:hAnsi="Times New Roman"/>
-          <w:sz w:val="28"/>
-          <w:szCs w:val="28"/>
-        </w:rPr>
-      </w:pPr>
-      <w:r>
-        <w:rPr>
-          <w:sz w:val="28"/>
-          <w:szCs w:val="28"/>
-        </w:rPr>
-        <w:t xml:space="preserve">Предполагается, что все объекты находятся над полом или на нем. При этом сам пол имеет структуру </w:t>
-      </w:r>
-      <w:r>
-        <w:rPr>
-          <w:sz w:val="28"/>
-          <w:szCs w:val="28"/>
-          <w:shd w:fill="FF0000" w:val="clear"/>
-        </w:rPr>
-        <w:t xml:space="preserve">&lt;какую? задать структуру математически </w:t>
-      </w:r>
-      <w:r>
-        <w:rPr>
-          <w:sz w:val="28"/>
-          <w:szCs w:val="28"/>
-          <w:shd w:fill="FF0000" w:val="clear"/>
-        </w:rPr>
-        <w:t>или через текстуры</w:t>
-      </w:r>
-      <w:r>
-        <w:rPr>
-          <w:sz w:val="28"/>
-          <w:szCs w:val="28"/>
-          <w:shd w:fill="FF0000" w:val="clear"/>
-        </w:rPr>
-        <w:t>&gt;</w:t>
-      </w:r>
-      <w:r>
-        <w:rPr>
-          <w:sz w:val="28"/>
-          <w:szCs w:val="28"/>
-        </w:rPr>
-        <w:t>.</w:t>
-      </w:r>
-    </w:p>
-    <w:p>
-      <w:pPr>
-        <w:pStyle w:val="Heading3"/>
-        <w:keepNext w:val="true"/>
-        <w:widowControl/>
-        <w:suppressAutoHyphens w:val="true"/>
-        <w:bidi w:val="0"/>
-        <w:spacing w:lineRule="auto" w:line="360" w:before="140" w:after="120"/>
-        <w:ind w:left="0" w:right="0" w:firstLine="737"/>
-        <w:jc w:val="left"/>
-        <w:rPr>
-          <w:rFonts w:ascii="Times New Roman" w:hAnsi="Times New Roman"/>
-          <w:sz w:val="28"/>
-          <w:szCs w:val="28"/>
-        </w:rPr>
-      </w:pPr>
-      <w:r>
-        <w:rPr>
-          <w:rFonts w:ascii="Times New Roman" w:hAnsi="Times New Roman"/>
-          <w:sz w:val="28"/>
-          <w:szCs w:val="28"/>
-        </w:rPr>
-        <w:t>1.1.4 Слайм</w:t>
+        <w:rPr/>
+      </w:pPr>
+      <w:r>
+        <w:rPr>
+          <w:sz w:val="28"/>
+          <w:szCs w:val="28"/>
+        </w:rPr>
+        <w:t>Для задания трехмерных моделей выделяют три формы: каркасную, поверхностную и объемную.</w:t>
       </w:r>
     </w:p>
     <w:p>
@@ -2699,59 +2644,16 @@
         <w:bidi w:val="0"/>
         <w:spacing w:lineRule="auto" w:line="360" w:before="140" w:after="120"/>
         <w:ind w:left="0" w:right="0" w:firstLine="737"/>
-        <w:jc w:val="left"/>
+        <w:jc w:val="both"/>
         <w:outlineLvl w:val="2"/>
-        <w:rPr>
-          <w:highlight w:val="none"/>
-          <w:shd w:fill="FF0000" w:val="clear"/>
-        </w:rPr>
-      </w:pPr>
-      <w:r>
-        <w:rPr>
-          <w:sz w:val="28"/>
-          <w:szCs w:val="28"/>
-          <w:shd w:fill="FF0000" w:val="clear"/>
-        </w:rPr>
-        <w:t>&lt;описать требования, предъявляемые к слайму&gt;</w:t>
-      </w:r>
-    </w:p>
-    <w:p>
-      <w:pPr>
-        <w:pStyle w:val="Heading4"/>
-        <w:keepNext w:val="true"/>
-        <w:widowControl/>
-        <w:suppressAutoHyphens w:val="true"/>
-        <w:bidi w:val="0"/>
-        <w:spacing w:lineRule="auto" w:line="360" w:before="120" w:after="120"/>
-        <w:ind w:left="0" w:right="0" w:firstLine="737"/>
-        <w:jc w:val="left"/>
-        <w:rPr>
-          <w:i w:val="false"/>
-          <w:i w:val="false"/>
-          <w:iCs w:val="false"/>
-          <w:sz w:val="28"/>
-          <w:szCs w:val="28"/>
-        </w:rPr>
-      </w:pPr>
-      <w:r>
-        <w:rPr>
-          <w:rFonts w:ascii="Times New Roman" w:hAnsi="Times New Roman"/>
-          <w:i w:val="false"/>
-          <w:iCs w:val="false"/>
-          <w:sz w:val="28"/>
-          <w:szCs w:val="28"/>
-        </w:rPr>
-        <w:t xml:space="preserve">1.1.4.1 </w:t>
-      </w:r>
-      <w:r>
-        <w:rPr>
-          <w:rFonts w:ascii="Times New Roman" w:hAnsi="Times New Roman"/>
-          <w:i w:val="false"/>
-          <w:iCs w:val="false"/>
-          <w:sz w:val="28"/>
-          <w:szCs w:val="28"/>
-        </w:rPr>
-        <w:t>Выбор модели представления трехмерного объекта</w:t>
+        <w:rPr/>
+      </w:pPr>
+      <w:r>
+        <w:rPr>
+          <w:sz w:val="28"/>
+          <w:szCs w:val="28"/>
+        </w:rPr>
+        <w:t>Каркасная модель является простейшим видом. В ней задается информация о вершинах и ребрах объекта. Однако ввиду своей простоты данный вид обладает серьезным недостатком: не всегда корректно передается представление об объекте.</w:t>
       </w:r>
     </w:p>
     <w:p>
@@ -2768,14 +2670,17 @@
         <w:ind w:left="0" w:right="0" w:firstLine="737"/>
         <w:jc w:val="both"/>
         <w:outlineLvl w:val="2"/>
-        <w:rPr/>
-      </w:pPr>
-      <w:r>
-        <w:rPr>
-          <w:sz w:val="28"/>
-          <w:szCs w:val="28"/>
-        </w:rPr>
-        <w:t>Для задания трехмерных моделей выделяют три формы: каркасную, поверхностную и объемную.</w:t>
+        <w:rPr>
+          <w:sz w:val="28"/>
+          <w:szCs w:val="28"/>
+        </w:rPr>
+      </w:pPr>
+      <w:r>
+        <w:rPr>
+          <w:sz w:val="28"/>
+          <w:szCs w:val="28"/>
+        </w:rPr>
+        <w:t>Поверхностная модель предполагает хранение информации не только о врешинах и ребрах объекта, но и о его поверхности. Поверхность может быть описана как аналитически, так и с помощью задания участков поверхности как поверхностей того или иного рода. Недостатком данной модели является невозможность определения, с какой стороны поверхности находится материал объекта.</w:t>
       </w:r>
     </w:p>
     <w:p>
@@ -2792,28 +2697,17 @@
         <w:ind w:left="0" w:right="0" w:firstLine="737"/>
         <w:jc w:val="both"/>
         <w:outlineLvl w:val="2"/>
-        <w:rPr/>
-      </w:pPr>
-      <w:r>
-        <w:rPr>
-          <w:sz w:val="28"/>
-          <w:szCs w:val="28"/>
-        </w:rPr>
-        <w:t xml:space="preserve">Каркасная модель является простейшим видом. В </w:t>
-      </w:r>
-      <w:r>
-        <w:rPr>
-          <w:sz w:val="28"/>
-          <w:szCs w:val="28"/>
-        </w:rPr>
-        <w:t>ней</w:t>
-      </w:r>
-      <w:r>
-        <w:rPr>
-          <w:sz w:val="28"/>
-          <w:szCs w:val="28"/>
-        </w:rPr>
-        <w:t xml:space="preserve"> задается информация о вершинах и ребрах объекта. Однако ввиду своей простоты данный вид обладает серьезным недостатком: не всегда корректно передается представление об объекте.</w:t>
+        <w:rPr>
+          <w:sz w:val="28"/>
+          <w:szCs w:val="28"/>
+        </w:rPr>
+      </w:pPr>
+      <w:r>
+        <w:rPr>
+          <w:sz w:val="28"/>
+          <w:szCs w:val="28"/>
+        </w:rPr>
+        <w:t>Объемная модель отличается от поверхностной лишь тем, что в ней мы храним информацию о расположении материала объекта, указывая направление вектора внутренней нормали.</w:t>
       </w:r>
     </w:p>
     <w:p>
@@ -2840,75 +2734,7 @@
           <w:sz w:val="28"/>
           <w:szCs w:val="28"/>
         </w:rPr>
-        <w:t>Поверхностная модель предполагает хранение информации не только о врешинах и ребрах объекта, но и о его поверхности. Поверхность может быть описана как аналитически, так и с помощью задания участков поверхности как поверхностей того или иного рода. Недостатком данной модели является невозможность определения, с какой стороны поверхности находится материал объекта.</w:t>
-      </w:r>
-    </w:p>
-    <w:p>
-      <w:pPr>
-        <w:pStyle w:val="TextBody"/>
-        <w:widowControl/>
-        <w:numPr>
-          <w:ilvl w:val="0"/>
-          <w:numId w:val="0"/>
-        </w:numPr>
-        <w:suppressAutoHyphens w:val="true"/>
-        <w:bidi w:val="0"/>
-        <w:spacing w:lineRule="auto" w:line="360" w:before="140" w:after="120"/>
-        <w:ind w:left="0" w:right="0" w:firstLine="737"/>
-        <w:jc w:val="both"/>
-        <w:outlineLvl w:val="2"/>
-        <w:rPr>
-          <w:sz w:val="28"/>
-          <w:szCs w:val="28"/>
-        </w:rPr>
-      </w:pPr>
-      <w:r>
-        <w:rPr>
-          <w:sz w:val="28"/>
-          <w:szCs w:val="28"/>
-        </w:rPr>
-        <w:t>Объемная модель отличается от поверхностной лишь тем, что в ней мы храним информацию о расположении материала объекта, указывая направление вектора внутренней нормали.</w:t>
-      </w:r>
-    </w:p>
-    <w:p>
-      <w:pPr>
-        <w:pStyle w:val="TextBody"/>
-        <w:widowControl/>
-        <w:numPr>
-          <w:ilvl w:val="0"/>
-          <w:numId w:val="0"/>
-        </w:numPr>
-        <w:suppressAutoHyphens w:val="true"/>
-        <w:bidi w:val="0"/>
-        <w:spacing w:lineRule="auto" w:line="360" w:before="140" w:after="120"/>
-        <w:ind w:left="0" w:right="0" w:firstLine="737"/>
-        <w:jc w:val="both"/>
-        <w:outlineLvl w:val="2"/>
-        <w:rPr>
-          <w:sz w:val="28"/>
-          <w:szCs w:val="28"/>
-        </w:rPr>
-      </w:pPr>
-      <w:r>
-        <w:rPr>
-          <w:sz w:val="28"/>
-          <w:szCs w:val="28"/>
-        </w:rPr>
-        <w:t xml:space="preserve">Для </w:t>
-      </w:r>
-      <w:r>
-        <w:rPr>
-          <w:sz w:val="28"/>
-          <w:szCs w:val="28"/>
-        </w:rPr>
-        <w:t>данного проекта</w:t>
-      </w:r>
-      <w:r>
-        <w:rPr>
-          <w:sz w:val="28"/>
-          <w:szCs w:val="28"/>
-        </w:rPr>
-        <w:t xml:space="preserve"> была выбрана поверхностная модель, так как каркасная модель не всегда правильно передает представление об объекте, а объемная модель является избыточной в рамках решаемой задачи.</w:t>
+        <w:t>Для данного проекта была выбрана поверхностная модель, так как каркасная модель не всегда правильно передает представление об объекте, а объемная модель является избыточной в рамках решаемой задачи.</w:t>
       </w:r>
     </w:p>
     <w:p>
@@ -2938,17 +2764,7 @@
           <w:sz w:val="28"/>
           <w:szCs w:val="28"/>
         </w:rPr>
-        <w:t xml:space="preserve">1.1.4.2 </w:t>
-      </w:r>
-      <w:r>
-        <w:rPr>
-          <w:rFonts w:ascii="Times New Roman" w:hAnsi="Times New Roman"/>
-          <w:i w:val="false"/>
-          <w:iCs w:val="false"/>
-          <w:sz w:val="28"/>
-          <w:szCs w:val="28"/>
-        </w:rPr>
-        <w:t>Выбор формы представления поверхности</w:t>
+        <w:t>1.1.4.2 Выбор формы представления поверхности</w:t>
       </w:r>
     </w:p>
     <w:p>
@@ -3223,17 +3039,7 @@
           <w:sz w:val="28"/>
           <w:szCs w:val="28"/>
         </w:rPr>
-        <w:t xml:space="preserve">1.1.4.3 </w:t>
-      </w:r>
-      <w:r>
-        <w:rPr>
-          <w:rFonts w:ascii="Times New Roman" w:hAnsi="Times New Roman"/>
-          <w:i w:val="false"/>
-          <w:iCs w:val="false"/>
-          <w:sz w:val="28"/>
-          <w:szCs w:val="28"/>
-        </w:rPr>
-        <w:t>Выбор метода физического моделирования</w:t>
+        <w:t>1.1.4.3 Выбор метода физического моделирования</w:t>
       </w:r>
     </w:p>
     <w:p>
@@ -3254,7 +3060,7 @@
           <w:sz w:val="28"/>
           <w:szCs w:val="28"/>
         </w:rPr>
-        <w:t>Для описания динамики движения упругого тела под действием внешних сил применяются следующие методы:</w:t>
+        <w:t>Для описания динамики движения упругого тела применяются следующие методы:</w:t>
       </w:r>
     </w:p>
     <w:p>
@@ -3275,16 +3081,7 @@
           <w:sz w:val="28"/>
           <w:szCs w:val="28"/>
         </w:rPr>
-        <w:t xml:space="preserve">1) Метод конечных элементов </w:t>
-      </w:r>
-      <w:r>
-        <w:rPr>
-          <w:i w:val="false"/>
-          <w:iCs w:val="false"/>
-          <w:sz w:val="28"/>
-          <w:szCs w:val="28"/>
-        </w:rPr>
-        <w:t>(The Finite Element Method)</w:t>
+        <w:t>1) Метод конечных элементов (The Finite Element Method)</w:t>
       </w:r>
     </w:p>
     <w:p>
@@ -3326,16 +3123,7 @@
           <w:sz w:val="28"/>
           <w:szCs w:val="28"/>
         </w:rPr>
-        <w:t>2) Метод граничных элементов (The Boundary Element Method</w:t>
-      </w:r>
-      <w:r>
-        <w:rPr>
-          <w:i w:val="false"/>
-          <w:iCs w:val="false"/>
-          <w:sz w:val="28"/>
-          <w:szCs w:val="28"/>
-        </w:rPr>
-        <w:t>)</w:t>
+        <w:t>2) Метод граничных элементов (The Boundary Element Method)</w:t>
       </w:r>
     </w:p>
     <w:p>
@@ -3356,15 +3144,10 @@
           <w:sz w:val="28"/>
           <w:szCs w:val="28"/>
         </w:rPr>
-        <w:t xml:space="preserve">Метод граничных элементов является инетересной альтернативой метода конечных элементов, так как все преобразования осуществляются над точками поверхности объекта, что дает прирост к скорости вычислений. Грубо говоря, интегральная форма уравнения движения тела преобразуется в поверхностный интеграл путем применения теоремы Грина: пусть C – положительно ориентированная кусочно-гладкая замкнутая кривая на плоскости, а D – область, ограниченная кривой C. Если функции P = P(x, y), Q = Q(x, y) определены в области D и имеют непрерывные частные производные </w:t>
-      </w:r>
-      <w:r>
-        <w:rPr>
-          <w:i w:val="false"/>
-          <w:iCs w:val="false"/>
-          <w:sz w:val="28"/>
-          <w:szCs w:val="28"/>
-        </w:rPr>
+        <w:t xml:space="preserve">Метод граничных элементов является интересной альтернативой метода конечных элементов, так как все преобразования осуществляются над точками поверхности объекта, что дает прирост к скорости вычислений. Грубо говоря, интегральная форма уравнения движения тела преобразуется в поверхностный интеграл путем применения теоремы Грина: пусть C – положительно ориентированная кусочно-гладкая замкнутая кривая на плоскости, а D – область, ограниченная кривой C. Если функции P = P(x, y), Q = Q(x, y) определены в области D и имеют непрерывные частные производные </w:t>
+      </w:r>
+      <w:r>
+        <w:rPr/>
       </w:r>
       <m:oMath xmlns:m="http://schemas.openxmlformats.org/officeDocument/2006/math">
         <m:f>
@@ -3373,7 +3156,13 @@
               <w:rPr>
                 <w:rFonts w:ascii="Cambria Math" w:hAnsi="Cambria Math"/>
               </w:rPr>
-              <m:t xml:space="preserve">dP</m:t>
+              <m:t xml:space="preserve">∂</m:t>
+            </m:r>
+            <m:r>
+              <w:rPr>
+                <w:rFonts w:ascii="Cambria Math" w:hAnsi="Cambria Math"/>
+              </w:rPr>
+              <m:t xml:space="preserve">P</m:t>
             </m:r>
           </m:num>
           <m:den>
@@ -3381,7 +3170,13 @@
               <w:rPr>
                 <w:rFonts w:ascii="Cambria Math" w:hAnsi="Cambria Math"/>
               </w:rPr>
-              <m:t xml:space="preserve">dy</m:t>
+              <m:t xml:space="preserve">∂</m:t>
+            </m:r>
+            <m:r>
+              <w:rPr>
+                <w:rFonts w:ascii="Cambria Math" w:hAnsi="Cambria Math"/>
+              </w:rPr>
+              <m:t xml:space="preserve">y</m:t>
             </m:r>
           </m:den>
         </m:f>
@@ -3396,12 +3191,7 @@
         <w:t xml:space="preserve">, </w:t>
       </w:r>
       <w:r>
-        <w:rPr>
-          <w:i w:val="false"/>
-          <w:iCs w:val="false"/>
-          <w:sz w:val="28"/>
-          <w:szCs w:val="28"/>
-        </w:rPr>
+        <w:rPr/>
       </w:r>
       <m:oMath xmlns:m="http://schemas.openxmlformats.org/officeDocument/2006/math">
         <m:f>
@@ -3410,7 +3200,13 @@
               <w:rPr>
                 <w:rFonts w:ascii="Cambria Math" w:hAnsi="Cambria Math"/>
               </w:rPr>
-              <m:t xml:space="preserve">dQ</m:t>
+              <m:t xml:space="preserve">∂</m:t>
+            </m:r>
+            <m:r>
+              <w:rPr>
+                <w:rFonts w:ascii="Cambria Math" w:hAnsi="Cambria Math"/>
+              </w:rPr>
+              <m:t xml:space="preserve">Q</m:t>
             </m:r>
           </m:num>
           <m:den>
@@ -3418,7 +3214,13 @@
               <w:rPr>
                 <w:rFonts w:ascii="Cambria Math" w:hAnsi="Cambria Math"/>
               </w:rPr>
-              <m:t xml:space="preserve">dx</m:t>
+              <m:t xml:space="preserve">∂</m:t>
+            </m:r>
+            <m:r>
+              <w:rPr>
+                <w:rFonts w:ascii="Cambria Math" w:hAnsi="Cambria Math"/>
+              </w:rPr>
+              <m:t xml:space="preserve">x</m:t>
             </m:r>
           </m:den>
         </m:f>
@@ -3452,7 +3254,12 @@
         </w:rPr>
       </w:pPr>
       <w:r>
-        <w:rPr/>
+        <w:rPr>
+          <w:i w:val="false"/>
+          <w:iCs w:val="false"/>
+          <w:sz w:val="28"/>
+          <w:szCs w:val="28"/>
+        </w:rPr>
       </w:r>
     </w:p>
     <w:p>
@@ -3467,12 +3274,7 @@
         <w:rPr/>
       </w:pPr>
       <w:r>
-        <w:rPr>
-          <w:i w:val="false"/>
-          <w:iCs w:val="false"/>
-          <w:sz w:val="28"/>
-          <w:szCs w:val="28"/>
-        </w:rPr>
+        <w:rPr/>
       </w:r>
       <m:oMath xmlns:m="http://schemas.openxmlformats.org/officeDocument/2006/math">
         <m:nary>
@@ -3555,7 +3357,13 @@
                       <w:rPr>
                         <w:rFonts w:ascii="Cambria Math" w:hAnsi="Cambria Math"/>
                       </w:rPr>
-                      <m:t xml:space="preserve">dQ</m:t>
+                      <m:t xml:space="preserve">∂</m:t>
+                    </m:r>
+                    <m:r>
+                      <w:rPr>
+                        <w:rFonts w:ascii="Cambria Math" w:hAnsi="Cambria Math"/>
+                      </w:rPr>
+                      <m:t xml:space="preserve">Q</m:t>
                     </m:r>
                   </m:num>
                   <m:den>
@@ -3563,7 +3371,13 @@
                       <w:rPr>
                         <w:rFonts w:ascii="Cambria Math" w:hAnsi="Cambria Math"/>
                       </w:rPr>
-                      <m:t xml:space="preserve">dx</m:t>
+                      <m:t xml:space="preserve">∂</m:t>
+                    </m:r>
+                    <m:r>
+                      <w:rPr>
+                        <w:rFonts w:ascii="Cambria Math" w:hAnsi="Cambria Math"/>
+                      </w:rPr>
+                      <m:t xml:space="preserve">x</m:t>
                     </m:r>
                   </m:den>
                 </m:f>
@@ -3579,7 +3393,13 @@
                       <w:rPr>
                         <w:rFonts w:ascii="Cambria Math" w:hAnsi="Cambria Math"/>
                       </w:rPr>
-                      <m:t xml:space="preserve">dP</m:t>
+                      <m:t xml:space="preserve">∂</m:t>
+                    </m:r>
+                    <m:r>
+                      <w:rPr>
+                        <w:rFonts w:ascii="Cambria Math" w:hAnsi="Cambria Math"/>
+                      </w:rPr>
+                      <m:t xml:space="preserve">P</m:t>
                     </m:r>
                   </m:num>
                   <m:den>
@@ -3587,7 +3407,13 @@
                       <w:rPr>
                         <w:rFonts w:ascii="Cambria Math" w:hAnsi="Cambria Math"/>
                       </w:rPr>
-                      <m:t xml:space="preserve">dy</m:t>
+                      <m:t xml:space="preserve">∂</m:t>
+                    </m:r>
+                    <m:r>
+                      <w:rPr>
+                        <w:rFonts w:ascii="Cambria Math" w:hAnsi="Cambria Math"/>
+                      </w:rPr>
+                      <m:t xml:space="preserve">y</m:t>
                     </m:r>
                   </m:den>
                 </m:f>
@@ -3609,22 +3435,39 @@
         </m:r>
       </m:oMath>
       <w:r>
-        <w:rPr>
-          <w:i w:val="false"/>
-          <w:iCs w:val="false"/>
-          <w:sz w:val="28"/>
-          <w:szCs w:val="28"/>
-        </w:rPr>
-        <w:t xml:space="preserve">                                    </w:t>
-      </w:r>
-      <w:r>
-        <w:rPr>
-          <w:i w:val="false"/>
-          <w:iCs w:val="false"/>
-          <w:sz w:val="28"/>
-          <w:szCs w:val="28"/>
-        </w:rPr>
-        <w:t>(2)</w:t>
+        <w:rPr/>
+        <w:tab/>
+        <w:tab/>
+        <w:tab/>
+        <w:tab/>
+        <w:tab/>
+      </w:r>
+      <w:r>
+        <w:rPr>
+          <w:i w:val="false"/>
+          <w:iCs w:val="false"/>
+          <w:sz w:val="28"/>
+          <w:szCs w:val="28"/>
+        </w:rPr>
+        <w:t>(</w:t>
+      </w:r>
+      <w:r>
+        <w:rPr>
+          <w:i w:val="false"/>
+          <w:iCs w:val="false"/>
+          <w:sz w:val="28"/>
+          <w:szCs w:val="28"/>
+        </w:rPr>
+        <w:t>1</w:t>
+      </w:r>
+      <w:r>
+        <w:rPr>
+          <w:i w:val="false"/>
+          <w:iCs w:val="false"/>
+          <w:sz w:val="28"/>
+          <w:szCs w:val="28"/>
+        </w:rPr>
+        <w:t>)</w:t>
       </w:r>
     </w:p>
     <w:p>
@@ -3667,7 +3510,7 @@
           <w:sz w:val="28"/>
           <w:szCs w:val="28"/>
         </w:rPr>
-        <w:t>Однако, данный метод является технически сложным ввиду вычисления этих интегралов.</w:t>
+        <w:t>3) Система масс с пружинами (Mass-Spring System)</w:t>
       </w:r>
     </w:p>
     <w:p>
@@ -3679,23 +3522,337 @@
         <w:spacing w:lineRule="auto" w:line="360" w:before="120" w:after="120"/>
         <w:ind w:left="0" w:right="0" w:firstLine="737"/>
         <w:jc w:val="both"/>
-        <w:rPr/>
-      </w:pPr>
-      <w:r>
-        <w:rPr>
-          <w:i w:val="false"/>
-          <w:iCs w:val="false"/>
-          <w:sz w:val="28"/>
-          <w:szCs w:val="28"/>
-        </w:rPr>
-        <w:t>3) Система масс-с-пружинами (Mass-Spring System</w:t>
-      </w:r>
-      <w:r>
-        <w:rPr>
-          <w:i w:val="false"/>
-          <w:iCs w:val="false"/>
-          <w:sz w:val="28"/>
-          <w:szCs w:val="28"/>
+        <w:rPr>
+          <w:highlight w:val="none"/>
+          <w:shd w:fill="auto" w:val="clear"/>
+        </w:rPr>
+      </w:pPr>
+      <w:r>
+        <w:rPr>
+          <w:i w:val="false"/>
+          <w:iCs w:val="false"/>
+          <w:sz w:val="28"/>
+          <w:szCs w:val="28"/>
+          <w:shd w:fill="auto" w:val="clear"/>
+        </w:rPr>
+        <w:t>Система масс с пружинами подразумевает хранение объекта, как совокупности точечных масс, соединенных между собой сетью невесомых пружин. Пружины обычно моделируются как упругие, то есть сил</w:t>
+      </w:r>
+      <w:r>
+        <w:rPr>
+          <w:i w:val="false"/>
+          <w:iCs w:val="false"/>
+          <w:sz w:val="28"/>
+          <w:szCs w:val="28"/>
+          <w:shd w:fill="auto" w:val="clear"/>
+        </w:rPr>
+        <w:t>а</w:t>
+      </w:r>
+      <w:r>
+        <w:rPr>
+          <w:i w:val="false"/>
+          <w:iCs w:val="false"/>
+          <w:sz w:val="28"/>
+          <w:szCs w:val="28"/>
+          <w:shd w:fill="auto" w:val="clear"/>
+        </w:rPr>
+        <w:t>, действующ</w:t>
+      </w:r>
+      <w:r>
+        <w:rPr>
+          <w:i w:val="false"/>
+          <w:iCs w:val="false"/>
+          <w:sz w:val="28"/>
+          <w:szCs w:val="28"/>
+          <w:shd w:fill="auto" w:val="clear"/>
+        </w:rPr>
+        <w:t>ая</w:t>
+      </w:r>
+      <w:r>
+        <w:rPr>
+          <w:i w:val="false"/>
+          <w:iCs w:val="false"/>
+          <w:sz w:val="28"/>
+          <w:szCs w:val="28"/>
+          <w:shd w:fill="auto" w:val="clear"/>
+        </w:rPr>
+        <w:t xml:space="preserve"> на массу </w:t>
+      </w:r>
+      <w:r>
+        <w:rPr>
+          <w:i w:val="false"/>
+          <w:iCs w:val="false"/>
+          <w:sz w:val="28"/>
+          <w:szCs w:val="28"/>
+          <w:shd w:fill="auto" w:val="clear"/>
+        </w:rPr>
+        <w:t>i</w:t>
+      </w:r>
+      <w:r>
+        <w:rPr>
+          <w:i w:val="false"/>
+          <w:iCs w:val="false"/>
+          <w:sz w:val="28"/>
+          <w:szCs w:val="28"/>
+          <w:shd w:fill="auto" w:val="clear"/>
+        </w:rPr>
+        <w:t xml:space="preserve"> со стороны пружины, вычисляется по закону Гука:</w:t>
+      </w:r>
+    </w:p>
+    <w:p>
+      <w:pPr>
+        <w:pStyle w:val="TextBody"/>
+        <w:widowControl/>
+        <w:suppressAutoHyphens w:val="true"/>
+        <w:bidi w:val="0"/>
+        <w:spacing w:lineRule="auto" w:line="360" w:before="120" w:after="120"/>
+        <w:ind w:left="0" w:right="0" w:firstLine="737"/>
+        <w:jc w:val="both"/>
+        <w:rPr>
+          <w:i w:val="false"/>
+          <w:i w:val="false"/>
+          <w:iCs w:val="false"/>
+          <w:sz w:val="28"/>
+          <w:szCs w:val="28"/>
+        </w:rPr>
+      </w:pPr>
+      <w:r>
+        <w:rPr>
+          <w:shd w:fill="auto" w:val="clear"/>
+        </w:rPr>
+      </w:r>
+    </w:p>
+    <w:p>
+      <w:pPr>
+        <w:pStyle w:val="TextBody"/>
+        <w:widowControl/>
+        <w:suppressAutoHyphens w:val="true"/>
+        <w:bidi w:val="0"/>
+        <w:spacing w:lineRule="auto" w:line="360" w:before="120" w:after="120"/>
+        <w:ind w:left="0" w:right="0" w:firstLine="737"/>
+        <w:jc w:val="right"/>
+        <w:rPr>
+          <w:highlight w:val="none"/>
+          <w:shd w:fill="auto" w:val="clear"/>
+        </w:rPr>
+      </w:pPr>
+      <w:r>
+        <w:rPr>
+          <w:i w:val="false"/>
+          <w:iCs w:val="false"/>
+          <w:sz w:val="28"/>
+          <w:szCs w:val="28"/>
+          <w:shd w:fill="auto" w:val="clear"/>
+        </w:rPr>
+      </w:r>
+      <m:oMath xmlns:m="http://schemas.openxmlformats.org/officeDocument/2006/math">
+        <m:sSub>
+          <m:e>
+            <m:r>
+              <w:rPr>
+                <w:rFonts w:ascii="Cambria Math" w:hAnsi="Cambria Math"/>
+              </w:rPr>
+              <m:t xml:space="preserve">F</m:t>
+            </m:r>
+          </m:e>
+          <m:sub>
+            <m:r>
+              <w:rPr>
+                <w:rFonts w:ascii="Cambria Math" w:hAnsi="Cambria Math"/>
+              </w:rPr>
+              <m:t xml:space="preserve">i</m:t>
+            </m:r>
+          </m:sub>
+        </m:sSub>
+        <m:r>
+          <w:rPr>
+            <w:rFonts w:ascii="Cambria Math" w:hAnsi="Cambria Math"/>
+          </w:rPr>
+          <m:t xml:space="preserve">=</m:t>
+        </m:r>
+        <m:sSub>
+          <m:e>
+            <m:r>
+              <w:rPr>
+                <w:rFonts w:ascii="Cambria Math" w:hAnsi="Cambria Math"/>
+              </w:rPr>
+              <m:t xml:space="preserve">k</m:t>
+            </m:r>
+          </m:e>
+          <m:sub>
+            <m:r>
+              <w:rPr>
+                <w:rFonts w:ascii="Cambria Math" w:hAnsi="Cambria Math"/>
+              </w:rPr>
+              <m:t xml:space="preserve">s</m:t>
+            </m:r>
+          </m:sub>
+        </m:sSub>
+        <m:d>
+          <m:dPr>
+            <m:begChr m:val="("/>
+            <m:endChr m:val=")"/>
+          </m:dPr>
+          <m:e>
+            <m:d>
+              <m:dPr>
+                <m:begChr m:val="|"/>
+                <m:endChr m:val="|"/>
+              </m:dPr>
+              <m:e>
+                <m:sSub>
+                  <m:e>
+                    <m:r>
+                      <w:rPr>
+                        <w:rFonts w:ascii="Cambria Math" w:hAnsi="Cambria Math"/>
+                      </w:rPr>
+                      <m:t xml:space="preserve">x</m:t>
+                    </m:r>
+                  </m:e>
+                  <m:sub>
+                    <m:r>
+                      <w:rPr>
+                        <w:rFonts w:ascii="Cambria Math" w:hAnsi="Cambria Math"/>
+                      </w:rPr>
+                      <m:t xml:space="preserve">i</m:t>
+                    </m:r>
+                    <m:r>
+                      <w:rPr>
+                        <w:rFonts w:ascii="Cambria Math" w:hAnsi="Cambria Math"/>
+                      </w:rPr>
+                      <m:t xml:space="preserve">j</m:t>
+                    </m:r>
+                  </m:sub>
+                </m:sSub>
+              </m:e>
+            </m:d>
+            <m:r>
+              <w:rPr>
+                <w:rFonts w:ascii="Cambria Math" w:hAnsi="Cambria Math"/>
+              </w:rPr>
+              <m:t xml:space="preserve">−</m:t>
+            </m:r>
+            <m:sSub>
+              <m:e>
+                <m:r>
+                  <w:rPr>
+                    <w:rFonts w:ascii="Cambria Math" w:hAnsi="Cambria Math"/>
+                  </w:rPr>
+                  <m:t xml:space="preserve">l</m:t>
+                </m:r>
+              </m:e>
+              <m:sub>
+                <m:r>
+                  <w:rPr>
+                    <w:rFonts w:ascii="Cambria Math" w:hAnsi="Cambria Math"/>
+                  </w:rPr>
+                  <m:t xml:space="preserve">i</m:t>
+                </m:r>
+                <m:r>
+                  <w:rPr>
+                    <w:rFonts w:ascii="Cambria Math" w:hAnsi="Cambria Math"/>
+                  </w:rPr>
+                  <m:t xml:space="preserve">j</m:t>
+                </m:r>
+              </m:sub>
+            </m:sSub>
+          </m:e>
+        </m:d>
+        <m:f>
+          <m:num>
+            <m:sSub>
+              <m:e>
+                <m:r>
+                  <w:rPr>
+                    <w:rFonts w:ascii="Cambria Math" w:hAnsi="Cambria Math"/>
+                  </w:rPr>
+                  <m:t xml:space="preserve">x</m:t>
+                </m:r>
+              </m:e>
+              <m:sub>
+                <m:r>
+                  <w:rPr>
+                    <w:rFonts w:ascii="Cambria Math" w:hAnsi="Cambria Math"/>
+                  </w:rPr>
+                  <m:t xml:space="preserve">i</m:t>
+                </m:r>
+                <m:r>
+                  <w:rPr>
+                    <w:rFonts w:ascii="Cambria Math" w:hAnsi="Cambria Math"/>
+                  </w:rPr>
+                  <m:t xml:space="preserve">j</m:t>
+                </m:r>
+              </m:sub>
+            </m:sSub>
+          </m:num>
+          <m:den>
+            <m:d>
+              <m:dPr>
+                <m:begChr m:val="|"/>
+                <m:endChr m:val="|"/>
+              </m:dPr>
+              <m:e>
+                <m:sSub>
+                  <m:e>
+                    <m:r>
+                      <w:rPr>
+                        <w:rFonts w:ascii="Cambria Math" w:hAnsi="Cambria Math"/>
+                      </w:rPr>
+                      <m:t xml:space="preserve">x</m:t>
+                    </m:r>
+                  </m:e>
+                  <m:sub>
+                    <m:r>
+                      <w:rPr>
+                        <w:rFonts w:ascii="Cambria Math" w:hAnsi="Cambria Math"/>
+                      </w:rPr>
+                      <m:t xml:space="preserve">i</m:t>
+                    </m:r>
+                    <m:r>
+                      <w:rPr>
+                        <w:rFonts w:ascii="Cambria Math" w:hAnsi="Cambria Math"/>
+                      </w:rPr>
+                      <m:t xml:space="preserve">j</m:t>
+                    </m:r>
+                  </m:sub>
+                </m:sSub>
+              </m:e>
+            </m:d>
+          </m:den>
+        </m:f>
+      </m:oMath>
+      <w:r>
+        <w:rPr>
+          <w:i w:val="false"/>
+          <w:iCs w:val="false"/>
+          <w:sz w:val="28"/>
+          <w:szCs w:val="28"/>
+          <w:shd w:fill="auto" w:val="clear"/>
+        </w:rPr>
+        <w:t>,</w:t>
+        <w:tab/>
+        <w:tab/>
+        <w:tab/>
+        <w:tab/>
+        <w:tab/>
+        <w:t>(</w:t>
+      </w:r>
+      <w:r>
+        <w:rPr>
+          <w:i w:val="false"/>
+          <w:iCs w:val="false"/>
+          <w:sz w:val="28"/>
+          <w:szCs w:val="28"/>
+          <w:shd w:fill="auto" w:val="clear"/>
+        </w:rPr>
+        <w:t>2</w:t>
+      </w:r>
+      <w:r>
+        <w:rPr>
+          <w:i w:val="false"/>
+          <w:iCs w:val="false"/>
+          <w:sz w:val="28"/>
+          <w:szCs w:val="28"/>
+          <w:shd w:fill="auto" w:val="clear"/>
         </w:rPr>
         <w:t>)</w:t>
       </w:r>
@@ -3710,19 +3867,225 @@
         <w:ind w:left="0" w:right="0" w:firstLine="737"/>
         <w:jc w:val="both"/>
         <w:rPr>
+          <w:i w:val="false"/>
+          <w:i w:val="false"/>
+          <w:iCs w:val="false"/>
+          <w:sz w:val="28"/>
+          <w:szCs w:val="28"/>
+        </w:rPr>
+      </w:pPr>
+      <w:r>
+        <w:rPr>
+          <w:shd w:fill="auto" w:val="clear"/>
+        </w:rPr>
+      </w:r>
+    </w:p>
+    <w:p>
+      <w:pPr>
+        <w:pStyle w:val="TextBody"/>
+        <w:widowControl/>
+        <w:suppressAutoHyphens w:val="true"/>
+        <w:bidi w:val="0"/>
+        <w:spacing w:lineRule="auto" w:line="360" w:before="120" w:after="120"/>
+        <w:ind w:left="0" w:right="0" w:firstLine="737"/>
+        <w:jc w:val="both"/>
+        <w:rPr>
           <w:highlight w:val="none"/>
-          <w:shd w:fill="FF0000" w:val="clear"/>
-        </w:rPr>
-      </w:pPr>
-      <w:r>
-        <w:rPr>
-          <w:i w:val="false"/>
-          <w:iCs w:val="false"/>
-          <w:sz w:val="28"/>
-          <w:szCs w:val="28"/>
-          <w:shd w:fill="FF0000" w:val="clear"/>
-        </w:rPr>
-        <w:t>&lt;описание&gt;</w:t>
+          <w:shd w:fill="auto" w:val="clear"/>
+        </w:rPr>
+      </w:pPr>
+      <w:r>
+        <w:rPr>
+          <w:i w:val="false"/>
+          <w:iCs w:val="false"/>
+          <w:sz w:val="28"/>
+          <w:szCs w:val="28"/>
+          <w:shd w:fill="auto" w:val="clear"/>
+        </w:rPr>
+        <w:t xml:space="preserve">где </w:t>
+      </w:r>
+      <w:r>
+        <w:rPr>
+          <w:i/>
+          <w:iCs/>
+          <w:sz w:val="28"/>
+          <w:szCs w:val="28"/>
+          <w:shd w:fill="auto" w:val="clear"/>
+        </w:rPr>
+      </w:r>
+      <m:oMath xmlns:m="http://schemas.openxmlformats.org/officeDocument/2006/math">
+        <m:sSub>
+          <m:e>
+            <m:r>
+              <w:rPr>
+                <w:rFonts w:ascii="Cambria Math" w:hAnsi="Cambria Math"/>
+              </w:rPr>
+              <m:t xml:space="preserve">k</m:t>
+            </m:r>
+          </m:e>
+          <m:sub>
+            <m:r>
+              <w:rPr>
+                <w:rFonts w:ascii="Cambria Math" w:hAnsi="Cambria Math"/>
+              </w:rPr>
+              <m:t xml:space="preserve">s</m:t>
+            </m:r>
+          </m:sub>
+        </m:sSub>
+      </m:oMath>
+      <w:r>
+        <w:rPr>
+          <w:i w:val="false"/>
+          <w:iCs w:val="false"/>
+          <w:position w:val="0"/>
+          <w:sz w:val="28"/>
+          <w:sz w:val="28"/>
+          <w:szCs w:val="28"/>
+          <w:shd w:fill="auto" w:val="clear"/>
+          <w:vertAlign w:val="baseline"/>
+        </w:rPr>
+        <w:t xml:space="preserve"> – </w:t>
+      </w:r>
+      <w:r>
+        <w:rPr>
+          <w:i w:val="false"/>
+          <w:iCs w:val="false"/>
+          <w:position w:val="0"/>
+          <w:sz w:val="28"/>
+          <w:sz w:val="28"/>
+          <w:szCs w:val="28"/>
+          <w:shd w:fill="auto" w:val="clear"/>
+          <w:vertAlign w:val="baseline"/>
+        </w:rPr>
+        <w:t>жесткость</w:t>
+      </w:r>
+      <w:r>
+        <w:rPr>
+          <w:i w:val="false"/>
+          <w:iCs w:val="false"/>
+          <w:position w:val="0"/>
+          <w:sz w:val="28"/>
+          <w:sz w:val="28"/>
+          <w:szCs w:val="28"/>
+          <w:shd w:fill="auto" w:val="clear"/>
+          <w:vertAlign w:val="baseline"/>
+        </w:rPr>
+        <w:t xml:space="preserve"> пружины, соединящий массы i и j, </w:t>
+      </w:r>
+      <w:r>
+        <w:rPr>
+          <w:i w:val="false"/>
+          <w:iCs w:val="false"/>
+          <w:position w:val="0"/>
+          <w:sz w:val="28"/>
+          <w:sz w:val="28"/>
+          <w:szCs w:val="28"/>
+          <w:shd w:fill="auto" w:val="clear"/>
+          <w:vertAlign w:val="baseline"/>
+        </w:rPr>
+      </w:r>
+      <m:oMath xmlns:m="http://schemas.openxmlformats.org/officeDocument/2006/math">
+        <m:sSub>
+          <m:e>
+            <m:r>
+              <w:rPr>
+                <w:rFonts w:ascii="Cambria Math" w:hAnsi="Cambria Math"/>
+              </w:rPr>
+              <m:t xml:space="preserve">x</m:t>
+            </m:r>
+          </m:e>
+          <m:sub>
+            <m:r>
+              <w:rPr>
+                <w:rFonts w:ascii="Cambria Math" w:hAnsi="Cambria Math"/>
+              </w:rPr>
+              <m:t xml:space="preserve">i</m:t>
+            </m:r>
+            <m:r>
+              <w:rPr>
+                <w:rFonts w:ascii="Cambria Math" w:hAnsi="Cambria Math"/>
+              </w:rPr>
+              <m:t xml:space="preserve">j</m:t>
+            </m:r>
+          </m:sub>
+        </m:sSub>
+      </m:oMath>
+      <w:r>
+        <w:rPr>
+          <w:i w:val="false"/>
+          <w:iCs w:val="false"/>
+          <w:position w:val="0"/>
+          <w:sz w:val="28"/>
+          <w:sz w:val="28"/>
+          <w:szCs w:val="28"/>
+          <w:shd w:fill="auto" w:val="clear"/>
+          <w:vertAlign w:val="baseline"/>
+        </w:rPr>
+        <w:t xml:space="preserve">- разница радиус-векторов масс j и i соответственно, </w:t>
+      </w:r>
+      <w:r>
+        <w:rPr>
+          <w:i w:val="false"/>
+          <w:iCs w:val="false"/>
+          <w:position w:val="0"/>
+          <w:sz w:val="28"/>
+          <w:sz w:val="28"/>
+          <w:szCs w:val="28"/>
+          <w:shd w:fill="auto" w:val="clear"/>
+          <w:vertAlign w:val="baseline"/>
+        </w:rPr>
+      </w:r>
+      <m:oMath xmlns:m="http://schemas.openxmlformats.org/officeDocument/2006/math">
+        <m:sSub>
+          <m:e>
+            <m:r>
+              <w:rPr>
+                <w:rFonts w:ascii="Cambria Math" w:hAnsi="Cambria Math"/>
+              </w:rPr>
+              <m:t xml:space="preserve">l</m:t>
+            </m:r>
+          </m:e>
+          <m:sub>
+            <m:r>
+              <w:rPr>
+                <w:rFonts w:ascii="Cambria Math" w:hAnsi="Cambria Math"/>
+              </w:rPr>
+              <m:t xml:space="preserve">i</m:t>
+            </m:r>
+            <m:r>
+              <w:rPr>
+                <w:rFonts w:ascii="Cambria Math" w:hAnsi="Cambria Math"/>
+              </w:rPr>
+              <m:t xml:space="preserve">j</m:t>
+            </m:r>
+          </m:sub>
+        </m:sSub>
+      </m:oMath>
+      <w:r>
+        <w:rPr>
+          <w:i w:val="false"/>
+          <w:iCs w:val="false"/>
+          <w:position w:val="0"/>
+          <w:sz w:val="28"/>
+          <w:sz w:val="28"/>
+          <w:szCs w:val="28"/>
+          <w:shd w:fill="auto" w:val="clear"/>
+          <w:vertAlign w:val="baseline"/>
+        </w:rPr>
+        <w:t xml:space="preserve">- </w:t>
+      </w:r>
+      <w:r>
+        <w:rPr>
+          <w:i w:val="false"/>
+          <w:iCs w:val="false"/>
+          <w:position w:val="0"/>
+          <w:sz w:val="28"/>
+          <w:sz w:val="28"/>
+          <w:szCs w:val="28"/>
+          <w:shd w:fill="auto" w:val="clear"/>
+          <w:vertAlign w:val="baseline"/>
+        </w:rPr>
+        <w:t>длина покоя, то есть расстояние между массами i и j, при котором сила упругости равна нулю.</w:t>
       </w:r>
     </w:p>
     <w:p>
@@ -3736,18 +4099,974 @@
         <w:jc w:val="both"/>
         <w:rPr>
           <w:highlight w:val="none"/>
-          <w:shd w:fill="FF0000" w:val="clear"/>
-        </w:rPr>
-      </w:pPr>
-      <w:r>
-        <w:rPr>
-          <w:i w:val="false"/>
-          <w:iCs w:val="false"/>
-          <w:sz w:val="28"/>
-          <w:szCs w:val="28"/>
-          <w:shd w:fill="FF0000" w:val="clear"/>
-        </w:rPr>
-        <w:t>&lt;обоснование выбора системы масс-с-пружинами&gt;</w:t>
+          <w:shd w:fill="auto" w:val="clear"/>
+        </w:rPr>
+      </w:pPr>
+      <w:r>
+        <w:rPr>
+          <w:i w:val="false"/>
+          <w:iCs w:val="false"/>
+          <w:position w:val="0"/>
+          <w:sz w:val="28"/>
+          <w:sz w:val="28"/>
+          <w:szCs w:val="28"/>
+          <w:shd w:fill="auto" w:val="clear"/>
+          <w:vertAlign w:val="baseline"/>
+        </w:rPr>
+        <w:t xml:space="preserve">Физические тела не являются идеально упругими, так как они рассеивают энергию во время деформации. Чтобы учесть это, для </w:t>
+      </w:r>
+      <w:r>
+        <w:rPr>
+          <w:i w:val="false"/>
+          <w:iCs w:val="false"/>
+          <w:position w:val="0"/>
+          <w:sz w:val="28"/>
+          <w:sz w:val="28"/>
+          <w:szCs w:val="28"/>
+          <w:shd w:fill="auto" w:val="clear"/>
+          <w:vertAlign w:val="baseline"/>
+        </w:rPr>
+        <w:t>затухания</w:t>
+      </w:r>
+      <w:r>
+        <w:rPr>
+          <w:i w:val="false"/>
+          <w:iCs w:val="false"/>
+          <w:position w:val="0"/>
+          <w:sz w:val="28"/>
+          <w:sz w:val="28"/>
+          <w:szCs w:val="28"/>
+          <w:shd w:fill="auto" w:val="clear"/>
+          <w:vertAlign w:val="baseline"/>
+        </w:rPr>
+        <w:t xml:space="preserve"> относительного движения используются вязкоупругие пружины. Обычно </w:t>
+      </w:r>
+      <w:r>
+        <w:rPr>
+          <w:i w:val="false"/>
+          <w:iCs w:val="false"/>
+          <w:position w:val="0"/>
+          <w:sz w:val="28"/>
+          <w:sz w:val="28"/>
+          <w:szCs w:val="28"/>
+          <w:shd w:fill="auto" w:val="clear"/>
+          <w:vertAlign w:val="baseline"/>
+        </w:rPr>
+        <w:t>они</w:t>
+      </w:r>
+      <w:r>
+        <w:rPr>
+          <w:i w:val="false"/>
+          <w:iCs w:val="false"/>
+          <w:position w:val="0"/>
+          <w:sz w:val="28"/>
+          <w:sz w:val="28"/>
+          <w:szCs w:val="28"/>
+          <w:shd w:fill="auto" w:val="clear"/>
+          <w:vertAlign w:val="baseline"/>
+        </w:rPr>
+        <w:t xml:space="preserve"> моделиру</w:t>
+      </w:r>
+      <w:r>
+        <w:rPr>
+          <w:i w:val="false"/>
+          <w:iCs w:val="false"/>
+          <w:position w:val="0"/>
+          <w:sz w:val="28"/>
+          <w:sz w:val="28"/>
+          <w:szCs w:val="28"/>
+          <w:shd w:fill="auto" w:val="clear"/>
+          <w:vertAlign w:val="baseline"/>
+        </w:rPr>
+        <w:t>ю</w:t>
+      </w:r>
+      <w:r>
+        <w:rPr>
+          <w:i w:val="false"/>
+          <w:iCs w:val="false"/>
+          <w:position w:val="0"/>
+          <w:sz w:val="28"/>
+          <w:sz w:val="28"/>
+          <w:szCs w:val="28"/>
+          <w:shd w:fill="auto" w:val="clear"/>
+          <w:vertAlign w:val="baseline"/>
+        </w:rPr>
+        <w:t>тся следующ</w:t>
+      </w:r>
+      <w:r>
+        <w:rPr>
+          <w:i w:val="false"/>
+          <w:iCs w:val="false"/>
+          <w:position w:val="0"/>
+          <w:sz w:val="28"/>
+          <w:sz w:val="28"/>
+          <w:szCs w:val="28"/>
+          <w:shd w:fill="auto" w:val="clear"/>
+          <w:vertAlign w:val="baseline"/>
+        </w:rPr>
+        <w:t>им выражением</w:t>
+      </w:r>
+      <w:r>
+        <w:rPr>
+          <w:i w:val="false"/>
+          <w:iCs w:val="false"/>
+          <w:position w:val="0"/>
+          <w:sz w:val="28"/>
+          <w:sz w:val="28"/>
+          <w:szCs w:val="28"/>
+          <w:shd w:fill="auto" w:val="clear"/>
+          <w:vertAlign w:val="baseline"/>
+        </w:rPr>
+        <w:t>:</w:t>
+      </w:r>
+    </w:p>
+    <w:p>
+      <w:pPr>
+        <w:pStyle w:val="TextBody"/>
+        <w:widowControl/>
+        <w:suppressAutoHyphens w:val="true"/>
+        <w:bidi w:val="0"/>
+        <w:spacing w:lineRule="auto" w:line="360" w:before="120" w:after="120"/>
+        <w:ind w:left="0" w:right="0" w:firstLine="737"/>
+        <w:jc w:val="both"/>
+        <w:rPr>
+          <w:i w:val="false"/>
+          <w:i w:val="false"/>
+          <w:iCs w:val="false"/>
+          <w:position w:val="0"/>
+          <w:sz w:val="28"/>
+          <w:sz w:val="28"/>
+          <w:szCs w:val="28"/>
+          <w:vertAlign w:val="baseline"/>
+        </w:rPr>
+      </w:pPr>
+      <w:r>
+        <w:rPr>
+          <w:shd w:fill="auto" w:val="clear"/>
+        </w:rPr>
+      </w:r>
+    </w:p>
+    <w:p>
+      <w:pPr>
+        <w:pStyle w:val="TextBody"/>
+        <w:widowControl/>
+        <w:suppressAutoHyphens w:val="true"/>
+        <w:bidi w:val="0"/>
+        <w:spacing w:lineRule="auto" w:line="360" w:before="120" w:after="120"/>
+        <w:ind w:left="0" w:right="0" w:firstLine="737"/>
+        <w:jc w:val="right"/>
+        <w:rPr>
+          <w:highlight w:val="none"/>
+          <w:shd w:fill="auto" w:val="clear"/>
+        </w:rPr>
+      </w:pPr>
+      <w:r>
+        <w:rPr>
+          <w:i w:val="false"/>
+          <w:iCs w:val="false"/>
+          <w:position w:val="0"/>
+          <w:sz w:val="28"/>
+          <w:sz w:val="28"/>
+          <w:szCs w:val="28"/>
+          <w:shd w:fill="auto" w:val="clear"/>
+          <w:vertAlign w:val="baseline"/>
+        </w:rPr>
+      </w:r>
+      <m:oMath xmlns:m="http://schemas.openxmlformats.org/officeDocument/2006/math">
+        <m:sSub>
+          <m:e>
+            <m:r>
+              <w:rPr>
+                <w:rFonts w:ascii="Cambria Math" w:hAnsi="Cambria Math"/>
+              </w:rPr>
+              <m:t xml:space="preserve">F</m:t>
+            </m:r>
+          </m:e>
+          <m:sub>
+            <m:r>
+              <w:rPr>
+                <w:rFonts w:ascii="Cambria Math" w:hAnsi="Cambria Math"/>
+              </w:rPr>
+              <m:t xml:space="preserve">i</m:t>
+            </m:r>
+          </m:sub>
+        </m:sSub>
+        <m:r>
+          <w:rPr>
+            <w:rFonts w:ascii="Cambria Math" w:hAnsi="Cambria Math"/>
+          </w:rPr>
+          <m:t xml:space="preserve">=</m:t>
+        </m:r>
+        <m:sSub>
+          <m:e>
+            <m:r>
+              <w:rPr>
+                <w:rFonts w:ascii="Cambria Math" w:hAnsi="Cambria Math"/>
+              </w:rPr>
+              <m:t xml:space="preserve">k</m:t>
+            </m:r>
+          </m:e>
+          <m:sub>
+            <m:r>
+              <w:rPr>
+                <w:rFonts w:ascii="Cambria Math" w:hAnsi="Cambria Math"/>
+              </w:rPr>
+              <m:t xml:space="preserve">d</m:t>
+            </m:r>
+          </m:sub>
+        </m:sSub>
+        <m:d>
+          <m:dPr>
+            <m:begChr m:val="("/>
+            <m:endChr m:val=")"/>
+          </m:dPr>
+          <m:e>
+            <m:sSub>
+              <m:e>
+                <m:r>
+                  <w:rPr>
+                    <w:rFonts w:ascii="Cambria Math" w:hAnsi="Cambria Math"/>
+                  </w:rPr>
+                  <m:t xml:space="preserve">v</m:t>
+                </m:r>
+              </m:e>
+              <m:sub>
+                <m:r>
+                  <w:rPr>
+                    <w:rFonts w:ascii="Cambria Math" w:hAnsi="Cambria Math"/>
+                  </w:rPr>
+                  <m:t xml:space="preserve">j</m:t>
+                </m:r>
+              </m:sub>
+            </m:sSub>
+            <m:r>
+              <w:rPr>
+                <w:rFonts w:ascii="Cambria Math" w:hAnsi="Cambria Math"/>
+              </w:rPr>
+              <m:t xml:space="preserve">−</m:t>
+            </m:r>
+            <m:sSub>
+              <m:e>
+                <m:r>
+                  <w:rPr>
+                    <w:rFonts w:ascii="Cambria Math" w:hAnsi="Cambria Math"/>
+                  </w:rPr>
+                  <m:t xml:space="preserve">v</m:t>
+                </m:r>
+              </m:e>
+              <m:sub>
+                <m:r>
+                  <w:rPr>
+                    <w:rFonts w:ascii="Cambria Math" w:hAnsi="Cambria Math"/>
+                  </w:rPr>
+                  <m:t xml:space="preserve">i</m:t>
+                </m:r>
+              </m:sub>
+            </m:sSub>
+          </m:e>
+        </m:d>
+      </m:oMath>
+      <w:r>
+        <w:rPr>
+          <w:i w:val="false"/>
+          <w:iCs w:val="false"/>
+          <w:position w:val="0"/>
+          <w:sz w:val="28"/>
+          <w:sz w:val="28"/>
+          <w:szCs w:val="28"/>
+          <w:shd w:fill="auto" w:val="clear"/>
+          <w:vertAlign w:val="baseline"/>
+        </w:rPr>
+        <w:t>,</w:t>
+        <w:tab/>
+        <w:tab/>
+        <w:tab/>
+        <w:tab/>
+        <w:tab/>
+        <w:tab/>
+        <w:t xml:space="preserve"> (3)</w:t>
+      </w:r>
+    </w:p>
+    <w:p>
+      <w:pPr>
+        <w:pStyle w:val="TextBody"/>
+        <w:widowControl/>
+        <w:suppressAutoHyphens w:val="true"/>
+        <w:bidi w:val="0"/>
+        <w:spacing w:lineRule="auto" w:line="360" w:before="120" w:after="120"/>
+        <w:ind w:left="0" w:right="0" w:firstLine="737"/>
+        <w:jc w:val="both"/>
+        <w:rPr>
+          <w:i w:val="false"/>
+          <w:i w:val="false"/>
+          <w:iCs w:val="false"/>
+          <w:position w:val="0"/>
+          <w:sz w:val="28"/>
+          <w:sz w:val="28"/>
+          <w:szCs w:val="28"/>
+          <w:vertAlign w:val="baseline"/>
+        </w:rPr>
+      </w:pPr>
+      <w:r>
+        <w:rPr>
+          <w:shd w:fill="auto" w:val="clear"/>
+        </w:rPr>
+      </w:r>
+    </w:p>
+    <w:p>
+      <w:pPr>
+        <w:pStyle w:val="TextBody"/>
+        <w:widowControl/>
+        <w:suppressAutoHyphens w:val="true"/>
+        <w:bidi w:val="0"/>
+        <w:spacing w:lineRule="auto" w:line="360" w:before="120" w:after="120"/>
+        <w:ind w:left="0" w:right="0" w:firstLine="737"/>
+        <w:jc w:val="both"/>
+        <w:rPr>
+          <w:highlight w:val="none"/>
+          <w:shd w:fill="auto" w:val="clear"/>
+        </w:rPr>
+      </w:pPr>
+      <w:r>
+        <w:rPr>
+          <w:i w:val="false"/>
+          <w:iCs w:val="false"/>
+          <w:position w:val="0"/>
+          <w:sz w:val="28"/>
+          <w:sz w:val="28"/>
+          <w:szCs w:val="28"/>
+          <w:shd w:fill="auto" w:val="clear"/>
+          <w:vertAlign w:val="baseline"/>
+        </w:rPr>
+        <w:t xml:space="preserve">где </w:t>
+      </w:r>
+      <w:r>
+        <w:rPr>
+          <w:i w:val="false"/>
+          <w:iCs w:val="false"/>
+          <w:position w:val="0"/>
+          <w:sz w:val="28"/>
+          <w:sz w:val="28"/>
+          <w:szCs w:val="28"/>
+          <w:shd w:fill="auto" w:val="clear"/>
+          <w:vertAlign w:val="baseline"/>
+        </w:rPr>
+      </w:r>
+      <m:oMath xmlns:m="http://schemas.openxmlformats.org/officeDocument/2006/math">
+        <m:sSub>
+          <m:e>
+            <m:r>
+              <w:rPr>
+                <w:rFonts w:ascii="Cambria Math" w:hAnsi="Cambria Math"/>
+              </w:rPr>
+              <m:t xml:space="preserve">k</m:t>
+            </m:r>
+          </m:e>
+          <m:sub>
+            <m:r>
+              <w:rPr>
+                <w:rFonts w:ascii="Cambria Math" w:hAnsi="Cambria Math"/>
+              </w:rPr>
+              <m:t xml:space="preserve">d</m:t>
+            </m:r>
+          </m:sub>
+        </m:sSub>
+      </m:oMath>
+      <w:r>
+        <w:rPr>
+          <w:i w:val="false"/>
+          <w:iCs w:val="false"/>
+          <w:position w:val="0"/>
+          <w:sz w:val="28"/>
+          <w:sz w:val="28"/>
+          <w:szCs w:val="28"/>
+          <w:shd w:fill="auto" w:val="clear"/>
+          <w:vertAlign w:val="baseline"/>
+        </w:rPr>
+        <w:t xml:space="preserve">- коэффициент затухания, </w:t>
+      </w:r>
+      <w:r>
+        <w:rPr>
+          <w:i w:val="false"/>
+          <w:iCs w:val="false"/>
+          <w:position w:val="0"/>
+          <w:sz w:val="28"/>
+          <w:sz w:val="28"/>
+          <w:szCs w:val="28"/>
+          <w:shd w:fill="auto" w:val="clear"/>
+          <w:vertAlign w:val="baseline"/>
+        </w:rPr>
+      </w:r>
+      <m:oMath xmlns:m="http://schemas.openxmlformats.org/officeDocument/2006/math">
+        <m:sSub>
+          <m:e>
+            <m:r>
+              <w:rPr>
+                <w:rFonts w:ascii="Cambria Math" w:hAnsi="Cambria Math"/>
+              </w:rPr>
+              <m:t xml:space="preserve">v</m:t>
+            </m:r>
+          </m:e>
+          <m:sub>
+            <m:r>
+              <w:rPr>
+                <w:rFonts w:ascii="Cambria Math" w:hAnsi="Cambria Math"/>
+              </w:rPr>
+              <m:t xml:space="preserve">i</m:t>
+            </m:r>
+          </m:sub>
+        </m:sSub>
+      </m:oMath>
+      <w:r>
+        <w:rPr>
+          <w:i w:val="false"/>
+          <w:iCs w:val="false"/>
+          <w:position w:val="0"/>
+          <w:sz w:val="28"/>
+          <w:sz w:val="28"/>
+          <w:szCs w:val="28"/>
+          <w:shd w:fill="auto" w:val="clear"/>
+          <w:vertAlign w:val="baseline"/>
+        </w:rPr>
+        <w:t xml:space="preserve">, </w:t>
+      </w:r>
+      <w:r>
+        <w:rPr>
+          <w:i w:val="false"/>
+          <w:iCs w:val="false"/>
+          <w:position w:val="0"/>
+          <w:sz w:val="28"/>
+          <w:sz w:val="28"/>
+          <w:szCs w:val="28"/>
+          <w:shd w:fill="auto" w:val="clear"/>
+          <w:vertAlign w:val="baseline"/>
+        </w:rPr>
+      </w:r>
+      <m:oMath xmlns:m="http://schemas.openxmlformats.org/officeDocument/2006/math">
+        <m:sSub>
+          <m:e>
+            <m:r>
+              <w:rPr>
+                <w:rFonts w:ascii="Cambria Math" w:hAnsi="Cambria Math"/>
+              </w:rPr>
+              <m:t xml:space="preserve">v</m:t>
+            </m:r>
+          </m:e>
+          <m:sub>
+            <m:r>
+              <w:rPr>
+                <w:rFonts w:ascii="Cambria Math" w:hAnsi="Cambria Math"/>
+              </w:rPr>
+              <m:t xml:space="preserve">j</m:t>
+            </m:r>
+          </m:sub>
+        </m:sSub>
+      </m:oMath>
+      <w:r>
+        <w:rPr>
+          <w:i w:val="false"/>
+          <w:iCs w:val="false"/>
+          <w:position w:val="0"/>
+          <w:sz w:val="28"/>
+          <w:sz w:val="28"/>
+          <w:szCs w:val="28"/>
+          <w:shd w:fill="auto" w:val="clear"/>
+          <w:vertAlign w:val="baseline"/>
+        </w:rPr>
+        <w:t>- векторы скоростей масс i и j соответсвенно. Однако данная формула неудобна для использования, так как гасит вращение твердого тела. Поэтому предпочтительнее применять немного измененное выражение:</w:t>
+      </w:r>
+    </w:p>
+    <w:p>
+      <w:pPr>
+        <w:pStyle w:val="TextBody"/>
+        <w:widowControl/>
+        <w:suppressAutoHyphens w:val="true"/>
+        <w:bidi w:val="0"/>
+        <w:spacing w:lineRule="auto" w:line="360" w:before="120" w:after="120"/>
+        <w:ind w:left="0" w:right="0" w:firstLine="737"/>
+        <w:jc w:val="both"/>
+        <w:rPr>
+          <w:i w:val="false"/>
+          <w:i w:val="false"/>
+          <w:iCs w:val="false"/>
+          <w:position w:val="0"/>
+          <w:sz w:val="28"/>
+          <w:sz w:val="28"/>
+          <w:szCs w:val="28"/>
+          <w:vertAlign w:val="baseline"/>
+        </w:rPr>
+      </w:pPr>
+      <w:r>
+        <w:rPr>
+          <w:shd w:fill="auto" w:val="clear"/>
+        </w:rPr>
+      </w:r>
+    </w:p>
+    <w:p>
+      <w:pPr>
+        <w:pStyle w:val="TextBody"/>
+        <w:widowControl/>
+        <w:suppressAutoHyphens w:val="true"/>
+        <w:bidi w:val="0"/>
+        <w:spacing w:lineRule="auto" w:line="360" w:before="120" w:after="120"/>
+        <w:ind w:left="0" w:right="0" w:firstLine="737"/>
+        <w:jc w:val="right"/>
+        <w:rPr>
+          <w:highlight w:val="none"/>
+          <w:shd w:fill="auto" w:val="clear"/>
+        </w:rPr>
+      </w:pPr>
+      <w:r>
+        <w:rPr>
+          <w:shd w:fill="auto" w:val="clear"/>
+        </w:rPr>
+      </w:r>
+      <m:oMath xmlns:m="http://schemas.openxmlformats.org/officeDocument/2006/math">
+        <m:sSub>
+          <m:e>
+            <m:r>
+              <w:rPr>
+                <w:rFonts w:ascii="Cambria Math" w:hAnsi="Cambria Math"/>
+              </w:rPr>
+              <m:t xml:space="preserve">F</m:t>
+            </m:r>
+          </m:e>
+          <m:sub>
+            <m:r>
+              <w:rPr>
+                <w:rFonts w:ascii="Cambria Math" w:hAnsi="Cambria Math"/>
+              </w:rPr>
+              <m:t xml:space="preserve">i</m:t>
+            </m:r>
+          </m:sub>
+        </m:sSub>
+        <m:r>
+          <w:rPr>
+            <w:rFonts w:ascii="Cambria Math" w:hAnsi="Cambria Math"/>
+          </w:rPr>
+          <m:t xml:space="preserve">=</m:t>
+        </m:r>
+        <m:sSub>
+          <m:e>
+            <m:r>
+              <w:rPr>
+                <w:rFonts w:ascii="Cambria Math" w:hAnsi="Cambria Math"/>
+              </w:rPr>
+              <m:t xml:space="preserve">k</m:t>
+            </m:r>
+          </m:e>
+          <m:sub>
+            <m:r>
+              <w:rPr>
+                <w:rFonts w:ascii="Cambria Math" w:hAnsi="Cambria Math"/>
+              </w:rPr>
+              <m:t xml:space="preserve">d</m:t>
+            </m:r>
+          </m:sub>
+        </m:sSub>
+        <m:d>
+          <m:dPr>
+            <m:begChr m:val="("/>
+            <m:endChr m:val=")"/>
+          </m:dPr>
+          <m:e>
+            <m:f>
+              <m:num>
+                <m:sSubSup>
+                  <m:e>
+                    <m:r>
+                      <w:rPr>
+                        <w:rFonts w:ascii="Cambria Math" w:hAnsi="Cambria Math"/>
+                      </w:rPr>
+                      <m:t xml:space="preserve">v</m:t>
+                    </m:r>
+                  </m:e>
+                  <m:sub>
+                    <m:r>
+                      <w:rPr>
+                        <w:rFonts w:ascii="Cambria Math" w:hAnsi="Cambria Math"/>
+                      </w:rPr>
+                      <m:t xml:space="preserve">i</m:t>
+                    </m:r>
+                    <m:r>
+                      <w:rPr>
+                        <w:rFonts w:ascii="Cambria Math" w:hAnsi="Cambria Math"/>
+                      </w:rPr>
+                      <m:t xml:space="preserve">j</m:t>
+                    </m:r>
+                  </m:sub>
+                  <m:sup>
+                    <m:r>
+                      <w:rPr>
+                        <w:rFonts w:ascii="Cambria Math" w:hAnsi="Cambria Math"/>
+                      </w:rPr>
+                      <m:t xml:space="preserve">T</m:t>
+                    </m:r>
+                  </m:sup>
+                </m:sSubSup>
+                <m:sSub>
+                  <m:e>
+                    <m:r>
+                      <w:rPr>
+                        <w:rFonts w:ascii="Cambria Math" w:hAnsi="Cambria Math"/>
+                      </w:rPr>
+                      <m:t xml:space="preserve">x</m:t>
+                    </m:r>
+                  </m:e>
+                  <m:sub>
+                    <m:r>
+                      <w:rPr>
+                        <w:rFonts w:ascii="Cambria Math" w:hAnsi="Cambria Math"/>
+                      </w:rPr>
+                      <m:t xml:space="preserve">i</m:t>
+                    </m:r>
+                    <m:r>
+                      <w:rPr>
+                        <w:rFonts w:ascii="Cambria Math" w:hAnsi="Cambria Math"/>
+                      </w:rPr>
+                      <m:t xml:space="preserve">j</m:t>
+                    </m:r>
+                  </m:sub>
+                </m:sSub>
+              </m:num>
+              <m:den>
+                <m:sSubSup>
+                  <m:e>
+                    <m:r>
+                      <w:rPr>
+                        <w:rFonts w:ascii="Cambria Math" w:hAnsi="Cambria Math"/>
+                      </w:rPr>
+                      <m:t xml:space="preserve">x</m:t>
+                    </m:r>
+                  </m:e>
+                  <m:sub>
+                    <m:r>
+                      <w:rPr>
+                        <w:rFonts w:ascii="Cambria Math" w:hAnsi="Cambria Math"/>
+                      </w:rPr>
+                      <m:t xml:space="preserve">i</m:t>
+                    </m:r>
+                    <m:r>
+                      <w:rPr>
+                        <w:rFonts w:ascii="Cambria Math" w:hAnsi="Cambria Math"/>
+                      </w:rPr>
+                      <m:t xml:space="preserve">j</m:t>
+                    </m:r>
+                  </m:sub>
+                  <m:sup>
+                    <m:r>
+                      <w:rPr>
+                        <w:rFonts w:ascii="Cambria Math" w:hAnsi="Cambria Math"/>
+                      </w:rPr>
+                      <m:t xml:space="preserve">T</m:t>
+                    </m:r>
+                  </m:sup>
+                </m:sSubSup>
+                <m:sSub>
+                  <m:e>
+                    <m:r>
+                      <w:rPr>
+                        <w:rFonts w:ascii="Cambria Math" w:hAnsi="Cambria Math"/>
+                      </w:rPr>
+                      <m:t xml:space="preserve">x</m:t>
+                    </m:r>
+                  </m:e>
+                  <m:sub>
+                    <m:r>
+                      <w:rPr>
+                        <w:rFonts w:ascii="Cambria Math" w:hAnsi="Cambria Math"/>
+                      </w:rPr>
+                      <m:t xml:space="preserve">i</m:t>
+                    </m:r>
+                    <m:r>
+                      <w:rPr>
+                        <w:rFonts w:ascii="Cambria Math" w:hAnsi="Cambria Math"/>
+                      </w:rPr>
+                      <m:t xml:space="preserve">j</m:t>
+                    </m:r>
+                  </m:sub>
+                </m:sSub>
+              </m:den>
+            </m:f>
+          </m:e>
+        </m:d>
+        <m:sSub>
+          <m:e>
+            <m:r>
+              <w:rPr>
+                <w:rFonts w:ascii="Cambria Math" w:hAnsi="Cambria Math"/>
+              </w:rPr>
+              <m:t xml:space="preserve">x</m:t>
+            </m:r>
+          </m:e>
+          <m:sub>
+            <m:r>
+              <w:rPr>
+                <w:rFonts w:ascii="Cambria Math" w:hAnsi="Cambria Math"/>
+              </w:rPr>
+              <m:t xml:space="preserve">i</m:t>
+            </m:r>
+            <m:r>
+              <w:rPr>
+                <w:rFonts w:ascii="Cambria Math" w:hAnsi="Cambria Math"/>
+              </w:rPr>
+              <m:t xml:space="preserve">j</m:t>
+            </m:r>
+          </m:sub>
+        </m:sSub>
+      </m:oMath>
+      <w:r>
+        <w:rPr>
+          <w:shd w:fill="auto" w:val="clear"/>
+        </w:rPr>
+        <w:t>,</w:t>
+      </w:r>
+      <w:r>
+        <w:rPr>
+          <w:i w:val="false"/>
+          <w:iCs w:val="false"/>
+          <w:position w:val="0"/>
+          <w:sz w:val="28"/>
+          <w:sz w:val="28"/>
+          <w:szCs w:val="28"/>
+          <w:shd w:fill="auto" w:val="clear"/>
+          <w:vertAlign w:val="baseline"/>
+        </w:rPr>
+        <w:tab/>
+        <w:tab/>
+        <w:tab/>
+        <w:tab/>
+        <w:tab/>
+        <w:tab/>
+      </w:r>
+      <w:r>
+        <w:rPr>
+          <w:i w:val="false"/>
+          <w:iCs w:val="false"/>
+          <w:position w:val="0"/>
+          <w:sz w:val="28"/>
+          <w:sz w:val="28"/>
+          <w:szCs w:val="28"/>
+          <w:shd w:fill="auto" w:val="clear"/>
+          <w:vertAlign w:val="baseline"/>
+        </w:rPr>
+        <w:t xml:space="preserve"> (</w:t>
+      </w:r>
+      <w:r>
+        <w:rPr>
+          <w:i w:val="false"/>
+          <w:iCs w:val="false"/>
+          <w:position w:val="0"/>
+          <w:sz w:val="28"/>
+          <w:sz w:val="28"/>
+          <w:szCs w:val="28"/>
+          <w:shd w:fill="auto" w:val="clear"/>
+          <w:vertAlign w:val="baseline"/>
+        </w:rPr>
+        <w:t>4)</w:t>
+      </w:r>
+    </w:p>
+    <w:p>
+      <w:pPr>
+        <w:pStyle w:val="TextBody"/>
+        <w:widowControl/>
+        <w:suppressAutoHyphens w:val="true"/>
+        <w:bidi w:val="0"/>
+        <w:spacing w:lineRule="auto" w:line="360" w:before="120" w:after="120"/>
+        <w:ind w:left="0" w:right="0" w:firstLine="737"/>
+        <w:jc w:val="both"/>
+        <w:rPr>
+          <w:i w:val="false"/>
+          <w:i w:val="false"/>
+          <w:iCs w:val="false"/>
+          <w:position w:val="0"/>
+          <w:sz w:val="28"/>
+          <w:sz w:val="28"/>
+          <w:szCs w:val="28"/>
+          <w:vertAlign w:val="baseline"/>
+        </w:rPr>
+      </w:pPr>
+      <w:r>
+        <w:rPr>
+          <w:shd w:fill="auto" w:val="clear"/>
+        </w:rPr>
+      </w:r>
+    </w:p>
+    <w:p>
+      <w:pPr>
+        <w:pStyle w:val="TextBody"/>
+        <w:widowControl/>
+        <w:suppressAutoHyphens w:val="true"/>
+        <w:bidi w:val="0"/>
+        <w:spacing w:lineRule="auto" w:line="360" w:before="120" w:after="120"/>
+        <w:ind w:left="0" w:right="0" w:firstLine="737"/>
+        <w:jc w:val="both"/>
+        <w:rPr/>
+      </w:pPr>
+      <w:r>
+        <w:rPr>
+          <w:i w:val="false"/>
+          <w:iCs w:val="false"/>
+          <w:position w:val="0"/>
+          <w:sz w:val="28"/>
+          <w:sz w:val="28"/>
+          <w:szCs w:val="28"/>
+          <w:shd w:fill="auto" w:val="clear"/>
+          <w:vertAlign w:val="baseline"/>
+        </w:rPr>
+        <w:t xml:space="preserve">где </w:t>
+      </w:r>
+      <w:r>
+        <w:rPr>
+          <w:i w:val="false"/>
+          <w:iCs w:val="false"/>
+          <w:position w:val="0"/>
+          <w:sz w:val="28"/>
+          <w:sz w:val="28"/>
+          <w:szCs w:val="28"/>
+          <w:shd w:fill="auto" w:val="clear"/>
+          <w:vertAlign w:val="baseline"/>
+        </w:rPr>
+      </w:r>
+      <m:oMath xmlns:m="http://schemas.openxmlformats.org/officeDocument/2006/math">
+        <m:sSub>
+          <m:e>
+            <m:r>
+              <w:rPr>
+                <w:rFonts w:ascii="Cambria Math" w:hAnsi="Cambria Math"/>
+              </w:rPr>
+              <m:t xml:space="preserve">v</m:t>
+            </m:r>
+          </m:e>
+          <m:sub>
+            <m:r>
+              <w:rPr>
+                <w:rFonts w:ascii="Cambria Math" w:hAnsi="Cambria Math"/>
+              </w:rPr>
+              <m:t xml:space="preserve">i</m:t>
+            </m:r>
+            <m:r>
+              <w:rPr>
+                <w:rFonts w:ascii="Cambria Math" w:hAnsi="Cambria Math"/>
+              </w:rPr>
+              <m:t xml:space="preserve">j</m:t>
+            </m:r>
+          </m:sub>
+        </m:sSub>
+        <m:r>
+          <w:rPr>
+            <w:rFonts w:ascii="Cambria Math" w:hAnsi="Cambria Math"/>
+          </w:rPr>
+          <m:t xml:space="preserve">=</m:t>
+        </m:r>
+        <m:sSub>
+          <m:e>
+            <m:r>
+              <w:rPr>
+                <w:rFonts w:ascii="Cambria Math" w:hAnsi="Cambria Math"/>
+              </w:rPr>
+              <m:t xml:space="preserve">v</m:t>
+            </m:r>
+          </m:e>
+          <m:sub>
+            <m:r>
+              <w:rPr>
+                <w:rFonts w:ascii="Cambria Math" w:hAnsi="Cambria Math"/>
+              </w:rPr>
+              <m:t xml:space="preserve">j</m:t>
+            </m:r>
+          </m:sub>
+        </m:sSub>
+        <m:r>
+          <w:rPr>
+            <w:rFonts w:ascii="Cambria Math" w:hAnsi="Cambria Math"/>
+          </w:rPr>
+          <m:t xml:space="preserve">−</m:t>
+        </m:r>
+        <m:sSub>
+          <m:e>
+            <m:r>
+              <w:rPr>
+                <w:rFonts w:ascii="Cambria Math" w:hAnsi="Cambria Math"/>
+              </w:rPr>
+              <m:t xml:space="preserve">v</m:t>
+            </m:r>
+          </m:e>
+          <m:sub>
+            <m:r>
+              <w:rPr>
+                <w:rFonts w:ascii="Cambria Math" w:hAnsi="Cambria Math"/>
+              </w:rPr>
+              <m:t xml:space="preserve">i</m:t>
+            </m:r>
+          </m:sub>
+        </m:sSub>
+      </m:oMath>
+      <w:r>
+        <w:rPr>
+          <w:i w:val="false"/>
+          <w:iCs w:val="false"/>
+          <w:position w:val="0"/>
+          <w:sz w:val="28"/>
+          <w:sz w:val="28"/>
+          <w:szCs w:val="28"/>
+          <w:shd w:fill="auto" w:val="clear"/>
+          <w:vertAlign w:val="baseline"/>
+        </w:rPr>
+        <w:t>. По сути, мы проецируем разность скоростей на вектор разности радиус-векторов масс и допускаем силу только в этом направлении.</w:t>
+      </w:r>
+    </w:p>
+    <w:p>
+      <w:pPr>
+        <w:pStyle w:val="TextBody"/>
+        <w:widowControl/>
+        <w:suppressAutoHyphens w:val="true"/>
+        <w:bidi w:val="0"/>
+        <w:spacing w:lineRule="auto" w:line="360" w:before="120" w:after="120"/>
+        <w:ind w:left="0" w:right="0" w:firstLine="737"/>
+        <w:jc w:val="both"/>
+        <w:rPr/>
+      </w:pPr>
+      <w:r>
+        <w:rPr>
+          <w:i w:val="false"/>
+          <w:iCs w:val="false"/>
+          <w:position w:val="0"/>
+          <w:sz w:val="28"/>
+          <w:sz w:val="28"/>
+          <w:szCs w:val="28"/>
+          <w:shd w:fill="auto" w:val="clear"/>
+          <w:vertAlign w:val="baseline"/>
+        </w:rPr>
+        <w:t>В качестве метода физического моделирования был выбран метод масс с пружинами, так как он позволяет выполнять простые вычисления и дает приемлемую точность моделирования. Причем силы упругости, действующие на массы, будут вычисляться по формуле (4).</w:t>
+      </w:r>
+    </w:p>
+    <w:p>
+      <w:pPr>
+        <w:pStyle w:val="TextBody"/>
+        <w:widowControl/>
+        <w:suppressAutoHyphens w:val="true"/>
+        <w:bidi w:val="0"/>
+        <w:spacing w:lineRule="auto" w:line="360" w:before="120" w:after="120"/>
+        <w:ind w:left="0" w:right="0" w:firstLine="737"/>
+        <w:jc w:val="both"/>
+        <w:rPr>
+          <w:highlight w:val="none"/>
+          <w:shd w:fill="00A933" w:val="clear"/>
+        </w:rPr>
+      </w:pPr>
+      <w:r>
+        <w:rPr>
+          <w:i w:val="false"/>
+          <w:iCs w:val="false"/>
+          <w:position w:val="0"/>
+          <w:sz w:val="28"/>
+          <w:sz w:val="28"/>
+          <w:szCs w:val="28"/>
+          <w:shd w:fill="00A933" w:val="clear"/>
+          <w:vertAlign w:val="baseline"/>
+        </w:rPr>
+        <w:t>&lt;написать, что по итогу из себя представляет слайм, если хватит места&gt;</w:t>
       </w:r>
     </w:p>
     <w:p>

</xml_diff>

<commit_message>
Finished analytic part in CP report
</commit_message>
<xml_diff>
--- a/docs/reports/practice/report.docx
+++ b/docs/reports/practice/report.docx
@@ -6,7 +6,7 @@
       <w:tblPr>
         <w:tblW w:w="9853" w:type="dxa"/>
         <w:jc w:val="left"/>
-        <w:tblInd w:w="-113" w:type="dxa"/>
+        <w:tblInd w:w="0" w:type="dxa"/>
         <w:tblLayout w:type="fixed"/>
         <w:tblCellMar>
           <w:top w:w="0" w:type="dxa"/>
@@ -58,11 +58,11 @@
                   <wp:effectExtent l="0" t="0" r="0" b="0"/>
                   <wp:wrapTight wrapText="bothSides">
                     <wp:wrapPolygon edited="0">
-                      <wp:start x="-242" y="0"/>
-                      <wp:lineTo x="-242" y="21280"/>
-                      <wp:lineTo x="21531" y="21280"/>
-                      <wp:lineTo x="21531" y="0"/>
-                      <wp:lineTo x="-242" y="0"/>
+                      <wp:start x="-238" y="0"/>
+                      <wp:lineTo x="-238" y="21273"/>
+                      <wp:lineTo x="21523" y="21273"/>
+                      <wp:lineTo x="21523" y="0"/>
+                      <wp:lineTo x="-238" y="0"/>
                     </wp:wrapPolygon>
                   </wp:wrapTight>
                   <wp:docPr id="1" name="Image1" descr=""/>
@@ -5772,7 +5772,25 @@
           <w:shd w:fill="auto" w:val="clear"/>
           <w:lang w:val="ru-RU" w:bidi="hi-IN"/>
         </w:rPr>
-        <w:t>Данный алгоритм работает в пространстве изборажений. В нем используются буфер кадра и z-буфер. Буфер кадра используется для запоминания интенсивности каждого пиксела в пространстве изображения. z-буфер — это отдельный буфер глубины, используемый для запоминания глубины (координаты z) каждого видимого пиксела в пространстве изображения.</w:t>
+        <w:t xml:space="preserve">Данный алгоритм работает в пространстве изборажений. В нем используются буфер кадра и z-буфер. Буфер кадра используется для запоминания интенсивности каждого пиксела в пространстве изображения, </w:t>
+      </w:r>
+      <w:r>
+        <w:rPr>
+          <w:sz w:val="28"/>
+          <w:szCs w:val="28"/>
+          <w:shd w:fill="auto" w:val="clear"/>
+          <w:lang w:val="ru-RU" w:bidi="hi-IN"/>
+        </w:rPr>
+        <w:t>в то время как</w:t>
+      </w:r>
+      <w:r>
+        <w:rPr>
+          <w:sz w:val="28"/>
+          <w:szCs w:val="28"/>
+          <w:shd w:fill="auto" w:val="clear"/>
+          <w:lang w:val="ru-RU" w:bidi="hi-IN"/>
+        </w:rPr>
+        <w:t xml:space="preserve"> z-буфер — это отдельный буфер глубины, используемый для запоминания глубины (координаты z) каждого видимого пиксела в пространстве изображения.</w:t>
       </w:r>
     </w:p>
     <w:p>
@@ -5869,16 +5887,25 @@
           <w:shd w:fill="auto" w:val="clear"/>
           <w:lang w:val="ru-RU" w:bidi="hi-IN"/>
         </w:rPr>
-        <w:t>Основная</w:t>
-      </w:r>
-      <w:r>
-        <w:rPr>
-          <w:sz w:val="28"/>
-          <w:szCs w:val="28"/>
-          <w:shd w:fill="auto" w:val="clear"/>
-          <w:lang w:val="ru-RU" w:bidi="hi-IN"/>
-        </w:rPr>
-        <w:t xml:space="preserve"> идея, лежащая в основе трассировки, заключается в том, что наблюдатель видит любой объект посредством испускаемого неким источником света, который падает на объект и затем каким-то путем доходит до наблюдателя согласно законам оптики. Однако не все лучи света доходят до наблюдателя, что делает процесс отслеживания этих лучей вычислительно неэффективным. Поэтому лучше отслеживать лучи в обратном направлении, то есть от наблюдателся к объекту, причем испуская лучи от точки наблюдателя через каждый пиксел экрана.</w:t>
+        <w:t xml:space="preserve">Основная идея, лежащая в основе трассировки </w:t>
+      </w:r>
+      <w:r>
+        <w:rPr>
+          <w:sz w:val="28"/>
+          <w:szCs w:val="28"/>
+          <w:shd w:fill="auto" w:val="clear"/>
+          <w:lang w:val="ru-RU" w:bidi="hi-IN"/>
+        </w:rPr>
+        <w:t>лучей</w:t>
+      </w:r>
+      <w:r>
+        <w:rPr>
+          <w:sz w:val="28"/>
+          <w:szCs w:val="28"/>
+          <w:shd w:fill="auto" w:val="clear"/>
+          <w:lang w:val="ru-RU" w:bidi="hi-IN"/>
+        </w:rPr>
+        <w:t>, заключается в том, что наблюдатель видит любой объект посредством испускаемого неким источником света, который падает на объект и затем каким-то путем доходит до наблюдателя согласно законам оптики. Однако не все лучи света доходят до наблюдателя, что делает процесс отслеживания этих лучей вычислительно неэффективным. Поэтому лучше отслеживать лучи в обратном направлении, то есть от наблюдателся к объекту, причем испуская лучи от точки наблюдателя через каждый пиксел экрана.</w:t>
       </w:r>
     </w:p>
     <w:p>
@@ -5901,25 +5928,7 @@
           <w:shd w:fill="auto" w:val="clear"/>
           <w:lang w:val="ru-RU" w:bidi="hi-IN"/>
         </w:rPr>
-        <w:t xml:space="preserve">Для данной лабораторной работы был выбран алгоритм обратной трассировки лучей, так как он, несмотря на малую производительность </w:t>
-      </w:r>
-      <w:r>
-        <w:rPr>
-          <w:sz w:val="28"/>
-          <w:szCs w:val="28"/>
-          <w:shd w:fill="auto" w:val="clear"/>
-          <w:lang w:val="ru-RU" w:bidi="hi-IN"/>
-        </w:rPr>
-        <w:t>из-за</w:t>
-      </w:r>
-      <w:r>
-        <w:rPr>
-          <w:sz w:val="28"/>
-          <w:szCs w:val="28"/>
-          <w:shd w:fill="auto" w:val="clear"/>
-          <w:lang w:val="ru-RU" w:bidi="hi-IN"/>
-        </w:rPr>
-        <w:t xml:space="preserve"> большого количества вычислений, позволяет получить реалистичное изображение с учетом оптических явлений, таких как отражение и преломление. При этом скорость работы данного алгоритма слабо зависит от сложности сцены.</w:t>
+        <w:t>Для данной лабораторной работы был выбран алгоритм обратной трассировки лучей, так как он, несмотря на малую производительность из-за большого количества вычислений, позволяет получить реалистичное изображение с учетом оптических явлений, таких как отражение и преломление. При этом скорость работы данного алгоритма слабо зависит от сложности сцены.</w:t>
       </w:r>
     </w:p>
     <w:p>
@@ -5987,23 +5996,7 @@
           <w:szCs w:val="28"/>
           <w:lang w:val="ru-RU" w:bidi="hi-IN"/>
         </w:rPr>
-        <w:t xml:space="preserve">1) </w:t>
-      </w:r>
-      <w:r>
-        <w:rPr>
-          <w:sz w:val="28"/>
-          <w:szCs w:val="28"/>
-          <w:lang w:val="ru-RU" w:bidi="hi-IN"/>
-        </w:rPr>
-        <w:t>М</w:t>
-      </w:r>
-      <w:r>
-        <w:rPr>
-          <w:sz w:val="28"/>
-          <w:szCs w:val="28"/>
-          <w:lang w:val="ru-RU" w:bidi="hi-IN"/>
-        </w:rPr>
-        <w:t>одель Ламберта</w:t>
+        <w:t>1) Модель Ламберта</w:t>
       </w:r>
     </w:p>
     <w:p>
@@ -6016,16 +6009,11 @@
         <w:ind w:left="0" w:right="0" w:firstLine="737"/>
         <w:jc w:val="both"/>
         <w:rPr>
-          <w:sz w:val="28"/>
-          <w:szCs w:val="28"/>
-        </w:rPr>
-      </w:pPr>
-      <w:r>
-        <w:rPr>
-          <w:sz w:val="28"/>
-          <w:szCs w:val="28"/>
-        </w:rPr>
-        <w:t>Модель Ламберта моделирует диффузное освещение, то есть свет точеного источника диффузно отражается от идеальной поверхности по закону косинусов Ламберта: интенсивность отраженного света пропорциональна косинусу угла между направлением света L и нормалью к поверхности N (рисунок 1), то есть</w:t>
+          <w:lang w:val="ru-RU" w:bidi="hi-IN"/>
+        </w:rPr>
+      </w:pPr>
+      <w:r>
+        <w:rPr/>
       </w:r>
     </w:p>
     <w:p>
@@ -6047,372 +6035,10 @@
           <w:sz w:val="28"/>
           <w:szCs w:val="28"/>
         </w:rPr>
-      </w:r>
-    </w:p>
-    <w:p>
-      <w:pPr>
-        <w:pStyle w:val="TextBody"/>
-        <w:widowControl/>
-        <w:suppressAutoHyphens w:val="true"/>
-        <w:bidi w:val="0"/>
-        <w:spacing w:lineRule="auto" w:line="360" w:before="200" w:after="120"/>
-        <w:ind w:left="0" w:right="0" w:firstLine="737"/>
-        <w:jc w:val="right"/>
-        <w:rPr>
-          <w:sz w:val="28"/>
-          <w:szCs w:val="28"/>
-        </w:rPr>
-      </w:pPr>
-      <w:r>
-        <w:rPr>
-          <w:sz w:val="28"/>
-          <w:szCs w:val="28"/>
-        </w:rPr>
-      </w:r>
-      <m:oMath xmlns:m="http://schemas.openxmlformats.org/officeDocument/2006/math">
-        <m:r>
-          <w:rPr>
-            <w:rFonts w:ascii="Cambria Math" w:hAnsi="Cambria Math"/>
-          </w:rPr>
-          <m:t xml:space="preserve">I</m:t>
-        </m:r>
-        <m:r>
-          <w:rPr>
-            <w:rFonts w:ascii="Cambria Math" w:hAnsi="Cambria Math"/>
-          </w:rPr>
-          <m:t xml:space="preserve">=</m:t>
-        </m:r>
-        <m:sSub>
-          <m:e>
-            <m:r>
-              <w:rPr>
-                <w:rFonts w:ascii="Cambria Math" w:hAnsi="Cambria Math"/>
-              </w:rPr>
-              <m:t xml:space="preserve">I</m:t>
-            </m:r>
-          </m:e>
-          <m:sub>
-            <m:r>
-              <w:rPr>
-                <w:rFonts w:ascii="Cambria Math" w:hAnsi="Cambria Math"/>
-              </w:rPr>
-              <m:t xml:space="preserve">l</m:t>
-            </m:r>
-          </m:sub>
-        </m:sSub>
-        <m:sSub>
-          <m:e>
-            <m:r>
-              <w:rPr>
-                <w:rFonts w:ascii="Cambria Math" w:hAnsi="Cambria Math"/>
-              </w:rPr>
-              <m:t xml:space="preserve">k</m:t>
-            </m:r>
-          </m:e>
-          <m:sub>
-            <m:r>
-              <w:rPr>
-                <w:rFonts w:ascii="Cambria Math" w:hAnsi="Cambria Math"/>
-              </w:rPr>
-              <m:t xml:space="preserve">d</m:t>
-            </m:r>
-          </m:sub>
-        </m:sSub>
-        <m:r>
-          <w:rPr>
-            <w:rFonts w:ascii="Cambria Math" w:hAnsi="Cambria Math"/>
-          </w:rPr>
-          <m:t xml:space="preserve">cos</m:t>
-        </m:r>
-        <m:d>
-          <m:dPr>
-            <m:begChr m:val="("/>
-            <m:endChr m:val=")"/>
-          </m:dPr>
-          <m:e>
-            <m:r>
-              <w:rPr>
-                <w:rFonts w:ascii="Cambria Math" w:hAnsi="Cambria Math"/>
-              </w:rPr>
-              <m:t xml:space="preserve">θ</m:t>
-            </m:r>
-          </m:e>
-        </m:d>
-        <m:r>
-          <w:rPr>
-            <w:rFonts w:ascii="Cambria Math" w:hAnsi="Cambria Math"/>
-          </w:rPr>
-          <m:t xml:space="preserve">,</m:t>
-        </m:r>
-      </m:oMath>
-      <w:r>
-        <w:rPr>
-          <w:sz w:val="28"/>
-          <w:szCs w:val="28"/>
-        </w:rPr>
-        <w:tab/>
-        <w:tab/>
-        <w:tab/>
-        <w:tab/>
-        <w:tab/>
-        <w:tab/>
-        <w:t>(7)</w:t>
-      </w:r>
-    </w:p>
-    <w:p>
-      <w:pPr>
-        <w:pStyle w:val="TextBody"/>
-        <w:widowControl/>
-        <w:suppressAutoHyphens w:val="true"/>
-        <w:bidi w:val="0"/>
-        <w:spacing w:lineRule="auto" w:line="360" w:before="200" w:after="120"/>
-        <w:ind w:left="0" w:right="0" w:firstLine="737"/>
-        <w:jc w:val="both"/>
-        <w:rPr>
-          <w:sz w:val="28"/>
-          <w:szCs w:val="28"/>
-        </w:rPr>
-      </w:pPr>
-      <w:r>
-        <w:rPr>
-          <w:sz w:val="28"/>
-          <w:szCs w:val="28"/>
-        </w:rPr>
-      </w:r>
-    </w:p>
-    <w:p>
-      <w:pPr>
-        <w:pStyle w:val="TextBody"/>
-        <w:widowControl/>
-        <w:suppressAutoHyphens w:val="true"/>
-        <w:bidi w:val="0"/>
-        <w:spacing w:lineRule="auto" w:line="360" w:before="200" w:after="120"/>
-        <w:ind w:left="0" w:right="0" w:firstLine="737"/>
-        <w:jc w:val="both"/>
-        <w:rPr>
-          <w:sz w:val="28"/>
-          <w:szCs w:val="28"/>
-        </w:rPr>
-      </w:pPr>
-      <w:r>
-        <w:rPr>
-          <w:sz w:val="28"/>
-          <w:szCs w:val="28"/>
-        </w:rPr>
-        <w:t xml:space="preserve">где </w:t>
-      </w:r>
-      <w:r>
-        <w:rPr>
-          <w:sz w:val="28"/>
-          <w:szCs w:val="28"/>
-        </w:rPr>
-      </w:r>
-      <m:oMath xmlns:m="http://schemas.openxmlformats.org/officeDocument/2006/math">
-        <m:r>
-          <w:rPr>
-            <w:rFonts w:ascii="Cambria Math" w:hAnsi="Cambria Math"/>
-          </w:rPr>
-          <m:t xml:space="preserve">I</m:t>
-        </m:r>
-      </m:oMath>
-      <w:r>
-        <w:rPr>
-          <w:sz w:val="28"/>
-          <w:szCs w:val="28"/>
-        </w:rPr>
-        <w:t xml:space="preserve">- интенсивность отраженного света; </w:t>
-      </w:r>
-      <w:r>
-        <w:rPr>
-          <w:sz w:val="28"/>
-          <w:szCs w:val="28"/>
-        </w:rPr>
-      </w:r>
-      <m:oMath xmlns:m="http://schemas.openxmlformats.org/officeDocument/2006/math">
-        <m:sSub>
-          <m:e>
-            <m:r>
-              <w:rPr>
-                <w:rFonts w:ascii="Cambria Math" w:hAnsi="Cambria Math"/>
-              </w:rPr>
-              <m:t xml:space="preserve">I</m:t>
-            </m:r>
-          </m:e>
-          <m:sub>
-            <m:r>
-              <w:rPr>
-                <w:rFonts w:ascii="Cambria Math" w:hAnsi="Cambria Math"/>
-              </w:rPr>
-              <m:t xml:space="preserve">l</m:t>
-            </m:r>
-          </m:sub>
-        </m:sSub>
-      </m:oMath>
-      <w:r>
-        <w:rPr>
-          <w:sz w:val="28"/>
-          <w:szCs w:val="28"/>
-        </w:rPr>
-        <w:t xml:space="preserve">- интенсивность точечного источника в направлении L; </w:t>
-      </w:r>
-      <w:r>
-        <w:rPr>
-          <w:sz w:val="28"/>
-          <w:szCs w:val="28"/>
-        </w:rPr>
-      </w:r>
-      <m:oMath xmlns:m="http://schemas.openxmlformats.org/officeDocument/2006/math">
-        <m:sSub>
-          <m:e>
-            <m:r>
-              <w:rPr>
-                <w:rFonts w:ascii="Cambria Math" w:hAnsi="Cambria Math"/>
-              </w:rPr>
-              <m:t xml:space="preserve">k</m:t>
-            </m:r>
-          </m:e>
-          <m:sub>
-            <m:r>
-              <w:rPr>
-                <w:rFonts w:ascii="Cambria Math" w:hAnsi="Cambria Math"/>
-              </w:rPr>
-              <m:t xml:space="preserve">d</m:t>
-            </m:r>
-          </m:sub>
-        </m:sSub>
-      </m:oMath>
-      <w:r>
-        <w:rPr>
-          <w:sz w:val="28"/>
-          <w:szCs w:val="28"/>
-        </w:rPr>
-        <w:t xml:space="preserve">- коэффициент диффузного отражения; </w:t>
-      </w:r>
-      <w:r>
-        <w:rPr>
-          <w:sz w:val="28"/>
-          <w:szCs w:val="28"/>
-        </w:rPr>
-      </w:r>
-      <m:oMath xmlns:m="http://schemas.openxmlformats.org/officeDocument/2006/math">
-        <m:r>
-          <w:rPr>
-            <w:rFonts w:ascii="Cambria Math" w:hAnsi="Cambria Math"/>
-          </w:rPr>
-          <m:t xml:space="preserve">θ</m:t>
-        </m:r>
-      </m:oMath>
-      <w:r>
-        <w:rPr>
-          <w:sz w:val="28"/>
-          <w:szCs w:val="28"/>
-        </w:rPr>
-        <w:t xml:space="preserve">- угол между направлением света L и нормалью к поверхности n, </w:t>
-      </w:r>
-      <w:r>
-        <w:rPr>
-          <w:sz w:val="28"/>
-          <w:szCs w:val="28"/>
-        </w:rPr>
-      </w:r>
-      <m:oMath xmlns:m="http://schemas.openxmlformats.org/officeDocument/2006/math">
-        <m:r>
-          <w:rPr>
-            <w:rFonts w:ascii="Cambria Math" w:hAnsi="Cambria Math"/>
-          </w:rPr>
-          <m:t xml:space="preserve">0</m:t>
-        </m:r>
-        <m:r>
-          <w:rPr>
-            <w:rFonts w:ascii="Cambria Math" w:hAnsi="Cambria Math"/>
-          </w:rPr>
-          <m:t xml:space="preserve">&lt;</m:t>
-        </m:r>
-        <m:r>
-          <w:rPr>
-            <w:rFonts w:ascii="Cambria Math" w:hAnsi="Cambria Math"/>
-          </w:rPr>
-          <m:t xml:space="preserve">θ</m:t>
-        </m:r>
-        <m:r>
-          <w:rPr>
-            <w:rFonts w:ascii="Cambria Math" w:hAnsi="Cambria Math"/>
-          </w:rPr>
-          <m:t xml:space="preserve">&lt;</m:t>
-        </m:r>
-        <m:f>
-          <m:num>
-            <m:r>
-              <w:rPr>
-                <w:rFonts w:ascii="Cambria Math" w:hAnsi="Cambria Math"/>
-              </w:rPr>
-              <m:t xml:space="preserve">π</m:t>
-            </m:r>
-          </m:num>
-          <m:den>
-            <m:r>
-              <w:rPr>
-                <w:rFonts w:ascii="Cambria Math" w:hAnsi="Cambria Math"/>
-              </w:rPr>
-              <m:t xml:space="preserve">2</m:t>
-            </m:r>
-          </m:den>
-        </m:f>
-      </m:oMath>
-      <w:r>
-        <w:rPr>
-          <w:sz w:val="28"/>
-          <w:szCs w:val="28"/>
-        </w:rPr>
-        <w:t>(рисунок 1).</w:t>
-      </w:r>
-    </w:p>
-    <w:p>
-      <w:pPr>
-        <w:pStyle w:val="TextBody"/>
-        <w:widowControl/>
-        <w:suppressAutoHyphens w:val="true"/>
-        <w:bidi w:val="0"/>
-        <w:spacing w:lineRule="auto" w:line="360" w:before="200" w:after="120"/>
-        <w:ind w:left="0" w:right="0" w:firstLine="737"/>
-        <w:jc w:val="both"/>
-        <w:rPr>
-          <w:sz w:val="28"/>
-          <w:szCs w:val="28"/>
-        </w:rPr>
-      </w:pPr>
-      <w:r>
-        <w:rPr>
-          <w:sz w:val="28"/>
-          <w:szCs w:val="28"/>
-        </w:rPr>
-      </w:r>
-    </w:p>
-    <w:p>
-      <w:pPr>
-        <w:pStyle w:val="TextBody"/>
-        <w:widowControl/>
-        <w:suppressAutoHyphens w:val="true"/>
-        <w:bidi w:val="0"/>
-        <w:spacing w:lineRule="auto" w:line="360" w:before="200" w:after="120"/>
-        <w:ind w:left="0" w:right="0" w:firstLine="737"/>
-        <w:jc w:val="both"/>
-        <w:rPr>
-          <w:sz w:val="28"/>
-          <w:szCs w:val="28"/>
-        </w:rPr>
-      </w:pPr>
-      <w:r>
-        <w:rPr>
-          <w:sz w:val="28"/>
-          <w:szCs w:val="28"/>
-        </w:rPr>
-      </w:r>
-      <w:r>
         <mc:AlternateContent>
           <mc:Choice Requires="wps">
             <w:drawing>
-              <wp:anchor behindDoc="0" distT="0" distB="0" distL="0" distR="0" simplePos="0" locked="0" layoutInCell="0" allowOverlap="1" relativeHeight="25">
+              <wp:anchor behindDoc="0" distT="0" distB="0" distL="0" distR="0" simplePos="0" locked="0" layoutInCell="0" allowOverlap="1" relativeHeight="34">
                 <wp:simplePos x="0" y="0"/>
                 <wp:positionH relativeFrom="column">
                   <wp:align>center</wp:align>
@@ -6420,24 +6046,35 @@
                 <wp:positionV relativeFrom="paragraph">
                   <wp:posOffset>635</wp:posOffset>
                 </wp:positionV>
-                <wp:extent cx="3419475" cy="2595245"/>
+                <wp:extent cx="3420110" cy="2595880"/>
                 <wp:effectExtent l="0" t="0" r="0" b="0"/>
                 <wp:wrapSquare wrapText="largest"/>
                 <wp:docPr id="2" name="Frame1"/>
                 <a:graphic xmlns:a="http://schemas.openxmlformats.org/drawingml/2006/main">
                   <a:graphicData uri="http://schemas.microsoft.com/office/word/2010/wordprocessingShape">
                     <wps:wsp>
-                      <wps:cNvSpPr txBox="1"/>
+                      <wps:cNvSpPr/>
                       <wps:spPr>
                         <a:xfrm>
                           <a:off x="0" y="0"/>
-                          <a:ext cx="3419475" cy="2595245"/>
+                          <a:ext cx="3419640" cy="2595240"/>
                         </a:xfrm>
-                        <a:prstGeom prst="rect"/>
+                        <a:prstGeom prst="rect">
+                          <a:avLst/>
+                        </a:prstGeom>
                         <a:solidFill>
-                          <a:srgbClr val="FFFFFF"/>
+                          <a:srgbClr val="ffffff"/>
                         </a:solidFill>
+                        <a:ln w="0">
+                          <a:noFill/>
+                        </a:ln>
                       </wps:spPr>
+                      <wps:style>
+                        <a:lnRef idx="0"/>
+                        <a:fillRef idx="0"/>
+                        <a:effectRef idx="0"/>
+                        <a:fontRef idx="minor"/>
+                      </wps:style>
                       <wps:txbx>
                         <w:txbxContent>
                           <w:p>
@@ -6454,17 +6091,12 @@
                               </w:rPr>
                             </w:pPr>
                             <w:r>
-                              <w:rPr>
-                                <w:i w:val="false"/>
-                                <w:iCs w:val="false"/>
-                                <w:sz w:val="28"/>
-                                <w:szCs w:val="28"/>
-                              </w:rPr>
+                              <w:rPr/>
                               <w:drawing>
                                 <wp:inline distT="0" distB="0" distL="0" distR="0">
                                   <wp:extent cx="3419475" cy="2238375"/>
                                   <wp:effectExtent l="0" t="0" r="0" b="0"/>
-                                  <wp:docPr id="3" name="Image2" descr=""/>
+                                  <wp:docPr id="4" name="Image2" descr=""/>
                                   <wp:cNvGraphicFramePr>
                                     <a:graphicFrameLocks xmlns:a="http://schemas.openxmlformats.org/drawingml/2006/main" noChangeAspect="1"/>
                                   </wp:cNvGraphicFramePr>
@@ -6472,7 +6104,7 @@
                                     <a:graphicData uri="http://schemas.openxmlformats.org/drawingml/2006/picture">
                                       <pic:pic xmlns:pic="http://schemas.openxmlformats.org/drawingml/2006/picture">
                                         <pic:nvPicPr>
-                                          <pic:cNvPr id="3" name="Image2" descr=""/>
+                                          <pic:cNvPr id="4" name="Image2" descr=""/>
                                           <pic:cNvPicPr>
                                             <a:picLocks noChangeAspect="1" noChangeArrowheads="1"/>
                                           </pic:cNvPicPr>
@@ -6497,6 +6129,14 @@
                                   </a:graphic>
                                 </wp:inline>
                               </w:drawing>
+                            </w:r>
+                            <w:r>
+                              <w:rPr>
+                                <w:i w:val="false"/>
+                                <w:iCs w:val="false"/>
+                                <w:sz w:val="28"/>
+                                <w:szCs w:val="28"/>
+                              </w:rPr>
                               <w:t xml:space="preserve">Рисунок </w:t>
                             </w:r>
                             <w:r>
@@ -6551,12 +6191,12 @@
                                 <w:sz w:val="28"/>
                                 <w:szCs w:val="28"/>
                               </w:rPr>
-                              <w:t>: Модель Ламберта</w:t>
+                              <w:t>. Модель Ламберта</w:t>
                             </w:r>
                           </w:p>
                         </w:txbxContent>
                       </wps:txbx>
-                      <wps:bodyPr anchor="t" lIns="0" tIns="0" rIns="0" bIns="0">
+                      <wps:bodyPr lIns="0" rIns="0" tIns="0" bIns="0" anchor="t">
                         <a:noAutofit/>
                       </wps:bodyPr>
                     </wps:wsp>
@@ -6567,8 +6207,10 @@
           </mc:Choice>
           <mc:Fallback>
             <w:pict>
-              <v:rect style="position:absolute;rotation:0;width:269.25pt;height:204.35pt;mso-wrap-distance-left:0pt;mso-wrap-distance-right:0pt;mso-wrap-distance-top:0pt;mso-wrap-distance-bottom:0pt;margin-top:0pt;mso-position-vertical:top;mso-position-vertical-relative:text;margin-left:114.7pt;mso-position-horizontal:center;mso-position-horizontal-relative:text">
-                <v:textbox inset="0in,0in,0in,0in">
+              <v:rect id="shape_0" ID="Frame1" path="m0,0l-2147483645,0l-2147483645,-2147483646l0,-2147483646xe" fillcolor="white" stroked="f" o:allowincell="f" style="position:absolute;margin-left:114.65pt;margin-top:0.05pt;width:269.2pt;height:204.3pt;mso-wrap-style:square;v-text-anchor:top;mso-position-horizontal:center">
+                <v:fill o:detectmouseclick="t" type="solid" color2="black"/>
+                <v:stroke color="#3465a4" joinstyle="round" endcap="flat"/>
+                <v:textbox>
                   <w:txbxContent>
                     <w:p>
                       <w:pPr>
@@ -6584,17 +6226,12 @@
                         </w:rPr>
                       </w:pPr>
                       <w:r>
-                        <w:rPr>
-                          <w:i w:val="false"/>
-                          <w:iCs w:val="false"/>
-                          <w:sz w:val="28"/>
-                          <w:szCs w:val="28"/>
-                        </w:rPr>
+                        <w:rPr/>
                         <w:drawing>
                           <wp:inline distT="0" distB="0" distL="0" distR="0">
                             <wp:extent cx="3419475" cy="2238375"/>
                             <wp:effectExtent l="0" t="0" r="0" b="0"/>
-                            <wp:docPr id="4" name="Image2" descr=""/>
+                            <wp:docPr id="5" name="Image2" descr=""/>
                             <wp:cNvGraphicFramePr>
                               <a:graphicFrameLocks xmlns:a="http://schemas.openxmlformats.org/drawingml/2006/main" noChangeAspect="1"/>
                             </wp:cNvGraphicFramePr>
@@ -6602,7 +6239,7 @@
                               <a:graphicData uri="http://schemas.openxmlformats.org/drawingml/2006/picture">
                                 <pic:pic xmlns:pic="http://schemas.openxmlformats.org/drawingml/2006/picture">
                                   <pic:nvPicPr>
-                                    <pic:cNvPr id="4" name="Image2" descr=""/>
+                                    <pic:cNvPr id="5" name="Image2" descr=""/>
                                     <pic:cNvPicPr>
                                       <a:picLocks noChangeAspect="1" noChangeArrowheads="1"/>
                                     </pic:cNvPicPr>
@@ -6627,6 +6264,14 @@
                             </a:graphic>
                           </wp:inline>
                         </w:drawing>
+                      </w:r>
+                      <w:r>
+                        <w:rPr>
+                          <w:i w:val="false"/>
+                          <w:iCs w:val="false"/>
+                          <w:sz w:val="28"/>
+                          <w:szCs w:val="28"/>
+                        </w:rPr>
                         <w:t xml:space="preserve">Рисунок </w:t>
                       </w:r>
                       <w:r>
@@ -6681,7 +6326,7 @@
                           <w:sz w:val="28"/>
                           <w:szCs w:val="28"/>
                         </w:rPr>
-                        <w:t>: Модель Ламберта</w:t>
+                        <w:t>. Модель Ламберта</w:t>
                       </w:r>
                     </w:p>
                   </w:txbxContent>
@@ -6808,15 +6453,11 @@
         <w:ind w:left="0" w:right="0" w:firstLine="737"/>
         <w:jc w:val="both"/>
         <w:rPr>
-          <w:sz w:val="28"/>
-          <w:szCs w:val="28"/>
-        </w:rPr>
-      </w:pPr>
-      <w:r>
-        <w:rPr>
-          <w:sz w:val="28"/>
-          <w:szCs w:val="28"/>
-        </w:rPr>
+          <w:lang w:val="ru-RU" w:bidi="hi-IN"/>
+        </w:rPr>
+      </w:pPr>
+      <w:r>
+        <w:rPr/>
       </w:r>
     </w:p>
     <w:p>
@@ -6829,6 +6470,369 @@
         <w:ind w:left="0" w:right="0" w:firstLine="737"/>
         <w:jc w:val="both"/>
         <w:rPr>
+          <w:sz w:val="28"/>
+          <w:szCs w:val="28"/>
+        </w:rPr>
+      </w:pPr>
+      <w:r>
+        <w:rPr>
+          <w:sz w:val="28"/>
+          <w:szCs w:val="28"/>
+        </w:rPr>
+        <w:t>Модель Ламберта моделирует диффузное освещение, то есть свет точеного источника диффузно отражается от идеальной поверхности по закону косинусов Ламберта: интенсивность отраженного света пропорциональна косинусу угла между направлением света L и нормалью к поверхности N (рисунок 1), то есть</w:t>
+      </w:r>
+    </w:p>
+    <w:p>
+      <w:pPr>
+        <w:pStyle w:val="TextBody"/>
+        <w:widowControl/>
+        <w:suppressAutoHyphens w:val="true"/>
+        <w:bidi w:val="0"/>
+        <w:spacing w:lineRule="auto" w:line="360" w:before="200" w:after="120"/>
+        <w:ind w:left="0" w:right="0" w:firstLine="737"/>
+        <w:jc w:val="both"/>
+        <w:rPr>
+          <w:sz w:val="28"/>
+          <w:szCs w:val="28"/>
+        </w:rPr>
+      </w:pPr>
+      <w:r>
+        <w:rPr>
+          <w:sz w:val="28"/>
+          <w:szCs w:val="28"/>
+        </w:rPr>
+      </w:r>
+    </w:p>
+    <w:p>
+      <w:pPr>
+        <w:pStyle w:val="TextBody"/>
+        <w:widowControl/>
+        <w:suppressAutoHyphens w:val="true"/>
+        <w:bidi w:val="0"/>
+        <w:spacing w:lineRule="auto" w:line="360" w:before="200" w:after="120"/>
+        <w:ind w:left="0" w:right="0" w:firstLine="737"/>
+        <w:jc w:val="right"/>
+        <w:rPr>
+          <w:sz w:val="28"/>
+          <w:szCs w:val="28"/>
+        </w:rPr>
+      </w:pPr>
+      <w:r>
+        <w:rPr/>
+      </w:r>
+      <m:oMath xmlns:m="http://schemas.openxmlformats.org/officeDocument/2006/math">
+        <m:r>
+          <w:rPr>
+            <w:rFonts w:ascii="Cambria Math" w:hAnsi="Cambria Math"/>
+          </w:rPr>
+          <m:t xml:space="preserve">I</m:t>
+        </m:r>
+        <m:r>
+          <w:rPr>
+            <w:rFonts w:ascii="Cambria Math" w:hAnsi="Cambria Math"/>
+          </w:rPr>
+          <m:t xml:space="preserve">=</m:t>
+        </m:r>
+        <m:sSub>
+          <m:e>
+            <m:r>
+              <w:rPr>
+                <w:rFonts w:ascii="Cambria Math" w:hAnsi="Cambria Math"/>
+              </w:rPr>
+              <m:t xml:space="preserve">I</m:t>
+            </m:r>
+          </m:e>
+          <m:sub>
+            <m:r>
+              <w:rPr>
+                <w:rFonts w:ascii="Cambria Math" w:hAnsi="Cambria Math"/>
+              </w:rPr>
+              <m:t xml:space="preserve">l</m:t>
+            </m:r>
+          </m:sub>
+        </m:sSub>
+        <m:sSub>
+          <m:e>
+            <m:r>
+              <w:rPr>
+                <w:rFonts w:ascii="Cambria Math" w:hAnsi="Cambria Math"/>
+              </w:rPr>
+              <m:t xml:space="preserve">k</m:t>
+            </m:r>
+          </m:e>
+          <m:sub>
+            <m:r>
+              <w:rPr>
+                <w:rFonts w:ascii="Cambria Math" w:hAnsi="Cambria Math"/>
+              </w:rPr>
+              <m:t xml:space="preserve">d</m:t>
+            </m:r>
+          </m:sub>
+        </m:sSub>
+        <m:r>
+          <w:rPr>
+            <w:rFonts w:ascii="Cambria Math" w:hAnsi="Cambria Math"/>
+          </w:rPr>
+          <m:t xml:space="preserve">cos</m:t>
+        </m:r>
+        <m:d>
+          <m:dPr>
+            <m:begChr m:val="("/>
+            <m:endChr m:val=")"/>
+          </m:dPr>
+          <m:e>
+            <m:r>
+              <w:rPr>
+                <w:rFonts w:ascii="Cambria Math" w:hAnsi="Cambria Math"/>
+              </w:rPr>
+              <m:t xml:space="preserve">θ</m:t>
+            </m:r>
+          </m:e>
+        </m:d>
+        <m:r>
+          <w:rPr>
+            <w:rFonts w:ascii="Cambria Math" w:hAnsi="Cambria Math"/>
+          </w:rPr>
+          <m:t xml:space="preserve">,</m:t>
+        </m:r>
+      </m:oMath>
+      <w:r>
+        <w:rPr>
+          <w:sz w:val="28"/>
+          <w:szCs w:val="28"/>
+        </w:rPr>
+        <w:tab/>
+        <w:tab/>
+        <w:tab/>
+        <w:tab/>
+        <w:tab/>
+        <w:tab/>
+        <w:t>(7)</w:t>
+      </w:r>
+    </w:p>
+    <w:p>
+      <w:pPr>
+        <w:pStyle w:val="TextBody"/>
+        <w:widowControl/>
+        <w:suppressAutoHyphens w:val="true"/>
+        <w:bidi w:val="0"/>
+        <w:spacing w:lineRule="auto" w:line="360" w:before="200" w:after="120"/>
+        <w:ind w:left="0" w:right="0" w:firstLine="737"/>
+        <w:jc w:val="both"/>
+        <w:rPr>
+          <w:sz w:val="28"/>
+          <w:szCs w:val="28"/>
+        </w:rPr>
+      </w:pPr>
+      <w:r>
+        <w:rPr>
+          <w:sz w:val="28"/>
+          <w:szCs w:val="28"/>
+        </w:rPr>
+      </w:r>
+    </w:p>
+    <w:p>
+      <w:pPr>
+        <w:pStyle w:val="TextBody"/>
+        <w:widowControl/>
+        <w:suppressAutoHyphens w:val="true"/>
+        <w:bidi w:val="0"/>
+        <w:spacing w:lineRule="auto" w:line="360" w:before="200" w:after="120"/>
+        <w:ind w:left="0" w:right="0" w:firstLine="737"/>
+        <w:jc w:val="both"/>
+        <w:rPr>
+          <w:sz w:val="28"/>
+          <w:szCs w:val="28"/>
+        </w:rPr>
+      </w:pPr>
+      <w:r>
+        <w:rPr>
+          <w:sz w:val="28"/>
+          <w:szCs w:val="28"/>
+        </w:rPr>
+        <w:t xml:space="preserve">где </w:t>
+      </w:r>
+      <w:r>
+        <w:rPr/>
+      </w:r>
+      <m:oMath xmlns:m="http://schemas.openxmlformats.org/officeDocument/2006/math">
+        <m:r>
+          <w:rPr>
+            <w:rFonts w:ascii="Cambria Math" w:hAnsi="Cambria Math"/>
+          </w:rPr>
+          <m:t xml:space="preserve">I</m:t>
+        </m:r>
+      </m:oMath>
+      <w:r>
+        <w:rPr/>
+        <w:t xml:space="preserve"> </w:t>
+      </w:r>
+      <w:r>
+        <w:rPr>
+          <w:sz w:val="28"/>
+          <w:szCs w:val="28"/>
+        </w:rPr>
+        <w:t xml:space="preserve">- интенсивность отраженного света; </w:t>
+      </w:r>
+      <w:r>
+        <w:rPr/>
+      </w:r>
+      <m:oMath xmlns:m="http://schemas.openxmlformats.org/officeDocument/2006/math">
+        <m:sSub>
+          <m:e>
+            <m:r>
+              <w:rPr>
+                <w:rFonts w:ascii="Cambria Math" w:hAnsi="Cambria Math"/>
+              </w:rPr>
+              <m:t xml:space="preserve">I</m:t>
+            </m:r>
+          </m:e>
+          <m:sub>
+            <m:r>
+              <w:rPr>
+                <w:rFonts w:ascii="Cambria Math" w:hAnsi="Cambria Math"/>
+              </w:rPr>
+              <m:t xml:space="preserve">l</m:t>
+            </m:r>
+          </m:sub>
+        </m:sSub>
+      </m:oMath>
+      <w:r>
+        <w:rPr/>
+        <w:t xml:space="preserve"> </w:t>
+      </w:r>
+      <w:r>
+        <w:rPr>
+          <w:sz w:val="28"/>
+          <w:szCs w:val="28"/>
+        </w:rPr>
+        <w:t xml:space="preserve">- интенсивность точечного источника в направлении L; </w:t>
+      </w:r>
+      <w:r>
+        <w:rPr/>
+      </w:r>
+      <m:oMath xmlns:m="http://schemas.openxmlformats.org/officeDocument/2006/math">
+        <m:sSub>
+          <m:e>
+            <m:r>
+              <w:rPr>
+                <w:rFonts w:ascii="Cambria Math" w:hAnsi="Cambria Math"/>
+              </w:rPr>
+              <m:t xml:space="preserve">k</m:t>
+            </m:r>
+          </m:e>
+          <m:sub>
+            <m:r>
+              <w:rPr>
+                <w:rFonts w:ascii="Cambria Math" w:hAnsi="Cambria Math"/>
+              </w:rPr>
+              <m:t xml:space="preserve">d</m:t>
+            </m:r>
+          </m:sub>
+        </m:sSub>
+      </m:oMath>
+      <w:r>
+        <w:rPr/>
+        <w:t xml:space="preserve"> </w:t>
+      </w:r>
+      <w:r>
+        <w:rPr>
+          <w:sz w:val="28"/>
+          <w:szCs w:val="28"/>
+        </w:rPr>
+        <w:t xml:space="preserve">- коэффициент диффузного отражения; </w:t>
+      </w:r>
+      <w:r>
+        <w:rPr/>
+      </w:r>
+      <m:oMath xmlns:m="http://schemas.openxmlformats.org/officeDocument/2006/math">
+        <m:r>
+          <w:rPr>
+            <w:rFonts w:ascii="Cambria Math" w:hAnsi="Cambria Math"/>
+          </w:rPr>
+          <m:t xml:space="preserve">θ</m:t>
+        </m:r>
+      </m:oMath>
+      <w:r>
+        <w:rPr/>
+        <w:t xml:space="preserve"> </w:t>
+      </w:r>
+      <w:r>
+        <w:rPr>
+          <w:sz w:val="28"/>
+          <w:szCs w:val="28"/>
+        </w:rPr>
+        <w:t xml:space="preserve">- угол между направлением света L и нормалью к поверхности n, </w:t>
+      </w:r>
+      <w:r>
+        <w:rPr/>
+      </w:r>
+      <m:oMath xmlns:m="http://schemas.openxmlformats.org/officeDocument/2006/math">
+        <m:r>
+          <w:rPr>
+            <w:rFonts w:ascii="Cambria Math" w:hAnsi="Cambria Math"/>
+          </w:rPr>
+          <m:t xml:space="preserve">0</m:t>
+        </m:r>
+        <m:r>
+          <w:rPr>
+            <w:rFonts w:ascii="Cambria Math" w:hAnsi="Cambria Math"/>
+          </w:rPr>
+          <m:t xml:space="preserve">&lt;</m:t>
+        </m:r>
+        <m:r>
+          <w:rPr>
+            <w:rFonts w:ascii="Cambria Math" w:hAnsi="Cambria Math"/>
+          </w:rPr>
+          <m:t xml:space="preserve">θ</m:t>
+        </m:r>
+        <m:r>
+          <w:rPr>
+            <w:rFonts w:ascii="Cambria Math" w:hAnsi="Cambria Math"/>
+          </w:rPr>
+          <m:t xml:space="preserve">&lt;</m:t>
+        </m:r>
+        <m:f>
+          <m:num>
+            <m:r>
+              <w:rPr>
+                <w:rFonts w:ascii="Cambria Math" w:hAnsi="Cambria Math"/>
+              </w:rPr>
+              <m:t xml:space="preserve">π</m:t>
+            </m:r>
+          </m:num>
+          <m:den>
+            <m:r>
+              <w:rPr>
+                <w:rFonts w:ascii="Cambria Math" w:hAnsi="Cambria Math"/>
+              </w:rPr>
+              <m:t xml:space="preserve">2</m:t>
+            </m:r>
+          </m:den>
+        </m:f>
+      </m:oMath>
+      <w:r>
+        <w:rPr/>
+        <w:t xml:space="preserve"> </w:t>
+      </w:r>
+      <w:r>
+        <w:rPr>
+          <w:sz w:val="28"/>
+          <w:szCs w:val="28"/>
+        </w:rPr>
+        <w:t>(рисунок 1).</w:t>
+      </w:r>
+    </w:p>
+    <w:p>
+      <w:pPr>
+        <w:pStyle w:val="TextBody"/>
+        <w:widowControl/>
+        <w:suppressAutoHyphens w:val="true"/>
+        <w:bidi w:val="0"/>
+        <w:spacing w:lineRule="auto" w:line="360" w:before="200" w:after="120"/>
+        <w:ind w:left="0" w:right="0" w:firstLine="737"/>
+        <w:jc w:val="both"/>
+        <w:rPr>
           <w:lang w:val="ru-RU" w:bidi="hi-IN"/>
         </w:rPr>
       </w:pPr>
@@ -6855,13 +6859,7 @@
         </w:rPr>
       </w:pPr>
       <w:r>
-        <w:rPr>
-          <w:sz w:val="28"/>
-          <w:szCs w:val="28"/>
-          <w:shd w:fill="FF0000" w:val="clear"/>
-          <w:lang w:val="ru-RU" w:bidi="hi-IN"/>
-        </w:rPr>
-        <w:t>&lt;описание&gt;</w:t>
+        <w:rPr/>
       </w:r>
     </w:p>
     <w:p>
@@ -6874,16 +6872,267 @@
         <w:ind w:left="0" w:right="0" w:firstLine="737"/>
         <w:jc w:val="both"/>
         <w:rPr>
-          <w:lang w:val="ru-RU" w:bidi="hi-IN"/>
-        </w:rPr>
-      </w:pPr>
-      <w:r>
-        <w:rPr>
-          <w:sz w:val="28"/>
-          <w:szCs w:val="28"/>
-          <w:lang w:val="ru-RU" w:bidi="hi-IN"/>
-        </w:rPr>
-        <w:t>3) Глобальная модель освещения</w:t>
+          <w:sz w:val="28"/>
+          <w:szCs w:val="28"/>
+          <w:lang w:val="ru-RU" w:bidi="hi-IN"/>
+        </w:rPr>
+      </w:pPr>
+      <w:r>
+        <w:rPr>
+          <w:shd w:fill="auto" w:val="clear"/>
+        </w:rPr>
+      </w:r>
+      <w:r>
+        <mc:AlternateContent>
+          <mc:Choice Requires="wps">
+            <w:drawing>
+              <wp:anchor behindDoc="0" distT="0" distB="0" distL="0" distR="0" simplePos="0" locked="0" layoutInCell="0" allowOverlap="1" relativeHeight="32">
+                <wp:simplePos x="0" y="0"/>
+                <wp:positionH relativeFrom="column">
+                  <wp:align>center</wp:align>
+                </wp:positionH>
+                <wp:positionV relativeFrom="paragraph">
+                  <wp:posOffset>635</wp:posOffset>
+                </wp:positionV>
+                <wp:extent cx="3400425" cy="2451735"/>
+                <wp:effectExtent l="0" t="0" r="0" b="0"/>
+                <wp:wrapSquare wrapText="largest"/>
+                <wp:docPr id="6" name="Frame2"/>
+                <a:graphic xmlns:a="http://schemas.openxmlformats.org/drawingml/2006/main">
+                  <a:graphicData uri="http://schemas.microsoft.com/office/word/2010/wordprocessingShape">
+                    <wps:wsp>
+                      <wps:cNvSpPr txBox="1"/>
+                      <wps:spPr>
+                        <a:xfrm>
+                          <a:off x="0" y="0"/>
+                          <a:ext cx="3400425" cy="2451735"/>
+                        </a:xfrm>
+                        <a:prstGeom prst="rect"/>
+                        <a:solidFill>
+                          <a:srgbClr val="FFFFFF"/>
+                        </a:solidFill>
+                      </wps:spPr>
+                      <wps:txbx>
+                        <w:txbxContent>
+                          <w:p>
+                            <w:pPr>
+                              <w:pStyle w:val="Style11"/>
+                              <w:spacing w:before="120" w:after="120"/>
+                              <w:jc w:val="center"/>
+                              <w:rPr>
+                                <w:i w:val="false"/>
+                                <w:i w:val="false"/>
+                                <w:iCs w:val="false"/>
+                              </w:rPr>
+                            </w:pPr>
+                            <w:r>
+                              <w:rPr>
+                                <w:i w:val="false"/>
+                                <w:iCs w:val="false"/>
+                              </w:rPr>
+                              <w:drawing>
+                                <wp:inline distT="0" distB="0" distL="0" distR="0">
+                                  <wp:extent cx="3400425" cy="2124075"/>
+                                  <wp:effectExtent l="0" t="0" r="0" b="0"/>
+                                  <wp:docPr id="7" name="Image3" descr=""/>
+                                  <wp:cNvGraphicFramePr>
+                                    <a:graphicFrameLocks xmlns:a="http://schemas.openxmlformats.org/drawingml/2006/main" noChangeAspect="1"/>
+                                  </wp:cNvGraphicFramePr>
+                                  <a:graphic xmlns:a="http://schemas.openxmlformats.org/drawingml/2006/main">
+                                    <a:graphicData uri="http://schemas.openxmlformats.org/drawingml/2006/picture">
+                                      <pic:pic xmlns:pic="http://schemas.openxmlformats.org/drawingml/2006/picture">
+                                        <pic:nvPicPr>
+                                          <pic:cNvPr id="7" name="Image3" descr=""/>
+                                          <pic:cNvPicPr>
+                                            <a:picLocks noChangeAspect="1" noChangeArrowheads="1"/>
+                                          </pic:cNvPicPr>
+                                        </pic:nvPicPr>
+                                        <pic:blipFill>
+                                          <a:blip r:embed="rId5"/>
+                                          <a:stretch>
+                                            <a:fillRect/>
+                                          </a:stretch>
+                                        </pic:blipFill>
+                                        <pic:spPr bwMode="auto">
+                                          <a:xfrm>
+                                            <a:off x="0" y="0"/>
+                                            <a:ext cx="3400425" cy="2124075"/>
+                                          </a:xfrm>
+                                          <a:prstGeom prst="rect">
+                                            <a:avLst/>
+                                          </a:prstGeom>
+                                        </pic:spPr>
+                                      </pic:pic>
+                                    </a:graphicData>
+                                  </a:graphic>
+                                </wp:inline>
+                              </w:drawing>
+                              <w:t xml:space="preserve">Рисунок </w:t>
+                            </w:r>
+                            <w:r>
+                              <w:rPr>
+                                <w:i w:val="false"/>
+                                <w:iCs w:val="false"/>
+                              </w:rPr>
+                              <w:fldChar w:fldCharType="begin"/>
+                            </w:r>
+                            <w:r>
+                              <w:rPr>
+                                <w:i w:val="false"/>
+                                <w:iCs w:val="false"/>
+                              </w:rPr>
+                              <w:instrText> SEQ Рисунок \* ARABIC </w:instrText>
+                            </w:r>
+                            <w:r>
+                              <w:rPr>
+                                <w:i w:val="false"/>
+                                <w:iCs w:val="false"/>
+                              </w:rPr>
+                              <w:fldChar w:fldCharType="separate"/>
+                            </w:r>
+                            <w:r>
+                              <w:rPr>
+                                <w:i w:val="false"/>
+                                <w:iCs w:val="false"/>
+                              </w:rPr>
+                              <w:t>2</w:t>
+                            </w:r>
+                            <w:r>
+                              <w:rPr>
+                                <w:i w:val="false"/>
+                                <w:iCs w:val="false"/>
+                              </w:rPr>
+                              <w:fldChar w:fldCharType="end"/>
+                            </w:r>
+                            <w:r>
+                              <w:rPr>
+                                <w:i w:val="false"/>
+                                <w:iCs w:val="false"/>
+                              </w:rPr>
+                              <w:t>. Модель Фонга</w:t>
+                            </w:r>
+                          </w:p>
+                        </w:txbxContent>
+                      </wps:txbx>
+                      <wps:bodyPr anchor="t" lIns="0" tIns="0" rIns="0" bIns="0">
+                        <a:noAutofit/>
+                      </wps:bodyPr>
+                    </wps:wsp>
+                  </a:graphicData>
+                </a:graphic>
+              </wp:anchor>
+            </w:drawing>
+          </mc:Choice>
+          <mc:Fallback>
+            <w:pict>
+              <v:rect style="position:absolute;rotation:0;width:267.75pt;height:193.05pt;mso-wrap-distance-left:0pt;mso-wrap-distance-right:0pt;mso-wrap-distance-top:0pt;mso-wrap-distance-bottom:0pt;margin-top:0pt;mso-position-vertical:top;mso-position-vertical-relative:text;margin-left:115.45pt;mso-position-horizontal:center;mso-position-horizontal-relative:text">
+                <v:textbox inset="0in,0in,0in,0in">
+                  <w:txbxContent>
+                    <w:p>
+                      <w:pPr>
+                        <w:pStyle w:val="Style11"/>
+                        <w:spacing w:before="120" w:after="120"/>
+                        <w:jc w:val="center"/>
+                        <w:rPr>
+                          <w:i w:val="false"/>
+                          <w:i w:val="false"/>
+                          <w:iCs w:val="false"/>
+                        </w:rPr>
+                      </w:pPr>
+                      <w:r>
+                        <w:rPr>
+                          <w:i w:val="false"/>
+                          <w:iCs w:val="false"/>
+                        </w:rPr>
+                        <w:drawing>
+                          <wp:inline distT="0" distB="0" distL="0" distR="0">
+                            <wp:extent cx="3400425" cy="2124075"/>
+                            <wp:effectExtent l="0" t="0" r="0" b="0"/>
+                            <wp:docPr id="8" name="Image3" descr=""/>
+                            <wp:cNvGraphicFramePr>
+                              <a:graphicFrameLocks xmlns:a="http://schemas.openxmlformats.org/drawingml/2006/main" noChangeAspect="1"/>
+                            </wp:cNvGraphicFramePr>
+                            <a:graphic xmlns:a="http://schemas.openxmlformats.org/drawingml/2006/main">
+                              <a:graphicData uri="http://schemas.openxmlformats.org/drawingml/2006/picture">
+                                <pic:pic xmlns:pic="http://schemas.openxmlformats.org/drawingml/2006/picture">
+                                  <pic:nvPicPr>
+                                    <pic:cNvPr id="8" name="Image3" descr=""/>
+                                    <pic:cNvPicPr>
+                                      <a:picLocks noChangeAspect="1" noChangeArrowheads="1"/>
+                                    </pic:cNvPicPr>
+                                  </pic:nvPicPr>
+                                  <pic:blipFill>
+                                    <a:blip r:embed="rId6"/>
+                                    <a:stretch>
+                                      <a:fillRect/>
+                                    </a:stretch>
+                                  </pic:blipFill>
+                                  <pic:spPr bwMode="auto">
+                                    <a:xfrm>
+                                      <a:off x="0" y="0"/>
+                                      <a:ext cx="3400425" cy="2124075"/>
+                                    </a:xfrm>
+                                    <a:prstGeom prst="rect">
+                                      <a:avLst/>
+                                    </a:prstGeom>
+                                  </pic:spPr>
+                                </pic:pic>
+                              </a:graphicData>
+                            </a:graphic>
+                          </wp:inline>
+                        </w:drawing>
+                        <w:t xml:space="preserve">Рисунок </w:t>
+                      </w:r>
+                      <w:r>
+                        <w:rPr>
+                          <w:i w:val="false"/>
+                          <w:iCs w:val="false"/>
+                        </w:rPr>
+                        <w:fldChar w:fldCharType="begin"/>
+                      </w:r>
+                      <w:r>
+                        <w:rPr>
+                          <w:i w:val="false"/>
+                          <w:iCs w:val="false"/>
+                        </w:rPr>
+                        <w:instrText> SEQ Рисунок \* ARABIC </w:instrText>
+                      </w:r>
+                      <w:r>
+                        <w:rPr>
+                          <w:i w:val="false"/>
+                          <w:iCs w:val="false"/>
+                        </w:rPr>
+                        <w:fldChar w:fldCharType="separate"/>
+                      </w:r>
+                      <w:r>
+                        <w:rPr>
+                          <w:i w:val="false"/>
+                          <w:iCs w:val="false"/>
+                        </w:rPr>
+                        <w:t>2</w:t>
+                      </w:r>
+                      <w:r>
+                        <w:rPr>
+                          <w:i w:val="false"/>
+                          <w:iCs w:val="false"/>
+                        </w:rPr>
+                        <w:fldChar w:fldCharType="end"/>
+                      </w:r>
+                      <w:r>
+                        <w:rPr>
+                          <w:i w:val="false"/>
+                          <w:iCs w:val="false"/>
+                        </w:rPr>
+                        <w:t>. Модель Фонга</w:t>
+                      </w:r>
+                    </w:p>
+                  </w:txbxContent>
+                </v:textbox>
+                <w10:wrap type="square" side="largest"/>
+              </v:rect>
+            </w:pict>
+          </mc:Fallback>
+        </mc:AlternateContent>
       </w:r>
     </w:p>
     <w:p>
@@ -6896,17 +7145,15 @@
         <w:ind w:left="0" w:right="0" w:firstLine="737"/>
         <w:jc w:val="both"/>
         <w:rPr>
-          <w:lang w:val="ru-RU" w:bidi="hi-IN"/>
-        </w:rPr>
-      </w:pPr>
-      <w:r>
-        <w:rPr>
-          <w:sz w:val="28"/>
-          <w:szCs w:val="28"/>
-          <w:shd w:fill="FF0000" w:val="clear"/>
-          <w:lang w:val="ru-RU" w:bidi="hi-IN"/>
-        </w:rPr>
-        <w:t>&lt;описание&gt;</w:t>
+          <w:sz w:val="28"/>
+          <w:szCs w:val="28"/>
+          <w:lang w:val="ru-RU" w:bidi="hi-IN"/>
+        </w:rPr>
+      </w:pPr>
+      <w:r>
+        <w:rPr>
+          <w:shd w:fill="auto" w:val="clear"/>
+        </w:rPr>
       </w:r>
     </w:p>
     <w:p>
@@ -6919,23 +7166,2469 @@
         <w:ind w:left="0" w:right="0" w:firstLine="737"/>
         <w:jc w:val="both"/>
         <w:rPr>
-          <w:lang w:val="ru-RU" w:bidi="hi-IN"/>
-        </w:rPr>
-      </w:pPr>
-      <w:r>
-        <w:rPr>
-          <w:sz w:val="28"/>
-          <w:szCs w:val="28"/>
-          <w:shd w:fill="FF0000" w:val="clear"/>
-          <w:lang w:val="ru-RU" w:bidi="hi-IN"/>
-        </w:rPr>
-        <w:t>&lt;обоснование выбора глобальной модели освещения и ее модификация с применением закона Бугера-Ламберта-Бера&gt;</w:t>
+          <w:sz w:val="28"/>
+          <w:szCs w:val="28"/>
+          <w:lang w:val="ru-RU" w:bidi="hi-IN"/>
+        </w:rPr>
+      </w:pPr>
+      <w:r>
+        <w:rPr>
+          <w:shd w:fill="auto" w:val="clear"/>
+        </w:rPr>
+      </w:r>
+    </w:p>
+    <w:p>
+      <w:pPr>
+        <w:pStyle w:val="TextBody"/>
+        <w:widowControl/>
+        <w:suppressAutoHyphens w:val="true"/>
+        <w:bidi w:val="0"/>
+        <w:spacing w:lineRule="auto" w:line="360" w:before="200" w:after="120"/>
+        <w:ind w:left="0" w:right="0" w:firstLine="737"/>
+        <w:jc w:val="both"/>
+        <w:rPr>
+          <w:sz w:val="28"/>
+          <w:szCs w:val="28"/>
+          <w:lang w:val="ru-RU" w:bidi="hi-IN"/>
+        </w:rPr>
+      </w:pPr>
+      <w:r>
+        <w:rPr>
+          <w:shd w:fill="auto" w:val="clear"/>
+        </w:rPr>
+      </w:r>
+    </w:p>
+    <w:p>
+      <w:pPr>
+        <w:pStyle w:val="TextBody"/>
+        <w:widowControl/>
+        <w:suppressAutoHyphens w:val="true"/>
+        <w:bidi w:val="0"/>
+        <w:spacing w:lineRule="auto" w:line="360" w:before="200" w:after="120"/>
+        <w:ind w:left="0" w:right="0" w:firstLine="737"/>
+        <w:jc w:val="both"/>
+        <w:rPr/>
+      </w:pPr>
+      <w:r>
+        <w:rPr/>
       </w:r>
     </w:p>
     <w:p>
       <w:pPr>
         <w:pStyle w:val="Heading1"/>
         <w:keepNext w:val="true"/>
+        <w:widowControl/>
+        <w:suppressAutoHyphens w:val="true"/>
+        <w:bidi w:val="0"/>
+        <w:spacing w:lineRule="auto" w:line="360" w:before="240" w:after="120"/>
+        <w:ind w:left="0" w:right="0" w:firstLine="737"/>
+        <w:jc w:val="both"/>
+        <w:rPr>
+          <w:lang w:val="ru-RU" w:bidi="hi-IN"/>
+        </w:rPr>
+      </w:pPr>
+      <w:r>
+        <w:rPr/>
+      </w:r>
+    </w:p>
+    <w:p>
+      <w:pPr>
+        <w:pStyle w:val="Heading1"/>
+        <w:widowControl/>
+        <w:suppressAutoHyphens w:val="true"/>
+        <w:bidi w:val="0"/>
+        <w:spacing w:lineRule="auto" w:line="360" w:before="240" w:after="120"/>
+        <w:ind w:left="0" w:right="0" w:firstLine="737"/>
+        <w:jc w:val="both"/>
+        <w:rPr>
+          <w:lang w:val="ru-RU" w:bidi="hi-IN"/>
+        </w:rPr>
+      </w:pPr>
+      <w:r>
+        <w:rPr/>
+      </w:r>
+    </w:p>
+    <w:p>
+      <w:pPr>
+        <w:pStyle w:val="TextBody"/>
+        <w:widowControl/>
+        <w:suppressAutoHyphens w:val="true"/>
+        <w:bidi w:val="0"/>
+        <w:spacing w:lineRule="auto" w:line="360" w:before="200" w:after="120"/>
+        <w:ind w:left="0" w:right="0" w:firstLine="737"/>
+        <w:jc w:val="both"/>
+        <w:rPr>
+          <w:highlight w:val="none"/>
+          <w:shd w:fill="auto" w:val="clear"/>
+        </w:rPr>
+      </w:pPr>
+      <w:r>
+        <w:rPr>
+          <w:sz w:val="28"/>
+          <w:szCs w:val="28"/>
+          <w:shd w:fill="auto" w:val="clear"/>
+          <w:lang w:val="ru-RU" w:bidi="hi-IN"/>
+        </w:rPr>
+        <w:t>Модель Фонга — классическая модель освещения. Данная модель представляет собой совокупность диффузной и зеркальной составляющих. Работает модель таким образом, что кроме равномерного освещения на материале могут появляться блики. Местонахождение блика на объекте определяется из закона равенства углов падения и отражения. Чем ближе наблюдатель к углам отражения, тем выше яркость соответствующей точки.</w:t>
+      </w:r>
+    </w:p>
+    <w:p>
+      <w:pPr>
+        <w:pStyle w:val="TextBody"/>
+        <w:widowControl/>
+        <w:suppressAutoHyphens w:val="true"/>
+        <w:bidi w:val="0"/>
+        <w:spacing w:lineRule="auto" w:line="360" w:before="200" w:after="120"/>
+        <w:ind w:left="0" w:right="0" w:firstLine="737"/>
+        <w:jc w:val="both"/>
+        <w:rPr>
+          <w:highlight w:val="none"/>
+          <w:shd w:fill="auto" w:val="clear"/>
+        </w:rPr>
+      </w:pPr>
+      <w:r>
+        <w:rPr>
+          <w:sz w:val="28"/>
+          <w:szCs w:val="28"/>
+          <w:shd w:fill="auto" w:val="clear"/>
+          <w:lang w:val="ru-RU" w:bidi="hi-IN"/>
+        </w:rPr>
+        <w:t>Зеркальная составляющая описывается следующим образом:</w:t>
+      </w:r>
+    </w:p>
+    <w:p>
+      <w:pPr>
+        <w:pStyle w:val="TextBody"/>
+        <w:widowControl/>
+        <w:suppressAutoHyphens w:val="true"/>
+        <w:bidi w:val="0"/>
+        <w:spacing w:lineRule="auto" w:line="360" w:before="200" w:after="120"/>
+        <w:ind w:left="0" w:right="0" w:firstLine="737"/>
+        <w:jc w:val="both"/>
+        <w:rPr>
+          <w:sz w:val="28"/>
+          <w:szCs w:val="28"/>
+          <w:lang w:val="ru-RU" w:bidi="hi-IN"/>
+        </w:rPr>
+      </w:pPr>
+      <w:r>
+        <w:rPr>
+          <w:shd w:fill="auto" w:val="clear"/>
+        </w:rPr>
+      </w:r>
+    </w:p>
+    <w:p>
+      <w:pPr>
+        <w:pStyle w:val="TextBody"/>
+        <w:widowControl/>
+        <w:suppressAutoHyphens w:val="true"/>
+        <w:bidi w:val="0"/>
+        <w:spacing w:lineRule="auto" w:line="360" w:before="200" w:after="120"/>
+        <w:ind w:left="0" w:right="0" w:firstLine="737"/>
+        <w:jc w:val="right"/>
+        <w:rPr>
+          <w:highlight w:val="none"/>
+          <w:shd w:fill="auto" w:val="clear"/>
+        </w:rPr>
+      </w:pPr>
+      <w:r>
+        <w:rPr>
+          <w:sz w:val="28"/>
+          <w:szCs w:val="28"/>
+          <w:shd w:fill="auto" w:val="clear"/>
+          <w:lang w:val="ru-RU" w:bidi="hi-IN"/>
+        </w:rPr>
+      </w:r>
+      <m:oMath xmlns:m="http://schemas.openxmlformats.org/officeDocument/2006/math">
+        <m:sSub>
+          <m:e>
+            <m:r>
+              <w:rPr>
+                <w:rFonts w:ascii="Cambria Math" w:hAnsi="Cambria Math"/>
+              </w:rPr>
+              <m:t xml:space="preserve">I</m:t>
+            </m:r>
+          </m:e>
+          <m:sub>
+            <m:r>
+              <w:rPr>
+                <w:rFonts w:ascii="Cambria Math" w:hAnsi="Cambria Math"/>
+              </w:rPr>
+              <m:t xml:space="preserve">s</m:t>
+            </m:r>
+          </m:sub>
+        </m:sSub>
+        <m:r>
+          <w:rPr>
+            <w:rFonts w:ascii="Cambria Math" w:hAnsi="Cambria Math"/>
+          </w:rPr>
+          <m:t xml:space="preserve">=</m:t>
+        </m:r>
+        <m:sSub>
+          <m:e>
+            <m:r>
+              <w:rPr>
+                <w:rFonts w:ascii="Cambria Math" w:hAnsi="Cambria Math"/>
+              </w:rPr>
+              <m:t xml:space="preserve">I</m:t>
+            </m:r>
+          </m:e>
+          <m:sub>
+            <m:r>
+              <w:rPr>
+                <w:rFonts w:ascii="Cambria Math" w:hAnsi="Cambria Math"/>
+              </w:rPr>
+              <m:t xml:space="preserve">l</m:t>
+            </m:r>
+          </m:sub>
+        </m:sSub>
+        <m:r>
+          <w:rPr>
+            <w:rFonts w:ascii="Cambria Math" w:hAnsi="Cambria Math"/>
+          </w:rPr>
+          <m:t xml:space="preserve">w</m:t>
+        </m:r>
+        <m:d>
+          <m:dPr>
+            <m:begChr m:val="("/>
+            <m:endChr m:val=")"/>
+          </m:dPr>
+          <m:e>
+            <m:r>
+              <w:rPr>
+                <w:rFonts w:ascii="Cambria Math" w:hAnsi="Cambria Math"/>
+              </w:rPr>
+              <m:t xml:space="preserve">i</m:t>
+            </m:r>
+            <m:r>
+              <w:rPr>
+                <w:rFonts w:ascii="Cambria Math" w:hAnsi="Cambria Math"/>
+              </w:rPr>
+              <m:t xml:space="preserve">,</m:t>
+            </m:r>
+            <m:r>
+              <w:rPr>
+                <w:rFonts w:ascii="Cambria Math" w:hAnsi="Cambria Math"/>
+              </w:rPr>
+              <m:t xml:space="preserve">λ</m:t>
+            </m:r>
+          </m:e>
+        </m:d>
+        <m:sSup>
+          <m:e>
+            <m:r>
+              <w:rPr>
+                <w:rFonts w:ascii="Cambria Math" w:hAnsi="Cambria Math"/>
+              </w:rPr>
+              <m:t xml:space="preserve">cos</m:t>
+            </m:r>
+          </m:e>
+          <m:sup>
+            <m:r>
+              <w:rPr>
+                <w:rFonts w:ascii="Cambria Math" w:hAnsi="Cambria Math"/>
+              </w:rPr>
+              <m:t xml:space="preserve">n</m:t>
+            </m:r>
+          </m:sup>
+        </m:sSup>
+        <m:r>
+          <w:rPr>
+            <w:rFonts w:ascii="Cambria Math" w:hAnsi="Cambria Math"/>
+          </w:rPr>
+          <m:t xml:space="preserve">α</m:t>
+        </m:r>
+        <m:r>
+          <w:rPr>
+            <w:rFonts w:ascii="Cambria Math" w:hAnsi="Cambria Math"/>
+          </w:rPr>
+          <m:t xml:space="preserve">,</m:t>
+        </m:r>
+      </m:oMath>
+      <w:r>
+        <w:rPr>
+          <w:sz w:val="28"/>
+          <w:szCs w:val="28"/>
+          <w:shd w:fill="auto" w:val="clear"/>
+          <w:lang w:val="ru-RU" w:bidi="hi-IN"/>
+        </w:rPr>
+        <w:tab/>
+        <w:tab/>
+        <w:tab/>
+        <w:tab/>
+        <w:tab/>
+        <w:t>(8)</w:t>
+      </w:r>
+    </w:p>
+    <w:p>
+      <w:pPr>
+        <w:pStyle w:val="TextBody"/>
+        <w:widowControl/>
+        <w:suppressAutoHyphens w:val="true"/>
+        <w:bidi w:val="0"/>
+        <w:spacing w:lineRule="auto" w:line="360" w:before="200" w:after="120"/>
+        <w:ind w:left="0" w:right="0" w:firstLine="737"/>
+        <w:jc w:val="both"/>
+        <w:rPr>
+          <w:sz w:val="28"/>
+          <w:szCs w:val="28"/>
+          <w:lang w:val="ru-RU" w:bidi="hi-IN"/>
+        </w:rPr>
+      </w:pPr>
+      <w:r>
+        <w:rPr>
+          <w:shd w:fill="auto" w:val="clear"/>
+        </w:rPr>
+      </w:r>
+    </w:p>
+    <w:p>
+      <w:pPr>
+        <w:pStyle w:val="TextBody"/>
+        <w:widowControl/>
+        <w:suppressAutoHyphens w:val="true"/>
+        <w:bidi w:val="0"/>
+        <w:spacing w:lineRule="auto" w:line="360" w:before="200" w:after="120"/>
+        <w:ind w:left="0" w:right="0" w:firstLine="737"/>
+        <w:jc w:val="both"/>
+        <w:rPr>
+          <w:highlight w:val="none"/>
+          <w:shd w:fill="auto" w:val="clear"/>
+        </w:rPr>
+      </w:pPr>
+      <w:r>
+        <w:rPr>
+          <w:sz w:val="28"/>
+          <w:szCs w:val="28"/>
+          <w:shd w:fill="auto" w:val="clear"/>
+          <w:lang w:val="ru-RU" w:bidi="hi-IN"/>
+        </w:rPr>
+        <w:t xml:space="preserve">где </w:t>
+      </w:r>
+      <w:r>
+        <w:rPr>
+          <w:sz w:val="28"/>
+          <w:szCs w:val="28"/>
+          <w:shd w:fill="auto" w:val="clear"/>
+          <w:lang w:val="ru-RU" w:bidi="hi-IN"/>
+        </w:rPr>
+      </w:r>
+      <m:oMath xmlns:m="http://schemas.openxmlformats.org/officeDocument/2006/math">
+        <m:r>
+          <w:rPr>
+            <w:rFonts w:ascii="Cambria Math" w:hAnsi="Cambria Math"/>
+          </w:rPr>
+          <m:t xml:space="preserve">w</m:t>
+        </m:r>
+        <m:d>
+          <m:dPr>
+            <m:begChr m:val="("/>
+            <m:endChr m:val=")"/>
+          </m:dPr>
+          <m:e>
+            <m:r>
+              <w:rPr>
+                <w:rFonts w:ascii="Cambria Math" w:hAnsi="Cambria Math"/>
+              </w:rPr>
+              <m:t xml:space="preserve">i</m:t>
+            </m:r>
+            <m:r>
+              <w:rPr>
+                <w:rFonts w:ascii="Cambria Math" w:hAnsi="Cambria Math"/>
+              </w:rPr>
+              <m:t xml:space="preserve">,</m:t>
+            </m:r>
+            <m:r>
+              <w:rPr>
+                <w:rFonts w:ascii="Cambria Math" w:hAnsi="Cambria Math"/>
+              </w:rPr>
+              <m:t xml:space="preserve">λ</m:t>
+            </m:r>
+          </m:e>
+        </m:d>
+      </m:oMath>
+      <w:r>
+        <w:rPr>
+          <w:sz w:val="28"/>
+          <w:szCs w:val="28"/>
+          <w:shd w:fill="auto" w:val="clear"/>
+          <w:lang w:val="ru-RU" w:bidi="hi-IN"/>
+        </w:rPr>
+        <w:t xml:space="preserve"> - кривая отражения, представляющая отношение зеркально отраженного света к падающему как функцию угла падения </w:t>
+      </w:r>
+      <w:r>
+        <w:rPr>
+          <w:sz w:val="28"/>
+          <w:szCs w:val="28"/>
+          <w:shd w:fill="auto" w:val="clear"/>
+          <w:lang w:val="ru-RU" w:bidi="hi-IN"/>
+        </w:rPr>
+      </w:r>
+      <m:oMath xmlns:m="http://schemas.openxmlformats.org/officeDocument/2006/math">
+        <m:r>
+          <w:rPr>
+            <w:rFonts w:ascii="Cambria Math" w:hAnsi="Cambria Math"/>
+          </w:rPr>
+          <m:t xml:space="preserve">i</m:t>
+        </m:r>
+      </m:oMath>
+      <w:r>
+        <w:rPr>
+          <w:sz w:val="28"/>
+          <w:szCs w:val="28"/>
+          <w:shd w:fill="auto" w:val="clear"/>
+          <w:lang w:val="ru-RU" w:bidi="hi-IN"/>
+        </w:rPr>
+        <w:t xml:space="preserve"> и длины волны </w:t>
+      </w:r>
+      <w:r>
+        <w:rPr>
+          <w:sz w:val="28"/>
+          <w:szCs w:val="28"/>
+          <w:shd w:fill="auto" w:val="clear"/>
+          <w:lang w:val="ru-RU" w:bidi="hi-IN"/>
+        </w:rPr>
+      </w:r>
+      <m:oMath xmlns:m="http://schemas.openxmlformats.org/officeDocument/2006/math">
+        <m:r>
+          <w:rPr>
+            <w:rFonts w:ascii="Cambria Math" w:hAnsi="Cambria Math"/>
+          </w:rPr>
+          <m:t xml:space="preserve">λ</m:t>
+        </m:r>
+      </m:oMath>
+      <w:r>
+        <w:rPr>
+          <w:sz w:val="28"/>
+          <w:szCs w:val="28"/>
+          <w:shd w:fill="auto" w:val="clear"/>
+          <w:lang w:val="ru-RU" w:bidi="hi-IN"/>
+        </w:rPr>
+        <w:t xml:space="preserve">; </w:t>
+      </w:r>
+      <w:r>
+        <w:rPr>
+          <w:sz w:val="28"/>
+          <w:szCs w:val="28"/>
+          <w:shd w:fill="auto" w:val="clear"/>
+          <w:lang w:val="ru-RU" w:bidi="hi-IN"/>
+        </w:rPr>
+      </w:r>
+      <m:oMath xmlns:m="http://schemas.openxmlformats.org/officeDocument/2006/math">
+        <m:r>
+          <w:rPr>
+            <w:rFonts w:ascii="Cambria Math" w:hAnsi="Cambria Math"/>
+          </w:rPr>
+          <m:t xml:space="preserve">n</m:t>
+        </m:r>
+      </m:oMath>
+      <w:r>
+        <w:rPr>
+          <w:sz w:val="28"/>
+          <w:szCs w:val="28"/>
+          <w:shd w:fill="auto" w:val="clear"/>
+          <w:lang w:val="ru-RU" w:bidi="hi-IN"/>
+        </w:rPr>
+        <w:t xml:space="preserve"> - степень, апроксимирующая пространственное распределение зеркально отраженного света; </w:t>
+      </w:r>
+      <w:r>
+        <w:rPr>
+          <w:sz w:val="28"/>
+          <w:szCs w:val="28"/>
+          <w:shd w:fill="auto" w:val="clear"/>
+          <w:lang w:val="ru-RU" w:bidi="hi-IN"/>
+        </w:rPr>
+      </w:r>
+      <m:oMath xmlns:m="http://schemas.openxmlformats.org/officeDocument/2006/math">
+        <m:r>
+          <w:rPr>
+            <w:rFonts w:ascii="Cambria Math" w:hAnsi="Cambria Math"/>
+          </w:rPr>
+          <m:t xml:space="preserve">α</m:t>
+        </m:r>
+      </m:oMath>
+      <w:r>
+        <w:rPr>
+          <w:sz w:val="28"/>
+          <w:szCs w:val="28"/>
+          <w:shd w:fill="auto" w:val="clear"/>
+          <w:lang w:val="ru-RU" w:bidi="hi-IN"/>
+        </w:rPr>
+        <w:t xml:space="preserve"> - угол между вектором направления отраженного луча R и вектором направления на наблюдателя V (рисунок 2). Функция </w:t>
+      </w:r>
+      <w:r>
+        <w:rPr>
+          <w:sz w:val="28"/>
+          <w:szCs w:val="28"/>
+          <w:shd w:fill="auto" w:val="clear"/>
+          <w:lang w:val="ru-RU" w:bidi="hi-IN"/>
+        </w:rPr>
+      </w:r>
+      <m:oMath xmlns:m="http://schemas.openxmlformats.org/officeDocument/2006/math">
+        <m:r>
+          <w:rPr>
+            <w:rFonts w:ascii="Cambria Math" w:hAnsi="Cambria Math"/>
+          </w:rPr>
+          <m:t xml:space="preserve">w</m:t>
+        </m:r>
+        <m:d>
+          <m:dPr>
+            <m:begChr m:val="("/>
+            <m:endChr m:val=")"/>
+          </m:dPr>
+          <m:e>
+            <m:r>
+              <w:rPr>
+                <w:rFonts w:ascii="Cambria Math" w:hAnsi="Cambria Math"/>
+              </w:rPr>
+              <m:t xml:space="preserve">i</m:t>
+            </m:r>
+            <m:r>
+              <w:rPr>
+                <w:rFonts w:ascii="Cambria Math" w:hAnsi="Cambria Math"/>
+              </w:rPr>
+              <m:t xml:space="preserve">,</m:t>
+            </m:r>
+            <m:r>
+              <w:rPr>
+                <w:rFonts w:ascii="Cambria Math" w:hAnsi="Cambria Math"/>
+              </w:rPr>
+              <m:t xml:space="preserve">λ</m:t>
+            </m:r>
+          </m:e>
+        </m:d>
+      </m:oMath>
+      <w:r>
+        <w:rPr>
+          <w:sz w:val="28"/>
+          <w:szCs w:val="28"/>
+          <w:shd w:fill="auto" w:val="clear"/>
+          <w:lang w:val="ru-RU" w:bidi="hi-IN"/>
+        </w:rPr>
+        <w:t xml:space="preserve"> довольно сложна, поэтому обычно ее заменяют константой, которая либо выбирается из эстетических соображений, либо определяется экспериментально.</w:t>
+      </w:r>
+    </w:p>
+    <w:p>
+      <w:pPr>
+        <w:pStyle w:val="TextBody"/>
+        <w:widowControl/>
+        <w:suppressAutoHyphens w:val="true"/>
+        <w:bidi w:val="0"/>
+        <w:spacing w:lineRule="auto" w:line="360" w:before="200" w:after="120"/>
+        <w:ind w:left="0" w:right="0" w:firstLine="737"/>
+        <w:jc w:val="both"/>
+        <w:rPr>
+          <w:lang w:val="ru-RU" w:bidi="hi-IN"/>
+        </w:rPr>
+      </w:pPr>
+      <w:r>
+        <w:rPr>
+          <w:sz w:val="28"/>
+          <w:szCs w:val="28"/>
+          <w:lang w:val="ru-RU" w:bidi="hi-IN"/>
+        </w:rPr>
+        <w:t xml:space="preserve">3) Глобальная модель освещения </w:t>
+      </w:r>
+      <w:r>
+        <w:rPr>
+          <w:sz w:val="28"/>
+          <w:szCs w:val="28"/>
+          <w:lang w:val="ru-RU" w:bidi="hi-IN"/>
+        </w:rPr>
+        <w:t>Уиттеда с трассировкой лучей</w:t>
+      </w:r>
+    </w:p>
+    <w:p>
+      <w:pPr>
+        <w:pStyle w:val="TextBody"/>
+        <w:widowControl/>
+        <w:suppressAutoHyphens w:val="true"/>
+        <w:bidi w:val="0"/>
+        <w:spacing w:lineRule="auto" w:line="360" w:before="200" w:after="120"/>
+        <w:ind w:left="0" w:right="0" w:firstLine="737"/>
+        <w:jc w:val="both"/>
+        <w:rPr>
+          <w:lang w:val="ru-RU" w:bidi="hi-IN"/>
+        </w:rPr>
+      </w:pPr>
+      <w:r>
+        <w:rPr/>
+      </w:r>
+    </w:p>
+    <w:p>
+      <w:pPr>
+        <w:pStyle w:val="TextBody"/>
+        <w:widowControl/>
+        <w:suppressAutoHyphens w:val="true"/>
+        <w:bidi w:val="0"/>
+        <w:spacing w:lineRule="auto" w:line="360" w:before="200" w:after="120"/>
+        <w:ind w:left="0" w:right="0" w:firstLine="737"/>
+        <w:jc w:val="both"/>
+        <w:rPr>
+          <w:lang w:val="ru-RU" w:bidi="hi-IN"/>
+        </w:rPr>
+      </w:pPr>
+      <w:r>
+        <w:rPr/>
+      </w:r>
+      <w:r>
+        <mc:AlternateContent>
+          <mc:Choice Requires="wps">
+            <w:drawing>
+              <wp:anchor behindDoc="0" distT="0" distB="0" distL="0" distR="0" simplePos="0" locked="0" layoutInCell="0" allowOverlap="1" relativeHeight="37">
+                <wp:simplePos x="0" y="0"/>
+                <wp:positionH relativeFrom="column">
+                  <wp:align>center</wp:align>
+                </wp:positionH>
+                <wp:positionV relativeFrom="paragraph">
+                  <wp:posOffset>635</wp:posOffset>
+                </wp:positionV>
+                <wp:extent cx="4191000" cy="3108960"/>
+                <wp:effectExtent l="0" t="0" r="0" b="0"/>
+                <wp:wrapSquare wrapText="largest"/>
+                <wp:docPr id="9" name="Frame3"/>
+                <a:graphic xmlns:a="http://schemas.openxmlformats.org/drawingml/2006/main">
+                  <a:graphicData uri="http://schemas.microsoft.com/office/word/2010/wordprocessingShape">
+                    <wps:wsp>
+                      <wps:cNvSpPr txBox="1"/>
+                      <wps:spPr>
+                        <a:xfrm>
+                          <a:off x="0" y="0"/>
+                          <a:ext cx="4191000" cy="3108960"/>
+                        </a:xfrm>
+                        <a:prstGeom prst="rect"/>
+                        <a:solidFill>
+                          <a:srgbClr val="FFFFFF"/>
+                        </a:solidFill>
+                      </wps:spPr>
+                      <wps:txbx>
+                        <w:txbxContent>
+                          <w:p>
+                            <w:pPr>
+                              <w:pStyle w:val="Style11"/>
+                              <w:spacing w:before="120" w:after="120"/>
+                              <w:jc w:val="center"/>
+                              <w:rPr>
+                                <w:i w:val="false"/>
+                                <w:i w:val="false"/>
+                                <w:iCs w:val="false"/>
+                              </w:rPr>
+                            </w:pPr>
+                            <w:r>
+                              <w:rPr>
+                                <w:i w:val="false"/>
+                                <w:iCs w:val="false"/>
+                              </w:rPr>
+                              <w:drawing>
+                                <wp:inline distT="0" distB="0" distL="0" distR="0">
+                                  <wp:extent cx="4191000" cy="2781300"/>
+                                  <wp:effectExtent l="0" t="0" r="0" b="0"/>
+                                  <wp:docPr id="10" name="Image4" descr=""/>
+                                  <wp:cNvGraphicFramePr>
+                                    <a:graphicFrameLocks xmlns:a="http://schemas.openxmlformats.org/drawingml/2006/main" noChangeAspect="1"/>
+                                  </wp:cNvGraphicFramePr>
+                                  <a:graphic xmlns:a="http://schemas.openxmlformats.org/drawingml/2006/main">
+                                    <a:graphicData uri="http://schemas.openxmlformats.org/drawingml/2006/picture">
+                                      <pic:pic xmlns:pic="http://schemas.openxmlformats.org/drawingml/2006/picture">
+                                        <pic:nvPicPr>
+                                          <pic:cNvPr id="10" name="Image4" descr=""/>
+                                          <pic:cNvPicPr>
+                                            <a:picLocks noChangeAspect="1" noChangeArrowheads="1"/>
+                                          </pic:cNvPicPr>
+                                        </pic:nvPicPr>
+                                        <pic:blipFill>
+                                          <a:blip r:embed="rId7"/>
+                                          <a:stretch>
+                                            <a:fillRect/>
+                                          </a:stretch>
+                                        </pic:blipFill>
+                                        <pic:spPr bwMode="auto">
+                                          <a:xfrm>
+                                            <a:off x="0" y="0"/>
+                                            <a:ext cx="4191000" cy="2781300"/>
+                                          </a:xfrm>
+                                          <a:prstGeom prst="rect">
+                                            <a:avLst/>
+                                          </a:prstGeom>
+                                        </pic:spPr>
+                                      </pic:pic>
+                                    </a:graphicData>
+                                  </a:graphic>
+                                </wp:inline>
+                              </w:drawing>
+                              <w:t xml:space="preserve">Рисунок </w:t>
+                            </w:r>
+                            <w:r>
+                              <w:rPr>
+                                <w:i w:val="false"/>
+                                <w:iCs w:val="false"/>
+                              </w:rPr>
+                              <w:fldChar w:fldCharType="begin"/>
+                            </w:r>
+                            <w:r>
+                              <w:rPr>
+                                <w:i w:val="false"/>
+                                <w:iCs w:val="false"/>
+                              </w:rPr>
+                              <w:instrText> SEQ Рисунок \* ARABIC </w:instrText>
+                            </w:r>
+                            <w:r>
+                              <w:rPr>
+                                <w:i w:val="false"/>
+                                <w:iCs w:val="false"/>
+                              </w:rPr>
+                              <w:fldChar w:fldCharType="separate"/>
+                            </w:r>
+                            <w:r>
+                              <w:rPr>
+                                <w:i w:val="false"/>
+                                <w:iCs w:val="false"/>
+                              </w:rPr>
+                              <w:t>3</w:t>
+                            </w:r>
+                            <w:r>
+                              <w:rPr>
+                                <w:i w:val="false"/>
+                                <w:iCs w:val="false"/>
+                              </w:rPr>
+                              <w:fldChar w:fldCharType="end"/>
+                            </w:r>
+                            <w:r>
+                              <w:rPr>
+                                <w:i w:val="false"/>
+                                <w:iCs w:val="false"/>
+                              </w:rPr>
+                              <w:t>. Глобальная модель освещения Уиттеда</w:t>
+                            </w:r>
+                          </w:p>
+                        </w:txbxContent>
+                      </wps:txbx>
+                      <wps:bodyPr anchor="t" lIns="0" tIns="0" rIns="0" bIns="0">
+                        <a:noAutofit/>
+                      </wps:bodyPr>
+                    </wps:wsp>
+                  </a:graphicData>
+                </a:graphic>
+              </wp:anchor>
+            </w:drawing>
+          </mc:Choice>
+          <mc:Fallback>
+            <w:pict>
+              <v:rect style="position:absolute;rotation:0;width:330pt;height:244.8pt;mso-wrap-distance-left:0pt;mso-wrap-distance-right:0pt;mso-wrap-distance-top:0pt;mso-wrap-distance-bottom:0pt;margin-top:0pt;mso-position-vertical:top;mso-position-vertical-relative:text;margin-left:84.3pt;mso-position-horizontal:center;mso-position-horizontal-relative:text">
+                <v:textbox inset="0in,0in,0in,0in">
+                  <w:txbxContent>
+                    <w:p>
+                      <w:pPr>
+                        <w:pStyle w:val="Style11"/>
+                        <w:spacing w:before="120" w:after="120"/>
+                        <w:jc w:val="center"/>
+                        <w:rPr>
+                          <w:i w:val="false"/>
+                          <w:i w:val="false"/>
+                          <w:iCs w:val="false"/>
+                        </w:rPr>
+                      </w:pPr>
+                      <w:r>
+                        <w:rPr>
+                          <w:i w:val="false"/>
+                          <w:iCs w:val="false"/>
+                        </w:rPr>
+                        <w:drawing>
+                          <wp:inline distT="0" distB="0" distL="0" distR="0">
+                            <wp:extent cx="4191000" cy="2781300"/>
+                            <wp:effectExtent l="0" t="0" r="0" b="0"/>
+                            <wp:docPr id="11" name="Image4" descr=""/>
+                            <wp:cNvGraphicFramePr>
+                              <a:graphicFrameLocks xmlns:a="http://schemas.openxmlformats.org/drawingml/2006/main" noChangeAspect="1"/>
+                            </wp:cNvGraphicFramePr>
+                            <a:graphic xmlns:a="http://schemas.openxmlformats.org/drawingml/2006/main">
+                              <a:graphicData uri="http://schemas.openxmlformats.org/drawingml/2006/picture">
+                                <pic:pic xmlns:pic="http://schemas.openxmlformats.org/drawingml/2006/picture">
+                                  <pic:nvPicPr>
+                                    <pic:cNvPr id="11" name="Image4" descr=""/>
+                                    <pic:cNvPicPr>
+                                      <a:picLocks noChangeAspect="1" noChangeArrowheads="1"/>
+                                    </pic:cNvPicPr>
+                                  </pic:nvPicPr>
+                                  <pic:blipFill>
+                                    <a:blip r:embed="rId8"/>
+                                    <a:stretch>
+                                      <a:fillRect/>
+                                    </a:stretch>
+                                  </pic:blipFill>
+                                  <pic:spPr bwMode="auto">
+                                    <a:xfrm>
+                                      <a:off x="0" y="0"/>
+                                      <a:ext cx="4191000" cy="2781300"/>
+                                    </a:xfrm>
+                                    <a:prstGeom prst="rect">
+                                      <a:avLst/>
+                                    </a:prstGeom>
+                                  </pic:spPr>
+                                </pic:pic>
+                              </a:graphicData>
+                            </a:graphic>
+                          </wp:inline>
+                        </w:drawing>
+                        <w:t xml:space="preserve">Рисунок </w:t>
+                      </w:r>
+                      <w:r>
+                        <w:rPr>
+                          <w:i w:val="false"/>
+                          <w:iCs w:val="false"/>
+                        </w:rPr>
+                        <w:fldChar w:fldCharType="begin"/>
+                      </w:r>
+                      <w:r>
+                        <w:rPr>
+                          <w:i w:val="false"/>
+                          <w:iCs w:val="false"/>
+                        </w:rPr>
+                        <w:instrText> SEQ Рисунок \* ARABIC </w:instrText>
+                      </w:r>
+                      <w:r>
+                        <w:rPr>
+                          <w:i w:val="false"/>
+                          <w:iCs w:val="false"/>
+                        </w:rPr>
+                        <w:fldChar w:fldCharType="separate"/>
+                      </w:r>
+                      <w:r>
+                        <w:rPr>
+                          <w:i w:val="false"/>
+                          <w:iCs w:val="false"/>
+                        </w:rPr>
+                        <w:t>3</w:t>
+                      </w:r>
+                      <w:r>
+                        <w:rPr>
+                          <w:i w:val="false"/>
+                          <w:iCs w:val="false"/>
+                        </w:rPr>
+                        <w:fldChar w:fldCharType="end"/>
+                      </w:r>
+                      <w:r>
+                        <w:rPr>
+                          <w:i w:val="false"/>
+                          <w:iCs w:val="false"/>
+                        </w:rPr>
+                        <w:t>. Глобальная модель освещения Уиттеда</w:t>
+                      </w:r>
+                    </w:p>
+                  </w:txbxContent>
+                </v:textbox>
+                <w10:wrap type="square" side="largest"/>
+              </v:rect>
+            </w:pict>
+          </mc:Fallback>
+        </mc:AlternateContent>
+      </w:r>
+    </w:p>
+    <w:p>
+      <w:pPr>
+        <w:pStyle w:val="TextBody"/>
+        <w:widowControl/>
+        <w:suppressAutoHyphens w:val="true"/>
+        <w:bidi w:val="0"/>
+        <w:spacing w:lineRule="auto" w:line="360" w:before="200" w:after="120"/>
+        <w:ind w:left="0" w:right="0" w:firstLine="737"/>
+        <w:jc w:val="both"/>
+        <w:rPr>
+          <w:lang w:val="ru-RU" w:bidi="hi-IN"/>
+        </w:rPr>
+      </w:pPr>
+      <w:r>
+        <w:rPr/>
+      </w:r>
+    </w:p>
+    <w:p>
+      <w:pPr>
+        <w:pStyle w:val="TextBody"/>
+        <w:widowControl/>
+        <w:suppressAutoHyphens w:val="true"/>
+        <w:bidi w:val="0"/>
+        <w:spacing w:lineRule="auto" w:line="360" w:before="200" w:after="120"/>
+        <w:ind w:left="0" w:right="0" w:firstLine="737"/>
+        <w:jc w:val="both"/>
+        <w:rPr>
+          <w:lang w:val="ru-RU" w:bidi="hi-IN"/>
+        </w:rPr>
+      </w:pPr>
+      <w:r>
+        <w:rPr/>
+      </w:r>
+    </w:p>
+    <w:p>
+      <w:pPr>
+        <w:pStyle w:val="TextBody"/>
+        <w:widowControl/>
+        <w:suppressAutoHyphens w:val="true"/>
+        <w:bidi w:val="0"/>
+        <w:spacing w:lineRule="auto" w:line="360" w:before="200" w:after="120"/>
+        <w:ind w:left="0" w:right="0" w:firstLine="737"/>
+        <w:jc w:val="both"/>
+        <w:rPr>
+          <w:lang w:val="ru-RU" w:bidi="hi-IN"/>
+        </w:rPr>
+      </w:pPr>
+      <w:r>
+        <w:rPr/>
+      </w:r>
+    </w:p>
+    <w:p>
+      <w:pPr>
+        <w:pStyle w:val="TextBody"/>
+        <w:widowControl/>
+        <w:suppressAutoHyphens w:val="true"/>
+        <w:bidi w:val="0"/>
+        <w:spacing w:lineRule="auto" w:line="360" w:before="200" w:after="120"/>
+        <w:ind w:left="0" w:right="0" w:firstLine="737"/>
+        <w:jc w:val="both"/>
+        <w:rPr>
+          <w:lang w:val="ru-RU" w:bidi="hi-IN"/>
+        </w:rPr>
+      </w:pPr>
+      <w:r>
+        <w:rPr/>
+      </w:r>
+    </w:p>
+    <w:p>
+      <w:pPr>
+        <w:pStyle w:val="TextBody"/>
+        <w:widowControl/>
+        <w:suppressAutoHyphens w:val="true"/>
+        <w:bidi w:val="0"/>
+        <w:spacing w:lineRule="auto" w:line="360" w:before="200" w:after="120"/>
+        <w:ind w:left="0" w:right="0" w:firstLine="737"/>
+        <w:jc w:val="both"/>
+        <w:rPr>
+          <w:lang w:val="ru-RU" w:bidi="hi-IN"/>
+        </w:rPr>
+      </w:pPr>
+      <w:r>
+        <w:rPr/>
+      </w:r>
+    </w:p>
+    <w:p>
+      <w:pPr>
+        <w:pStyle w:val="TextBody"/>
+        <w:widowControl/>
+        <w:suppressAutoHyphens w:val="true"/>
+        <w:bidi w:val="0"/>
+        <w:spacing w:lineRule="auto" w:line="360" w:before="200" w:after="120"/>
+        <w:ind w:left="0" w:right="0" w:firstLine="737"/>
+        <w:jc w:val="both"/>
+        <w:rPr>
+          <w:lang w:val="ru-RU" w:bidi="hi-IN"/>
+        </w:rPr>
+      </w:pPr>
+      <w:r>
+        <w:rPr/>
+      </w:r>
+    </w:p>
+    <w:p>
+      <w:pPr>
+        <w:pStyle w:val="TextBody"/>
+        <w:widowControl/>
+        <w:suppressAutoHyphens w:val="true"/>
+        <w:bidi w:val="0"/>
+        <w:spacing w:lineRule="auto" w:line="360" w:before="200" w:after="120"/>
+        <w:ind w:left="0" w:right="0" w:firstLine="737"/>
+        <w:jc w:val="both"/>
+        <w:rPr>
+          <w:lang w:val="ru-RU" w:bidi="hi-IN"/>
+        </w:rPr>
+      </w:pPr>
+      <w:r>
+        <w:rPr/>
+      </w:r>
+    </w:p>
+    <w:p>
+      <w:pPr>
+        <w:pStyle w:val="TextBody"/>
+        <w:widowControl/>
+        <w:suppressAutoHyphens w:val="true"/>
+        <w:bidi w:val="0"/>
+        <w:spacing w:lineRule="auto" w:line="360" w:before="200" w:after="120"/>
+        <w:ind w:left="0" w:right="0" w:firstLine="737"/>
+        <w:jc w:val="both"/>
+        <w:rPr>
+          <w:sz w:val="28"/>
+          <w:szCs w:val="28"/>
+          <w:lang w:val="ru-RU" w:bidi="hi-IN"/>
+        </w:rPr>
+      </w:pPr>
+      <w:r>
+        <w:rPr>
+          <w:shd w:fill="auto" w:val="clear"/>
+        </w:rPr>
+      </w:r>
+    </w:p>
+    <w:p>
+      <w:pPr>
+        <w:pStyle w:val="TextBody"/>
+        <w:widowControl/>
+        <w:suppressAutoHyphens w:val="true"/>
+        <w:bidi w:val="0"/>
+        <w:spacing w:lineRule="auto" w:line="360" w:before="200" w:after="120"/>
+        <w:ind w:left="0" w:right="0" w:firstLine="737"/>
+        <w:jc w:val="both"/>
+        <w:rPr>
+          <w:highlight w:val="none"/>
+          <w:shd w:fill="auto" w:val="clear"/>
+        </w:rPr>
+      </w:pPr>
+      <w:r>
+        <w:rPr>
+          <w:sz w:val="28"/>
+          <w:szCs w:val="28"/>
+          <w:shd w:fill="auto" w:val="clear"/>
+          <w:lang w:val="ru-RU" w:bidi="hi-IN"/>
+        </w:rPr>
+        <w:t xml:space="preserve">В данной модели луч V, падающий на поверхность в точке Q, отражается в направлении r и, если поверхность прозрачна, преломляется в направлении p (рисунок 3). Тогда наблюдаемая интенсивность </w:t>
+      </w:r>
+      <w:r>
+        <w:rPr>
+          <w:sz w:val="28"/>
+          <w:szCs w:val="28"/>
+          <w:shd w:fill="auto" w:val="clear"/>
+          <w:lang w:val="ru-RU" w:bidi="hi-IN"/>
+        </w:rPr>
+      </w:r>
+      <m:oMath xmlns:m="http://schemas.openxmlformats.org/officeDocument/2006/math">
+        <m:r>
+          <w:rPr>
+            <w:rFonts w:ascii="Cambria Math" w:hAnsi="Cambria Math"/>
+          </w:rPr>
+          <m:t xml:space="preserve">I</m:t>
+        </m:r>
+      </m:oMath>
+      <w:r>
+        <w:rPr>
+          <w:sz w:val="28"/>
+          <w:szCs w:val="28"/>
+          <w:shd w:fill="auto" w:val="clear"/>
+          <w:lang w:val="ru-RU" w:bidi="hi-IN"/>
+        </w:rPr>
+        <w:t xml:space="preserve"> выражается формулой</w:t>
+      </w:r>
+    </w:p>
+    <w:p>
+      <w:pPr>
+        <w:pStyle w:val="TextBody"/>
+        <w:widowControl/>
+        <w:suppressAutoHyphens w:val="true"/>
+        <w:bidi w:val="0"/>
+        <w:spacing w:lineRule="auto" w:line="360" w:before="200" w:after="120"/>
+        <w:ind w:left="0" w:right="0" w:firstLine="737"/>
+        <w:jc w:val="both"/>
+        <w:rPr>
+          <w:sz w:val="28"/>
+          <w:szCs w:val="28"/>
+          <w:lang w:val="ru-RU" w:bidi="hi-IN"/>
+        </w:rPr>
+      </w:pPr>
+      <w:r>
+        <w:rPr>
+          <w:shd w:fill="auto" w:val="clear"/>
+        </w:rPr>
+      </w:r>
+    </w:p>
+    <w:p>
+      <w:pPr>
+        <w:pStyle w:val="TextBody"/>
+        <w:widowControl/>
+        <w:suppressAutoHyphens w:val="true"/>
+        <w:bidi w:val="0"/>
+        <w:spacing w:lineRule="auto" w:line="360" w:before="200" w:after="120"/>
+        <w:ind w:left="0" w:right="0" w:firstLine="737"/>
+        <w:jc w:val="right"/>
+        <w:rPr>
+          <w:highlight w:val="none"/>
+          <w:shd w:fill="auto" w:val="clear"/>
+        </w:rPr>
+      </w:pPr>
+      <w:r>
+        <w:rPr>
+          <w:sz w:val="28"/>
+          <w:szCs w:val="28"/>
+          <w:shd w:fill="auto" w:val="clear"/>
+          <w:lang w:val="ru-RU" w:bidi="hi-IN"/>
+        </w:rPr>
+      </w:r>
+      <m:oMath xmlns:m="http://schemas.openxmlformats.org/officeDocument/2006/math">
+        <m:r>
+          <w:rPr>
+            <w:rFonts w:ascii="Cambria Math" w:hAnsi="Cambria Math"/>
+          </w:rPr>
+          <m:t xml:space="preserve">I</m:t>
+        </m:r>
+        <m:r>
+          <w:rPr>
+            <w:rFonts w:ascii="Cambria Math" w:hAnsi="Cambria Math"/>
+          </w:rPr>
+          <m:t xml:space="preserve">=</m:t>
+        </m:r>
+        <m:sSub>
+          <m:e>
+            <m:r>
+              <w:rPr>
+                <w:rFonts w:ascii="Cambria Math" w:hAnsi="Cambria Math"/>
+              </w:rPr>
+              <m:t xml:space="preserve">k</m:t>
+            </m:r>
+          </m:e>
+          <m:sub>
+            <m:r>
+              <w:rPr>
+                <w:rFonts w:ascii="Cambria Math" w:hAnsi="Cambria Math"/>
+              </w:rPr>
+              <m:t xml:space="preserve">a</m:t>
+            </m:r>
+          </m:sub>
+        </m:sSub>
+        <m:sSub>
+          <m:e>
+            <m:r>
+              <w:rPr>
+                <w:rFonts w:ascii="Cambria Math" w:hAnsi="Cambria Math"/>
+              </w:rPr>
+              <m:t xml:space="preserve">I</m:t>
+            </m:r>
+          </m:e>
+          <m:sub>
+            <m:r>
+              <w:rPr>
+                <w:rFonts w:ascii="Cambria Math" w:hAnsi="Cambria Math"/>
+              </w:rPr>
+              <m:t xml:space="preserve">a</m:t>
+            </m:r>
+          </m:sub>
+        </m:sSub>
+        <m:r>
+          <w:rPr>
+            <w:rFonts w:ascii="Cambria Math" w:hAnsi="Cambria Math"/>
+          </w:rPr>
+          <m:t xml:space="preserve">+</m:t>
+        </m:r>
+        <m:sSub>
+          <m:e>
+            <m:r>
+              <w:rPr>
+                <w:rFonts w:ascii="Cambria Math" w:hAnsi="Cambria Math"/>
+              </w:rPr>
+              <m:t xml:space="preserve">k</m:t>
+            </m:r>
+          </m:e>
+          <m:sub>
+            <m:r>
+              <w:rPr>
+                <w:rFonts w:ascii="Cambria Math" w:hAnsi="Cambria Math"/>
+              </w:rPr>
+              <m:t xml:space="preserve">d</m:t>
+            </m:r>
+          </m:sub>
+        </m:sSub>
+        <m:nary>
+          <m:naryPr>
+            <m:chr m:val="∑"/>
+            <m:supHide m:val="1"/>
+          </m:naryPr>
+          <m:sub>
+            <m:r>
+              <w:rPr>
+                <w:rFonts w:ascii="Cambria Math" w:hAnsi="Cambria Math"/>
+              </w:rPr>
+              <m:t xml:space="preserve">j</m:t>
+            </m:r>
+          </m:sub>
+          <m:sup/>
+          <m:e>
+            <m:sSub>
+              <m:e>
+                <m:r>
+                  <w:rPr>
+                    <w:rFonts w:ascii="Cambria Math" w:hAnsi="Cambria Math"/>
+                  </w:rPr>
+                  <m:t xml:space="preserve">I</m:t>
+                </m:r>
+              </m:e>
+              <m:sub>
+                <m:sSub>
+                  <m:e>
+                    <m:r>
+                      <w:rPr>
+                        <w:rFonts w:ascii="Cambria Math" w:hAnsi="Cambria Math"/>
+                      </w:rPr>
+                      <m:t xml:space="preserve">l</m:t>
+                    </m:r>
+                  </m:e>
+                  <m:sub>
+                    <m:r>
+                      <w:rPr>
+                        <w:rFonts w:ascii="Cambria Math" w:hAnsi="Cambria Math"/>
+                      </w:rPr>
+                      <m:t xml:space="preserve">j</m:t>
+                    </m:r>
+                  </m:sub>
+                </m:sSub>
+              </m:sub>
+            </m:sSub>
+          </m:e>
+        </m:nary>
+        <m:d>
+          <m:dPr>
+            <m:begChr m:val="("/>
+            <m:endChr m:val=")"/>
+          </m:dPr>
+          <m:e>
+            <m:r>
+              <w:rPr>
+                <w:rFonts w:ascii="Cambria Math" w:hAnsi="Cambria Math"/>
+              </w:rPr>
+              <m:t xml:space="preserve">n</m:t>
+            </m:r>
+            <m:r>
+              <w:rPr>
+                <w:rFonts w:ascii="Cambria Math" w:hAnsi="Cambria Math"/>
+              </w:rPr>
+              <m:t xml:space="preserve">;</m:t>
+            </m:r>
+            <m:sSub>
+              <m:e>
+                <m:r>
+                  <w:rPr>
+                    <w:rFonts w:ascii="Cambria Math" w:hAnsi="Cambria Math"/>
+                  </w:rPr>
+                  <m:t xml:space="preserve">L</m:t>
+                </m:r>
+              </m:e>
+              <m:sub>
+                <m:r>
+                  <w:rPr>
+                    <w:rFonts w:ascii="Cambria Math" w:hAnsi="Cambria Math"/>
+                  </w:rPr>
+                  <m:t xml:space="preserve">j</m:t>
+                </m:r>
+              </m:sub>
+            </m:sSub>
+          </m:e>
+        </m:d>
+        <m:r>
+          <w:rPr>
+            <w:rFonts w:ascii="Cambria Math" w:hAnsi="Cambria Math"/>
+          </w:rPr>
+          <m:t xml:space="preserve">+</m:t>
+        </m:r>
+        <m:sSub>
+          <m:e>
+            <m:r>
+              <w:rPr>
+                <w:rFonts w:ascii="Cambria Math" w:hAnsi="Cambria Math"/>
+              </w:rPr>
+              <m:t xml:space="preserve">k</m:t>
+            </m:r>
+          </m:e>
+          <m:sub>
+            <m:r>
+              <w:rPr>
+                <w:rFonts w:ascii="Cambria Math" w:hAnsi="Cambria Math"/>
+              </w:rPr>
+              <m:t xml:space="preserve">s</m:t>
+            </m:r>
+          </m:sub>
+        </m:sSub>
+        <m:nary>
+          <m:naryPr>
+            <m:chr m:val="∑"/>
+            <m:supHide m:val="1"/>
+          </m:naryPr>
+          <m:sub>
+            <m:r>
+              <w:rPr>
+                <w:rFonts w:ascii="Cambria Math" w:hAnsi="Cambria Math"/>
+              </w:rPr>
+              <m:t xml:space="preserve">j</m:t>
+            </m:r>
+          </m:sub>
+          <m:sup/>
+          <m:e>
+            <m:sSub>
+              <m:e>
+                <m:r>
+                  <w:rPr>
+                    <w:rFonts w:ascii="Cambria Math" w:hAnsi="Cambria Math"/>
+                  </w:rPr>
+                  <m:t xml:space="preserve">I</m:t>
+                </m:r>
+              </m:e>
+              <m:sub>
+                <m:sSub>
+                  <m:e>
+                    <m:r>
+                      <w:rPr>
+                        <w:rFonts w:ascii="Cambria Math" w:hAnsi="Cambria Math"/>
+                      </w:rPr>
+                      <m:t xml:space="preserve">l</m:t>
+                    </m:r>
+                  </m:e>
+                  <m:sub>
+                    <m:r>
+                      <w:rPr>
+                        <w:rFonts w:ascii="Cambria Math" w:hAnsi="Cambria Math"/>
+                      </w:rPr>
+                      <m:t xml:space="preserve">j</m:t>
+                    </m:r>
+                  </m:sub>
+                </m:sSub>
+              </m:sub>
+            </m:sSub>
+          </m:e>
+        </m:nary>
+        <m:sSup>
+          <m:e>
+            <m:d>
+              <m:dPr>
+                <m:begChr m:val="("/>
+                <m:endChr m:val=")"/>
+              </m:dPr>
+              <m:e>
+                <m:r>
+                  <w:rPr>
+                    <w:rFonts w:ascii="Cambria Math" w:hAnsi="Cambria Math"/>
+                  </w:rPr>
+                  <m:t xml:space="preserve">S</m:t>
+                </m:r>
+                <m:r>
+                  <w:rPr>
+                    <w:rFonts w:ascii="Cambria Math" w:hAnsi="Cambria Math"/>
+                  </w:rPr>
+                  <m:t xml:space="preserve">;</m:t>
+                </m:r>
+                <m:sSub>
+                  <m:e>
+                    <m:r>
+                      <w:rPr>
+                        <w:rFonts w:ascii="Cambria Math" w:hAnsi="Cambria Math"/>
+                      </w:rPr>
+                      <m:t xml:space="preserve">R</m:t>
+                    </m:r>
+                  </m:e>
+                  <m:sub>
+                    <m:r>
+                      <w:rPr>
+                        <w:rFonts w:ascii="Cambria Math" w:hAnsi="Cambria Math"/>
+                      </w:rPr>
+                      <m:t xml:space="preserve">j</m:t>
+                    </m:r>
+                  </m:sub>
+                </m:sSub>
+              </m:e>
+            </m:d>
+          </m:e>
+          <m:sup>
+            <m:r>
+              <w:rPr>
+                <w:rFonts w:ascii="Cambria Math" w:hAnsi="Cambria Math"/>
+              </w:rPr>
+              <m:t xml:space="preserve">n</m:t>
+            </m:r>
+          </m:sup>
+        </m:sSup>
+        <m:r>
+          <w:rPr>
+            <w:rFonts w:ascii="Cambria Math" w:hAnsi="Cambria Math"/>
+          </w:rPr>
+          <m:t xml:space="preserve">+</m:t>
+        </m:r>
+        <m:sSub>
+          <m:e>
+            <m:r>
+              <w:rPr>
+                <w:rFonts w:ascii="Cambria Math" w:hAnsi="Cambria Math"/>
+              </w:rPr>
+              <m:t xml:space="preserve">k</m:t>
+            </m:r>
+          </m:e>
+          <m:sub>
+            <m:r>
+              <w:rPr>
+                <w:rFonts w:ascii="Cambria Math" w:hAnsi="Cambria Math"/>
+              </w:rPr>
+              <m:t xml:space="preserve">s</m:t>
+            </m:r>
+          </m:sub>
+        </m:sSub>
+        <m:sSub>
+          <m:e>
+            <m:r>
+              <w:rPr>
+                <w:rFonts w:ascii="Cambria Math" w:hAnsi="Cambria Math"/>
+              </w:rPr>
+              <m:t xml:space="preserve">I</m:t>
+            </m:r>
+          </m:e>
+          <m:sub>
+            <m:r>
+              <w:rPr>
+                <w:rFonts w:ascii="Cambria Math" w:hAnsi="Cambria Math"/>
+              </w:rPr>
+              <m:t xml:space="preserve">s</m:t>
+            </m:r>
+          </m:sub>
+        </m:sSub>
+        <m:r>
+          <w:rPr>
+            <w:rFonts w:ascii="Cambria Math" w:hAnsi="Cambria Math"/>
+          </w:rPr>
+          <m:t xml:space="preserve">+</m:t>
+        </m:r>
+        <m:sSub>
+          <m:e>
+            <m:r>
+              <w:rPr>
+                <w:rFonts w:ascii="Cambria Math" w:hAnsi="Cambria Math"/>
+              </w:rPr>
+              <m:t xml:space="preserve">k</m:t>
+            </m:r>
+          </m:e>
+          <m:sub>
+            <m:r>
+              <w:rPr>
+                <w:rFonts w:ascii="Cambria Math" w:hAnsi="Cambria Math"/>
+              </w:rPr>
+              <m:t xml:space="preserve">t</m:t>
+            </m:r>
+          </m:sub>
+        </m:sSub>
+        <m:sSub>
+          <m:e>
+            <m:r>
+              <w:rPr>
+                <w:rFonts w:ascii="Cambria Math" w:hAnsi="Cambria Math"/>
+              </w:rPr>
+              <m:t xml:space="preserve">I</m:t>
+            </m:r>
+          </m:e>
+          <m:sub>
+            <m:r>
+              <w:rPr>
+                <w:rFonts w:ascii="Cambria Math" w:hAnsi="Cambria Math"/>
+              </w:rPr>
+              <m:t xml:space="preserve">t</m:t>
+            </m:r>
+          </m:sub>
+        </m:sSub>
+        <m:r>
+          <w:rPr>
+            <w:rFonts w:ascii="Cambria Math" w:hAnsi="Cambria Math"/>
+          </w:rPr>
+          <m:t xml:space="preserve">,</m:t>
+        </m:r>
+      </m:oMath>
+      <w:r>
+        <w:rPr>
+          <w:sz w:val="28"/>
+          <w:szCs w:val="28"/>
+          <w:shd w:fill="auto" w:val="clear"/>
+          <w:lang w:val="ru-RU" w:bidi="hi-IN"/>
+        </w:rPr>
+        <w:tab/>
+        <w:tab/>
+        <w:tab/>
+        <w:t>(9)</w:t>
+      </w:r>
+    </w:p>
+    <w:p>
+      <w:pPr>
+        <w:pStyle w:val="TextBody"/>
+        <w:widowControl/>
+        <w:suppressAutoHyphens w:val="true"/>
+        <w:bidi w:val="0"/>
+        <w:spacing w:lineRule="auto" w:line="360" w:before="200" w:after="120"/>
+        <w:ind w:left="0" w:right="0" w:firstLine="737"/>
+        <w:jc w:val="both"/>
+        <w:rPr>
+          <w:sz w:val="28"/>
+          <w:szCs w:val="28"/>
+          <w:lang w:val="ru-RU" w:bidi="hi-IN"/>
+        </w:rPr>
+      </w:pPr>
+      <w:r>
+        <w:rPr>
+          <w:shd w:fill="auto" w:val="clear"/>
+        </w:rPr>
+      </w:r>
+    </w:p>
+    <w:p>
+      <w:pPr>
+        <w:pStyle w:val="TextBody"/>
+        <w:widowControl/>
+        <w:suppressAutoHyphens w:val="true"/>
+        <w:bidi w:val="0"/>
+        <w:spacing w:lineRule="auto" w:line="360" w:before="200" w:after="120"/>
+        <w:ind w:left="0" w:right="0" w:firstLine="737"/>
+        <w:jc w:val="both"/>
+        <w:rPr/>
+      </w:pPr>
+      <w:r>
+        <w:rPr>
+          <w:sz w:val="28"/>
+          <w:szCs w:val="28"/>
+          <w:shd w:fill="auto" w:val="clear"/>
+          <w:lang w:val="ru-RU" w:bidi="hi-IN"/>
+        </w:rPr>
+        <w:t xml:space="preserve">где </w:t>
+      </w:r>
+      <w:r>
+        <w:rPr>
+          <w:sz w:val="28"/>
+          <w:szCs w:val="28"/>
+          <w:shd w:fill="auto" w:val="clear"/>
+          <w:lang w:val="ru-RU" w:bidi="hi-IN"/>
+        </w:rPr>
+      </w:r>
+      <m:oMath xmlns:m="http://schemas.openxmlformats.org/officeDocument/2006/math">
+        <m:sSub>
+          <m:e>
+            <m:r>
+              <w:rPr>
+                <w:rFonts w:ascii="Cambria Math" w:hAnsi="Cambria Math"/>
+              </w:rPr>
+              <m:t xml:space="preserve">k</m:t>
+            </m:r>
+          </m:e>
+          <m:sub>
+            <m:r>
+              <w:rPr>
+                <w:rFonts w:ascii="Cambria Math" w:hAnsi="Cambria Math"/>
+              </w:rPr>
+              <m:t xml:space="preserve">a</m:t>
+            </m:r>
+          </m:sub>
+        </m:sSub>
+        <m:r>
+          <w:rPr>
+            <w:rFonts w:ascii="Cambria Math" w:hAnsi="Cambria Math"/>
+          </w:rPr>
+          <m:t xml:space="preserve">,</m:t>
+        </m:r>
+        <m:sSub>
+          <m:e>
+            <m:r>
+              <w:rPr>
+                <w:rFonts w:ascii="Cambria Math" w:hAnsi="Cambria Math"/>
+              </w:rPr>
+              <m:t xml:space="preserve">k</m:t>
+            </m:r>
+          </m:e>
+          <m:sub>
+            <m:r>
+              <w:rPr>
+                <w:rFonts w:ascii="Cambria Math" w:hAnsi="Cambria Math"/>
+              </w:rPr>
+              <m:t xml:space="preserve">d</m:t>
+            </m:r>
+          </m:sub>
+        </m:sSub>
+        <m:r>
+          <w:rPr>
+            <w:rFonts w:ascii="Cambria Math" w:hAnsi="Cambria Math"/>
+          </w:rPr>
+          <m:t xml:space="preserve">,</m:t>
+        </m:r>
+        <m:sSub>
+          <m:e>
+            <m:r>
+              <w:rPr>
+                <w:rFonts w:ascii="Cambria Math" w:hAnsi="Cambria Math"/>
+              </w:rPr>
+              <m:t xml:space="preserve">k</m:t>
+            </m:r>
+          </m:e>
+          <m:sub>
+            <m:r>
+              <w:rPr>
+                <w:rFonts w:ascii="Cambria Math" w:hAnsi="Cambria Math"/>
+              </w:rPr>
+              <m:t xml:space="preserve">s</m:t>
+            </m:r>
+          </m:sub>
+        </m:sSub>
+      </m:oMath>
+      <w:r>
+        <w:rPr>
+          <w:sz w:val="28"/>
+          <w:szCs w:val="28"/>
+          <w:shd w:fill="auto" w:val="clear"/>
+          <w:lang w:val="ru-RU" w:bidi="hi-IN"/>
+        </w:rPr>
+        <w:t xml:space="preserve"> - коэффициенты рассеянного, диффузного и зеркального отражения; </w:t>
+      </w:r>
+      <w:r>
+        <w:rPr>
+          <w:sz w:val="28"/>
+          <w:szCs w:val="28"/>
+          <w:shd w:fill="auto" w:val="clear"/>
+          <w:lang w:val="ru-RU" w:bidi="hi-IN"/>
+        </w:rPr>
+      </w:r>
+      <m:oMath xmlns:m="http://schemas.openxmlformats.org/officeDocument/2006/math">
+        <m:sSub>
+          <m:e>
+            <m:r>
+              <w:rPr>
+                <w:rFonts w:ascii="Cambria Math" w:hAnsi="Cambria Math"/>
+              </w:rPr>
+              <m:t xml:space="preserve">k</m:t>
+            </m:r>
+          </m:e>
+          <m:sub>
+            <m:r>
+              <w:rPr>
+                <w:rFonts w:ascii="Cambria Math" w:hAnsi="Cambria Math"/>
+              </w:rPr>
+              <m:t xml:space="preserve">t</m:t>
+            </m:r>
+          </m:sub>
+        </m:sSub>
+      </m:oMath>
+      <w:r>
+        <w:rPr>
+          <w:sz w:val="28"/>
+          <w:szCs w:val="28"/>
+          <w:shd w:fill="auto" w:val="clear"/>
+          <w:lang w:val="ru-RU" w:bidi="hi-IN"/>
+        </w:rPr>
+        <w:t xml:space="preserve"> - коэффициенты пропускания; </w:t>
+      </w:r>
+      <w:r>
+        <w:rPr>
+          <w:sz w:val="28"/>
+          <w:szCs w:val="28"/>
+          <w:shd w:fill="auto" w:val="clear"/>
+          <w:lang w:val="ru-RU" w:bidi="hi-IN"/>
+        </w:rPr>
+      </w:r>
+      <m:oMath xmlns:m="http://schemas.openxmlformats.org/officeDocument/2006/math">
+        <m:sSub>
+          <m:e>
+            <m:r>
+              <w:rPr>
+                <w:rFonts w:ascii="Cambria Math" w:hAnsi="Cambria Math"/>
+              </w:rPr>
+              <m:t xml:space="preserve">I</m:t>
+            </m:r>
+          </m:e>
+          <m:sub>
+            <m:r>
+              <w:rPr>
+                <w:rFonts w:ascii="Cambria Math" w:hAnsi="Cambria Math"/>
+              </w:rPr>
+              <m:t xml:space="preserve">t</m:t>
+            </m:r>
+          </m:sub>
+        </m:sSub>
+      </m:oMath>
+      <w:r>
+        <w:rPr>
+          <w:sz w:val="28"/>
+          <w:szCs w:val="28"/>
+          <w:shd w:fill="auto" w:val="clear"/>
+          <w:lang w:val="ru-RU" w:bidi="hi-IN"/>
+        </w:rPr>
+        <w:t xml:space="preserve"> - интенсивность света, падающего падающего в точку Q по направлению p; </w:t>
+      </w:r>
+      <w:r>
+        <w:rPr>
+          <w:sz w:val="28"/>
+          <w:szCs w:val="28"/>
+          <w:shd w:fill="auto" w:val="clear"/>
+          <w:lang w:val="ru-RU" w:bidi="hi-IN"/>
+        </w:rPr>
+      </w:r>
+      <m:oMath xmlns:m="http://schemas.openxmlformats.org/officeDocument/2006/math">
+        <m:sSub>
+          <m:e>
+            <m:r>
+              <w:rPr>
+                <w:rFonts w:ascii="Cambria Math" w:hAnsi="Cambria Math"/>
+              </w:rPr>
+              <m:t xml:space="preserve">I</m:t>
+            </m:r>
+          </m:e>
+          <m:sub>
+            <m:r>
+              <w:rPr>
+                <w:rFonts w:ascii="Cambria Math" w:hAnsi="Cambria Math"/>
+              </w:rPr>
+              <m:t xml:space="preserve">s</m:t>
+            </m:r>
+          </m:sub>
+        </m:sSub>
+      </m:oMath>
+      <w:r>
+        <w:rPr>
+          <w:sz w:val="28"/>
+          <w:szCs w:val="28"/>
+          <w:shd w:fill="auto" w:val="clear"/>
+          <w:lang w:val="ru-RU" w:bidi="hi-IN"/>
+        </w:rPr>
+        <w:t xml:space="preserve"> - интенсивность зеркально </w:t>
+      </w:r>
+      <w:r>
+        <w:rPr>
+          <w:rFonts w:ascii="Times New Roman" w:hAnsi="Times New Roman"/>
+          <w:sz w:val="28"/>
+          <w:szCs w:val="28"/>
+          <w:shd w:fill="auto" w:val="clear"/>
+          <w:lang w:val="ru-RU" w:bidi="hi-IN"/>
+        </w:rPr>
+        <w:t xml:space="preserve">отраженного света, падающего в направлении r и отраженного к наблюдателю в точке Q; </w:t>
+      </w:r>
+      <w:r>
+        <w:rPr>
+          <w:rFonts w:ascii="Times New Roman" w:hAnsi="Times New Roman"/>
+          <w:sz w:val="28"/>
+          <w:szCs w:val="28"/>
+          <w:shd w:fill="auto" w:val="clear"/>
+          <w:lang w:val="ru-RU" w:bidi="hi-IN"/>
+        </w:rPr>
+      </w:r>
+      <m:oMath xmlns:m="http://schemas.openxmlformats.org/officeDocument/2006/math">
+        <m:r>
+          <w:rPr>
+            <w:rFonts w:ascii="Cambria Math" w:hAnsi="Cambria Math"/>
+          </w:rPr>
+          <m:t xml:space="preserve">n</m:t>
+        </m:r>
+      </m:oMath>
+      <w:r>
+        <w:rPr>
+          <w:rFonts w:ascii="Times New Roman" w:hAnsi="Times New Roman"/>
+          <w:sz w:val="28"/>
+          <w:szCs w:val="28"/>
+          <w:shd w:fill="auto" w:val="clear"/>
+          <w:lang w:val="ru-RU" w:bidi="hi-IN"/>
+        </w:rPr>
+        <w:t xml:space="preserve"> - нормаль к поверхности в точке Q; </w:t>
+      </w:r>
+      <w:r>
+        <w:rPr>
+          <w:rFonts w:ascii="Times New Roman" w:hAnsi="Times New Roman"/>
+          <w:sz w:val="28"/>
+          <w:szCs w:val="28"/>
+          <w:shd w:fill="auto" w:val="clear"/>
+          <w:lang w:val="ru-RU" w:bidi="hi-IN"/>
+        </w:rPr>
+      </w:r>
+      <m:oMath xmlns:m="http://schemas.openxmlformats.org/officeDocument/2006/math">
+        <m:sSub>
+          <m:e>
+            <m:r>
+              <w:rPr>
+                <w:rFonts w:ascii="Cambria Math" w:hAnsi="Cambria Math"/>
+              </w:rPr>
+              <m:t xml:space="preserve">L</m:t>
+            </m:r>
+          </m:e>
+          <m:sub>
+            <m:r>
+              <w:rPr>
+                <w:rFonts w:ascii="Cambria Math" w:hAnsi="Cambria Math"/>
+              </w:rPr>
+              <m:t xml:space="preserve">j</m:t>
+            </m:r>
+          </m:sub>
+        </m:sSub>
+      </m:oMath>
+      <w:r>
+        <w:rPr>
+          <w:rFonts w:ascii="Times New Roman" w:hAnsi="Times New Roman"/>
+          <w:sz w:val="28"/>
+          <w:szCs w:val="28"/>
+          <w:shd w:fill="auto" w:val="clear"/>
+          <w:lang w:val="ru-RU" w:bidi="hi-IN"/>
+        </w:rPr>
+        <w:t xml:space="preserve"> - направление на j-й источник света, </w:t>
+      </w:r>
+      <w:r>
+        <w:rPr>
+          <w:rFonts w:ascii="Times New Roman" w:hAnsi="Times New Roman"/>
+          <w:sz w:val="28"/>
+          <w:szCs w:val="28"/>
+          <w:shd w:fill="auto" w:val="clear"/>
+          <w:lang w:val="ru-RU" w:bidi="hi-IN"/>
+        </w:rPr>
+      </w:r>
+      <m:oMath xmlns:m="http://schemas.openxmlformats.org/officeDocument/2006/math">
+        <m:r>
+          <w:rPr>
+            <w:rFonts w:ascii="Cambria Math" w:hAnsi="Cambria Math"/>
+          </w:rPr>
+          <m:t xml:space="preserve">S</m:t>
+        </m:r>
+      </m:oMath>
+      <w:r>
+        <w:rPr>
+          <w:rFonts w:ascii="Times New Roman" w:hAnsi="Times New Roman"/>
+          <w:sz w:val="28"/>
+          <w:szCs w:val="28"/>
+          <w:shd w:fill="auto" w:val="clear"/>
+          <w:lang w:val="ru-RU" w:bidi="hi-IN"/>
+        </w:rPr>
+        <w:t xml:space="preserve"> и </w:t>
+      </w:r>
+      <w:r>
+        <w:rPr>
+          <w:rFonts w:ascii="Times New Roman" w:hAnsi="Times New Roman"/>
+          <w:sz w:val="28"/>
+          <w:szCs w:val="28"/>
+          <w:shd w:fill="auto" w:val="clear"/>
+          <w:lang w:val="ru-RU" w:bidi="hi-IN"/>
+        </w:rPr>
+      </w:r>
+      <m:oMath xmlns:m="http://schemas.openxmlformats.org/officeDocument/2006/math">
+        <m:r>
+          <w:rPr>
+            <w:rFonts w:ascii="Cambria Math" w:hAnsi="Cambria Math"/>
+          </w:rPr>
+          <m:t xml:space="preserve">R</m:t>
+        </m:r>
+      </m:oMath>
+      <w:r>
+        <w:rPr>
+          <w:rFonts w:ascii="Times New Roman" w:hAnsi="Times New Roman"/>
+          <w:sz w:val="28"/>
+          <w:szCs w:val="28"/>
+          <w:shd w:fill="auto" w:val="clear"/>
+          <w:lang w:val="ru-RU" w:bidi="hi-IN"/>
+        </w:rPr>
+        <w:t xml:space="preserve"> - локальные векторы наблюдения отражения, </w:t>
+      </w:r>
+      <w:r>
+        <w:rPr>
+          <w:rFonts w:ascii="Times New Roman" w:hAnsi="Times New Roman"/>
+          <w:sz w:val="28"/>
+          <w:szCs w:val="28"/>
+          <w:shd w:fill="auto" w:val="clear"/>
+          <w:lang w:val="ru-RU" w:bidi="hi-IN"/>
+        </w:rPr>
+      </w:r>
+      <m:oMath xmlns:m="http://schemas.openxmlformats.org/officeDocument/2006/math">
+        <m:r>
+          <w:rPr>
+            <w:rFonts w:ascii="Cambria Math" w:hAnsi="Cambria Math"/>
+          </w:rPr>
+          <m:t xml:space="preserve">n</m:t>
+        </m:r>
+      </m:oMath>
+      <w:r>
+        <w:rPr>
+          <w:rFonts w:ascii="Times New Roman" w:hAnsi="Times New Roman"/>
+          <w:b w:val="false"/>
+          <w:i w:val="false"/>
+          <w:sz w:val="28"/>
+          <w:szCs w:val="28"/>
+          <w:lang w:val="ru-RU" w:bidi="hi-IN"/>
+        </w:rPr>
+        <w:t xml:space="preserve"> - </w:t>
+      </w:r>
+      <w:r>
+        <w:rPr>
+          <w:rFonts w:ascii="Times New Roman" w:hAnsi="Times New Roman"/>
+          <w:b w:val="false"/>
+          <w:i w:val="false"/>
+          <w:sz w:val="28"/>
+          <w:szCs w:val="28"/>
+        </w:rPr>
+        <w:t>степень пространственного распределения Фонга для зеркального отражения.</w:t>
+      </w:r>
+    </w:p>
+    <w:p>
+      <w:pPr>
+        <w:pStyle w:val="Normal"/>
+        <w:widowControl/>
+        <w:suppressAutoHyphens w:val="true"/>
+        <w:bidi w:val="0"/>
+        <w:spacing w:lineRule="auto" w:line="360" w:before="200" w:after="120"/>
+        <w:ind w:left="0" w:right="0" w:firstLine="737"/>
+        <w:jc w:val="both"/>
+        <w:rPr>
+          <w:highlight w:val="none"/>
+          <w:shd w:fill="auto" w:val="clear"/>
+        </w:rPr>
+      </w:pPr>
+      <w:r>
+        <w:rPr>
+          <w:sz w:val="28"/>
+          <w:szCs w:val="28"/>
+          <w:shd w:fill="auto" w:val="clear"/>
+          <w:lang w:val="ru-RU" w:bidi="hi-IN"/>
+        </w:rPr>
+        <w:t>Для вычисления интенсивности преломленного света можно применить закон Бугера-Ламберта-Бера для учета поглощения энергии при прохождении луча света через вещество:</w:t>
+      </w:r>
+    </w:p>
+    <w:p>
+      <w:pPr>
+        <w:pStyle w:val="Normal"/>
+        <w:widowControl/>
+        <w:suppressAutoHyphens w:val="true"/>
+        <w:bidi w:val="0"/>
+        <w:spacing w:lineRule="auto" w:line="360" w:before="200" w:after="120"/>
+        <w:ind w:left="0" w:right="0" w:firstLine="737"/>
+        <w:jc w:val="both"/>
+        <w:rPr>
+          <w:sz w:val="28"/>
+          <w:szCs w:val="28"/>
+          <w:lang w:val="ru-RU" w:bidi="hi-IN"/>
+        </w:rPr>
+      </w:pPr>
+      <w:r>
+        <w:rPr>
+          <w:shd w:fill="auto" w:val="clear"/>
+        </w:rPr>
+      </w:r>
+    </w:p>
+    <w:p>
+      <w:pPr>
+        <w:pStyle w:val="Normal"/>
+        <w:widowControl/>
+        <w:suppressAutoHyphens w:val="true"/>
+        <w:bidi w:val="0"/>
+        <w:spacing w:lineRule="auto" w:line="360" w:before="200" w:after="120"/>
+        <w:ind w:left="0" w:right="0" w:firstLine="737"/>
+        <w:jc w:val="right"/>
+        <w:rPr>
+          <w:highlight w:val="none"/>
+          <w:shd w:fill="auto" w:val="clear"/>
+        </w:rPr>
+      </w:pPr>
+      <w:r>
+        <w:rPr>
+          <w:sz w:val="28"/>
+          <w:szCs w:val="28"/>
+          <w:shd w:fill="auto" w:val="clear"/>
+          <w:lang w:val="ru-RU" w:bidi="hi-IN"/>
+        </w:rPr>
+      </w:r>
+      <m:oMath xmlns:m="http://schemas.openxmlformats.org/officeDocument/2006/math">
+        <m:sSub>
+          <m:e>
+            <m:r>
+              <w:rPr>
+                <w:rFonts w:ascii="Cambria Math" w:hAnsi="Cambria Math"/>
+              </w:rPr>
+              <m:t xml:space="preserve">I</m:t>
+            </m:r>
+          </m:e>
+          <m:sub>
+            <m:r>
+              <w:rPr>
+                <w:rFonts w:ascii="Cambria Math" w:hAnsi="Cambria Math"/>
+              </w:rPr>
+              <m:t xml:space="preserve">t</m:t>
+            </m:r>
+          </m:sub>
+        </m:sSub>
+        <m:r>
+          <w:rPr>
+            <w:rFonts w:ascii="Cambria Math" w:hAnsi="Cambria Math"/>
+          </w:rPr>
+          <m:t xml:space="preserve">=</m:t>
+        </m:r>
+        <m:sSub>
+          <m:e>
+            <m:r>
+              <w:rPr>
+                <w:rFonts w:ascii="Cambria Math" w:hAnsi="Cambria Math"/>
+              </w:rPr>
+              <m:t xml:space="preserve">I</m:t>
+            </m:r>
+          </m:e>
+          <m:sub>
+            <m:r>
+              <w:rPr>
+                <w:rFonts w:ascii="Cambria Math" w:hAnsi="Cambria Math"/>
+              </w:rPr>
+              <m:t xml:space="preserve">0</m:t>
+            </m:r>
+          </m:sub>
+        </m:sSub>
+        <m:sSup>
+          <m:e>
+            <m:r>
+              <w:rPr>
+                <w:rFonts w:ascii="Cambria Math" w:hAnsi="Cambria Math"/>
+              </w:rPr>
+              <m:t xml:space="preserve">e</m:t>
+            </m:r>
+          </m:e>
+          <m:sup>
+            <m:r>
+              <w:rPr>
+                <w:rFonts w:ascii="Cambria Math" w:hAnsi="Cambria Math"/>
+              </w:rPr>
+              <m:t xml:space="preserve">−</m:t>
+            </m:r>
+            <m:sSub>
+              <m:e>
+                <m:r>
+                  <w:rPr>
+                    <w:rFonts w:ascii="Cambria Math" w:hAnsi="Cambria Math"/>
+                  </w:rPr>
+                  <m:t xml:space="preserve">k</m:t>
+                </m:r>
+              </m:e>
+              <m:sub>
+                <m:r>
+                  <w:rPr>
+                    <w:rFonts w:ascii="Cambria Math" w:hAnsi="Cambria Math"/>
+                  </w:rPr>
+                  <m:t xml:space="preserve">λ</m:t>
+                </m:r>
+              </m:sub>
+            </m:sSub>
+            <m:r>
+              <w:rPr>
+                <w:rFonts w:ascii="Cambria Math" w:hAnsi="Cambria Math"/>
+              </w:rPr>
+              <m:t xml:space="preserve">l</m:t>
+            </m:r>
+          </m:sup>
+        </m:sSup>
+        <m:r>
+          <w:rPr>
+            <w:rFonts w:ascii="Cambria Math" w:hAnsi="Cambria Math"/>
+          </w:rPr>
+          <m:t xml:space="preserve">,</m:t>
+        </m:r>
+      </m:oMath>
+      <w:r>
+        <w:rPr>
+          <w:sz w:val="28"/>
+          <w:szCs w:val="28"/>
+          <w:shd w:fill="auto" w:val="clear"/>
+          <w:lang w:val="ru-RU" w:bidi="hi-IN"/>
+        </w:rPr>
+        <w:tab/>
+        <w:tab/>
+        <w:tab/>
+        <w:tab/>
+        <w:tab/>
+        <w:tab/>
+        <w:t>(10)</w:t>
+      </w:r>
+    </w:p>
+    <w:p>
+      <w:pPr>
+        <w:pStyle w:val="Normal"/>
+        <w:widowControl/>
+        <w:suppressAutoHyphens w:val="true"/>
+        <w:bidi w:val="0"/>
+        <w:spacing w:lineRule="auto" w:line="360" w:before="200" w:after="120"/>
+        <w:ind w:left="0" w:right="0" w:firstLine="737"/>
+        <w:jc w:val="both"/>
+        <w:rPr>
+          <w:sz w:val="28"/>
+          <w:szCs w:val="28"/>
+          <w:lang w:val="ru-RU" w:bidi="hi-IN"/>
+        </w:rPr>
+      </w:pPr>
+      <w:r>
+        <w:rPr>
+          <w:shd w:fill="auto" w:val="clear"/>
+        </w:rPr>
+      </w:r>
+    </w:p>
+    <w:p>
+      <w:pPr>
+        <w:pStyle w:val="Normal"/>
+        <w:widowControl/>
+        <w:suppressAutoHyphens w:val="true"/>
+        <w:bidi w:val="0"/>
+        <w:spacing w:lineRule="auto" w:line="360" w:before="200" w:after="120"/>
+        <w:ind w:left="0" w:right="0" w:firstLine="737"/>
+        <w:jc w:val="both"/>
+        <w:rPr>
+          <w:highlight w:val="none"/>
+          <w:shd w:fill="auto" w:val="clear"/>
+        </w:rPr>
+      </w:pPr>
+      <w:r>
+        <w:rPr>
+          <w:sz w:val="28"/>
+          <w:szCs w:val="28"/>
+          <w:shd w:fill="auto" w:val="clear"/>
+          <w:lang w:val="ru-RU" w:bidi="hi-IN"/>
+        </w:rPr>
+        <w:t xml:space="preserve">где </w:t>
+      </w:r>
+      <w:r>
+        <w:rPr>
+          <w:sz w:val="28"/>
+          <w:szCs w:val="28"/>
+          <w:shd w:fill="auto" w:val="clear"/>
+          <w:lang w:val="ru-RU" w:bidi="hi-IN"/>
+        </w:rPr>
+      </w:r>
+      <m:oMath xmlns:m="http://schemas.openxmlformats.org/officeDocument/2006/math">
+        <m:r>
+          <w:rPr>
+            <w:rFonts w:ascii="Cambria Math" w:hAnsi="Cambria Math"/>
+          </w:rPr>
+          <m:t xml:space="preserve">l</m:t>
+        </m:r>
+      </m:oMath>
+      <w:r>
+        <w:rPr>
+          <w:sz w:val="28"/>
+          <w:szCs w:val="28"/>
+          <w:shd w:fill="auto" w:val="clear"/>
+          <w:lang w:val="ru-RU" w:bidi="hi-IN"/>
+        </w:rPr>
+        <w:t xml:space="preserve"> - толщина слоя вещества, через который прошел свет; </w:t>
+      </w:r>
+      <w:r>
+        <w:rPr>
+          <w:sz w:val="28"/>
+          <w:szCs w:val="28"/>
+          <w:shd w:fill="auto" w:val="clear"/>
+          <w:lang w:val="ru-RU" w:bidi="hi-IN"/>
+        </w:rPr>
+      </w:r>
+      <m:oMath xmlns:m="http://schemas.openxmlformats.org/officeDocument/2006/math">
+        <m:sSub>
+          <m:e>
+            <m:r>
+              <w:rPr>
+                <w:rFonts w:ascii="Cambria Math" w:hAnsi="Cambria Math"/>
+              </w:rPr>
+              <m:t xml:space="preserve">I</m:t>
+            </m:r>
+          </m:e>
+          <m:sub>
+            <m:r>
+              <w:rPr>
+                <w:rFonts w:ascii="Cambria Math" w:hAnsi="Cambria Math"/>
+              </w:rPr>
+              <m:t xml:space="preserve">0</m:t>
+            </m:r>
+          </m:sub>
+        </m:sSub>
+      </m:oMath>
+      <w:r>
+        <w:rPr>
+          <w:sz w:val="28"/>
+          <w:szCs w:val="28"/>
+          <w:shd w:fill="auto" w:val="clear"/>
+          <w:lang w:val="ru-RU" w:bidi="hi-IN"/>
+        </w:rPr>
+        <w:t xml:space="preserve"> - интенсивность света на входе в вещество; </w:t>
+      </w:r>
+      <w:r>
+        <w:rPr>
+          <w:sz w:val="28"/>
+          <w:szCs w:val="28"/>
+          <w:shd w:fill="auto" w:val="clear"/>
+          <w:lang w:val="ru-RU" w:bidi="hi-IN"/>
+        </w:rPr>
+      </w:r>
+      <m:oMath xmlns:m="http://schemas.openxmlformats.org/officeDocument/2006/math">
+        <m:sSub>
+          <m:e>
+            <m:r>
+              <w:rPr>
+                <w:rFonts w:ascii="Cambria Math" w:hAnsi="Cambria Math"/>
+              </w:rPr>
+              <m:t xml:space="preserve">k</m:t>
+            </m:r>
+          </m:e>
+          <m:sub>
+            <m:r>
+              <w:rPr>
+                <w:rFonts w:ascii="Cambria Math" w:hAnsi="Cambria Math"/>
+              </w:rPr>
+              <m:t xml:space="preserve">λ</m:t>
+            </m:r>
+          </m:sub>
+        </m:sSub>
+      </m:oMath>
+      <w:r>
+        <w:rPr>
+          <w:sz w:val="28"/>
+          <w:szCs w:val="28"/>
+          <w:shd w:fill="auto" w:val="clear"/>
+          <w:lang w:val="ru-RU" w:bidi="hi-IN"/>
+        </w:rPr>
+        <w:t xml:space="preserve"> - показатель поглощения, который связан с безразмерным показателем поглощения </w:t>
+      </w:r>
+      <w:r>
+        <w:rPr>
+          <w:sz w:val="28"/>
+          <w:szCs w:val="28"/>
+          <w:shd w:fill="auto" w:val="clear"/>
+          <w:lang w:val="ru-RU" w:bidi="hi-IN"/>
+        </w:rPr>
+      </w:r>
+      <m:oMath xmlns:m="http://schemas.openxmlformats.org/officeDocument/2006/math">
+        <m:r>
+          <w:rPr>
+            <w:rFonts w:ascii="Cambria Math" w:hAnsi="Cambria Math"/>
+          </w:rPr>
+          <m:t xml:space="preserve">k</m:t>
+        </m:r>
+      </m:oMath>
+      <w:r>
+        <w:rPr>
+          <w:sz w:val="28"/>
+          <w:szCs w:val="28"/>
+          <w:shd w:fill="auto" w:val="clear"/>
+          <w:lang w:val="ru-RU" w:bidi="hi-IN"/>
+        </w:rPr>
+        <w:t xml:space="preserve"> соотношением</w:t>
+      </w:r>
+    </w:p>
+    <w:p>
+      <w:pPr>
+        <w:pStyle w:val="Normal"/>
+        <w:widowControl/>
+        <w:suppressAutoHyphens w:val="true"/>
+        <w:bidi w:val="0"/>
+        <w:spacing w:lineRule="auto" w:line="360" w:before="200" w:after="120"/>
+        <w:ind w:left="0" w:right="0" w:firstLine="737"/>
+        <w:jc w:val="both"/>
+        <w:rPr>
+          <w:sz w:val="28"/>
+          <w:szCs w:val="28"/>
+          <w:lang w:val="ru-RU" w:bidi="hi-IN"/>
+        </w:rPr>
+      </w:pPr>
+      <w:r>
+        <w:rPr>
+          <w:shd w:fill="auto" w:val="clear"/>
+        </w:rPr>
+      </w:r>
+    </w:p>
+    <w:p>
+      <w:pPr>
+        <w:pStyle w:val="Normal"/>
+        <w:widowControl/>
+        <w:suppressAutoHyphens w:val="true"/>
+        <w:bidi w:val="0"/>
+        <w:spacing w:lineRule="auto" w:line="360" w:before="200" w:after="120"/>
+        <w:ind w:left="0" w:right="0" w:firstLine="737"/>
+        <w:jc w:val="right"/>
+        <w:rPr>
+          <w:highlight w:val="none"/>
+          <w:shd w:fill="auto" w:val="clear"/>
+        </w:rPr>
+      </w:pPr>
+      <w:r>
+        <w:rPr>
+          <w:sz w:val="28"/>
+          <w:szCs w:val="28"/>
+          <w:shd w:fill="auto" w:val="clear"/>
+          <w:lang w:val="ru-RU" w:bidi="hi-IN"/>
+        </w:rPr>
+      </w:r>
+      <m:oMath xmlns:m="http://schemas.openxmlformats.org/officeDocument/2006/math">
+        <m:sSub>
+          <m:e>
+            <m:r>
+              <w:rPr>
+                <w:rFonts w:ascii="Cambria Math" w:hAnsi="Cambria Math"/>
+              </w:rPr>
+              <m:t xml:space="preserve">k</m:t>
+            </m:r>
+          </m:e>
+          <m:sub>
+            <m:r>
+              <w:rPr>
+                <w:rFonts w:ascii="Cambria Math" w:hAnsi="Cambria Math"/>
+              </w:rPr>
+              <m:t xml:space="preserve">λ</m:t>
+            </m:r>
+          </m:sub>
+        </m:sSub>
+        <m:r>
+          <w:rPr>
+            <w:rFonts w:ascii="Cambria Math" w:hAnsi="Cambria Math"/>
+          </w:rPr>
+          <m:t xml:space="preserve">=</m:t>
+        </m:r>
+        <m:f>
+          <m:num>
+            <m:r>
+              <w:rPr>
+                <w:rFonts w:ascii="Cambria Math" w:hAnsi="Cambria Math"/>
+              </w:rPr>
+              <m:t xml:space="preserve">4</m:t>
+            </m:r>
+            <m:r>
+              <w:rPr>
+                <w:rFonts w:ascii="Cambria Math" w:hAnsi="Cambria Math"/>
+              </w:rPr>
+              <m:t xml:space="preserve">π</m:t>
+            </m:r>
+            <m:r>
+              <w:rPr>
+                <w:rFonts w:ascii="Cambria Math" w:hAnsi="Cambria Math"/>
+              </w:rPr>
+              <m:t xml:space="preserve">k</m:t>
+            </m:r>
+          </m:num>
+          <m:den>
+            <m:r>
+              <w:rPr>
+                <w:rFonts w:ascii="Cambria Math" w:hAnsi="Cambria Math"/>
+              </w:rPr>
+              <m:t xml:space="preserve">λ</m:t>
+            </m:r>
+          </m:den>
+        </m:f>
+        <m:r>
+          <w:rPr>
+            <w:rFonts w:ascii="Cambria Math" w:hAnsi="Cambria Math"/>
+          </w:rPr>
+          <m:t xml:space="preserve">,</m:t>
+        </m:r>
+      </m:oMath>
+      <w:r>
+        <w:rPr>
+          <w:sz w:val="28"/>
+          <w:szCs w:val="28"/>
+          <w:shd w:fill="auto" w:val="clear"/>
+          <w:lang w:val="ru-RU" w:bidi="hi-IN"/>
+        </w:rPr>
+        <w:tab/>
+        <w:tab/>
+        <w:tab/>
+        <w:tab/>
+        <w:tab/>
+        <w:tab/>
+        <w:t>(11)</w:t>
+      </w:r>
+    </w:p>
+    <w:p>
+      <w:pPr>
+        <w:pStyle w:val="Normal"/>
+        <w:widowControl/>
+        <w:suppressAutoHyphens w:val="true"/>
+        <w:bidi w:val="0"/>
+        <w:spacing w:lineRule="auto" w:line="360" w:before="200" w:after="120"/>
+        <w:ind w:left="0" w:right="0" w:firstLine="737"/>
+        <w:jc w:val="both"/>
+        <w:rPr>
+          <w:sz w:val="28"/>
+          <w:szCs w:val="28"/>
+          <w:lang w:val="ru-RU" w:bidi="hi-IN"/>
+        </w:rPr>
+      </w:pPr>
+      <w:r>
+        <w:rPr>
+          <w:shd w:fill="auto" w:val="clear"/>
+        </w:rPr>
+      </w:r>
+    </w:p>
+    <w:p>
+      <w:pPr>
+        <w:pStyle w:val="Normal"/>
+        <w:widowControl/>
+        <w:suppressAutoHyphens w:val="true"/>
+        <w:bidi w:val="0"/>
+        <w:spacing w:lineRule="auto" w:line="360" w:before="200" w:after="120"/>
+        <w:ind w:left="0" w:right="0" w:firstLine="737"/>
+        <w:jc w:val="both"/>
+        <w:rPr>
+          <w:highlight w:val="none"/>
+          <w:shd w:fill="auto" w:val="clear"/>
+        </w:rPr>
+      </w:pPr>
+      <w:r>
+        <w:rPr>
+          <w:sz w:val="28"/>
+          <w:szCs w:val="28"/>
+          <w:shd w:fill="auto" w:val="clear"/>
+          <w:lang w:val="ru-RU" w:bidi="hi-IN"/>
+        </w:rPr>
+        <w:t xml:space="preserve">где </w:t>
+      </w:r>
+      <w:r>
+        <w:rPr>
+          <w:sz w:val="28"/>
+          <w:szCs w:val="28"/>
+          <w:shd w:fill="auto" w:val="clear"/>
+          <w:lang w:val="ru-RU" w:bidi="hi-IN"/>
+        </w:rPr>
+      </w:r>
+      <m:oMath xmlns:m="http://schemas.openxmlformats.org/officeDocument/2006/math">
+        <m:r>
+          <w:rPr>
+            <w:rFonts w:ascii="Cambria Math" w:hAnsi="Cambria Math"/>
+          </w:rPr>
+          <m:t xml:space="preserve">λ</m:t>
+        </m:r>
+      </m:oMath>
+      <w:r>
+        <w:rPr>
+          <w:sz w:val="28"/>
+          <w:szCs w:val="28"/>
+          <w:shd w:fill="auto" w:val="clear"/>
+          <w:lang w:val="ru-RU" w:bidi="hi-IN"/>
+        </w:rPr>
+        <w:t xml:space="preserve"> - длина волны.</w:t>
+      </w:r>
+    </w:p>
+    <w:p>
+      <w:pPr>
+        <w:pStyle w:val="TextBody"/>
+        <w:widowControl/>
+        <w:suppressAutoHyphens w:val="true"/>
+        <w:bidi w:val="0"/>
+        <w:spacing w:lineRule="auto" w:line="360" w:before="200" w:after="120"/>
+        <w:ind w:left="0" w:right="0" w:firstLine="737"/>
+        <w:jc w:val="both"/>
+        <w:rPr>
+          <w:highlight w:val="none"/>
+          <w:shd w:fill="auto" w:val="clear"/>
+        </w:rPr>
+      </w:pPr>
+      <w:r>
+        <w:rPr>
+          <w:sz w:val="28"/>
+          <w:szCs w:val="28"/>
+          <w:shd w:fill="auto" w:val="clear"/>
+          <w:lang w:val="ru-RU" w:bidi="hi-IN"/>
+        </w:rPr>
+        <w:t>Для данной работы была выбрана модель освещения Уиттеда, так как она позволяет учесть такие оптические явления, как отражение и преломление света, что позволит нам получать более реалистичное изображения, чем модели Ламберта и Фонга.</w:t>
+      </w:r>
+    </w:p>
+    <w:p>
+      <w:pPr>
+        <w:pStyle w:val="TextBody"/>
+        <w:widowControl/>
+        <w:suppressAutoHyphens w:val="true"/>
+        <w:bidi w:val="0"/>
+        <w:spacing w:lineRule="auto" w:line="360" w:before="200" w:after="120"/>
+        <w:ind w:left="0" w:right="0" w:firstLine="737"/>
+        <w:jc w:val="both"/>
+        <w:rPr>
+          <w:lang w:val="ru-RU" w:bidi="hi-IN"/>
+        </w:rPr>
+      </w:pPr>
+      <w:r>
+        <w:rPr>
+          <w:sz w:val="28"/>
+          <w:szCs w:val="28"/>
+          <w:shd w:fill="FF0000" w:val="clear"/>
+          <w:lang w:val="ru-RU" w:bidi="hi-IN"/>
+        </w:rPr>
+        <w:t>&lt;вывод&gt;</w:t>
+      </w:r>
+    </w:p>
+    <w:p>
+      <w:pPr>
+        <w:pStyle w:val="Heading1"/>
         <w:widowControl/>
         <w:suppressAutoHyphens w:val="true"/>
         <w:bidi w:val="0"/>
@@ -7440,6 +10133,13 @@
     <w:pPr/>
     <w:rPr/>
   </w:style>
+  <w:style w:type="paragraph" w:styleId="FrameContents">
+    <w:name w:val="Frame Contents"/>
+    <w:basedOn w:val="Normal"/>
+    <w:qFormat/>
+    <w:pPr/>
+    <w:rPr/>
+  </w:style>
   <w:style w:type="numbering" w:styleId="WW8Num2">
     <w:name w:val="WW8Num2"/>
     <w:qFormat/>

</xml_diff>

<commit_message>
Added info about vertex grabbing in CP report
</commit_message>
<xml_diff>
--- a/docs/reports/practice/report.docx
+++ b/docs/reports/practice/report.docx
@@ -2742,7 +2742,43 @@
           <w:shd w:fill="auto" w:val="clear"/>
           <w:lang w:val="ru-RU" w:bidi="hi-IN"/>
         </w:rPr>
-        <w:t>В нашей программе слайм представляет собой упругое тело. Это означает, при деформации тела возникают силы, которые стремятся вернуть тело в прежнюю форму. При отсутствии деформирующих сил наше тело будет иметь форму шара.</w:t>
+        <w:t xml:space="preserve">В нашей программе слайм представляет собой </w:t>
+      </w:r>
+      <w:r>
+        <w:rPr>
+          <w:sz w:val="28"/>
+          <w:szCs w:val="28"/>
+          <w:shd w:fill="auto" w:val="clear"/>
+          <w:lang w:val="ru-RU" w:bidi="hi-IN"/>
+        </w:rPr>
+        <w:t>вязко</w:t>
+      </w:r>
+      <w:r>
+        <w:rPr>
+          <w:sz w:val="28"/>
+          <w:szCs w:val="28"/>
+          <w:shd w:fill="auto" w:val="clear"/>
+          <w:lang w:val="ru-RU" w:bidi="hi-IN"/>
+        </w:rPr>
+        <w:t xml:space="preserve">упругое тело. При отсутствии </w:t>
+      </w:r>
+      <w:r>
+        <w:rPr>
+          <w:sz w:val="28"/>
+          <w:szCs w:val="28"/>
+          <w:shd w:fill="auto" w:val="clear"/>
+          <w:lang w:val="ru-RU" w:bidi="hi-IN"/>
+        </w:rPr>
+        <w:t>внешних</w:t>
+      </w:r>
+      <w:r>
+        <w:rPr>
+          <w:sz w:val="28"/>
+          <w:szCs w:val="28"/>
+          <w:shd w:fill="auto" w:val="clear"/>
+          <w:lang w:val="ru-RU" w:bidi="hi-IN"/>
+        </w:rPr>
+        <w:t xml:space="preserve"> сил наше тело будет иметь форму шара.</w:t>
       </w:r>
     </w:p>
     <w:p>
@@ -3213,7 +3249,27 @@
           <w:szCs w:val="28"/>
           <w:lang w:val="ru-RU" w:bidi="hi-IN"/>
         </w:rPr>
-        <w:t xml:space="preserve">Для описания динамики движения упругого тела была выбрана модель масс с пружинами, так как она </w:t>
+        <w:t xml:space="preserve">Для описания динамики движения </w:t>
+      </w:r>
+      <w:r>
+        <w:rPr>
+          <w:i w:val="false"/>
+          <w:iCs w:val="false"/>
+          <w:sz w:val="28"/>
+          <w:szCs w:val="28"/>
+          <w:lang w:val="ru-RU" w:bidi="hi-IN"/>
+        </w:rPr>
+        <w:t>слайма</w:t>
+      </w:r>
+      <w:r>
+        <w:rPr>
+          <w:i w:val="false"/>
+          <w:iCs w:val="false"/>
+          <w:sz w:val="28"/>
+          <w:szCs w:val="28"/>
+          <w:lang w:val="ru-RU" w:bidi="hi-IN"/>
+        </w:rPr>
+        <w:t xml:space="preserve"> была выбрана модель масс с пружинами, так как она </w:t>
       </w:r>
       <w:r>
         <w:rPr>
@@ -4558,10 +4614,9 @@
         <w:rPr>
           <w:sz w:val="28"/>
           <w:szCs w:val="28"/>
-          <w:shd w:fill="FF0000" w:val="clear"/>
-          <w:lang w:val="ru-RU" w:bidi="hi-IN"/>
-        </w:rPr>
-        <w:t>&lt;введение&gt;</w:t>
+          <w:lang w:val="ru-RU" w:bidi="hi-IN"/>
+        </w:rPr>
+        <w:t>1) Алгоритм Робертса</w:t>
       </w:r>
     </w:p>
     <w:p>
@@ -4582,9 +4637,90 @@
         <w:rPr>
           <w:sz w:val="28"/>
           <w:szCs w:val="28"/>
-          <w:lang w:val="ru-RU" w:bidi="hi-IN"/>
-        </w:rPr>
-        <w:t>1) Алгоритм Робертса</w:t>
+          <w:shd w:fill="auto" w:val="clear"/>
+          <w:lang w:val="ru-RU" w:bidi="hi-IN"/>
+        </w:rPr>
+        <w:t xml:space="preserve">Алгоритм Робертса работает в объектном пространстве, осуществляя удаление невидимых линий выпуклых тел. Выполнение данного алгоритма можно разделить на 4 этапа: </w:t>
+      </w:r>
+      <w:r>
+        <w:rPr>
+          <w:sz w:val="28"/>
+          <w:szCs w:val="28"/>
+          <w:shd w:fill="auto" w:val="clear"/>
+          <w:lang w:val="ru-RU" w:bidi="hi-IN"/>
+        </w:rPr>
+        <w:t>п</w:t>
+      </w:r>
+      <w:r>
+        <w:rPr>
+          <w:sz w:val="28"/>
+          <w:szCs w:val="28"/>
+          <w:shd w:fill="auto" w:val="clear"/>
+          <w:lang w:val="ru-RU" w:bidi="hi-IN"/>
+        </w:rPr>
+        <w:t xml:space="preserve">одготовка исходных данных; </w:t>
+      </w:r>
+      <w:r>
+        <w:rPr>
+          <w:sz w:val="28"/>
+          <w:szCs w:val="28"/>
+          <w:shd w:fill="auto" w:val="clear"/>
+          <w:lang w:val="ru-RU" w:bidi="hi-IN"/>
+        </w:rPr>
+        <w:t>у</w:t>
+      </w:r>
+      <w:r>
+        <w:rPr>
+          <w:sz w:val="28"/>
+          <w:szCs w:val="28"/>
+          <w:shd w:fill="auto" w:val="clear"/>
+          <w:lang w:val="ru-RU" w:bidi="hi-IN"/>
+        </w:rPr>
+        <w:t xml:space="preserve">даление ребер, экранируемых самим телом; </w:t>
+      </w:r>
+      <w:r>
+        <w:rPr>
+          <w:sz w:val="28"/>
+          <w:szCs w:val="28"/>
+          <w:shd w:fill="auto" w:val="clear"/>
+          <w:lang w:val="ru-RU" w:bidi="hi-IN"/>
+        </w:rPr>
+        <w:t>у</w:t>
+      </w:r>
+      <w:r>
+        <w:rPr>
+          <w:sz w:val="28"/>
+          <w:szCs w:val="28"/>
+          <w:shd w:fill="auto" w:val="clear"/>
+          <w:lang w:val="ru-RU" w:bidi="hi-IN"/>
+        </w:rPr>
+        <w:t xml:space="preserve">даление ребер, экранируемых другими телами; </w:t>
+      </w:r>
+      <w:r>
+        <w:rPr>
+          <w:sz w:val="28"/>
+          <w:szCs w:val="28"/>
+          <w:shd w:fill="auto" w:val="clear"/>
+          <w:lang w:val="ru-RU" w:bidi="hi-IN"/>
+        </w:rPr>
+        <w:t>у</w:t>
+      </w:r>
+      <w:r>
+        <w:rPr>
+          <w:sz w:val="28"/>
+          <w:szCs w:val="28"/>
+          <w:lang w:val="ru-RU" w:bidi="hi-IN"/>
+        </w:rPr>
+        <w:t>даление линий пересечения тел, экранируемых самими телами и другими телами, связанными отношением протыкания</w:t>
+      </w:r>
+      <w:r>
+        <w:rPr>
+          <w:sz w:val="28"/>
+          <w:szCs w:val="28"/>
+          <w:shd w:fill="auto" w:val="clear"/>
+          <w:lang w:val="ru-RU" w:bidi="hi-IN"/>
+        </w:rPr>
+        <w:t>.</w:t>
       </w:r>
     </w:p>
     <w:p>
@@ -4608,183 +4744,8 @@
           <w:shd w:fill="auto" w:val="clear"/>
           <w:lang w:val="ru-RU" w:bidi="hi-IN"/>
         </w:rPr>
-        <w:t>Алгоритм Робертса работает в объектном пространстве, осуществляя удаление невидимых линий выпуклых тел. Выполнение данного алгоритма можно разделить на 4 этапа:</w:t>
-      </w:r>
-    </w:p>
-    <w:p>
-      <w:pPr>
-        <w:pStyle w:val="TextBody"/>
-        <w:widowControl/>
-        <w:suppressAutoHyphens w:val="true"/>
-        <w:bidi w:val="0"/>
-        <w:spacing w:lineRule="auto" w:line="360" w:before="200" w:after="120"/>
-        <w:ind w:left="0" w:right="0" w:firstLine="737"/>
-        <w:jc w:val="both"/>
-        <w:rPr>
-          <w:sz w:val="28"/>
-          <w:szCs w:val="28"/>
-        </w:rPr>
-      </w:pPr>
-      <w:r>
-        <w:rPr>
-          <w:sz w:val="28"/>
-          <w:szCs w:val="28"/>
-          <w:shd w:fill="auto" w:val="clear"/>
-          <w:lang w:val="ru-RU" w:bidi="hi-IN"/>
-        </w:rPr>
-        <w:t>1. Подготовка исходных данных;</w:t>
-      </w:r>
-    </w:p>
-    <w:p>
-      <w:pPr>
-        <w:pStyle w:val="TextBody"/>
-        <w:widowControl/>
-        <w:suppressAutoHyphens w:val="true"/>
-        <w:bidi w:val="0"/>
-        <w:spacing w:lineRule="auto" w:line="360" w:before="200" w:after="120"/>
-        <w:ind w:left="0" w:right="0" w:firstLine="737"/>
-        <w:jc w:val="both"/>
-        <w:rPr>
-          <w:sz w:val="28"/>
-          <w:szCs w:val="28"/>
-        </w:rPr>
-      </w:pPr>
-      <w:r>
-        <w:rPr>
-          <w:sz w:val="28"/>
-          <w:szCs w:val="28"/>
-          <w:shd w:fill="auto" w:val="clear"/>
-          <w:lang w:val="ru-RU" w:bidi="hi-IN"/>
-        </w:rPr>
-        <w:t>2. Удаление ребер, экранируемых самим телом;</w:t>
-      </w:r>
-    </w:p>
-    <w:p>
-      <w:pPr>
-        <w:pStyle w:val="TextBody"/>
-        <w:widowControl/>
-        <w:suppressAutoHyphens w:val="true"/>
-        <w:bidi w:val="0"/>
-        <w:spacing w:lineRule="auto" w:line="360" w:before="200" w:after="120"/>
-        <w:ind w:left="0" w:right="0" w:firstLine="737"/>
-        <w:jc w:val="both"/>
-        <w:rPr>
-          <w:sz w:val="28"/>
-          <w:szCs w:val="28"/>
-        </w:rPr>
-      </w:pPr>
-      <w:r>
-        <w:rPr>
-          <w:sz w:val="28"/>
-          <w:szCs w:val="28"/>
-          <w:shd w:fill="auto" w:val="clear"/>
-          <w:lang w:val="ru-RU" w:bidi="hi-IN"/>
-        </w:rPr>
-        <w:t>3. Удаление ребер, экранируемых другими телами;</w:t>
-      </w:r>
-    </w:p>
-    <w:p>
-      <w:pPr>
-        <w:pStyle w:val="TextBody"/>
-        <w:widowControl/>
-        <w:suppressAutoHyphens w:val="true"/>
-        <w:bidi w:val="0"/>
-        <w:spacing w:lineRule="auto" w:line="360" w:before="200" w:after="120"/>
-        <w:ind w:left="0" w:right="0" w:firstLine="737"/>
-        <w:jc w:val="both"/>
-        <w:rPr>
-          <w:sz w:val="28"/>
-          <w:szCs w:val="28"/>
-        </w:rPr>
-      </w:pPr>
-      <w:r>
-        <w:rPr>
-          <w:sz w:val="28"/>
-          <w:szCs w:val="28"/>
-          <w:shd w:fill="auto" w:val="clear"/>
-          <w:lang w:val="ru-RU" w:bidi="hi-IN"/>
-        </w:rPr>
-        <w:t xml:space="preserve">4. </w:t>
-      </w:r>
-      <w:r>
-        <w:rPr>
-          <w:sz w:val="28"/>
-          <w:szCs w:val="28"/>
-          <w:lang w:val="ru-RU" w:bidi="hi-IN"/>
-        </w:rPr>
-        <w:t>Удаление линий пересечения тел, экранируемых самими телами и другими телами, связанными отношением протыкания</w:t>
-      </w:r>
-      <w:r>
-        <w:rPr>
-          <w:sz w:val="28"/>
-          <w:szCs w:val="28"/>
-          <w:shd w:fill="auto" w:val="clear"/>
-          <w:lang w:val="ru-RU" w:bidi="hi-IN"/>
-        </w:rPr>
-        <w:t>.</w:t>
-      </w:r>
-    </w:p>
-    <w:p>
-      <w:pPr>
-        <w:pStyle w:val="TextBody"/>
-        <w:widowControl/>
-        <w:suppressAutoHyphens w:val="true"/>
-        <w:bidi w:val="0"/>
-        <w:spacing w:lineRule="auto" w:line="360" w:before="200" w:after="120"/>
-        <w:ind w:left="0" w:right="0" w:firstLine="737"/>
-        <w:jc w:val="both"/>
-        <w:rPr>
-          <w:sz w:val="28"/>
-          <w:szCs w:val="28"/>
-        </w:rPr>
-      </w:pPr>
-      <w:r>
-        <w:rPr>
-          <w:sz w:val="28"/>
-          <w:szCs w:val="28"/>
-          <w:shd w:fill="auto" w:val="clear"/>
-          <w:lang w:val="ru-RU" w:bidi="hi-IN"/>
-        </w:rPr>
         <w:t xml:space="preserve">На первом этапе для каждого тела формируется матрица, каждый столбец которой содержит коэффициенты уравнения плоскости </w:t>
       </w:r>
-    </w:p>
-    <w:p>
-      <w:pPr>
-        <w:pStyle w:val="TextBody"/>
-        <w:widowControl/>
-        <w:suppressAutoHyphens w:val="true"/>
-        <w:bidi w:val="0"/>
-        <w:spacing w:lineRule="auto" w:line="360" w:before="200" w:after="120"/>
-        <w:ind w:left="0" w:right="0" w:hanging="0"/>
-        <w:jc w:val="both"/>
-        <w:rPr>
-          <w:sz w:val="28"/>
-          <w:szCs w:val="28"/>
-          <w:lang w:val="ru-RU" w:bidi="hi-IN"/>
-        </w:rPr>
-      </w:pPr>
-      <w:r>
-        <w:rPr>
-          <w:sz w:val="28"/>
-          <w:szCs w:val="28"/>
-          <w:lang w:val="ru-RU" w:bidi="hi-IN"/>
-        </w:rPr>
-      </w:r>
-    </w:p>
-    <w:p>
-      <w:pPr>
-        <w:pStyle w:val="TextBody"/>
-        <w:widowControl/>
-        <w:suppressAutoHyphens w:val="true"/>
-        <w:bidi w:val="0"/>
-        <w:spacing w:lineRule="auto" w:line="360" w:before="200" w:after="120"/>
-        <w:ind w:left="0" w:right="0" w:firstLine="737"/>
-        <w:jc w:val="right"/>
-        <w:rPr>
-          <w:sz w:val="28"/>
-          <w:szCs w:val="28"/>
-        </w:rPr>
-      </w:pPr>
       <w:r>
         <w:rPr/>
       </w:r>
@@ -4851,58 +4812,9 @@
         </m:r>
       </m:oMath>
       <w:r>
-        <w:rPr>
-          <w:sz w:val="28"/>
-          <w:szCs w:val="28"/>
-          <w:shd w:fill="auto" w:val="clear"/>
-          <w:lang w:val="ru-RU" w:bidi="hi-IN"/>
-        </w:rPr>
-        <w:tab/>
-        <w:tab/>
-        <w:tab/>
-        <w:tab/>
-        <w:tab/>
-        <w:tab/>
-        <w:t xml:space="preserve">(4) </w:t>
-      </w:r>
-    </w:p>
-    <w:p>
-      <w:pPr>
-        <w:pStyle w:val="TextBody"/>
-        <w:widowControl/>
-        <w:suppressAutoHyphens w:val="true"/>
-        <w:bidi w:val="0"/>
-        <w:spacing w:lineRule="auto" w:line="360" w:before="200" w:after="120"/>
-        <w:ind w:left="0" w:right="0" w:firstLine="737"/>
-        <w:jc w:val="both"/>
-        <w:rPr>
-          <w:sz w:val="28"/>
-          <w:szCs w:val="28"/>
-          <w:lang w:val="ru-RU" w:bidi="hi-IN"/>
-        </w:rPr>
-      </w:pPr>
-      <w:r>
-        <w:rPr>
-          <w:sz w:val="28"/>
-          <w:szCs w:val="28"/>
-          <w:lang w:val="ru-RU" w:bidi="hi-IN"/>
-        </w:rPr>
-      </w:r>
-    </w:p>
-    <w:p>
-      <w:pPr>
-        <w:pStyle w:val="TextBody"/>
-        <w:widowControl/>
-        <w:suppressAutoHyphens w:val="true"/>
-        <w:bidi w:val="0"/>
-        <w:spacing w:lineRule="auto" w:line="360" w:before="200" w:after="120"/>
-        <w:ind w:left="0" w:right="0" w:firstLine="737"/>
-        <w:jc w:val="both"/>
-        <w:rPr>
-          <w:sz w:val="28"/>
-          <w:szCs w:val="28"/>
-        </w:rPr>
-      </w:pPr>
+        <w:rPr/>
+        <w:t xml:space="preserve"> </w:t>
+      </w:r>
       <w:r>
         <w:rPr>
           <w:sz w:val="28"/>
@@ -5382,49 +5294,8 @@
           <w:shd w:fill="auto" w:val="clear"/>
           <w:lang w:val="ru-RU" w:bidi="hi-IN"/>
         </w:rPr>
-        <w:t>На втором этапе указывается расположение наблюдателя и направление его взгляда. Как правило, наблюдатель располагается в бесконечности на положительной полуоси z и смотрит в сторону начала координат. В однородных координатах вектор такого направления равен</w:t>
-      </w:r>
-    </w:p>
-    <w:p>
-      <w:pPr>
-        <w:pStyle w:val="TextBody"/>
-        <w:widowControl/>
-        <w:suppressAutoHyphens w:val="true"/>
-        <w:bidi w:val="0"/>
-        <w:spacing w:lineRule="auto" w:line="360" w:before="200" w:after="120"/>
-        <w:ind w:left="0" w:right="0" w:firstLine="737"/>
-        <w:jc w:val="both"/>
-        <w:rPr>
-          <w:sz w:val="28"/>
-          <w:szCs w:val="28"/>
-          <w:highlight w:val="none"/>
-          <w:shd w:fill="auto" w:val="clear"/>
-          <w:lang w:val="ru-RU" w:bidi="hi-IN"/>
-        </w:rPr>
-      </w:pPr>
-      <w:r>
-        <w:rPr>
-          <w:sz w:val="28"/>
-          <w:szCs w:val="28"/>
-          <w:shd w:fill="auto" w:val="clear"/>
-          <w:lang w:val="ru-RU" w:bidi="hi-IN"/>
-        </w:rPr>
-      </w:r>
-    </w:p>
-    <w:p>
-      <w:pPr>
-        <w:pStyle w:val="TextBody"/>
-        <w:widowControl/>
-        <w:suppressAutoHyphens w:val="true"/>
-        <w:bidi w:val="0"/>
-        <w:spacing w:lineRule="auto" w:line="360" w:before="200" w:after="120"/>
-        <w:ind w:left="0" w:right="0" w:firstLine="737"/>
-        <w:jc w:val="right"/>
-        <w:rPr>
-          <w:sz w:val="28"/>
-          <w:szCs w:val="28"/>
-        </w:rPr>
-      </w:pPr>
+        <w:t xml:space="preserve">На втором этапе указывается расположение наблюдателя и направление его взгляда. Как правило, наблюдатель располагается в бесконечности на положительной полуоси z и смотрит в сторону начала координат. В однородных координатах вектор такого направления равен </w:t>
+      </w:r>
       <w:r>
         <w:rPr/>
       </w:r>
@@ -5504,47 +5375,6 @@
           <m:t xml:space="preserve">.</m:t>
         </m:r>
       </m:oMath>
-      <w:r>
-        <w:rPr>
-          <w:sz w:val="28"/>
-          <w:szCs w:val="28"/>
-          <w:shd w:fill="auto" w:val="clear"/>
-          <w:lang w:val="ru-RU" w:bidi="hi-IN"/>
-        </w:rPr>
-        <w:tab/>
-        <w:tab/>
-        <w:tab/>
-        <w:tab/>
-        <w:tab/>
-        <w:tab/>
-        <w:t>(6)</w:t>
-      </w:r>
-    </w:p>
-    <w:p>
-      <w:pPr>
-        <w:pStyle w:val="TextBody"/>
-        <w:widowControl/>
-        <w:suppressAutoHyphens w:val="true"/>
-        <w:bidi w:val="0"/>
-        <w:spacing w:lineRule="auto" w:line="360" w:before="200" w:after="120"/>
-        <w:ind w:left="0" w:right="0" w:firstLine="737"/>
-        <w:jc w:val="both"/>
-        <w:rPr>
-          <w:sz w:val="28"/>
-          <w:szCs w:val="28"/>
-          <w:highlight w:val="none"/>
-          <w:shd w:fill="auto" w:val="clear"/>
-          <w:lang w:val="ru-RU" w:bidi="hi-IN"/>
-        </w:rPr>
-      </w:pPr>
-      <w:r>
-        <w:rPr>
-          <w:sz w:val="28"/>
-          <w:szCs w:val="28"/>
-          <w:shd w:fill="auto" w:val="clear"/>
-          <w:lang w:val="ru-RU" w:bidi="hi-IN"/>
-        </w:rPr>
-      </w:r>
     </w:p>
     <w:p>
       <w:pPr>
@@ -6025,27 +5855,6 @@
           <w:lang w:val="ru-RU" w:bidi="hi-IN"/>
         </w:rPr>
         <w:t>1) Модель Ламберта</w:t>
-      </w:r>
-    </w:p>
-    <w:p>
-      <w:pPr>
-        <w:pStyle w:val="TextBody"/>
-        <w:widowControl/>
-        <w:suppressAutoHyphens w:val="true"/>
-        <w:bidi w:val="0"/>
-        <w:spacing w:lineRule="auto" w:line="360" w:before="200" w:after="120"/>
-        <w:ind w:left="0" w:right="0" w:firstLine="737"/>
-        <w:jc w:val="both"/>
-        <w:rPr>
-          <w:sz w:val="28"/>
-          <w:szCs w:val="28"/>
-        </w:rPr>
-      </w:pPr>
-      <w:r>
-        <w:rPr>
-          <w:sz w:val="28"/>
-          <w:szCs w:val="28"/>
-        </w:rPr>
       </w:r>
     </w:p>
     <w:p>
@@ -6512,27 +6321,6 @@
           <w:sz w:val="28"/>
           <w:szCs w:val="28"/>
         </w:rPr>
-      </w:r>
-    </w:p>
-    <w:p>
-      <w:pPr>
-        <w:pStyle w:val="TextBody"/>
-        <w:widowControl/>
-        <w:suppressAutoHyphens w:val="true"/>
-        <w:bidi w:val="0"/>
-        <w:spacing w:lineRule="auto" w:line="360" w:before="200" w:after="120"/>
-        <w:ind w:left="0" w:right="0" w:firstLine="737"/>
-        <w:jc w:val="both"/>
-        <w:rPr>
-          <w:sz w:val="28"/>
-          <w:szCs w:val="28"/>
-        </w:rPr>
-      </w:pPr>
-      <w:r>
-        <w:rPr>
-          <w:sz w:val="28"/>
-          <w:szCs w:val="28"/>
-        </w:rPr>
         <w:t>Модель Ламберта моделирует диффузное освещение, то есть свет точеного источника диффузно отражается от идеальной поверхности по закону косинусов Ламберта: интенсивность отраженного света пропорциональна косинусу угла между направлением света L и нормалью к поверхности N (рисунок 1), то есть</w:t>
       </w:r>
     </w:p>
@@ -7359,7 +7147,16 @@
           <w:shd w:fill="auto" w:val="clear"/>
           <w:lang w:val="ru-RU" w:bidi="hi-IN"/>
         </w:rPr>
-        <w:t>Зеркальная составляющая описывается следующим образом:</w:t>
+        <w:t xml:space="preserve">Зеркальная составляющая описывается </w:t>
+      </w:r>
+      <w:r>
+        <w:rPr>
+          <w:sz w:val="28"/>
+          <w:szCs w:val="28"/>
+          <w:shd w:fill="auto" w:val="clear"/>
+          <w:lang w:val="ru-RU" w:bidi="hi-IN"/>
+        </w:rPr>
+        <w:t>выражением</w:t>
       </w:r>
     </w:p>
     <w:p>
@@ -7518,6 +7315,7 @@
         <w:tab/>
         <w:tab/>
         <w:tab/>
+        <w:tab/>
         <w:t>(8)</w:t>
       </w:r>
     </w:p>
@@ -7759,27 +7557,6 @@
           <w:lang w:val="ru-RU" w:bidi="hi-IN"/>
         </w:rPr>
         <w:t>3) Глобальная модель освещения Уиттеда с трассировкой лучей</w:t>
-      </w:r>
-    </w:p>
-    <w:p>
-      <w:pPr>
-        <w:pStyle w:val="TextBody"/>
-        <w:widowControl/>
-        <w:suppressAutoHyphens w:val="true"/>
-        <w:bidi w:val="0"/>
-        <w:spacing w:lineRule="auto" w:line="360" w:before="200" w:after="120"/>
-        <w:ind w:left="0" w:right="0" w:firstLine="737"/>
-        <w:jc w:val="both"/>
-        <w:rPr>
-          <w:sz w:val="28"/>
-          <w:szCs w:val="28"/>
-        </w:rPr>
-      </w:pPr>
-      <w:r>
-        <w:rPr>
-          <w:sz w:val="28"/>
-          <w:szCs w:val="28"/>
-        </w:rPr>
       </w:r>
     </w:p>
     <w:p>
@@ -8174,27 +7951,7 @@
         <w:rPr>
           <w:sz w:val="28"/>
           <w:szCs w:val="28"/>
-        </w:rPr>
-      </w:r>
-    </w:p>
-    <w:p>
-      <w:pPr>
-        <w:pStyle w:val="TextBody"/>
-        <w:widowControl/>
-        <w:suppressAutoHyphens w:val="true"/>
-        <w:bidi w:val="0"/>
-        <w:spacing w:lineRule="auto" w:line="360" w:before="200" w:after="120"/>
-        <w:ind w:left="0" w:right="0" w:firstLine="737"/>
-        <w:jc w:val="both"/>
-        <w:rPr>
-          <w:sz w:val="28"/>
-          <w:szCs w:val="28"/>
-        </w:rPr>
-      </w:pPr>
-      <w:r>
-        <w:rPr>
-          <w:sz w:val="28"/>
-          <w:szCs w:val="28"/>
+          <w:shd w:fill="auto" w:val="clear"/>
         </w:rPr>
       </w:r>
     </w:p>
@@ -8215,35 +7972,7 @@
         </w:rPr>
       </w:pPr>
       <w:r>
-        <w:rPr>
-          <w:sz w:val="28"/>
-          <w:szCs w:val="28"/>
-          <w:shd w:fill="auto" w:val="clear"/>
-        </w:rPr>
-      </w:r>
-    </w:p>
-    <w:p>
-      <w:pPr>
-        <w:pStyle w:val="TextBody"/>
-        <w:widowControl/>
-        <w:suppressAutoHyphens w:val="true"/>
-        <w:bidi w:val="0"/>
-        <w:spacing w:lineRule="auto" w:line="360" w:before="200" w:after="120"/>
-        <w:ind w:left="0" w:right="0" w:firstLine="737"/>
-        <w:jc w:val="both"/>
-        <w:rPr>
-          <w:sz w:val="28"/>
-          <w:szCs w:val="28"/>
-          <w:highlight w:val="none"/>
-          <w:shd w:fill="auto" w:val="clear"/>
-        </w:rPr>
-      </w:pPr>
-      <w:r>
-        <w:rPr>
-          <w:sz w:val="28"/>
-          <w:szCs w:val="28"/>
-          <w:shd w:fill="auto" w:val="clear"/>
-        </w:rPr>
+        <w:rPr/>
       </w:r>
     </w:p>
     <w:p>
@@ -9060,7 +8789,25 @@
           <w:sz w:val="28"/>
           <w:szCs w:val="28"/>
         </w:rPr>
-        <w:t>степень пространственного распределения Фонга для зеркального отражения.</w:t>
+        <w:t xml:space="preserve">степень пространственного распределения Фонга для зеркального отражения </w:t>
+      </w:r>
+      <w:r>
+        <w:rPr>
+          <w:b w:val="false"/>
+          <w:i w:val="false"/>
+          <w:sz w:val="28"/>
+          <w:szCs w:val="28"/>
+        </w:rPr>
+        <w:t>из формулы (8)</w:t>
+      </w:r>
+      <w:r>
+        <w:rPr>
+          <w:b w:val="false"/>
+          <w:i w:val="false"/>
+          <w:sz w:val="28"/>
+          <w:szCs w:val="28"/>
+        </w:rPr>
+        <w:t>.</w:t>
       </w:r>
     </w:p>
     <w:p>
@@ -9776,7 +9523,7 @@
           <w:szCs w:val="28"/>
           <w:shd w:fill="FF0000" w:val="clear"/>
         </w:rPr>
-        <w:t>&lt;математически или тексутрами&gt;</w:t>
+        <w:t>&lt;математически или тексутрами (если текстурами, то надо делать класс, отвечающий за их загрузку)&gt;</w:t>
       </w:r>
     </w:p>
     <w:p>
@@ -9851,7 +9598,7 @@
           <w:sz w:val="28"/>
           <w:szCs w:val="28"/>
         </w:rPr>
-        <w:t>Векторы сил, действующих на точки слайма со стороны пружин, определяются по формуле (3). Помимо этого учитывается вектор силы тяжести, действующей на эту точку, который определяется по формуле</w:t>
+        <w:t>Векторы сил, действующих на точки слайма со стороны пружин, определяются по формуле (3). Помимо этого учитывается векторы сил тяжести, действующих на точки, которые определяются по формуле</w:t>
       </w:r>
     </w:p>
     <w:p>
@@ -10430,7 +10177,7 @@
           <w:sz w:val="28"/>
           <w:szCs w:val="28"/>
         </w:rPr>
-        <w:t>Сила реакции опоры вычисляется как проекция на ось Oy равнодействующей сил, действующих на эту точку. Если результат неотрицательный, то на точку не действует сила реакции опоры. В ином случае результат домножается на -1.</w:t>
+        <w:t>Сила реакции опоры вычисляется как проекция на ось Oy равнодействующей сил тяжести и упругости, действующих на эту точку. Если результат неотрицательный, то на точку не действует сила реакции опоры. В ином случае результат домножается на -1.</w:t>
       </w:r>
     </w:p>
     <w:p>
@@ -10458,7 +10205,7 @@
           <w:sz w:val="28"/>
           <w:szCs w:val="28"/>
         </w:rPr>
-        <w:t>Как только для каждой точки тела были определены раводействующие сил, программа вычилсяет новые векторы скоростей этих точек и перемещает их. Для этого для каждой точки вычисляется вектор ускорения по второму закону Ньютона:</w:t>
+        <w:t>Как только для каждой точки тела были определены равнодействующие всех сил, программа вычисляет новые векторы скоростей этих точек и перемещает их. Для этого для каждой точки вычисляется вектор ускорения по второму закону Ньютона:</w:t>
       </w:r>
     </w:p>
     <w:p>
@@ -10521,6 +10268,80 @@
           </w:rPr>
           <m:t xml:space="preserve">a</m:t>
         </m:r>
+        <m:d>
+          <m:dPr>
+            <m:begChr m:val="("/>
+            <m:endChr m:val=")"/>
+          </m:dPr>
+          <m:e>
+            <m:sSub>
+              <m:e>
+                <m:r>
+                  <w:rPr>
+                    <w:rFonts w:ascii="Cambria Math" w:hAnsi="Cambria Math"/>
+                  </w:rPr>
+                  <m:t xml:space="preserve">a</m:t>
+                </m:r>
+              </m:e>
+              <m:sub>
+                <m:r>
+                  <w:rPr>
+                    <w:rFonts w:ascii="Cambria Math" w:hAnsi="Cambria Math"/>
+                  </w:rPr>
+                  <m:t xml:space="preserve">x</m:t>
+                </m:r>
+              </m:sub>
+            </m:sSub>
+            <m:r>
+              <w:rPr>
+                <w:rFonts w:ascii="Cambria Math" w:hAnsi="Cambria Math"/>
+              </w:rPr>
+              <m:t xml:space="preserve">,</m:t>
+            </m:r>
+            <m:sSub>
+              <m:e>
+                <m:r>
+                  <w:rPr>
+                    <w:rFonts w:ascii="Cambria Math" w:hAnsi="Cambria Math"/>
+                  </w:rPr>
+                  <m:t xml:space="preserve">a</m:t>
+                </m:r>
+              </m:e>
+              <m:sub>
+                <m:r>
+                  <w:rPr>
+                    <w:rFonts w:ascii="Cambria Math" w:hAnsi="Cambria Math"/>
+                  </w:rPr>
+                  <m:t xml:space="preserve">y</m:t>
+                </m:r>
+              </m:sub>
+            </m:sSub>
+            <m:r>
+              <w:rPr>
+                <w:rFonts w:ascii="Cambria Math" w:hAnsi="Cambria Math"/>
+              </w:rPr>
+              <m:t xml:space="preserve">,</m:t>
+            </m:r>
+            <m:sSub>
+              <m:e>
+                <m:r>
+                  <w:rPr>
+                    <w:rFonts w:ascii="Cambria Math" w:hAnsi="Cambria Math"/>
+                  </w:rPr>
+                  <m:t xml:space="preserve">a</m:t>
+                </m:r>
+              </m:e>
+              <m:sub>
+                <m:r>
+                  <w:rPr>
+                    <w:rFonts w:ascii="Cambria Math" w:hAnsi="Cambria Math"/>
+                  </w:rPr>
+                  <m:t xml:space="preserve">z</m:t>
+                </m:r>
+              </m:sub>
+            </m:sSub>
+          </m:e>
+        </m:d>
         <m:r>
           <w:rPr>
             <w:rFonts w:ascii="Cambria Math" w:hAnsi="Cambria Math"/>
@@ -10547,6 +10368,80 @@
                 </m:r>
               </m:sub>
             </m:sSub>
+            <m:d>
+              <m:dPr>
+                <m:begChr m:val="("/>
+                <m:endChr m:val=")"/>
+              </m:dPr>
+              <m:e>
+                <m:sSub>
+                  <m:e>
+                    <m:r>
+                      <w:rPr>
+                        <w:rFonts w:ascii="Cambria Math" w:hAnsi="Cambria Math"/>
+                      </w:rPr>
+                      <m:t xml:space="preserve">F</m:t>
+                    </m:r>
+                  </m:e>
+                  <m:sub>
+                    <m:r>
+                      <w:rPr>
+                        <w:rFonts w:ascii="Cambria Math" w:hAnsi="Cambria Math"/>
+                      </w:rPr>
+                      <m:t xml:space="preserve">x</m:t>
+                    </m:r>
+                  </m:sub>
+                </m:sSub>
+                <m:r>
+                  <w:rPr>
+                    <w:rFonts w:ascii="Cambria Math" w:hAnsi="Cambria Math"/>
+                  </w:rPr>
+                  <m:t xml:space="preserve">,</m:t>
+                </m:r>
+                <m:sSub>
+                  <m:e>
+                    <m:r>
+                      <w:rPr>
+                        <w:rFonts w:ascii="Cambria Math" w:hAnsi="Cambria Math"/>
+                      </w:rPr>
+                      <m:t xml:space="preserve">F</m:t>
+                    </m:r>
+                  </m:e>
+                  <m:sub>
+                    <m:r>
+                      <w:rPr>
+                        <w:rFonts w:ascii="Cambria Math" w:hAnsi="Cambria Math"/>
+                      </w:rPr>
+                      <m:t xml:space="preserve">y</m:t>
+                    </m:r>
+                  </m:sub>
+                </m:sSub>
+                <m:r>
+                  <w:rPr>
+                    <w:rFonts w:ascii="Cambria Math" w:hAnsi="Cambria Math"/>
+                  </w:rPr>
+                  <m:t xml:space="preserve">,</m:t>
+                </m:r>
+                <m:sSub>
+                  <m:e>
+                    <m:r>
+                      <w:rPr>
+                        <w:rFonts w:ascii="Cambria Math" w:hAnsi="Cambria Math"/>
+                      </w:rPr>
+                      <m:t xml:space="preserve">F</m:t>
+                    </m:r>
+                  </m:e>
+                  <m:sub>
+                    <m:r>
+                      <w:rPr>
+                        <w:rFonts w:ascii="Cambria Math" w:hAnsi="Cambria Math"/>
+                      </w:rPr>
+                      <m:t xml:space="preserve">z</m:t>
+                    </m:r>
+                  </m:sub>
+                </m:sSub>
+              </m:e>
+            </m:d>
           </m:num>
           <m:den>
             <m:r>
@@ -10574,7 +10469,6 @@
         <w:tab/>
         <w:tab/>
         <w:tab/>
-        <w:tab/>
         <w:t>(14)</w:t>
       </w:r>
     </w:p>
@@ -10657,13 +10551,87 @@
             </m:r>
           </m:sub>
         </m:sSub>
+        <m:d>
+          <m:dPr>
+            <m:begChr m:val="("/>
+            <m:endChr m:val=")"/>
+          </m:dPr>
+          <m:e>
+            <m:sSub>
+              <m:e>
+                <m:r>
+                  <w:rPr>
+                    <w:rFonts w:ascii="Cambria Math" w:hAnsi="Cambria Math"/>
+                  </w:rPr>
+                  <m:t xml:space="preserve">F</m:t>
+                </m:r>
+              </m:e>
+              <m:sub>
+                <m:r>
+                  <w:rPr>
+                    <w:rFonts w:ascii="Cambria Math" w:hAnsi="Cambria Math"/>
+                  </w:rPr>
+                  <m:t xml:space="preserve">x</m:t>
+                </m:r>
+              </m:sub>
+            </m:sSub>
+            <m:r>
+              <w:rPr>
+                <w:rFonts w:ascii="Cambria Math" w:hAnsi="Cambria Math"/>
+              </w:rPr>
+              <m:t xml:space="preserve">,</m:t>
+            </m:r>
+            <m:sSub>
+              <m:e>
+                <m:r>
+                  <w:rPr>
+                    <w:rFonts w:ascii="Cambria Math" w:hAnsi="Cambria Math"/>
+                  </w:rPr>
+                  <m:t xml:space="preserve">F</m:t>
+                </m:r>
+              </m:e>
+              <m:sub>
+                <m:r>
+                  <w:rPr>
+                    <w:rFonts w:ascii="Cambria Math" w:hAnsi="Cambria Math"/>
+                  </w:rPr>
+                  <m:t xml:space="preserve">y</m:t>
+                </m:r>
+              </m:sub>
+            </m:sSub>
+            <m:r>
+              <w:rPr>
+                <w:rFonts w:ascii="Cambria Math" w:hAnsi="Cambria Math"/>
+              </w:rPr>
+              <m:t xml:space="preserve">,</m:t>
+            </m:r>
+            <m:sSub>
+              <m:e>
+                <m:r>
+                  <w:rPr>
+                    <w:rFonts w:ascii="Cambria Math" w:hAnsi="Cambria Math"/>
+                  </w:rPr>
+                  <m:t xml:space="preserve">F</m:t>
+                </m:r>
+              </m:e>
+              <m:sub>
+                <m:r>
+                  <w:rPr>
+                    <w:rFonts w:ascii="Cambria Math" w:hAnsi="Cambria Math"/>
+                  </w:rPr>
+                  <m:t xml:space="preserve">z</m:t>
+                </m:r>
+              </m:sub>
+            </m:sSub>
+          </m:e>
+        </m:d>
       </m:oMath>
       <w:r>
         <w:rPr>
           <w:sz w:val="28"/>
           <w:szCs w:val="28"/>
         </w:rPr>
-        <w:t xml:space="preserve"> - вектор равнодействующей сил, действующих на точку. Новый вектор скорости точки вычисляется по формуле</w:t>
+        <w:t xml:space="preserve"> - вектор равнодействующей всех сил, действующих на точку. Новый вектор скорости точки вычисляется по формуле</w:t>
       </w:r>
     </w:p>
     <w:p>
@@ -10726,6 +10694,80 @@
           </w:rPr>
           <m:t xml:space="preserve">v</m:t>
         </m:r>
+        <m:d>
+          <m:dPr>
+            <m:begChr m:val="("/>
+            <m:endChr m:val=")"/>
+          </m:dPr>
+          <m:e>
+            <m:sSub>
+              <m:e>
+                <m:r>
+                  <w:rPr>
+                    <w:rFonts w:ascii="Cambria Math" w:hAnsi="Cambria Math"/>
+                  </w:rPr>
+                  <m:t xml:space="preserve">v</m:t>
+                </m:r>
+              </m:e>
+              <m:sub>
+                <m:r>
+                  <w:rPr>
+                    <w:rFonts w:ascii="Cambria Math" w:hAnsi="Cambria Math"/>
+                  </w:rPr>
+                  <m:t xml:space="preserve">x</m:t>
+                </m:r>
+              </m:sub>
+            </m:sSub>
+            <m:r>
+              <w:rPr>
+                <w:rFonts w:ascii="Cambria Math" w:hAnsi="Cambria Math"/>
+              </w:rPr>
+              <m:t xml:space="preserve">,</m:t>
+            </m:r>
+            <m:sSub>
+              <m:e>
+                <m:r>
+                  <w:rPr>
+                    <w:rFonts w:ascii="Cambria Math" w:hAnsi="Cambria Math"/>
+                  </w:rPr>
+                  <m:t xml:space="preserve">v</m:t>
+                </m:r>
+              </m:e>
+              <m:sub>
+                <m:r>
+                  <w:rPr>
+                    <w:rFonts w:ascii="Cambria Math" w:hAnsi="Cambria Math"/>
+                  </w:rPr>
+                  <m:t xml:space="preserve">y</m:t>
+                </m:r>
+              </m:sub>
+            </m:sSub>
+            <m:r>
+              <w:rPr>
+                <w:rFonts w:ascii="Cambria Math" w:hAnsi="Cambria Math"/>
+              </w:rPr>
+              <m:t xml:space="preserve">,</m:t>
+            </m:r>
+            <m:sSub>
+              <m:e>
+                <m:r>
+                  <w:rPr>
+                    <w:rFonts w:ascii="Cambria Math" w:hAnsi="Cambria Math"/>
+                  </w:rPr>
+                  <m:t xml:space="preserve">v</m:t>
+                </m:r>
+              </m:e>
+              <m:sub>
+                <m:r>
+                  <w:rPr>
+                    <w:rFonts w:ascii="Cambria Math" w:hAnsi="Cambria Math"/>
+                  </w:rPr>
+                  <m:t xml:space="preserve">z</m:t>
+                </m:r>
+              </m:sub>
+            </m:sSub>
+          </m:e>
+        </m:d>
         <m:r>
           <w:rPr>
             <w:rFonts w:ascii="Cambria Math" w:hAnsi="Cambria Math"/>
@@ -10750,6 +10792,98 @@
             </m:r>
           </m:sub>
         </m:sSub>
+        <m:d>
+          <m:dPr>
+            <m:begChr m:val="("/>
+            <m:endChr m:val=")"/>
+          </m:dPr>
+          <m:e>
+            <m:sSub>
+              <m:e>
+                <m:r>
+                  <w:rPr>
+                    <w:rFonts w:ascii="Cambria Math" w:hAnsi="Cambria Math"/>
+                  </w:rPr>
+                  <m:t xml:space="preserve">v</m:t>
+                </m:r>
+              </m:e>
+              <m:sub>
+                <m:r>
+                  <w:rPr>
+                    <w:rFonts w:ascii="Cambria Math" w:hAnsi="Cambria Math"/>
+                  </w:rPr>
+                  <m:t xml:space="preserve">0</m:t>
+                </m:r>
+                <m:r>
+                  <w:rPr>
+                    <w:rFonts w:ascii="Cambria Math" w:hAnsi="Cambria Math"/>
+                  </w:rPr>
+                  <m:t xml:space="preserve">x</m:t>
+                </m:r>
+              </m:sub>
+            </m:sSub>
+            <m:r>
+              <w:rPr>
+                <w:rFonts w:ascii="Cambria Math" w:hAnsi="Cambria Math"/>
+              </w:rPr>
+              <m:t xml:space="preserve">,</m:t>
+            </m:r>
+            <m:sSub>
+              <m:e>
+                <m:r>
+                  <w:rPr>
+                    <w:rFonts w:ascii="Cambria Math" w:hAnsi="Cambria Math"/>
+                  </w:rPr>
+                  <m:t xml:space="preserve">v</m:t>
+                </m:r>
+              </m:e>
+              <m:sub>
+                <m:r>
+                  <w:rPr>
+                    <w:rFonts w:ascii="Cambria Math" w:hAnsi="Cambria Math"/>
+                  </w:rPr>
+                  <m:t xml:space="preserve">0</m:t>
+                </m:r>
+                <m:r>
+                  <w:rPr>
+                    <w:rFonts w:ascii="Cambria Math" w:hAnsi="Cambria Math"/>
+                  </w:rPr>
+                  <m:t xml:space="preserve">y</m:t>
+                </m:r>
+              </m:sub>
+            </m:sSub>
+            <m:r>
+              <w:rPr>
+                <w:rFonts w:ascii="Cambria Math" w:hAnsi="Cambria Math"/>
+              </w:rPr>
+              <m:t xml:space="preserve">,</m:t>
+            </m:r>
+            <m:sSub>
+              <m:e>
+                <m:r>
+                  <w:rPr>
+                    <w:rFonts w:ascii="Cambria Math" w:hAnsi="Cambria Math"/>
+                  </w:rPr>
+                  <m:t xml:space="preserve">v</m:t>
+                </m:r>
+              </m:e>
+              <m:sub>
+                <m:r>
+                  <w:rPr>
+                    <w:rFonts w:ascii="Cambria Math" w:hAnsi="Cambria Math"/>
+                  </w:rPr>
+                  <m:t xml:space="preserve">0</m:t>
+                </m:r>
+                <m:r>
+                  <w:rPr>
+                    <w:rFonts w:ascii="Cambria Math" w:hAnsi="Cambria Math"/>
+                  </w:rPr>
+                  <m:t xml:space="preserve">z</m:t>
+                </m:r>
+              </m:sub>
+            </m:sSub>
+          </m:e>
+        </m:d>
         <m:r>
           <w:rPr>
             <w:rFonts w:ascii="Cambria Math" w:hAnsi="Cambria Math"/>
@@ -10760,7 +10894,87 @@
           <w:rPr>
             <w:rFonts w:ascii="Cambria Math" w:hAnsi="Cambria Math"/>
           </w:rPr>
-          <m:t xml:space="preserve">at</m:t>
+          <m:t xml:space="preserve">a</m:t>
+        </m:r>
+        <m:d>
+          <m:dPr>
+            <m:begChr m:val="("/>
+            <m:endChr m:val=")"/>
+          </m:dPr>
+          <m:e>
+            <m:sSub>
+              <m:e>
+                <m:r>
+                  <w:rPr>
+                    <w:rFonts w:ascii="Cambria Math" w:hAnsi="Cambria Math"/>
+                  </w:rPr>
+                  <m:t xml:space="preserve">a</m:t>
+                </m:r>
+              </m:e>
+              <m:sub>
+                <m:r>
+                  <w:rPr>
+                    <w:rFonts w:ascii="Cambria Math" w:hAnsi="Cambria Math"/>
+                  </w:rPr>
+                  <m:t xml:space="preserve">x</m:t>
+                </m:r>
+              </m:sub>
+            </m:sSub>
+            <m:r>
+              <w:rPr>
+                <w:rFonts w:ascii="Cambria Math" w:hAnsi="Cambria Math"/>
+              </w:rPr>
+              <m:t xml:space="preserve">,</m:t>
+            </m:r>
+            <m:sSub>
+              <m:e>
+                <m:r>
+                  <w:rPr>
+                    <w:rFonts w:ascii="Cambria Math" w:hAnsi="Cambria Math"/>
+                  </w:rPr>
+                  <m:t xml:space="preserve">a</m:t>
+                </m:r>
+              </m:e>
+              <m:sub>
+                <m:r>
+                  <w:rPr>
+                    <w:rFonts w:ascii="Cambria Math" w:hAnsi="Cambria Math"/>
+                  </w:rPr>
+                  <m:t xml:space="preserve">y</m:t>
+                </m:r>
+              </m:sub>
+            </m:sSub>
+            <m:r>
+              <w:rPr>
+                <w:rFonts w:ascii="Cambria Math" w:hAnsi="Cambria Math"/>
+              </w:rPr>
+              <m:t xml:space="preserve">,</m:t>
+            </m:r>
+            <m:sSub>
+              <m:e>
+                <m:r>
+                  <w:rPr>
+                    <w:rFonts w:ascii="Cambria Math" w:hAnsi="Cambria Math"/>
+                  </w:rPr>
+                  <m:t xml:space="preserve">a</m:t>
+                </m:r>
+              </m:e>
+              <m:sub>
+                <m:r>
+                  <w:rPr>
+                    <w:rFonts w:ascii="Cambria Math" w:hAnsi="Cambria Math"/>
+                  </w:rPr>
+                  <m:t xml:space="preserve">z</m:t>
+                </m:r>
+              </m:sub>
+            </m:sSub>
+          </m:e>
+        </m:d>
+        <m:r>
+          <w:rPr>
+            <w:rFonts w:ascii="Cambria Math" w:hAnsi="Cambria Math"/>
+          </w:rPr>
+          <m:t xml:space="preserve">t</m:t>
         </m:r>
         <m:r>
           <w:rPr>
@@ -10778,8 +10992,6 @@
         <w:tab/>
         <w:tab/>
         <w:tab/>
-        <w:tab/>
-        <w:tab/>
         <w:t>(15)</w:t>
       </w:r>
     </w:p>
@@ -10844,18 +11056,116 @@
         </w:rPr>
       </w:r>
       <m:oMath xmlns:m="http://schemas.openxmlformats.org/officeDocument/2006/math">
-        <m:r>
-          <w:rPr>
-            <w:rFonts w:ascii="Cambria Math" w:hAnsi="Cambria Math"/>
-          </w:rPr>
-          <m:t xml:space="preserve">v</m:t>
-        </m:r>
-        <m:r>
-          <w:rPr>
-            <w:rFonts w:ascii="Cambria Math" w:hAnsi="Cambria Math"/>
-          </w:rPr>
-          <m:t xml:space="preserve">0</m:t>
-        </m:r>
+        <m:sSub>
+          <m:e>
+            <m:r>
+              <w:rPr>
+                <w:rFonts w:ascii="Cambria Math" w:hAnsi="Cambria Math"/>
+              </w:rPr>
+              <m:t xml:space="preserve">v</m:t>
+            </m:r>
+          </m:e>
+          <m:sub>
+            <m:r>
+              <w:rPr>
+                <w:rFonts w:ascii="Cambria Math" w:hAnsi="Cambria Math"/>
+              </w:rPr>
+              <m:t xml:space="preserve">0</m:t>
+            </m:r>
+          </m:sub>
+        </m:sSub>
+        <m:d>
+          <m:dPr>
+            <m:begChr m:val="("/>
+            <m:endChr m:val=")"/>
+          </m:dPr>
+          <m:e>
+            <m:sSub>
+              <m:e>
+                <m:r>
+                  <w:rPr>
+                    <w:rFonts w:ascii="Cambria Math" w:hAnsi="Cambria Math"/>
+                  </w:rPr>
+                  <m:t xml:space="preserve">v</m:t>
+                </m:r>
+              </m:e>
+              <m:sub>
+                <m:r>
+                  <w:rPr>
+                    <w:rFonts w:ascii="Cambria Math" w:hAnsi="Cambria Math"/>
+                  </w:rPr>
+                  <m:t xml:space="preserve">0</m:t>
+                </m:r>
+                <m:r>
+                  <w:rPr>
+                    <w:rFonts w:ascii="Cambria Math" w:hAnsi="Cambria Math"/>
+                  </w:rPr>
+                  <m:t xml:space="preserve">x</m:t>
+                </m:r>
+              </m:sub>
+            </m:sSub>
+            <m:r>
+              <w:rPr>
+                <w:rFonts w:ascii="Cambria Math" w:hAnsi="Cambria Math"/>
+              </w:rPr>
+              <m:t xml:space="preserve">,</m:t>
+            </m:r>
+            <m:sSub>
+              <m:e>
+                <m:r>
+                  <w:rPr>
+                    <w:rFonts w:ascii="Cambria Math" w:hAnsi="Cambria Math"/>
+                  </w:rPr>
+                  <m:t xml:space="preserve">v</m:t>
+                </m:r>
+              </m:e>
+              <m:sub>
+                <m:r>
+                  <w:rPr>
+                    <w:rFonts w:ascii="Cambria Math" w:hAnsi="Cambria Math"/>
+                  </w:rPr>
+                  <m:t xml:space="preserve">0</m:t>
+                </m:r>
+                <m:r>
+                  <w:rPr>
+                    <w:rFonts w:ascii="Cambria Math" w:hAnsi="Cambria Math"/>
+                  </w:rPr>
+                  <m:t xml:space="preserve">y</m:t>
+                </m:r>
+              </m:sub>
+            </m:sSub>
+            <m:r>
+              <w:rPr>
+                <w:rFonts w:ascii="Cambria Math" w:hAnsi="Cambria Math"/>
+              </w:rPr>
+              <m:t xml:space="preserve">,</m:t>
+            </m:r>
+            <m:sSub>
+              <m:e>
+                <m:r>
+                  <w:rPr>
+                    <w:rFonts w:ascii="Cambria Math" w:hAnsi="Cambria Math"/>
+                  </w:rPr>
+                  <m:t xml:space="preserve">v</m:t>
+                </m:r>
+              </m:e>
+              <m:sub>
+                <m:r>
+                  <w:rPr>
+                    <w:rFonts w:ascii="Cambria Math" w:hAnsi="Cambria Math"/>
+                  </w:rPr>
+                  <m:t xml:space="preserve">0</m:t>
+                </m:r>
+                <m:r>
+                  <w:rPr>
+                    <w:rFonts w:ascii="Cambria Math" w:hAnsi="Cambria Math"/>
+                  </w:rPr>
+                  <m:t xml:space="preserve">z</m:t>
+                </m:r>
+              </m:sub>
+            </m:sSub>
+          </m:e>
+        </m:d>
       </m:oMath>
       <w:r>
         <w:rPr>
@@ -10883,7 +11193,35 @@
           <w:sz w:val="28"/>
           <w:szCs w:val="28"/>
         </w:rPr>
-        <w:t xml:space="preserve"> - промежуток времени. Если скорость направлена вниз (</w:t>
+        <w:t xml:space="preserve"> - промежуток времени.</w:t>
+      </w:r>
+    </w:p>
+    <w:p>
+      <w:pPr>
+        <w:pStyle w:val="TextBody"/>
+        <w:widowControl/>
+        <w:numPr>
+          <w:ilvl w:val="0"/>
+          <w:numId w:val="0"/>
+        </w:numPr>
+        <w:suppressAutoHyphens w:val="true"/>
+        <w:bidi w:val="0"/>
+        <w:spacing w:lineRule="auto" w:line="360" w:before="200" w:after="120"/>
+        <w:ind w:left="0" w:right="0" w:firstLine="737"/>
+        <w:jc w:val="both"/>
+        <w:outlineLvl w:val="1"/>
+        <w:rPr>
+          <w:rFonts w:ascii="Times New Roman" w:hAnsi="Times New Roman"/>
+          <w:sz w:val="28"/>
+          <w:szCs w:val="28"/>
+        </w:rPr>
+      </w:pPr>
+      <w:r>
+        <w:rPr>
+          <w:sz w:val="28"/>
+          <w:szCs w:val="28"/>
+        </w:rPr>
+        <w:t>Если скорость направлена вниз (</w:t>
       </w:r>
       <w:r>
         <w:rPr>
@@ -11316,6 +11654,7 @@
         <w:tab/>
         <w:tab/>
         <w:tab/>
+        <w:tab/>
         <w:t>(16)</w:t>
       </w:r>
     </w:p>
@@ -11478,7 +11817,7 @@
           <w:sz w:val="28"/>
           <w:szCs w:val="28"/>
         </w:rPr>
-        <w:t xml:space="preserve"> - начальное положение точки в пространстве.</w:t>
+        <w:t xml:space="preserve"> - радиус-вектор начального положения точки в пространстве.</w:t>
       </w:r>
     </w:p>
     <w:p>
@@ -11526,7 +11865,99 @@
           <w:sz w:val="28"/>
           <w:szCs w:val="28"/>
         </w:rPr>
-        <w:t>Захват точки</w:t>
+        <w:t>Захват точки пользователем</w:t>
+      </w:r>
+    </w:p>
+    <w:p>
+      <w:pPr>
+        <w:pStyle w:val="TextBody"/>
+        <w:widowControl/>
+        <w:suppressAutoHyphens w:val="true"/>
+        <w:bidi w:val="0"/>
+        <w:spacing w:lineRule="auto" w:line="360" w:before="200" w:after="120"/>
+        <w:ind w:left="0" w:right="0" w:firstLine="737"/>
+        <w:jc w:val="both"/>
+        <w:rPr>
+          <w:sz w:val="28"/>
+          <w:szCs w:val="28"/>
+        </w:rPr>
+      </w:pPr>
+      <w:r>
+        <w:rPr>
+          <w:sz w:val="28"/>
+          <w:szCs w:val="28"/>
+        </w:rPr>
+        <w:t>Если пользователь хочет схватить вершину слайма, программа считывает координаты курсора мыши на дисплее, а затем испускает луч от точки наблюдателя через данный пиксель. Далее, находится ближайшая точка пересечения этого луча со слаймом. Если точка пересечения нашлась, то в пересеченной грани находится вершина, ближайшая к данной точке пересечения.</w:t>
+      </w:r>
+    </w:p>
+    <w:p>
+      <w:pPr>
+        <w:pStyle w:val="TextBody"/>
+        <w:widowControl/>
+        <w:suppressAutoHyphens w:val="true"/>
+        <w:bidi w:val="0"/>
+        <w:spacing w:lineRule="auto" w:line="360" w:before="200" w:after="120"/>
+        <w:ind w:left="0" w:right="0" w:firstLine="737"/>
+        <w:jc w:val="both"/>
+        <w:rPr>
+          <w:sz w:val="28"/>
+          <w:szCs w:val="28"/>
+        </w:rPr>
+      </w:pPr>
+      <w:r>
+        <w:rPr>
+          <w:sz w:val="28"/>
+          <w:szCs w:val="28"/>
+        </w:rPr>
+        <w:t>Перемещение захваченной вершины осуществляется в плоскости, параллельной плоскости экрана и проходящей через эту вершину.</w:t>
+      </w:r>
+    </w:p>
+    <w:p>
+      <w:pPr>
+        <w:pStyle w:val="Heading2"/>
+        <w:keepNext w:val="true"/>
+        <w:widowControl/>
+        <w:suppressAutoHyphens w:val="true"/>
+        <w:bidi w:val="0"/>
+        <w:spacing w:lineRule="auto" w:line="360" w:before="200" w:after="120"/>
+        <w:ind w:left="0" w:right="0" w:firstLine="737"/>
+        <w:jc w:val="both"/>
+        <w:rPr>
+          <w:sz w:val="28"/>
+          <w:szCs w:val="28"/>
+        </w:rPr>
+      </w:pPr>
+      <w:r>
+        <w:rPr>
+          <w:rFonts w:ascii="Times New Roman" w:hAnsi="Times New Roman"/>
+          <w:sz w:val="28"/>
+          <w:szCs w:val="28"/>
+        </w:rPr>
+        <w:t>2.</w:t>
+      </w:r>
+      <w:r>
+        <w:rPr>
+          <w:rFonts w:ascii="Times New Roman" w:hAnsi="Times New Roman"/>
+          <w:sz w:val="28"/>
+          <w:szCs w:val="28"/>
+        </w:rPr>
+        <w:t>6</w:t>
+      </w:r>
+      <w:r>
+        <w:rPr>
+          <w:rFonts w:ascii="Times New Roman" w:hAnsi="Times New Roman"/>
+          <w:sz w:val="28"/>
+          <w:szCs w:val="28"/>
+        </w:rPr>
+        <w:t xml:space="preserve"> </w:t>
+      </w:r>
+      <w:r>
+        <w:rPr>
+          <w:rFonts w:ascii="Times New Roman" w:hAnsi="Times New Roman"/>
+          <w:sz w:val="28"/>
+          <w:szCs w:val="28"/>
+        </w:rPr>
+        <w:t>Глобальная модель освещения Уиттеда с трассировкой лучей</w:t>
       </w:r>
     </w:p>
     <w:p>
@@ -11557,23 +11988,31 @@
           <w:szCs w:val="28"/>
           <w:shd w:fill="FF0000" w:val="clear"/>
         </w:rPr>
-        <w:t>&lt;</w:t>
-      </w:r>
-      <w:r>
-        <w:rPr>
-          <w:sz w:val="28"/>
-          <w:szCs w:val="28"/>
-          <w:shd w:fill="FF0000" w:val="clear"/>
-        </w:rPr>
-        <w:t>описание</w:t>
-      </w:r>
-      <w:r>
-        <w:rPr>
-          <w:sz w:val="28"/>
-          <w:szCs w:val="28"/>
-          <w:shd w:fill="FF0000" w:val="clear"/>
-        </w:rPr>
-        <w:t>&gt;</w:t>
+        <w:t>&lt;описание&gt;</w:t>
+      </w:r>
+    </w:p>
+    <w:p>
+      <w:pPr>
+        <w:pStyle w:val="Heading1"/>
+        <w:widowControl/>
+        <w:suppressAutoHyphens w:val="true"/>
+        <w:bidi w:val="0"/>
+        <w:spacing w:lineRule="auto" w:line="360" w:before="240" w:after="120"/>
+        <w:ind w:left="0" w:right="0" w:firstLine="737"/>
+        <w:jc w:val="both"/>
+        <w:rPr>
+          <w:sz w:val="28"/>
+          <w:szCs w:val="28"/>
+        </w:rPr>
+      </w:pPr>
+      <w:r>
+        <w:rPr>
+          <w:rFonts w:ascii="Times New Roman" w:hAnsi="Times New Roman"/>
+          <w:sz w:val="28"/>
+          <w:szCs w:val="28"/>
+          <w:lang w:val="ru-RU" w:bidi="hi-IN"/>
+        </w:rPr>
+        <w:t>3. Технологическая часть</w:t>
       </w:r>
     </w:p>
     <w:p>
@@ -11596,32 +12035,9 @@
           <w:rFonts w:ascii="Times New Roman" w:hAnsi="Times New Roman"/>
           <w:sz w:val="28"/>
           <w:szCs w:val="28"/>
-        </w:rPr>
-        <w:t>2.</w:t>
-      </w:r>
-      <w:r>
-        <w:rPr>
-          <w:rFonts w:ascii="Times New Roman" w:hAnsi="Times New Roman"/>
-          <w:sz w:val="28"/>
-          <w:szCs w:val="28"/>
-        </w:rPr>
-        <w:t>6</w:t>
-      </w:r>
-      <w:r>
-        <w:rPr>
-          <w:rFonts w:ascii="Times New Roman" w:hAnsi="Times New Roman"/>
-          <w:sz w:val="28"/>
-          <w:szCs w:val="28"/>
-        </w:rPr>
-        <w:t xml:space="preserve"> </w:t>
-      </w:r>
-      <w:r>
-        <w:rPr>
-          <w:rFonts w:ascii="Times New Roman" w:hAnsi="Times New Roman"/>
-          <w:sz w:val="28"/>
-          <w:szCs w:val="28"/>
-        </w:rPr>
-        <w:t>Глобальная модель освещения Уиттеда с трассировкой лучей</w:t>
+          <w:lang w:val="ru-RU" w:bidi="hi-IN"/>
+        </w:rPr>
+        <w:t>3.1 Выбор языка программирования и среды разработки</w:t>
       </w:r>
     </w:p>
     <w:p>
@@ -11643,40 +12059,18 @@
           <w:sz w:val="28"/>
           <w:szCs w:val="28"/>
           <w:highlight w:val="none"/>
-          <w:shd w:fill="FF0000" w:val="clear"/>
-        </w:rPr>
-      </w:pPr>
-      <w:r>
-        <w:rPr>
-          <w:sz w:val="28"/>
-          <w:szCs w:val="28"/>
-          <w:shd w:fill="FF0000" w:val="clear"/>
-        </w:rPr>
-        <w:t>&lt;описание&gt;</w:t>
-      </w:r>
-    </w:p>
-    <w:p>
-      <w:pPr>
-        <w:pStyle w:val="Heading1"/>
-        <w:widowControl/>
-        <w:suppressAutoHyphens w:val="true"/>
-        <w:bidi w:val="0"/>
-        <w:spacing w:lineRule="auto" w:line="360" w:before="240" w:after="120"/>
-        <w:ind w:left="0" w:right="0" w:firstLine="737"/>
-        <w:jc w:val="both"/>
-        <w:rPr>
-          <w:sz w:val="28"/>
-          <w:szCs w:val="28"/>
-        </w:rPr>
-      </w:pPr>
-      <w:r>
-        <w:rPr>
-          <w:rFonts w:ascii="Times New Roman" w:hAnsi="Times New Roman"/>
-          <w:sz w:val="28"/>
-          <w:szCs w:val="28"/>
-          <w:lang w:val="ru-RU" w:bidi="hi-IN"/>
-        </w:rPr>
-        <w:t>3. Технологическая часть</w:t>
+          <w:shd w:fill="FFFF00" w:val="clear"/>
+          <w:lang w:val="ru-RU" w:bidi="hi-IN"/>
+        </w:rPr>
+      </w:pPr>
+      <w:r>
+        <w:rPr>
+          <w:sz w:val="28"/>
+          <w:szCs w:val="28"/>
+          <w:shd w:fill="FFFF00" w:val="clear"/>
+          <w:lang w:val="ru-RU" w:bidi="hi-IN"/>
+        </w:rPr>
+        <w:t>&lt;C++, Qt, QtDesigner, VSCode, qmake&gt;</w:t>
       </w:r>
     </w:p>
     <w:p>
@@ -11701,7 +12095,7 @@
           <w:szCs w:val="28"/>
           <w:lang w:val="ru-RU" w:bidi="hi-IN"/>
         </w:rPr>
-        <w:t>3.1 Выбор языка программирования и среды разработки</w:t>
+        <w:t>3.2 Структура классов. Диаграмма классов</w:t>
       </w:r>
     </w:p>
     <w:p>
@@ -11734,74 +12128,16 @@
           <w:shd w:fill="FFFF00" w:val="clear"/>
           <w:lang w:val="ru-RU" w:bidi="hi-IN"/>
         </w:rPr>
-        <w:t>&lt;C++, Qt, QtDesigner, VSCode, qmake&gt;</w:t>
-      </w:r>
-    </w:p>
-    <w:p>
-      <w:pPr>
-        <w:pStyle w:val="Heading2"/>
-        <w:keepNext w:val="true"/>
-        <w:widowControl/>
-        <w:suppressAutoHyphens w:val="true"/>
-        <w:bidi w:val="0"/>
-        <w:spacing w:lineRule="auto" w:line="360" w:before="200" w:after="120"/>
-        <w:ind w:left="0" w:right="0" w:firstLine="737"/>
-        <w:jc w:val="both"/>
-        <w:rPr>
-          <w:sz w:val="28"/>
-          <w:szCs w:val="28"/>
-        </w:rPr>
-      </w:pPr>
-      <w:r>
-        <w:rPr>
-          <w:rFonts w:ascii="Times New Roman" w:hAnsi="Times New Roman"/>
-          <w:sz w:val="28"/>
-          <w:szCs w:val="28"/>
-          <w:lang w:val="ru-RU" w:bidi="hi-IN"/>
-        </w:rPr>
-        <w:t>3.2 Структура классов. Диаграмма классов</w:t>
-      </w:r>
-    </w:p>
-    <w:p>
-      <w:pPr>
-        <w:pStyle w:val="TextBody"/>
-        <w:widowControl/>
-        <w:numPr>
-          <w:ilvl w:val="0"/>
-          <w:numId w:val="0"/>
-        </w:numPr>
-        <w:suppressAutoHyphens w:val="true"/>
-        <w:bidi w:val="0"/>
-        <w:spacing w:lineRule="auto" w:line="360" w:before="200" w:after="120"/>
-        <w:ind w:left="0" w:right="0" w:firstLine="737"/>
-        <w:jc w:val="both"/>
-        <w:outlineLvl w:val="1"/>
-        <w:rPr>
-          <w:rFonts w:ascii="Times New Roman" w:hAnsi="Times New Roman"/>
-          <w:sz w:val="28"/>
-          <w:szCs w:val="28"/>
-          <w:highlight w:val="none"/>
+        <w:t>&lt;</w:t>
+      </w:r>
+      <w:r>
+        <w:rPr>
+          <w:sz w:val="28"/>
+          <w:szCs w:val="28"/>
           <w:shd w:fill="FFFF00" w:val="clear"/>
           <w:lang w:val="ru-RU" w:bidi="hi-IN"/>
         </w:rPr>
-      </w:pPr>
-      <w:r>
-        <w:rPr>
-          <w:sz w:val="28"/>
-          <w:szCs w:val="28"/>
-          <w:shd w:fill="FFFF00" w:val="clear"/>
-          <w:lang w:val="ru-RU" w:bidi="hi-IN"/>
-        </w:rPr>
-        <w:t>&lt;</w:t>
-      </w:r>
-      <w:r>
-        <w:rPr>
-          <w:sz w:val="28"/>
-          <w:szCs w:val="28"/>
-          <w:shd w:fill="FFFF00" w:val="clear"/>
-          <w:lang w:val="ru-RU" w:bidi="hi-IN"/>
-        </w:rPr>
-        <w:t>хех она огромная, так что лучше вынести ее в приложение или в отдельный лист (или вообще забить на ООП и просто обойтись 6-8 классами)</w:t>
+        <w:t>хех она огромная, так что лучше вынести ее в приложение или в отдельный лист (а можно вообще забить на ООП и просто обойтись 6-8 классами)</w:t>
       </w:r>
       <w:r>
         <w:rPr>

</xml_diff>

<commit_message>
Added info about ray tracing in CP report
</commit_message>
<xml_diff>
--- a/docs/reports/practice/report.docx
+++ b/docs/reports/practice/report.docx
@@ -58,11 +58,11 @@
                   <wp:effectExtent l="0" t="0" r="0" b="0"/>
                   <wp:wrapTight wrapText="bothSides">
                     <wp:wrapPolygon edited="0">
-                      <wp:start x="-234" y="0"/>
-                      <wp:lineTo x="-234" y="21266"/>
-                      <wp:lineTo x="21516" y="21266"/>
-                      <wp:lineTo x="21516" y="0"/>
-                      <wp:lineTo x="-234" y="0"/>
+                      <wp:start x="-230" y="0"/>
+                      <wp:lineTo x="-230" y="21259"/>
+                      <wp:lineTo x="21508" y="21259"/>
+                      <wp:lineTo x="21508" y="0"/>
+                      <wp:lineTo x="-230" y="0"/>
                     </wp:wrapPolygon>
                   </wp:wrapTight>
                   <wp:docPr id="1" name="Image1" descr=""/>
@@ -2221,14 +2221,656 @@
         <w:tab/>
         <w:t>/________________/</w:t>
       </w:r>
-      <w:r>
-        <w:br w:type="page"/>
-      </w:r>
-    </w:p>
+    </w:p>
+    <w:sdt>
+      <w:sdtPr>
+        <w:docPartObj>
+          <w:docPartGallery w:val="Table of Contents"/>
+          <w:docPartUnique w:val="true"/>
+        </w:docPartObj>
+      </w:sdtPr>
+      <w:sdtContent>
+        <w:p>
+          <w:pPr>
+            <w:pStyle w:val="ContentsHeading"/>
+            <w:spacing w:lineRule="auto" w:line="360"/>
+            <w:rPr>
+              <w:rFonts w:ascii="Times New Roman" w:hAnsi="Times New Roman"/>
+              <w:sz w:val="28"/>
+              <w:szCs w:val="28"/>
+            </w:rPr>
+          </w:pPr>
+          <w:r>
+            <w:br w:type="page"/>
+          </w:r>
+          <w:r>
+            <w:rPr>
+              <w:rFonts w:ascii="Times New Roman" w:hAnsi="Times New Roman"/>
+              <w:sz w:val="28"/>
+              <w:szCs w:val="28"/>
+            </w:rPr>
+            <w:t>Оглавление</w:t>
+          </w:r>
+        </w:p>
+        <w:p>
+          <w:pPr>
+            <w:pStyle w:val="Contents1"/>
+            <w:spacing w:lineRule="auto" w:line="360"/>
+            <w:rPr/>
+          </w:pPr>
+          <w:r>
+            <w:fldChar w:fldCharType="begin"/>
+          </w:r>
+          <w:r>
+            <w:rPr>
+              <w:rStyle w:val="IndexLink"/>
+              <w:sz w:val="28"/>
+              <w:szCs w:val="28"/>
+            </w:rPr>
+            <w:instrText> TOC \f \o "1-9" \h</w:instrText>
+          </w:r>
+          <w:r>
+            <w:rPr>
+              <w:rStyle w:val="IndexLink"/>
+              <w:sz w:val="28"/>
+              <w:szCs w:val="28"/>
+            </w:rPr>
+            <w:fldChar w:fldCharType="separate"/>
+          </w:r>
+          <w:hyperlink w:anchor="__RefHeading___Toc1496_1222970442">
+            <w:r>
+              <w:rPr>
+                <w:rStyle w:val="IndexLink"/>
+                <w:sz w:val="28"/>
+                <w:szCs w:val="28"/>
+              </w:rPr>
+              <w:t>Введение</w:t>
+              <w:tab/>
+              <w:t>5</w:t>
+            </w:r>
+          </w:hyperlink>
+        </w:p>
+        <w:p>
+          <w:pPr>
+            <w:pStyle w:val="Contents1"/>
+            <w:spacing w:lineRule="auto" w:line="360"/>
+            <w:rPr/>
+          </w:pPr>
+          <w:hyperlink w:anchor="__RefHeading___Toc1498_1222970442">
+            <w:r>
+              <w:rPr>
+                <w:rStyle w:val="IndexLink"/>
+                <w:sz w:val="28"/>
+                <w:szCs w:val="28"/>
+              </w:rPr>
+              <w:t>1. Аналитическая часть</w:t>
+              <w:tab/>
+              <w:t>6</w:t>
+            </w:r>
+          </w:hyperlink>
+        </w:p>
+        <w:p>
+          <w:pPr>
+            <w:pStyle w:val="Contents2"/>
+            <w:tabs>
+              <w:tab w:val="clear" w:pos="9689"/>
+              <w:tab w:val="right" w:pos="9972" w:leader="dot"/>
+            </w:tabs>
+            <w:spacing w:lineRule="auto" w:line="360"/>
+            <w:rPr/>
+          </w:pPr>
+          <w:hyperlink w:anchor="__RefHeading___Toc1500_1222970442">
+            <w:r>
+              <w:rPr>
+                <w:rStyle w:val="IndexLink"/>
+                <w:sz w:val="28"/>
+                <w:szCs w:val="28"/>
+              </w:rPr>
+              <w:t>1.1 Описание объектов сцены</w:t>
+              <w:tab/>
+              <w:t>6</w:t>
+            </w:r>
+          </w:hyperlink>
+        </w:p>
+        <w:p>
+          <w:pPr>
+            <w:pStyle w:val="Contents3"/>
+            <w:tabs>
+              <w:tab w:val="clear" w:pos="9405"/>
+              <w:tab w:val="right" w:pos="9972" w:leader="dot"/>
+            </w:tabs>
+            <w:spacing w:lineRule="auto" w:line="360"/>
+            <w:rPr/>
+          </w:pPr>
+          <w:hyperlink w:anchor="__RefHeading___Toc1502_1222970442">
+            <w:r>
+              <w:rPr>
+                <w:rStyle w:val="IndexLink"/>
+                <w:sz w:val="28"/>
+                <w:szCs w:val="28"/>
+              </w:rPr>
+              <w:t>1.1.1 Камера</w:t>
+              <w:tab/>
+              <w:t>6</w:t>
+            </w:r>
+          </w:hyperlink>
+        </w:p>
+        <w:p>
+          <w:pPr>
+            <w:pStyle w:val="Contents3"/>
+            <w:tabs>
+              <w:tab w:val="clear" w:pos="9405"/>
+              <w:tab w:val="right" w:pos="9972" w:leader="dot"/>
+            </w:tabs>
+            <w:spacing w:lineRule="auto" w:line="360"/>
+            <w:rPr/>
+          </w:pPr>
+          <w:hyperlink w:anchor="__RefHeading___Toc1506_1222970442">
+            <w:r>
+              <w:rPr>
+                <w:rStyle w:val="IndexLink"/>
+                <w:sz w:val="28"/>
+                <w:szCs w:val="28"/>
+              </w:rPr>
+              <w:t>1.1.2 Источник света</w:t>
+              <w:tab/>
+              <w:t>6</w:t>
+            </w:r>
+          </w:hyperlink>
+        </w:p>
+        <w:p>
+          <w:pPr>
+            <w:pStyle w:val="Contents3"/>
+            <w:tabs>
+              <w:tab w:val="clear" w:pos="9405"/>
+              <w:tab w:val="right" w:pos="9972" w:leader="dot"/>
+            </w:tabs>
+            <w:spacing w:lineRule="auto" w:line="360"/>
+            <w:rPr/>
+          </w:pPr>
+          <w:hyperlink w:anchor="__RefHeading___Toc1510_1222970442">
+            <w:r>
+              <w:rPr>
+                <w:rStyle w:val="IndexLink"/>
+                <w:sz w:val="28"/>
+                <w:szCs w:val="28"/>
+              </w:rPr>
+              <w:t>1.1.3 Пол</w:t>
+              <w:tab/>
+              <w:t>6</w:t>
+            </w:r>
+          </w:hyperlink>
+        </w:p>
+        <w:p>
+          <w:pPr>
+            <w:pStyle w:val="Contents3"/>
+            <w:tabs>
+              <w:tab w:val="clear" w:pos="9405"/>
+              <w:tab w:val="right" w:pos="9972" w:leader="dot"/>
+            </w:tabs>
+            <w:spacing w:lineRule="auto" w:line="360"/>
+            <w:rPr/>
+          </w:pPr>
+          <w:hyperlink w:anchor="__RefHeading___Toc1514_1222970442">
+            <w:r>
+              <w:rPr>
+                <w:rStyle w:val="IndexLink"/>
+                <w:sz w:val="28"/>
+                <w:szCs w:val="28"/>
+              </w:rPr>
+              <w:t>1.1.4 Слайм</w:t>
+              <w:tab/>
+              <w:t>6</w:t>
+            </w:r>
+          </w:hyperlink>
+        </w:p>
+        <w:p>
+          <w:pPr>
+            <w:pStyle w:val="Contents4"/>
+            <w:tabs>
+              <w:tab w:val="clear" w:pos="9122"/>
+              <w:tab w:val="right" w:pos="9972" w:leader="dot"/>
+            </w:tabs>
+            <w:spacing w:lineRule="auto" w:line="360"/>
+            <w:rPr/>
+          </w:pPr>
+          <w:hyperlink w:anchor="__RefHeading___Toc1518_1222970442">
+            <w:r>
+              <w:rPr>
+                <w:rStyle w:val="IndexLink"/>
+                <w:i w:val="false"/>
+                <w:iCs w:val="false"/>
+                <w:sz w:val="28"/>
+                <w:szCs w:val="28"/>
+              </w:rPr>
+              <w:t>1.1.4.1 Выбор модели представления трехмерного объекта</w:t>
+            </w:r>
+            <w:r>
+              <w:rPr>
+                <w:rStyle w:val="IndexLink"/>
+                <w:sz w:val="28"/>
+                <w:szCs w:val="28"/>
+              </w:rPr>
+              <w:tab/>
+              <w:t>6</w:t>
+            </w:r>
+          </w:hyperlink>
+        </w:p>
+        <w:p>
+          <w:pPr>
+            <w:pStyle w:val="Contents4"/>
+            <w:tabs>
+              <w:tab w:val="clear" w:pos="9122"/>
+              <w:tab w:val="right" w:pos="9972" w:leader="dot"/>
+            </w:tabs>
+            <w:spacing w:lineRule="auto" w:line="360"/>
+            <w:rPr/>
+          </w:pPr>
+          <w:hyperlink w:anchor="__RefHeading___Toc1530_1222970442">
+            <w:r>
+              <w:rPr>
+                <w:rStyle w:val="IndexLink"/>
+                <w:i w:val="false"/>
+                <w:iCs w:val="false"/>
+                <w:sz w:val="28"/>
+                <w:szCs w:val="28"/>
+              </w:rPr>
+              <w:t>1.1.4.2 Выбор модели представления поверхности объекта</w:t>
+            </w:r>
+            <w:r>
+              <w:rPr>
+                <w:rStyle w:val="IndexLink"/>
+                <w:sz w:val="28"/>
+                <w:szCs w:val="28"/>
+              </w:rPr>
+              <w:tab/>
+              <w:t>7</w:t>
+            </w:r>
+          </w:hyperlink>
+        </w:p>
+        <w:p>
+          <w:pPr>
+            <w:pStyle w:val="Contents4"/>
+            <w:tabs>
+              <w:tab w:val="clear" w:pos="9122"/>
+              <w:tab w:val="right" w:pos="9972" w:leader="dot"/>
+            </w:tabs>
+            <w:spacing w:lineRule="auto" w:line="360"/>
+            <w:rPr/>
+          </w:pPr>
+          <w:hyperlink w:anchor="__RefHeading___Toc1532_1222970442">
+            <w:r>
+              <w:rPr>
+                <w:rStyle w:val="IndexLink"/>
+                <w:i w:val="false"/>
+                <w:iCs w:val="false"/>
+                <w:sz w:val="28"/>
+                <w:szCs w:val="28"/>
+              </w:rPr>
+              <w:t>1.1.4.3 Метод физического моделирования</w:t>
+            </w:r>
+            <w:r>
+              <w:rPr>
+                <w:rStyle w:val="IndexLink"/>
+                <w:sz w:val="28"/>
+                <w:szCs w:val="28"/>
+              </w:rPr>
+              <w:tab/>
+              <w:t>8</w:t>
+            </w:r>
+          </w:hyperlink>
+        </w:p>
+        <w:p>
+          <w:pPr>
+            <w:pStyle w:val="Contents2"/>
+            <w:tabs>
+              <w:tab w:val="clear" w:pos="9689"/>
+              <w:tab w:val="right" w:pos="9972" w:leader="dot"/>
+            </w:tabs>
+            <w:spacing w:lineRule="auto" w:line="360"/>
+            <w:rPr/>
+          </w:pPr>
+          <w:hyperlink w:anchor="__RefHeading___Toc1534_1222970442">
+            <w:r>
+              <w:rPr>
+                <w:rStyle w:val="IndexLink"/>
+                <w:sz w:val="28"/>
+                <w:szCs w:val="28"/>
+              </w:rPr>
+              <w:t>1.2 Выбор алгоритма удаления невидимых ребер и поверхностей</w:t>
+              <w:tab/>
+              <w:t>10</w:t>
+            </w:r>
+          </w:hyperlink>
+        </w:p>
+        <w:p>
+          <w:pPr>
+            <w:pStyle w:val="Contents2"/>
+            <w:tabs>
+              <w:tab w:val="clear" w:pos="9689"/>
+              <w:tab w:val="right" w:pos="9972" w:leader="dot"/>
+            </w:tabs>
+            <w:spacing w:lineRule="auto" w:line="360"/>
+            <w:rPr/>
+          </w:pPr>
+          <w:hyperlink w:anchor="__RefHeading___Toc1536_1222970442">
+            <w:r>
+              <w:rPr>
+                <w:rStyle w:val="IndexLink"/>
+                <w:sz w:val="28"/>
+                <w:szCs w:val="28"/>
+              </w:rPr>
+              <w:t>1.3 Выбор модели освещения</w:t>
+              <w:tab/>
+              <w:t>13</w:t>
+            </w:r>
+          </w:hyperlink>
+        </w:p>
+        <w:p>
+          <w:pPr>
+            <w:pStyle w:val="Contents1"/>
+            <w:spacing w:lineRule="auto" w:line="360"/>
+            <w:rPr/>
+          </w:pPr>
+          <w:hyperlink w:anchor="__RefHeading___Toc1538_1222970442">
+            <w:r>
+              <w:rPr>
+                <w:rStyle w:val="IndexLink"/>
+                <w:sz w:val="28"/>
+                <w:szCs w:val="28"/>
+              </w:rPr>
+              <w:t>2. Конструкторская часть</w:t>
+              <w:tab/>
+              <w:t>17</w:t>
+            </w:r>
+          </w:hyperlink>
+        </w:p>
+        <w:p>
+          <w:pPr>
+            <w:pStyle w:val="Contents2"/>
+            <w:tabs>
+              <w:tab w:val="clear" w:pos="9689"/>
+              <w:tab w:val="right" w:pos="9972" w:leader="dot"/>
+            </w:tabs>
+            <w:spacing w:lineRule="auto" w:line="360"/>
+            <w:rPr/>
+          </w:pPr>
+          <w:hyperlink w:anchor="__RefHeading___Toc1540_1222970442">
+            <w:r>
+              <w:rPr>
+                <w:rStyle w:val="IndexLink"/>
+                <w:sz w:val="28"/>
+                <w:szCs w:val="28"/>
+              </w:rPr>
+              <w:t>2.1 Общие сведения</w:t>
+              <w:tab/>
+              <w:t>17</w:t>
+            </w:r>
+          </w:hyperlink>
+        </w:p>
+        <w:p>
+          <w:pPr>
+            <w:pStyle w:val="Contents2"/>
+            <w:tabs>
+              <w:tab w:val="clear" w:pos="9689"/>
+              <w:tab w:val="right" w:pos="9972" w:leader="dot"/>
+            </w:tabs>
+            <w:spacing w:lineRule="auto" w:line="360"/>
+            <w:rPr/>
+          </w:pPr>
+          <w:hyperlink w:anchor="__RefHeading___Toc1542_1222970442">
+            <w:r>
+              <w:rPr>
+                <w:rStyle w:val="IndexLink"/>
+                <w:sz w:val="28"/>
+                <w:szCs w:val="28"/>
+              </w:rPr>
+              <w:t>2.2 Алгоритм генерации слайма в начале работы программы</w:t>
+              <w:tab/>
+              <w:t>17</w:t>
+            </w:r>
+          </w:hyperlink>
+        </w:p>
+        <w:p>
+          <w:pPr>
+            <w:pStyle w:val="Contents2"/>
+            <w:tabs>
+              <w:tab w:val="clear" w:pos="9689"/>
+              <w:tab w:val="right" w:pos="9972" w:leader="dot"/>
+            </w:tabs>
+            <w:spacing w:lineRule="auto" w:line="360"/>
+            <w:rPr/>
+          </w:pPr>
+          <w:hyperlink w:anchor="__RefHeading___Toc1546_1222970442">
+            <w:r>
+              <w:rPr>
+                <w:rStyle w:val="IndexLink"/>
+                <w:sz w:val="28"/>
+                <w:szCs w:val="28"/>
+              </w:rPr>
+              <w:t>2.3 Алгоритм генерации пола</w:t>
+              <w:tab/>
+              <w:t>18</w:t>
+            </w:r>
+          </w:hyperlink>
+        </w:p>
+        <w:p>
+          <w:pPr>
+            <w:pStyle w:val="Contents2"/>
+            <w:tabs>
+              <w:tab w:val="clear" w:pos="9689"/>
+              <w:tab w:val="right" w:pos="9972" w:leader="dot"/>
+            </w:tabs>
+            <w:spacing w:lineRule="auto" w:line="360"/>
+            <w:rPr/>
+          </w:pPr>
+          <w:hyperlink w:anchor="__RefHeading___Toc1548_1222970442">
+            <w:r>
+              <w:rPr>
+                <w:rStyle w:val="IndexLink"/>
+                <w:sz w:val="28"/>
+                <w:szCs w:val="28"/>
+              </w:rPr>
+              <w:t>2.4 Расчет сил, скоростей и координат точек слайма</w:t>
+              <w:tab/>
+              <w:t>18</w:t>
+            </w:r>
+          </w:hyperlink>
+        </w:p>
+        <w:p>
+          <w:pPr>
+            <w:pStyle w:val="Contents2"/>
+            <w:tabs>
+              <w:tab w:val="clear" w:pos="9689"/>
+              <w:tab w:val="right" w:pos="9972" w:leader="dot"/>
+            </w:tabs>
+            <w:spacing w:lineRule="auto" w:line="360"/>
+            <w:rPr/>
+          </w:pPr>
+          <w:hyperlink w:anchor="__RefHeading___Toc1582_1222970442">
+            <w:r>
+              <w:rPr>
+                <w:rStyle w:val="IndexLink"/>
+                <w:sz w:val="28"/>
+                <w:szCs w:val="28"/>
+              </w:rPr>
+              <w:t>2.5 Захват точки пользователем</w:t>
+              <w:tab/>
+              <w:t>20</w:t>
+            </w:r>
+          </w:hyperlink>
+        </w:p>
+        <w:p>
+          <w:pPr>
+            <w:pStyle w:val="Contents2"/>
+            <w:tabs>
+              <w:tab w:val="clear" w:pos="9689"/>
+              <w:tab w:val="right" w:pos="9972" w:leader="dot"/>
+            </w:tabs>
+            <w:spacing w:lineRule="auto" w:line="360"/>
+            <w:rPr/>
+          </w:pPr>
+          <w:hyperlink w:anchor="__RefHeading___Toc1584_1222970442">
+            <w:r>
+              <w:rPr>
+                <w:rStyle w:val="IndexLink"/>
+                <w:sz w:val="28"/>
+                <w:szCs w:val="28"/>
+              </w:rPr>
+              <w:t>2.6 Глобальная модель освещения Уиттеда с трассировкой лучей</w:t>
+              <w:tab/>
+              <w:t>20</w:t>
+            </w:r>
+          </w:hyperlink>
+        </w:p>
+        <w:p>
+          <w:pPr>
+            <w:pStyle w:val="Contents1"/>
+            <w:spacing w:lineRule="auto" w:line="360"/>
+            <w:rPr/>
+          </w:pPr>
+          <w:hyperlink w:anchor="__RefHeading___Toc1588_1222970442">
+            <w:r>
+              <w:rPr>
+                <w:rStyle w:val="IndexLink"/>
+                <w:sz w:val="28"/>
+                <w:szCs w:val="28"/>
+              </w:rPr>
+              <w:t>3. Технологическая часть</w:t>
+              <w:tab/>
+              <w:t>20</w:t>
+            </w:r>
+          </w:hyperlink>
+        </w:p>
+        <w:p>
+          <w:pPr>
+            <w:pStyle w:val="Contents2"/>
+            <w:tabs>
+              <w:tab w:val="clear" w:pos="9689"/>
+              <w:tab w:val="right" w:pos="9972" w:leader="dot"/>
+            </w:tabs>
+            <w:spacing w:lineRule="auto" w:line="360"/>
+            <w:rPr/>
+          </w:pPr>
+          <w:hyperlink w:anchor="__RefHeading___Toc1590_1222970442">
+            <w:r>
+              <w:rPr>
+                <w:rStyle w:val="IndexLink"/>
+                <w:sz w:val="28"/>
+                <w:szCs w:val="28"/>
+              </w:rPr>
+              <w:t>3.1 Выбор языка программирования и среды разработки</w:t>
+              <w:tab/>
+              <w:t>20</w:t>
+            </w:r>
+          </w:hyperlink>
+        </w:p>
+        <w:p>
+          <w:pPr>
+            <w:pStyle w:val="Contents2"/>
+            <w:tabs>
+              <w:tab w:val="clear" w:pos="9689"/>
+              <w:tab w:val="right" w:pos="9972" w:leader="dot"/>
+            </w:tabs>
+            <w:spacing w:lineRule="auto" w:line="360"/>
+            <w:rPr/>
+          </w:pPr>
+          <w:hyperlink w:anchor="__RefHeading___Toc1594_1222970442">
+            <w:r>
+              <w:rPr>
+                <w:rStyle w:val="IndexLink"/>
+                <w:sz w:val="28"/>
+                <w:szCs w:val="28"/>
+              </w:rPr>
+              <w:t>3.2 Структура классов. Диаграмма классов</w:t>
+              <w:tab/>
+              <w:t>20</w:t>
+            </w:r>
+          </w:hyperlink>
+        </w:p>
+        <w:p>
+          <w:pPr>
+            <w:pStyle w:val="Contents2"/>
+            <w:tabs>
+              <w:tab w:val="clear" w:pos="9689"/>
+              <w:tab w:val="right" w:pos="9972" w:leader="dot"/>
+            </w:tabs>
+            <w:spacing w:lineRule="auto" w:line="360"/>
+            <w:rPr/>
+          </w:pPr>
+          <w:hyperlink w:anchor="__RefHeading___Toc1598_1222970442">
+            <w:r>
+              <w:rPr>
+                <w:rStyle w:val="IndexLink"/>
+                <w:sz w:val="28"/>
+                <w:szCs w:val="28"/>
+              </w:rPr>
+              <w:t>3.3 Интерфейс программы</w:t>
+              <w:tab/>
+              <w:t>21</w:t>
+            </w:r>
+          </w:hyperlink>
+        </w:p>
+        <w:p>
+          <w:pPr>
+            <w:pStyle w:val="Contents2"/>
+            <w:tabs>
+              <w:tab w:val="clear" w:pos="9689"/>
+              <w:tab w:val="right" w:pos="9972" w:leader="dot"/>
+            </w:tabs>
+            <w:spacing w:lineRule="auto" w:line="360"/>
+            <w:rPr/>
+          </w:pPr>
+          <w:hyperlink w:anchor="__RefHeading___Toc1600_1222970442">
+            <w:r>
+              <w:rPr>
+                <w:rStyle w:val="IndexLink"/>
+                <w:sz w:val="28"/>
+                <w:szCs w:val="28"/>
+              </w:rPr>
+              <w:t>Заключение</w:t>
+              <w:tab/>
+              <w:t>22</w:t>
+            </w:r>
+          </w:hyperlink>
+        </w:p>
+        <w:p>
+          <w:pPr>
+            <w:pStyle w:val="Contents2"/>
+            <w:tabs>
+              <w:tab w:val="clear" w:pos="9689"/>
+              <w:tab w:val="right" w:pos="9972" w:leader="dot"/>
+            </w:tabs>
+            <w:spacing w:lineRule="auto" w:line="360"/>
+            <w:rPr/>
+          </w:pPr>
+          <w:hyperlink w:anchor="__RefHeading___Toc1604_1222970442">
+            <w:r>
+              <w:rPr>
+                <w:rStyle w:val="IndexLink"/>
+                <w:sz w:val="28"/>
+                <w:szCs w:val="28"/>
+              </w:rPr>
+              <w:t>Список использованных источников</w:t>
+              <w:tab/>
+              <w:t>23</w:t>
+            </w:r>
+          </w:hyperlink>
+          <w:r>
+            <w:rPr>
+              <w:rStyle w:val="IndexLink"/>
+              <w:sz w:val="28"/>
+              <w:szCs w:val="28"/>
+            </w:rPr>
+            <w:fldChar w:fldCharType="end"/>
+          </w:r>
+        </w:p>
+      </w:sdtContent>
+    </w:sdt>
     <w:p>
       <w:pPr>
         <w:pStyle w:val="Normal"/>
-        <w:spacing w:lineRule="auto" w:line="240" w:before="0" w:after="0"/>
+        <w:spacing w:lineRule="auto" w:line="360" w:before="0" w:after="0"/>
         <w:jc w:val="both"/>
         <w:rPr>
           <w:rFonts w:ascii="Times New Roman" w:hAnsi="Times New Roman" w:cs="Times New Roman"/>
@@ -2267,6 +2909,8 @@
           <w:szCs w:val="28"/>
         </w:rPr>
       </w:pPr>
+      <w:bookmarkStart w:id="0" w:name="__RefHeading___Toc1496_1222970442"/>
+      <w:bookmarkEnd w:id="0"/>
       <w:r>
         <w:rPr>
           <w:rFonts w:ascii="Times New Roman" w:hAnsi="Times New Roman"/>
@@ -2443,6 +3087,8 @@
           <w:szCs w:val="28"/>
         </w:rPr>
       </w:pPr>
+      <w:bookmarkStart w:id="1" w:name="__RefHeading___Toc1498_1222970442"/>
+      <w:bookmarkEnd w:id="1"/>
       <w:r>
         <w:rPr>
           <w:rFonts w:ascii="Times New Roman" w:hAnsi="Times New Roman"/>
@@ -2468,6 +3114,8 @@
           <w:szCs w:val="28"/>
         </w:rPr>
       </w:pPr>
+      <w:bookmarkStart w:id="2" w:name="__RefHeading___Toc1500_1222970442"/>
+      <w:bookmarkEnd w:id="2"/>
       <w:r>
         <w:rPr>
           <w:rFonts w:ascii="Times New Roman" w:hAnsi="Times New Roman"/>
@@ -2516,6 +3164,8 @@
           <w:szCs w:val="28"/>
         </w:rPr>
       </w:pPr>
+      <w:bookmarkStart w:id="3" w:name="__RefHeading___Toc1502_1222970442"/>
+      <w:bookmarkEnd w:id="3"/>
       <w:r>
         <w:rPr>
           <w:rFonts w:ascii="Times New Roman" w:hAnsi="Times New Roman"/>
@@ -2545,6 +3195,8 @@
           <w:szCs w:val="28"/>
         </w:rPr>
       </w:pPr>
+      <w:bookmarkStart w:id="4" w:name="__RefHeading___Toc1504_1222970442"/>
+      <w:bookmarkEnd w:id="4"/>
       <w:r>
         <w:rPr>
           <w:sz w:val="28"/>
@@ -2569,6 +3221,8 @@
           <w:szCs w:val="28"/>
         </w:rPr>
       </w:pPr>
+      <w:bookmarkStart w:id="5" w:name="__RefHeading___Toc1506_1222970442"/>
+      <w:bookmarkEnd w:id="5"/>
       <w:r>
         <w:rPr>
           <w:rFonts w:ascii="Times New Roman" w:hAnsi="Times New Roman"/>
@@ -2598,6 +3252,8 @@
           <w:szCs w:val="28"/>
         </w:rPr>
       </w:pPr>
+      <w:bookmarkStart w:id="6" w:name="__RefHeading___Toc1508_1222970442"/>
+      <w:bookmarkEnd w:id="6"/>
       <w:r>
         <w:rPr>
           <w:sz w:val="28"/>
@@ -2622,6 +3278,8 @@
           <w:szCs w:val="28"/>
         </w:rPr>
       </w:pPr>
+      <w:bookmarkStart w:id="7" w:name="__RefHeading___Toc1510_1222970442"/>
+      <w:bookmarkEnd w:id="7"/>
       <w:r>
         <w:rPr>
           <w:rFonts w:ascii="Times New Roman" w:hAnsi="Times New Roman"/>
@@ -2651,6 +3309,8 @@
           <w:szCs w:val="28"/>
         </w:rPr>
       </w:pPr>
+      <w:bookmarkStart w:id="8" w:name="__RefHeading___Toc1512_1222970442"/>
+      <w:bookmarkEnd w:id="8"/>
       <w:r>
         <w:rPr>
           <w:sz w:val="28"/>
@@ -2706,6 +3366,8 @@
           <w:szCs w:val="28"/>
         </w:rPr>
       </w:pPr>
+      <w:bookmarkStart w:id="9" w:name="__RefHeading___Toc1514_1222970442"/>
+      <w:bookmarkEnd w:id="9"/>
       <w:r>
         <w:rPr>
           <w:rFonts w:ascii="Times New Roman" w:hAnsi="Times New Roman"/>
@@ -2735,6 +3397,8 @@
           <w:szCs w:val="28"/>
         </w:rPr>
       </w:pPr>
+      <w:bookmarkStart w:id="10" w:name="__RefHeading___Toc1516_1222970442"/>
+      <w:bookmarkEnd w:id="10"/>
       <w:r>
         <w:rPr>
           <w:sz w:val="28"/>
@@ -2742,43 +3406,7 @@
           <w:shd w:fill="auto" w:val="clear"/>
           <w:lang w:val="ru-RU" w:bidi="hi-IN"/>
         </w:rPr>
-        <w:t xml:space="preserve">В нашей программе слайм представляет собой </w:t>
-      </w:r>
-      <w:r>
-        <w:rPr>
-          <w:sz w:val="28"/>
-          <w:szCs w:val="28"/>
-          <w:shd w:fill="auto" w:val="clear"/>
-          <w:lang w:val="ru-RU" w:bidi="hi-IN"/>
-        </w:rPr>
-        <w:t>вязко</w:t>
-      </w:r>
-      <w:r>
-        <w:rPr>
-          <w:sz w:val="28"/>
-          <w:szCs w:val="28"/>
-          <w:shd w:fill="auto" w:val="clear"/>
-          <w:lang w:val="ru-RU" w:bidi="hi-IN"/>
-        </w:rPr>
-        <w:t xml:space="preserve">упругое тело. При отсутствии </w:t>
-      </w:r>
-      <w:r>
-        <w:rPr>
-          <w:sz w:val="28"/>
-          <w:szCs w:val="28"/>
-          <w:shd w:fill="auto" w:val="clear"/>
-          <w:lang w:val="ru-RU" w:bidi="hi-IN"/>
-        </w:rPr>
-        <w:t>внешних</w:t>
-      </w:r>
-      <w:r>
-        <w:rPr>
-          <w:sz w:val="28"/>
-          <w:szCs w:val="28"/>
-          <w:shd w:fill="auto" w:val="clear"/>
-          <w:lang w:val="ru-RU" w:bidi="hi-IN"/>
-        </w:rPr>
-        <w:t xml:space="preserve"> сил наше тело будет иметь форму шара.</w:t>
+        <w:t>В нашей программе слайм представляет собой вязкоупругое тело. При отсутствии внешних сил наше тело будет иметь форму шара.</w:t>
       </w:r>
     </w:p>
     <w:p>
@@ -2796,6 +3424,8 @@
           <w:szCs w:val="28"/>
         </w:rPr>
       </w:pPr>
+      <w:bookmarkStart w:id="11" w:name="__RefHeading___Toc1518_1222970442"/>
+      <w:bookmarkEnd w:id="11"/>
       <w:r>
         <w:rPr>
           <w:rFonts w:ascii="Times New Roman" w:hAnsi="Times New Roman"/>
@@ -2827,6 +3457,8 @@
           <w:szCs w:val="28"/>
         </w:rPr>
       </w:pPr>
+      <w:bookmarkStart w:id="12" w:name="__RefHeading___Toc1520_1222970442"/>
+      <w:bookmarkEnd w:id="12"/>
       <w:r>
         <w:rPr>
           <w:sz w:val="28"/>
@@ -2855,6 +3487,8 @@
           <w:szCs w:val="28"/>
         </w:rPr>
       </w:pPr>
+      <w:bookmarkStart w:id="13" w:name="__RefHeading___Toc1522_1222970442"/>
+      <w:bookmarkEnd w:id="13"/>
       <w:r>
         <w:rPr>
           <w:sz w:val="28"/>
@@ -2883,6 +3517,8 @@
           <w:szCs w:val="28"/>
         </w:rPr>
       </w:pPr>
+      <w:bookmarkStart w:id="14" w:name="__RefHeading___Toc1524_1222970442"/>
+      <w:bookmarkEnd w:id="14"/>
       <w:r>
         <w:rPr>
           <w:sz w:val="28"/>
@@ -2911,6 +3547,8 @@
           <w:szCs w:val="28"/>
         </w:rPr>
       </w:pPr>
+      <w:bookmarkStart w:id="15" w:name="__RefHeading___Toc1526_1222970442"/>
+      <w:bookmarkEnd w:id="15"/>
       <w:r>
         <w:rPr>
           <w:sz w:val="28"/>
@@ -2939,6 +3577,8 @@
           <w:szCs w:val="28"/>
         </w:rPr>
       </w:pPr>
+      <w:bookmarkStart w:id="16" w:name="__RefHeading___Toc1528_1222970442"/>
+      <w:bookmarkEnd w:id="16"/>
       <w:r>
         <w:rPr>
           <w:sz w:val="28"/>
@@ -2963,6 +3603,8 @@
           <w:szCs w:val="28"/>
         </w:rPr>
       </w:pPr>
+      <w:bookmarkStart w:id="17" w:name="__RefHeading___Toc1530_1222970442"/>
+      <w:bookmarkEnd w:id="17"/>
       <w:r>
         <w:rPr>
           <w:rFonts w:ascii="Times New Roman" w:hAnsi="Times New Roman"/>
@@ -3215,6 +3857,8 @@
           <w:szCs w:val="28"/>
         </w:rPr>
       </w:pPr>
+      <w:bookmarkStart w:id="18" w:name="__RefHeading___Toc1532_1222970442"/>
+      <w:bookmarkEnd w:id="18"/>
       <w:r>
         <w:rPr>
           <w:rFonts w:ascii="Times New Roman" w:hAnsi="Times New Roman"/>
@@ -3249,27 +3893,7 @@
           <w:szCs w:val="28"/>
           <w:lang w:val="ru-RU" w:bidi="hi-IN"/>
         </w:rPr>
-        <w:t xml:space="preserve">Для описания динамики движения </w:t>
-      </w:r>
-      <w:r>
-        <w:rPr>
-          <w:i w:val="false"/>
-          <w:iCs w:val="false"/>
-          <w:sz w:val="28"/>
-          <w:szCs w:val="28"/>
-          <w:lang w:val="ru-RU" w:bidi="hi-IN"/>
-        </w:rPr>
-        <w:t>слайма</w:t>
-      </w:r>
-      <w:r>
-        <w:rPr>
-          <w:i w:val="false"/>
-          <w:iCs w:val="false"/>
-          <w:sz w:val="28"/>
-          <w:szCs w:val="28"/>
-          <w:lang w:val="ru-RU" w:bidi="hi-IN"/>
-        </w:rPr>
-        <w:t xml:space="preserve"> была выбрана модель масс с пружинами, так как она </w:t>
+        <w:t xml:space="preserve">Для описания динамики движения слайма была выбрана модель масс с пружинами, так как она </w:t>
       </w:r>
       <w:r>
         <w:rPr>
@@ -4586,6 +5210,8 @@
           <w:szCs w:val="28"/>
         </w:rPr>
       </w:pPr>
+      <w:bookmarkStart w:id="19" w:name="__RefHeading___Toc1534_1222970442"/>
+      <w:bookmarkEnd w:id="19"/>
       <w:r>
         <w:rPr>
           <w:rFonts w:ascii="Times New Roman" w:hAnsi="Times New Roman"/>
@@ -4640,70 +5266,7 @@
           <w:shd w:fill="auto" w:val="clear"/>
           <w:lang w:val="ru-RU" w:bidi="hi-IN"/>
         </w:rPr>
-        <w:t xml:space="preserve">Алгоритм Робертса работает в объектном пространстве, осуществляя удаление невидимых линий выпуклых тел. Выполнение данного алгоритма можно разделить на 4 этапа: </w:t>
-      </w:r>
-      <w:r>
-        <w:rPr>
-          <w:sz w:val="28"/>
-          <w:szCs w:val="28"/>
-          <w:shd w:fill="auto" w:val="clear"/>
-          <w:lang w:val="ru-RU" w:bidi="hi-IN"/>
-        </w:rPr>
-        <w:t>п</w:t>
-      </w:r>
-      <w:r>
-        <w:rPr>
-          <w:sz w:val="28"/>
-          <w:szCs w:val="28"/>
-          <w:shd w:fill="auto" w:val="clear"/>
-          <w:lang w:val="ru-RU" w:bidi="hi-IN"/>
-        </w:rPr>
-        <w:t xml:space="preserve">одготовка исходных данных; </w:t>
-      </w:r>
-      <w:r>
-        <w:rPr>
-          <w:sz w:val="28"/>
-          <w:szCs w:val="28"/>
-          <w:shd w:fill="auto" w:val="clear"/>
-          <w:lang w:val="ru-RU" w:bidi="hi-IN"/>
-        </w:rPr>
-        <w:t>у</w:t>
-      </w:r>
-      <w:r>
-        <w:rPr>
-          <w:sz w:val="28"/>
-          <w:szCs w:val="28"/>
-          <w:shd w:fill="auto" w:val="clear"/>
-          <w:lang w:val="ru-RU" w:bidi="hi-IN"/>
-        </w:rPr>
-        <w:t xml:space="preserve">даление ребер, экранируемых самим телом; </w:t>
-      </w:r>
-      <w:r>
-        <w:rPr>
-          <w:sz w:val="28"/>
-          <w:szCs w:val="28"/>
-          <w:shd w:fill="auto" w:val="clear"/>
-          <w:lang w:val="ru-RU" w:bidi="hi-IN"/>
-        </w:rPr>
-        <w:t>у</w:t>
-      </w:r>
-      <w:r>
-        <w:rPr>
-          <w:sz w:val="28"/>
-          <w:szCs w:val="28"/>
-          <w:shd w:fill="auto" w:val="clear"/>
-          <w:lang w:val="ru-RU" w:bidi="hi-IN"/>
-        </w:rPr>
-        <w:t xml:space="preserve">даление ребер, экранируемых другими телами; </w:t>
-      </w:r>
-      <w:r>
-        <w:rPr>
-          <w:sz w:val="28"/>
-          <w:szCs w:val="28"/>
-          <w:shd w:fill="auto" w:val="clear"/>
-          <w:lang w:val="ru-RU" w:bidi="hi-IN"/>
-        </w:rPr>
-        <w:t>у</w:t>
+        <w:t>Алгоритм Робертса работает в объектном пространстве, осуществляя удаление невидимых линий выпуклых тел. Выполнение данного алгоритма можно разделить на 4 этапа: подготовка исходных данных; удаление ребер, экранируемых самим телом; удаление ребер, экранируемых другими телами; у</w:t>
       </w:r>
       <w:r>
         <w:rPr>
@@ -5801,6 +6364,8 @@
           <w:szCs w:val="28"/>
         </w:rPr>
       </w:pPr>
+      <w:bookmarkStart w:id="20" w:name="__RefHeading___Toc1536_1222970442"/>
+      <w:bookmarkEnd w:id="20"/>
       <w:r>
         <w:rPr>
           <w:rFonts w:ascii="Times New Roman" w:hAnsi="Times New Roman"/>
@@ -5887,7 +6452,7 @@
                 <wp:positionV relativeFrom="paragraph">
                   <wp:posOffset>635</wp:posOffset>
                 </wp:positionV>
-                <wp:extent cx="3420745" cy="2596515"/>
+                <wp:extent cx="3421380" cy="2597150"/>
                 <wp:effectExtent l="0" t="0" r="0" b="0"/>
                 <wp:wrapSquare wrapText="largest"/>
                 <wp:docPr id="2" name="Frame1"/>
@@ -5898,7 +6463,7 @@
                       <wps:spPr>
                         <a:xfrm>
                           <a:off x="0" y="0"/>
-                          <a:ext cx="3420000" cy="2595960"/>
+                          <a:ext cx="3420720" cy="2596680"/>
                         </a:xfrm>
                         <a:prstGeom prst="rect">
                           <a:avLst/>
@@ -5932,9 +6497,7 @@
                               </w:rPr>
                             </w:pPr>
                             <w:r>
-                              <w:rPr>
-                                <w:color w:val="000000"/>
-                              </w:rPr>
+                              <w:rPr/>
                               <w:drawing>
                                 <wp:inline distT="0" distB="0" distL="0" distR="0">
                                   <wp:extent cx="3419475" cy="2238375"/>
@@ -6057,7 +6620,7 @@
           </mc:Choice>
           <mc:Fallback>
             <w:pict>
-              <v:rect id="shape_0" ID="Frame1" path="m0,0l-2147483645,0l-2147483645,-2147483646l0,-2147483646xe" fillcolor="white" stroked="f" o:allowincell="f" style="position:absolute;margin-left:114.65pt;margin-top:0.05pt;width:269.25pt;height:204.35pt;mso-wrap-style:square;v-text-anchor:top;mso-position-horizontal:center">
+              <v:rect id="shape_0" ID="Frame1" path="m0,0l-2147483645,0l-2147483645,-2147483646l0,-2147483646xe" fillcolor="white" stroked="f" o:allowincell="f" style="position:absolute;margin-left:114.6pt;margin-top:0.05pt;width:269.3pt;height:204.4pt;mso-wrap-style:square;v-text-anchor:top;mso-position-horizontal:center">
                 <v:fill o:detectmouseclick="t" type="solid" color2="black"/>
                 <v:stroke color="#3465a4" joinstyle="round" endcap="flat"/>
                 <v:textbox>
@@ -6076,9 +6639,7 @@
                         </w:rPr>
                       </w:pPr>
                       <w:r>
-                        <w:rPr>
-                          <w:color w:val="000000"/>
-                        </w:rPr>
+                        <w:rPr/>
                         <w:drawing>
                           <wp:inline distT="0" distB="0" distL="0" distR="0">
                             <wp:extent cx="3419475" cy="2238375"/>
@@ -6717,7 +7278,7 @@
                 <wp:positionV relativeFrom="paragraph">
                   <wp:posOffset>635</wp:posOffset>
                 </wp:positionV>
-                <wp:extent cx="3401060" cy="2452370"/>
+                <wp:extent cx="3401695" cy="2453005"/>
                 <wp:effectExtent l="0" t="0" r="0" b="0"/>
                 <wp:wrapSquare wrapText="largest"/>
                 <wp:docPr id="6" name="Frame2"/>
@@ -6728,7 +7289,7 @@
                       <wps:spPr>
                         <a:xfrm>
                           <a:off x="0" y="0"/>
-                          <a:ext cx="3400560" cy="2451600"/>
+                          <a:ext cx="3400920" cy="2452320"/>
                         </a:xfrm>
                         <a:prstGeom prst="rect">
                           <a:avLst/>
@@ -6760,7 +7321,9 @@
                               </w:rPr>
                             </w:pPr>
                             <w:r>
-                              <w:rPr/>
+                              <w:rPr>
+                                <w:color w:val="000000"/>
+                              </w:rPr>
                               <w:drawing>
                                 <wp:inline distT="0" distB="0" distL="0" distR="0">
                                   <wp:extent cx="3400425" cy="2124075"/>
@@ -6803,6 +7366,7 @@
                               <w:rPr>
                                 <w:i w:val="false"/>
                                 <w:iCs w:val="false"/>
+                                <w:color w:val="000000"/>
                               </w:rPr>
                               <w:t xml:space="preserve">Рисунок </w:t>
                             </w:r>
@@ -6810,6 +7374,7 @@
                               <w:rPr>
                                 <w:i w:val="false"/>
                                 <w:iCs w:val="false"/>
+                                <w:color w:val="000000"/>
                               </w:rPr>
                               <w:fldChar w:fldCharType="begin"/>
                             </w:r>
@@ -6817,6 +7382,7 @@
                               <w:rPr>
                                 <w:i w:val="false"/>
                                 <w:iCs w:val="false"/>
+                                <w:color w:val="000000"/>
                               </w:rPr>
                               <w:instrText> SEQ Рисунок \* ARABIC </w:instrText>
                             </w:r>
@@ -6824,6 +7390,7 @@
                               <w:rPr>
                                 <w:i w:val="false"/>
                                 <w:iCs w:val="false"/>
+                                <w:color w:val="000000"/>
                               </w:rPr>
                               <w:fldChar w:fldCharType="separate"/>
                             </w:r>
@@ -6831,6 +7398,7 @@
                               <w:rPr>
                                 <w:i w:val="false"/>
                                 <w:iCs w:val="false"/>
+                                <w:color w:val="000000"/>
                               </w:rPr>
                               <w:t>2</w:t>
                             </w:r>
@@ -6838,6 +7406,7 @@
                               <w:rPr>
                                 <w:i w:val="false"/>
                                 <w:iCs w:val="false"/>
+                                <w:color w:val="000000"/>
                               </w:rPr>
                               <w:fldChar w:fldCharType="end"/>
                             </w:r>
@@ -6845,6 +7414,7 @@
                               <w:rPr>
                                 <w:i w:val="false"/>
                                 <w:iCs w:val="false"/>
+                                <w:color w:val="000000"/>
                               </w:rPr>
                               <w:t>. Модель Фонга</w:t>
                             </w:r>
@@ -6862,7 +7432,7 @@
           </mc:Choice>
           <mc:Fallback>
             <w:pict>
-              <v:rect id="shape_0" ID="Frame2" path="m0,0l-2147483645,0l-2147483645,-2147483646l0,-2147483646xe" fillcolor="white" stroked="f" o:allowincell="f" style="position:absolute;margin-left:115.4pt;margin-top:0.05pt;width:267.7pt;height:193pt;mso-wrap-style:square;v-text-anchor:top;mso-position-horizontal:center">
+              <v:rect id="shape_0" ID="Frame2" path="m0,0l-2147483645,0l-2147483645,-2147483646l0,-2147483646xe" fillcolor="white" stroked="f" o:allowincell="f" style="position:absolute;margin-left:115.4pt;margin-top:0.05pt;width:267.75pt;height:193.05pt;mso-wrap-style:square;v-text-anchor:top;mso-position-horizontal:center">
                 <v:fill o:detectmouseclick="t" type="solid" color2="black"/>
                 <v:stroke color="#3465a4" joinstyle="round" endcap="flat"/>
                 <v:textbox>
@@ -6879,7 +7449,9 @@
                         </w:rPr>
                       </w:pPr>
                       <w:r>
-                        <w:rPr/>
+                        <w:rPr>
+                          <w:color w:val="000000"/>
+                        </w:rPr>
                         <w:drawing>
                           <wp:inline distT="0" distB="0" distL="0" distR="0">
                             <wp:extent cx="3400425" cy="2124075"/>
@@ -6922,6 +7494,7 @@
                         <w:rPr>
                           <w:i w:val="false"/>
                           <w:iCs w:val="false"/>
+                          <w:color w:val="000000"/>
                         </w:rPr>
                         <w:t xml:space="preserve">Рисунок </w:t>
                       </w:r>
@@ -6929,6 +7502,7 @@
                         <w:rPr>
                           <w:i w:val="false"/>
                           <w:iCs w:val="false"/>
+                          <w:color w:val="000000"/>
                         </w:rPr>
                         <w:fldChar w:fldCharType="begin"/>
                       </w:r>
@@ -6936,6 +7510,7 @@
                         <w:rPr>
                           <w:i w:val="false"/>
                           <w:iCs w:val="false"/>
+                          <w:color w:val="000000"/>
                         </w:rPr>
                         <w:instrText> SEQ Рисунок \* ARABIC </w:instrText>
                       </w:r>
@@ -6943,6 +7518,7 @@
                         <w:rPr>
                           <w:i w:val="false"/>
                           <w:iCs w:val="false"/>
+                          <w:color w:val="000000"/>
                         </w:rPr>
                         <w:fldChar w:fldCharType="separate"/>
                       </w:r>
@@ -6950,6 +7526,7 @@
                         <w:rPr>
                           <w:i w:val="false"/>
                           <w:iCs w:val="false"/>
+                          <w:color w:val="000000"/>
                         </w:rPr>
                         <w:t>2</w:t>
                       </w:r>
@@ -6957,6 +7534,7 @@
                         <w:rPr>
                           <w:i w:val="false"/>
                           <w:iCs w:val="false"/>
+                          <w:color w:val="000000"/>
                         </w:rPr>
                         <w:fldChar w:fldCharType="end"/>
                       </w:r>
@@ -6964,6 +7542,7 @@
                         <w:rPr>
                           <w:i w:val="false"/>
                           <w:iCs w:val="false"/>
+                          <w:color w:val="000000"/>
                         </w:rPr>
                         <w:t>. Модель Фонга</w:t>
                       </w:r>
@@ -7147,16 +7726,7 @@
           <w:shd w:fill="auto" w:val="clear"/>
           <w:lang w:val="ru-RU" w:bidi="hi-IN"/>
         </w:rPr>
-        <w:t xml:space="preserve">Зеркальная составляющая описывается </w:t>
-      </w:r>
-      <w:r>
-        <w:rPr>
-          <w:sz w:val="28"/>
-          <w:szCs w:val="28"/>
-          <w:shd w:fill="auto" w:val="clear"/>
-          <w:lang w:val="ru-RU" w:bidi="hi-IN"/>
-        </w:rPr>
-        <w:t>выражением</w:t>
+        <w:t>Зеркальная составляющая описывается выражением</w:t>
       </w:r>
     </w:p>
     <w:p>
@@ -7589,7 +8159,7 @@
                 <wp:positionV relativeFrom="paragraph">
                   <wp:posOffset>635</wp:posOffset>
                 </wp:positionV>
-                <wp:extent cx="4191635" cy="3109595"/>
+                <wp:extent cx="4192270" cy="3110230"/>
                 <wp:effectExtent l="0" t="0" r="0" b="0"/>
                 <wp:wrapSquare wrapText="largest"/>
                 <wp:docPr id="10" name="Frame3"/>
@@ -7600,7 +8170,7 @@
                       <wps:spPr>
                         <a:xfrm>
                           <a:off x="0" y="0"/>
-                          <a:ext cx="4191120" cy="3108960"/>
+                          <a:ext cx="4191480" cy="3109680"/>
                         </a:xfrm>
                         <a:prstGeom prst="rect">
                           <a:avLst/>
@@ -7632,7 +8202,9 @@
                               </w:rPr>
                             </w:pPr>
                             <w:r>
-                              <w:rPr/>
+                              <w:rPr>
+                                <w:color w:val="000000"/>
+                              </w:rPr>
                               <w:drawing>
                                 <wp:inline distT="0" distB="0" distL="0" distR="0">
                                   <wp:extent cx="4191000" cy="2781300"/>
@@ -7675,6 +8247,7 @@
                               <w:rPr>
                                 <w:i w:val="false"/>
                                 <w:iCs w:val="false"/>
+                                <w:color w:val="000000"/>
                               </w:rPr>
                               <w:t xml:space="preserve">Рисунок </w:t>
                             </w:r>
@@ -7682,6 +8255,7 @@
                               <w:rPr>
                                 <w:i w:val="false"/>
                                 <w:iCs w:val="false"/>
+                                <w:color w:val="000000"/>
                               </w:rPr>
                               <w:fldChar w:fldCharType="begin"/>
                             </w:r>
@@ -7689,6 +8263,7 @@
                               <w:rPr>
                                 <w:i w:val="false"/>
                                 <w:iCs w:val="false"/>
+                                <w:color w:val="000000"/>
                               </w:rPr>
                               <w:instrText> SEQ Рисунок \* ARABIC </w:instrText>
                             </w:r>
@@ -7696,6 +8271,7 @@
                               <w:rPr>
                                 <w:i w:val="false"/>
                                 <w:iCs w:val="false"/>
+                                <w:color w:val="000000"/>
                               </w:rPr>
                               <w:fldChar w:fldCharType="separate"/>
                             </w:r>
@@ -7703,6 +8279,7 @@
                               <w:rPr>
                                 <w:i w:val="false"/>
                                 <w:iCs w:val="false"/>
+                                <w:color w:val="000000"/>
                               </w:rPr>
                               <w:t>3</w:t>
                             </w:r>
@@ -7710,6 +8287,7 @@
                               <w:rPr>
                                 <w:i w:val="false"/>
                                 <w:iCs w:val="false"/>
+                                <w:color w:val="000000"/>
                               </w:rPr>
                               <w:fldChar w:fldCharType="end"/>
                             </w:r>
@@ -7717,6 +8295,7 @@
                               <w:rPr>
                                 <w:i w:val="false"/>
                                 <w:iCs w:val="false"/>
+                                <w:color w:val="000000"/>
                               </w:rPr>
                               <w:t>. Глобальная модель освещения Уиттеда</w:t>
                             </w:r>
@@ -7734,7 +8313,7 @@
           </mc:Choice>
           <mc:Fallback>
             <w:pict>
-              <v:rect id="shape_0" ID="Frame3" path="m0,0l-2147483645,0l-2147483645,-2147483646l0,-2147483646xe" fillcolor="white" stroked="f" o:allowincell="f" style="position:absolute;margin-left:84.3pt;margin-top:0.05pt;width:329.95pt;height:244.75pt;mso-wrap-style:square;v-text-anchor:top">
+              <v:rect id="shape_0" ID="Frame3" path="m0,0l-2147483645,0l-2147483645,-2147483646l0,-2147483646xe" fillcolor="white" stroked="f" o:allowincell="f" style="position:absolute;margin-left:84.3pt;margin-top:0.05pt;width:330pt;height:244.8pt;mso-wrap-style:square;v-text-anchor:top">
                 <v:fill o:detectmouseclick="t" type="solid" color2="black"/>
                 <v:stroke color="#3465a4" joinstyle="round" endcap="flat"/>
                 <v:textbox>
@@ -7751,7 +8330,9 @@
                         </w:rPr>
                       </w:pPr>
                       <w:r>
-                        <w:rPr/>
+                        <w:rPr>
+                          <w:color w:val="000000"/>
+                        </w:rPr>
                         <w:drawing>
                           <wp:inline distT="0" distB="0" distL="0" distR="0">
                             <wp:extent cx="4191000" cy="2781300"/>
@@ -7794,6 +8375,7 @@
                         <w:rPr>
                           <w:i w:val="false"/>
                           <w:iCs w:val="false"/>
+                          <w:color w:val="000000"/>
                         </w:rPr>
                         <w:t xml:space="preserve">Рисунок </w:t>
                       </w:r>
@@ -7801,6 +8383,7 @@
                         <w:rPr>
                           <w:i w:val="false"/>
                           <w:iCs w:val="false"/>
+                          <w:color w:val="000000"/>
                         </w:rPr>
                         <w:fldChar w:fldCharType="begin"/>
                       </w:r>
@@ -7808,6 +8391,7 @@
                         <w:rPr>
                           <w:i w:val="false"/>
                           <w:iCs w:val="false"/>
+                          <w:color w:val="000000"/>
                         </w:rPr>
                         <w:instrText> SEQ Рисунок \* ARABIC </w:instrText>
                       </w:r>
@@ -7815,6 +8399,7 @@
                         <w:rPr>
                           <w:i w:val="false"/>
                           <w:iCs w:val="false"/>
+                          <w:color w:val="000000"/>
                         </w:rPr>
                         <w:fldChar w:fldCharType="separate"/>
                       </w:r>
@@ -7822,6 +8407,7 @@
                         <w:rPr>
                           <w:i w:val="false"/>
                           <w:iCs w:val="false"/>
+                          <w:color w:val="000000"/>
                         </w:rPr>
                         <w:t>3</w:t>
                       </w:r>
@@ -7829,6 +8415,7 @@
                         <w:rPr>
                           <w:i w:val="false"/>
                           <w:iCs w:val="false"/>
+                          <w:color w:val="000000"/>
                         </w:rPr>
                         <w:fldChar w:fldCharType="end"/>
                       </w:r>
@@ -7836,6 +8423,7 @@
                         <w:rPr>
                           <w:i w:val="false"/>
                           <w:iCs w:val="false"/>
+                          <w:color w:val="000000"/>
                         </w:rPr>
                         <w:t>. Глобальная модель освещения Уиттеда</w:t>
                       </w:r>
@@ -7951,7 +8539,6 @@
         <w:rPr>
           <w:sz w:val="28"/>
           <w:szCs w:val="28"/>
-          <w:shd w:fill="auto" w:val="clear"/>
         </w:rPr>
       </w:r>
     </w:p>
@@ -7972,7 +8559,11 @@
         </w:rPr>
       </w:pPr>
       <w:r>
-        <w:rPr/>
+        <w:rPr>
+          <w:sz w:val="28"/>
+          <w:szCs w:val="28"/>
+          <w:shd w:fill="auto" w:val="clear"/>
+        </w:rPr>
       </w:r>
     </w:p>
     <w:p>
@@ -8658,16 +9249,7 @@
           <w:shd w:fill="auto" w:val="clear"/>
           <w:lang w:val="ru-RU" w:bidi="hi-IN"/>
         </w:rPr>
-        <w:t xml:space="preserve"> - интенсивность зеркально </w:t>
-      </w:r>
-      <w:r>
-        <w:rPr>
-          <w:sz w:val="28"/>
-          <w:szCs w:val="28"/>
-          <w:shd w:fill="auto" w:val="clear"/>
-          <w:lang w:val="ru-RU" w:bidi="hi-IN"/>
-        </w:rPr>
-        <w:t xml:space="preserve">отраженного света, падающего в направлении r и отраженного к наблюдателю в точке Q; </w:t>
+        <w:t xml:space="preserve"> - интенсивность зеркально отраженного света, падающего в направлении r и отраженного к наблюдателю в точке Q; </w:t>
       </w:r>
       <w:r>
         <w:rPr/>
@@ -8789,25 +9371,7 @@
           <w:sz w:val="28"/>
           <w:szCs w:val="28"/>
         </w:rPr>
-        <w:t xml:space="preserve">степень пространственного распределения Фонга для зеркального отражения </w:t>
-      </w:r>
-      <w:r>
-        <w:rPr>
-          <w:b w:val="false"/>
-          <w:i w:val="false"/>
-          <w:sz w:val="28"/>
-          <w:szCs w:val="28"/>
-        </w:rPr>
-        <w:t>из формулы (8)</w:t>
-      </w:r>
-      <w:r>
-        <w:rPr>
-          <w:b w:val="false"/>
-          <w:i w:val="false"/>
-          <w:sz w:val="28"/>
-          <w:szCs w:val="28"/>
-        </w:rPr>
-        <w:t>.</w:t>
+        <w:t>степень пространственного распределения Фонга для зеркального отражения из формулы (8).</w:t>
       </w:r>
     </w:p>
     <w:p>
@@ -9108,8 +9672,23 @@
           <w:shd w:fill="auto" w:val="clear"/>
           <w:lang w:val="ru-RU" w:bidi="hi-IN"/>
         </w:rPr>
-        <w:t xml:space="preserve"> - показатель поглощения</w:t>
-      </w:r>
+        <w:t xml:space="preserve"> - показатель поглощения.</w:t>
+      </w:r>
+    </w:p>
+    <w:p>
+      <w:pPr>
+        <w:pStyle w:val="TextBody"/>
+        <w:widowControl/>
+        <w:suppressAutoHyphens w:val="true"/>
+        <w:bidi w:val="0"/>
+        <w:spacing w:lineRule="auto" w:line="360" w:before="200" w:after="120"/>
+        <w:ind w:left="0" w:right="0" w:firstLine="737"/>
+        <w:jc w:val="both"/>
+        <w:rPr>
+          <w:sz w:val="28"/>
+          <w:szCs w:val="28"/>
+        </w:rPr>
+      </w:pPr>
       <w:r>
         <w:rPr>
           <w:sz w:val="28"/>
@@ -9117,30 +9696,6 @@
           <w:shd w:fill="auto" w:val="clear"/>
           <w:lang w:val="ru-RU" w:bidi="hi-IN"/>
         </w:rPr>
-        <w:t>.</w:t>
-      </w:r>
-    </w:p>
-    <w:p>
-      <w:pPr>
-        <w:pStyle w:val="TextBody"/>
-        <w:widowControl/>
-        <w:suppressAutoHyphens w:val="true"/>
-        <w:bidi w:val="0"/>
-        <w:spacing w:lineRule="auto" w:line="360" w:before="200" w:after="120"/>
-        <w:ind w:left="0" w:right="0" w:firstLine="737"/>
-        <w:jc w:val="both"/>
-        <w:rPr>
-          <w:sz w:val="28"/>
-          <w:szCs w:val="28"/>
-        </w:rPr>
-      </w:pPr>
-      <w:r>
-        <w:rPr>
-          <w:sz w:val="28"/>
-          <w:szCs w:val="28"/>
-          <w:shd w:fill="auto" w:val="clear"/>
-          <w:lang w:val="ru-RU" w:bidi="hi-IN"/>
-        </w:rPr>
         <w:t>Для данной работы была выбрана модель освещения Уиттеда, так как она позволяет учесть такие оптические явления, как отражение и преломление света, что позволит нам получать более реалистичное изображения, чем модели Ламберта и Фонга.</w:t>
       </w:r>
     </w:p>
@@ -9158,6 +9713,8 @@
           <w:szCs w:val="28"/>
         </w:rPr>
       </w:pPr>
+      <w:bookmarkStart w:id="21" w:name="__RefHeading___Toc1538_1222970442"/>
+      <w:bookmarkEnd w:id="21"/>
       <w:r>
         <w:rPr>
           <w:rFonts w:ascii="Times New Roman" w:hAnsi="Times New Roman"/>
@@ -9183,6 +9740,8 @@
           <w:szCs w:val="28"/>
         </w:rPr>
       </w:pPr>
+      <w:bookmarkStart w:id="22" w:name="__RefHeading___Toc1540_1222970442"/>
+      <w:bookmarkEnd w:id="22"/>
       <w:r>
         <w:rPr>
           <w:rFonts w:ascii="Times New Roman" w:hAnsi="Times New Roman"/>
@@ -9190,16 +9749,7 @@
           <w:szCs w:val="28"/>
           <w:lang w:val="ru-RU" w:bidi="hi-IN"/>
         </w:rPr>
-        <w:t>2.1 Общи</w:t>
-      </w:r>
-      <w:r>
-        <w:rPr>
-          <w:rFonts w:ascii="Times New Roman" w:hAnsi="Times New Roman"/>
-          <w:sz w:val="28"/>
-          <w:szCs w:val="28"/>
-          <w:lang w:val="ru-RU" w:bidi="hi-IN"/>
-        </w:rPr>
-        <w:t>е сведения</w:t>
+        <w:t>2.1 Общие сведения</w:t>
       </w:r>
     </w:p>
     <w:p>
@@ -9223,25 +9773,7 @@
           <w:shd w:fill="FF0000" w:val="clear"/>
           <w:lang w:val="ru-RU" w:bidi="hi-IN"/>
         </w:rPr>
-        <w:t>&lt;</w:t>
-      </w:r>
-      <w:r>
-        <w:rPr>
-          <w:sz w:val="28"/>
-          <w:szCs w:val="28"/>
-          <w:shd w:fill="FF0000" w:val="clear"/>
-          <w:lang w:val="ru-RU" w:bidi="hi-IN"/>
-        </w:rPr>
-        <w:t>написать, как направлены оси (глобальная система координат) и про скорость смены кадров</w:t>
-      </w:r>
-      <w:r>
-        <w:rPr>
-          <w:sz w:val="28"/>
-          <w:szCs w:val="28"/>
-          <w:shd w:fill="FF0000" w:val="clear"/>
-          <w:lang w:val="ru-RU" w:bidi="hi-IN"/>
-        </w:rPr>
-        <w:t>&gt;</w:t>
+        <w:t>&lt;написать, как направлены оси (глобальная система координат) и про скорость смены кадров&gt;</w:t>
       </w:r>
     </w:p>
     <w:p>
@@ -9431,6 +9963,8 @@
           <w:szCs w:val="28"/>
         </w:rPr>
       </w:pPr>
+      <w:bookmarkStart w:id="23" w:name="__RefHeading___Toc1542_1222970442"/>
+      <w:bookmarkEnd w:id="23"/>
       <w:r>
         <w:rPr>
           <w:rFonts w:ascii="Times New Roman" w:hAnsi="Times New Roman"/>
@@ -9462,6 +9996,8 @@
           <w:shd w:fill="FF0000" w:val="clear"/>
         </w:rPr>
       </w:pPr>
+      <w:bookmarkStart w:id="24" w:name="__RefHeading___Toc1544_1222970442"/>
+      <w:bookmarkEnd w:id="24"/>
       <w:r>
         <w:rPr>
           <w:sz w:val="28"/>
@@ -9474,7 +10010,6 @@
     <w:p>
       <w:pPr>
         <w:pStyle w:val="Heading2"/>
-        <w:keepNext w:val="true"/>
         <w:widowControl/>
         <w:suppressAutoHyphens w:val="true"/>
         <w:bidi w:val="0"/>
@@ -9486,91 +10021,15 @@
           <w:szCs w:val="28"/>
         </w:rPr>
       </w:pPr>
+      <w:bookmarkStart w:id="25" w:name="__RefHeading___Toc1548_1222970442"/>
+      <w:bookmarkEnd w:id="25"/>
       <w:r>
         <w:rPr>
           <w:rFonts w:ascii="Times New Roman" w:hAnsi="Times New Roman"/>
           <w:sz w:val="28"/>
           <w:szCs w:val="28"/>
         </w:rPr>
-        <w:t xml:space="preserve">2.3 </w:t>
-      </w:r>
-      <w:r>
-        <w:rPr>
-          <w:rFonts w:ascii="Times New Roman" w:hAnsi="Times New Roman"/>
-          <w:sz w:val="28"/>
-          <w:szCs w:val="28"/>
-        </w:rPr>
-        <w:t>Алгоритм генерации пола</w:t>
-      </w:r>
-    </w:p>
-    <w:p>
-      <w:pPr>
-        <w:pStyle w:val="TextBody"/>
-        <w:widowControl/>
-        <w:suppressAutoHyphens w:val="true"/>
-        <w:bidi w:val="0"/>
-        <w:spacing w:lineRule="auto" w:line="360" w:before="200" w:after="120"/>
-        <w:ind w:left="0" w:right="0" w:firstLine="737"/>
-        <w:jc w:val="both"/>
-        <w:rPr>
-          <w:highlight w:val="none"/>
-          <w:shd w:fill="FF0000" w:val="clear"/>
-        </w:rPr>
-      </w:pPr>
-      <w:r>
-        <w:rPr>
-          <w:sz w:val="28"/>
-          <w:szCs w:val="28"/>
-          <w:shd w:fill="FF0000" w:val="clear"/>
-        </w:rPr>
-        <w:t>&lt;математически или тексутрами (если текстурами, то надо делать класс, отвечающий за их загрузку)&gt;</w:t>
-      </w:r>
-    </w:p>
-    <w:p>
-      <w:pPr>
-        <w:pStyle w:val="Heading2"/>
-        <w:widowControl/>
-        <w:suppressAutoHyphens w:val="true"/>
-        <w:bidi w:val="0"/>
-        <w:spacing w:lineRule="auto" w:line="360" w:before="200" w:after="120"/>
-        <w:ind w:left="0" w:right="0" w:firstLine="737"/>
-        <w:jc w:val="both"/>
-        <w:rPr>
-          <w:sz w:val="28"/>
-          <w:szCs w:val="28"/>
-        </w:rPr>
-      </w:pPr>
-      <w:r>
-        <w:rPr>
-          <w:rFonts w:ascii="Times New Roman" w:hAnsi="Times New Roman"/>
-          <w:sz w:val="28"/>
-          <w:szCs w:val="28"/>
-        </w:rPr>
-        <w:t>2.</w:t>
-      </w:r>
-      <w:r>
-        <w:rPr>
-          <w:rFonts w:ascii="Times New Roman" w:hAnsi="Times New Roman"/>
-          <w:sz w:val="28"/>
-          <w:szCs w:val="28"/>
-        </w:rPr>
-        <w:t>4</w:t>
-      </w:r>
-      <w:r>
-        <w:rPr>
-          <w:rFonts w:ascii="Times New Roman" w:hAnsi="Times New Roman"/>
-          <w:sz w:val="28"/>
-          <w:szCs w:val="28"/>
-        </w:rPr>
-        <w:t xml:space="preserve"> </w:t>
-      </w:r>
-      <w:r>
-        <w:rPr>
-          <w:rFonts w:ascii="Times New Roman" w:hAnsi="Times New Roman"/>
-          <w:sz w:val="28"/>
-          <w:szCs w:val="28"/>
-        </w:rPr>
-        <w:t>Расчет сил, скоростей и координат точек слайма</w:t>
+        <w:t>2.4 Расчет сил, скоростей и координат точек слайма</w:t>
       </w:r>
     </w:p>
     <w:p>
@@ -9593,6 +10052,8 @@
           <w:szCs w:val="28"/>
         </w:rPr>
       </w:pPr>
+      <w:bookmarkStart w:id="26" w:name="__RefHeading___Toc1550_1222970442"/>
+      <w:bookmarkEnd w:id="26"/>
       <w:r>
         <w:rPr>
           <w:sz w:val="28"/>
@@ -9648,11 +10109,10 @@
           <w:szCs w:val="28"/>
         </w:rPr>
       </w:pPr>
-      <w:r>
-        <w:rPr>
-          <w:sz w:val="28"/>
-          <w:szCs w:val="28"/>
-        </w:rPr>
+      <w:bookmarkStart w:id="27" w:name="__RefHeading___Toc1552_1222970442"/>
+      <w:bookmarkEnd w:id="27"/>
+      <w:r>
+        <w:rPr/>
       </w:r>
       <m:oMath xmlns:m="http://schemas.openxmlformats.org/officeDocument/2006/math">
         <m:r>
@@ -9741,6 +10201,8 @@
           <w:szCs w:val="28"/>
         </w:rPr>
       </w:pPr>
+      <w:bookmarkStart w:id="28" w:name="__RefHeading___Toc1554_1222970442"/>
+      <w:bookmarkEnd w:id="28"/>
       <w:r>
         <w:rPr>
           <w:sz w:val="28"/>
@@ -9749,10 +10211,7 @@
         <w:t xml:space="preserve">где </w:t>
       </w:r>
       <w:r>
-        <w:rPr>
-          <w:sz w:val="28"/>
-          <w:szCs w:val="28"/>
-        </w:rPr>
+        <w:rPr/>
       </w:r>
       <m:oMath xmlns:m="http://schemas.openxmlformats.org/officeDocument/2006/math">
         <m:r>
@@ -9770,10 +10229,7 @@
         <w:t xml:space="preserve"> - масса точки; </w:t>
       </w:r>
       <w:r>
-        <w:rPr>
-          <w:sz w:val="28"/>
-          <w:szCs w:val="28"/>
-        </w:rPr>
+        <w:rPr/>
       </w:r>
       <m:oMath xmlns:m="http://schemas.openxmlformats.org/officeDocument/2006/math">
         <m:r>
@@ -9791,10 +10247,7 @@
         <w:t xml:space="preserve"> - вектор ускорения свободного падения, направленный вниз. В нашей программе </w:t>
       </w:r>
       <w:r>
-        <w:rPr>
-          <w:sz w:val="28"/>
-          <w:szCs w:val="28"/>
-        </w:rPr>
+        <w:rPr/>
       </w:r>
       <m:oMath xmlns:m="http://schemas.openxmlformats.org/officeDocument/2006/math">
         <m:d>
@@ -9882,6 +10335,8 @@
           <w:szCs w:val="28"/>
         </w:rPr>
       </w:pPr>
+      <w:bookmarkStart w:id="29" w:name="__RefHeading___Toc1556_1222970442"/>
+      <w:bookmarkEnd w:id="29"/>
       <w:r>
         <w:rPr>
           <w:sz w:val="28"/>
@@ -9890,10 +10345,7 @@
         <w:t xml:space="preserve">Если точка слайма имеет координату </w:t>
       </w:r>
       <w:r>
-        <w:rPr>
-          <w:sz w:val="28"/>
-          <w:szCs w:val="28"/>
-        </w:rPr>
+        <w:rPr/>
       </w:r>
       <m:oMath xmlns:m="http://schemas.openxmlformats.org/officeDocument/2006/math">
         <m:r>
@@ -9970,11 +10422,10 @@
           <w:szCs w:val="28"/>
         </w:rPr>
       </w:pPr>
-      <w:r>
-        <w:rPr>
-          <w:sz w:val="28"/>
-          <w:szCs w:val="28"/>
-        </w:rPr>
+      <w:bookmarkStart w:id="30" w:name="__RefHeading___Toc1558_1222970442"/>
+      <w:bookmarkEnd w:id="30"/>
+      <w:r>
+        <w:rPr/>
       </w:r>
       <m:oMath xmlns:m="http://schemas.openxmlformats.org/officeDocument/2006/math">
         <m:r>
@@ -10069,6 +10520,8 @@
           <w:szCs w:val="28"/>
         </w:rPr>
       </w:pPr>
+      <w:bookmarkStart w:id="31" w:name="__RefHeading___Toc1560_1222970442"/>
+      <w:bookmarkEnd w:id="31"/>
       <w:r>
         <w:rPr>
           <w:sz w:val="28"/>
@@ -10077,10 +10530,7 @@
         <w:t xml:space="preserve">где </w:t>
       </w:r>
       <w:r>
-        <w:rPr>
-          <w:sz w:val="28"/>
-          <w:szCs w:val="28"/>
-        </w:rPr>
+        <w:rPr/>
       </w:r>
       <m:oMath xmlns:m="http://schemas.openxmlformats.org/officeDocument/2006/math">
         <m:r>
@@ -10098,10 +10548,7 @@
         <w:t xml:space="preserve"> - коэффициент трения; </w:t>
       </w:r>
       <w:r>
-        <w:rPr>
-          <w:sz w:val="28"/>
-          <w:szCs w:val="28"/>
-        </w:rPr>
+        <w:rPr/>
       </w:r>
       <m:oMath xmlns:m="http://schemas.openxmlformats.org/officeDocument/2006/math">
         <m:r>
@@ -10119,10 +10566,7 @@
         <w:t xml:space="preserve"> – сила реакции опоры. Направление вектора силы трения должно быть противоположно направлению вектора скорости точки, который, в свою очередь, параллелен плоскости </w:t>
       </w:r>
       <w:r>
-        <w:rPr>
-          <w:sz w:val="28"/>
-          <w:szCs w:val="28"/>
-        </w:rPr>
+        <w:rPr/>
       </w:r>
       <m:oMath xmlns:m="http://schemas.openxmlformats.org/officeDocument/2006/math">
         <m:r>
@@ -10172,6 +10616,8 @@
           <w:szCs w:val="28"/>
         </w:rPr>
       </w:pPr>
+      <w:bookmarkStart w:id="32" w:name="__RefHeading___Toc1562_1222970442"/>
+      <w:bookmarkEnd w:id="32"/>
       <w:r>
         <w:rPr>
           <w:sz w:val="28"/>
@@ -10200,6 +10646,8 @@
           <w:szCs w:val="28"/>
         </w:rPr>
       </w:pPr>
+      <w:bookmarkStart w:id="33" w:name="__RefHeading___Toc1564_1222970442"/>
+      <w:bookmarkEnd w:id="33"/>
       <w:r>
         <w:rPr>
           <w:sz w:val="28"/>
@@ -10255,11 +10703,10 @@
           <w:szCs w:val="28"/>
         </w:rPr>
       </w:pPr>
-      <w:r>
-        <w:rPr>
-          <w:sz w:val="28"/>
-          <w:szCs w:val="28"/>
-        </w:rPr>
+      <w:bookmarkStart w:id="34" w:name="__RefHeading___Toc1566_1222970442"/>
+      <w:bookmarkEnd w:id="34"/>
+      <w:r>
+        <w:rPr/>
       </w:r>
       <m:oMath xmlns:m="http://schemas.openxmlformats.org/officeDocument/2006/math">
         <m:r>
@@ -10519,6 +10966,8 @@
           <w:szCs w:val="28"/>
         </w:rPr>
       </w:pPr>
+      <w:bookmarkStart w:id="35" w:name="__RefHeading___Toc1568_1222970442"/>
+      <w:bookmarkEnd w:id="35"/>
       <w:r>
         <w:rPr>
           <w:sz w:val="28"/>
@@ -10527,10 +10976,7 @@
         <w:t xml:space="preserve">где </w:t>
       </w:r>
       <w:r>
-        <w:rPr>
-          <w:sz w:val="28"/>
-          <w:szCs w:val="28"/>
-        </w:rPr>
+        <w:rPr/>
       </w:r>
       <m:oMath xmlns:m="http://schemas.openxmlformats.org/officeDocument/2006/math">
         <m:sSub>
@@ -10681,11 +11127,10 @@
           <w:szCs w:val="28"/>
         </w:rPr>
       </w:pPr>
-      <w:r>
-        <w:rPr>
-          <w:sz w:val="28"/>
-          <w:szCs w:val="28"/>
-        </w:rPr>
+      <w:bookmarkStart w:id="36" w:name="__RefHeading___Toc1570_1222970442"/>
+      <w:bookmarkEnd w:id="36"/>
+      <w:r>
+        <w:rPr/>
       </w:r>
       <m:oMath xmlns:m="http://schemas.openxmlformats.org/officeDocument/2006/math">
         <m:r>
@@ -11042,6 +11487,8 @@
           <w:szCs w:val="28"/>
         </w:rPr>
       </w:pPr>
+      <w:bookmarkStart w:id="37" w:name="__RefHeading___Toc1572_1222970442"/>
+      <w:bookmarkEnd w:id="37"/>
       <w:r>
         <w:rPr>
           <w:sz w:val="28"/>
@@ -11050,10 +11497,7 @@
         <w:t xml:space="preserve">где </w:t>
       </w:r>
       <w:r>
-        <w:rPr>
-          <w:sz w:val="28"/>
-          <w:szCs w:val="28"/>
-        </w:rPr>
+        <w:rPr/>
       </w:r>
       <m:oMath xmlns:m="http://schemas.openxmlformats.org/officeDocument/2006/math">
         <m:sSub>
@@ -11175,10 +11619,7 @@
         <w:t xml:space="preserve"> - вектор начальной скорости точки; </w:t>
       </w:r>
       <w:r>
-        <w:rPr>
-          <w:sz w:val="28"/>
-          <w:szCs w:val="28"/>
-        </w:rPr>
+        <w:rPr/>
       </w:r>
       <m:oMath xmlns:m="http://schemas.openxmlformats.org/officeDocument/2006/math">
         <m:r>
@@ -11216,6 +11657,8 @@
           <w:szCs w:val="28"/>
         </w:rPr>
       </w:pPr>
+      <w:bookmarkStart w:id="38" w:name="__RefHeading___Toc1574_1222970442"/>
+      <w:bookmarkEnd w:id="38"/>
       <w:r>
         <w:rPr>
           <w:sz w:val="28"/>
@@ -11224,10 +11667,7 @@
         <w:t>Если скорость направлена вниз (</w:t>
       </w:r>
       <w:r>
-        <w:rPr>
-          <w:sz w:val="28"/>
-          <w:szCs w:val="28"/>
-        </w:rPr>
+        <w:rPr/>
       </w:r>
       <m:oMath xmlns:m="http://schemas.openxmlformats.org/officeDocument/2006/math">
         <m:sSub>
@@ -11269,10 +11709,7 @@
         <w:t xml:space="preserve">), и координата </w:t>
       </w:r>
       <w:r>
-        <w:rPr>
-          <w:sz w:val="28"/>
-          <w:szCs w:val="28"/>
-        </w:rPr>
+        <w:rPr/>
       </w:r>
       <m:oMath xmlns:m="http://schemas.openxmlformats.org/officeDocument/2006/math">
         <m:r>
@@ -11290,10 +11727,7 @@
         <w:t xml:space="preserve"> точки равна 0, то компонента вектора скорости по оси Oy </w:t>
       </w:r>
       <w:r>
-        <w:rPr>
-          <w:sz w:val="28"/>
-          <w:szCs w:val="28"/>
-        </w:rPr>
+        <w:rPr/>
       </w:r>
       <m:oMath xmlns:m="http://schemas.openxmlformats.org/officeDocument/2006/math">
         <m:sSub>
@@ -11320,7 +11754,21 @@
           <w:sz w:val="28"/>
           <w:szCs w:val="28"/>
         </w:rPr>
-        <w:t xml:space="preserve"> зануляется.</w:t>
+        <w:t xml:space="preserve"> </w:t>
+      </w:r>
+      <w:r>
+        <w:rPr>
+          <w:sz w:val="28"/>
+          <w:szCs w:val="28"/>
+        </w:rPr>
+        <w:t>об</w:t>
+      </w:r>
+      <w:r>
+        <w:rPr>
+          <w:sz w:val="28"/>
+          <w:szCs w:val="28"/>
+        </w:rPr>
+        <w:t>нуляется.</w:t>
       </w:r>
     </w:p>
     <w:p>
@@ -11343,6 +11791,8 @@
           <w:szCs w:val="28"/>
         </w:rPr>
       </w:pPr>
+      <w:bookmarkStart w:id="39" w:name="__RefHeading___Toc1576_1222970442"/>
+      <w:bookmarkEnd w:id="39"/>
       <w:r>
         <w:rPr>
           <w:sz w:val="28"/>
@@ -11398,11 +11848,10 @@
           <w:szCs w:val="28"/>
         </w:rPr>
       </w:pPr>
-      <w:r>
-        <w:rPr>
-          <w:sz w:val="28"/>
-          <w:szCs w:val="28"/>
-        </w:rPr>
+      <w:bookmarkStart w:id="40" w:name="__RefHeading___Toc1578_1222970442"/>
+      <w:bookmarkEnd w:id="40"/>
+      <w:r>
+        <w:rPr/>
       </w:r>
       <m:oMath xmlns:m="http://schemas.openxmlformats.org/officeDocument/2006/math">
         <m:r>
@@ -11705,6 +12154,8 @@
           <w:szCs w:val="28"/>
         </w:rPr>
       </w:pPr>
+      <w:bookmarkStart w:id="41" w:name="__RefHeading___Toc1580_1222970442"/>
+      <w:bookmarkEnd w:id="41"/>
       <w:r>
         <w:rPr>
           <w:sz w:val="28"/>
@@ -11713,10 +12164,7 @@
         <w:t xml:space="preserve">где </w:t>
       </w:r>
       <w:r>
-        <w:rPr>
-          <w:sz w:val="28"/>
-          <w:szCs w:val="28"/>
-        </w:rPr>
+        <w:rPr/>
       </w:r>
       <m:oMath xmlns:m="http://schemas.openxmlformats.org/officeDocument/2006/math">
         <m:sSub>
@@ -11835,37 +12283,15 @@
           <w:szCs w:val="28"/>
         </w:rPr>
       </w:pPr>
+      <w:bookmarkStart w:id="42" w:name="__RefHeading___Toc1582_1222970442"/>
+      <w:bookmarkEnd w:id="42"/>
       <w:r>
         <w:rPr>
           <w:rFonts w:ascii="Times New Roman" w:hAnsi="Times New Roman"/>
           <w:sz w:val="28"/>
           <w:szCs w:val="28"/>
         </w:rPr>
-        <w:t>2.</w:t>
-      </w:r>
-      <w:r>
-        <w:rPr>
-          <w:rFonts w:ascii="Times New Roman" w:hAnsi="Times New Roman"/>
-          <w:sz w:val="28"/>
-          <w:szCs w:val="28"/>
-        </w:rPr>
-        <w:t>5</w:t>
-      </w:r>
-      <w:r>
-        <w:rPr>
-          <w:rFonts w:ascii="Times New Roman" w:hAnsi="Times New Roman"/>
-          <w:sz w:val="28"/>
-          <w:szCs w:val="28"/>
-        </w:rPr>
-        <w:t xml:space="preserve"> </w:t>
-      </w:r>
-      <w:r>
-        <w:rPr>
-          <w:rFonts w:ascii="Times New Roman" w:hAnsi="Times New Roman"/>
-          <w:sz w:val="28"/>
-          <w:szCs w:val="28"/>
-        </w:rPr>
-        <w:t>Захват точки пользователем</w:t>
+        <w:t>2.5 Захват точки пользователем</w:t>
       </w:r>
     </w:p>
     <w:p>
@@ -11887,7 +12313,7 @@
           <w:sz w:val="28"/>
           <w:szCs w:val="28"/>
         </w:rPr>
-        <w:t>Если пользователь хочет схватить вершину слайма, программа считывает координаты курсора мыши на дисплее, а затем испускает луч от точки наблюдателя через данный пиксель. Далее, находится ближайшая точка пересечения этого луча со слаймом. Если точка пересечения нашлась, то в пересеченной грани находится вершина, ближайшая к данной точке пересечения.</w:t>
+        <w:t>Если пользователь хочет схватить вершину слайма, программа считывает координаты курсора мыши на дисплее, а затем испускает луч от точки наблюдателя через данный пиксель. Далее, находится ближайшая точка пересечения этого луча с поверхностью слайма. Если точка пересечения нашлась, то в пересеченной грани находится ближайшая к данной точке пересечения вершина.</w:t>
       </w:r>
     </w:p>
     <w:p>
@@ -11927,13 +12353,15 @@
           <w:szCs w:val="28"/>
         </w:rPr>
       </w:pPr>
+      <w:bookmarkStart w:id="43" w:name="__RefHeading___Toc1584_1222970442"/>
+      <w:bookmarkEnd w:id="43"/>
       <w:r>
         <w:rPr>
           <w:rFonts w:ascii="Times New Roman" w:hAnsi="Times New Roman"/>
           <w:sz w:val="28"/>
           <w:szCs w:val="28"/>
         </w:rPr>
-        <w:t>2.</w:t>
+        <w:t xml:space="preserve">2.6 </w:t>
       </w:r>
       <w:r>
         <w:rPr>
@@ -11941,23 +12369,7 @@
           <w:sz w:val="28"/>
           <w:szCs w:val="28"/>
         </w:rPr>
-        <w:t>6</w:t>
-      </w:r>
-      <w:r>
-        <w:rPr>
-          <w:rFonts w:ascii="Times New Roman" w:hAnsi="Times New Roman"/>
-          <w:sz w:val="28"/>
-          <w:szCs w:val="28"/>
-        </w:rPr>
-        <w:t xml:space="preserve"> </w:t>
-      </w:r>
-      <w:r>
-        <w:rPr>
-          <w:rFonts w:ascii="Times New Roman" w:hAnsi="Times New Roman"/>
-          <w:sz w:val="28"/>
-          <w:szCs w:val="28"/>
-        </w:rPr>
-        <w:t>Глобальная модель освещения Уиттеда с трассировкой лучей</w:t>
+        <w:t>Алгоритм обратной трассировки лучей с применением модели освещения Уиттеда</w:t>
       </w:r>
     </w:p>
     <w:p>
@@ -11975,69 +12387,21 @@
         <w:jc w:val="both"/>
         <w:outlineLvl w:val="1"/>
         <w:rPr>
-          <w:rFonts w:ascii="Times New Roman" w:hAnsi="Times New Roman"/>
-          <w:sz w:val="28"/>
-          <w:szCs w:val="28"/>
+          <w:color w:val="auto"/>
           <w:highlight w:val="none"/>
-          <w:shd w:fill="FF0000" w:val="clear"/>
-        </w:rPr>
-      </w:pPr>
-      <w:r>
-        <w:rPr>
-          <w:sz w:val="28"/>
-          <w:szCs w:val="28"/>
-          <w:shd w:fill="FF0000" w:val="clear"/>
-        </w:rPr>
-        <w:t>&lt;описание&gt;</w:t>
-      </w:r>
-    </w:p>
-    <w:p>
-      <w:pPr>
-        <w:pStyle w:val="Heading1"/>
-        <w:widowControl/>
-        <w:suppressAutoHyphens w:val="true"/>
-        <w:bidi w:val="0"/>
-        <w:spacing w:lineRule="auto" w:line="360" w:before="240" w:after="120"/>
-        <w:ind w:left="0" w:right="0" w:firstLine="737"/>
-        <w:jc w:val="both"/>
-        <w:rPr>
-          <w:sz w:val="28"/>
-          <w:szCs w:val="28"/>
-        </w:rPr>
-      </w:pPr>
-      <w:r>
-        <w:rPr>
-          <w:rFonts w:ascii="Times New Roman" w:hAnsi="Times New Roman"/>
-          <w:sz w:val="28"/>
-          <w:szCs w:val="28"/>
-          <w:lang w:val="ru-RU" w:bidi="hi-IN"/>
-        </w:rPr>
-        <w:t>3. Технологическая часть</w:t>
-      </w:r>
-    </w:p>
-    <w:p>
-      <w:pPr>
-        <w:pStyle w:val="Heading2"/>
-        <w:keepNext w:val="true"/>
-        <w:widowControl/>
-        <w:suppressAutoHyphens w:val="true"/>
-        <w:bidi w:val="0"/>
-        <w:spacing w:lineRule="auto" w:line="360" w:before="200" w:after="120"/>
-        <w:ind w:left="0" w:right="0" w:firstLine="737"/>
-        <w:jc w:val="both"/>
-        <w:rPr>
-          <w:sz w:val="28"/>
-          <w:szCs w:val="28"/>
-        </w:rPr>
-      </w:pPr>
-      <w:r>
-        <w:rPr>
-          <w:rFonts w:ascii="Times New Roman" w:hAnsi="Times New Roman"/>
-          <w:sz w:val="28"/>
-          <w:szCs w:val="28"/>
-          <w:lang w:val="ru-RU" w:bidi="hi-IN"/>
-        </w:rPr>
-        <w:t>3.1 Выбор языка программирования и среды разработки</w:t>
+          <w:shd w:fill="auto" w:val="clear"/>
+        </w:rPr>
+      </w:pPr>
+      <w:bookmarkStart w:id="44" w:name="__RefHeading___Toc1586_1222970442"/>
+      <w:bookmarkEnd w:id="44"/>
+      <w:r>
+        <w:rPr>
+          <w:color w:val="000000"/>
+          <w:sz w:val="28"/>
+          <w:szCs w:val="28"/>
+          <w:shd w:fill="auto" w:val="clear"/>
+        </w:rPr>
+        <w:t>При моделировании слайма нужно учитывать такие оптические явления, как отражение и преломление света. С этой задачей помогает справляться алгоритм обратной трассировки лучей.</w:t>
       </w:r>
     </w:p>
     <w:p>
@@ -12055,47 +12419,19 @@
         <w:jc w:val="both"/>
         <w:outlineLvl w:val="1"/>
         <w:rPr>
-          <w:rFonts w:ascii="Times New Roman" w:hAnsi="Times New Roman"/>
-          <w:sz w:val="28"/>
-          <w:szCs w:val="28"/>
+          <w:color w:val="auto"/>
           <w:highlight w:val="none"/>
-          <w:shd w:fill="FFFF00" w:val="clear"/>
-          <w:lang w:val="ru-RU" w:bidi="hi-IN"/>
-        </w:rPr>
-      </w:pPr>
-      <w:r>
-        <w:rPr>
-          <w:sz w:val="28"/>
-          <w:szCs w:val="28"/>
-          <w:shd w:fill="FFFF00" w:val="clear"/>
-          <w:lang w:val="ru-RU" w:bidi="hi-IN"/>
-        </w:rPr>
-        <w:t>&lt;C++, Qt, QtDesigner, VSCode, qmake&gt;</w:t>
-      </w:r>
-    </w:p>
-    <w:p>
-      <w:pPr>
-        <w:pStyle w:val="Heading2"/>
-        <w:keepNext w:val="true"/>
-        <w:widowControl/>
-        <w:suppressAutoHyphens w:val="true"/>
-        <w:bidi w:val="0"/>
-        <w:spacing w:lineRule="auto" w:line="360" w:before="200" w:after="120"/>
-        <w:ind w:left="0" w:right="0" w:firstLine="737"/>
-        <w:jc w:val="both"/>
-        <w:rPr>
-          <w:sz w:val="28"/>
-          <w:szCs w:val="28"/>
-        </w:rPr>
-      </w:pPr>
-      <w:r>
-        <w:rPr>
-          <w:rFonts w:ascii="Times New Roman" w:hAnsi="Times New Roman"/>
-          <w:sz w:val="28"/>
-          <w:szCs w:val="28"/>
-          <w:lang w:val="ru-RU" w:bidi="hi-IN"/>
-        </w:rPr>
-        <w:t>3.2 Структура классов. Диаграмма классов</w:t>
+          <w:shd w:fill="auto" w:val="clear"/>
+        </w:rPr>
+      </w:pPr>
+      <w:r>
+        <w:rPr>
+          <w:color w:val="000000"/>
+          <w:sz w:val="28"/>
+          <w:szCs w:val="28"/>
+          <w:shd w:fill="auto" w:val="clear"/>
+        </w:rPr>
+        <w:t>Пусть есть камера и экран, который находится на некотором расстоянии от нее, причем камера должна смотреть в центр экрана под прямым углом. Через каждый пиксел по очереди из камеры строится первичный луч и находится ближайшая к экрану точка пересечения этого луча с объектами сцены. Из точки пересечения строятся теневые лучи ко всем источникам света для определения их видимости из этой точки. Далее, по выбранной модели освещения выбирается цвет. Если луч не пересекает объекты сцены, то пиксел закрашивается в цвет фона.</w:t>
       </w:r>
     </w:p>
     <w:p>
@@ -12113,117 +12449,19 @@
         <w:jc w:val="both"/>
         <w:outlineLvl w:val="1"/>
         <w:rPr>
-          <w:rFonts w:ascii="Times New Roman" w:hAnsi="Times New Roman"/>
-          <w:sz w:val="28"/>
-          <w:szCs w:val="28"/>
+          <w:color w:val="auto"/>
           <w:highlight w:val="none"/>
-          <w:shd w:fill="FFFF00" w:val="clear"/>
-          <w:lang w:val="ru-RU" w:bidi="hi-IN"/>
-        </w:rPr>
-      </w:pPr>
-      <w:r>
-        <w:rPr>
-          <w:sz w:val="28"/>
-          <w:szCs w:val="28"/>
-          <w:shd w:fill="FFFF00" w:val="clear"/>
-          <w:lang w:val="ru-RU" w:bidi="hi-IN"/>
-        </w:rPr>
-        <w:t>&lt;</w:t>
-      </w:r>
-      <w:r>
-        <w:rPr>
-          <w:sz w:val="28"/>
-          <w:szCs w:val="28"/>
-          <w:shd w:fill="FFFF00" w:val="clear"/>
-          <w:lang w:val="ru-RU" w:bidi="hi-IN"/>
-        </w:rPr>
-        <w:t>хех она огромная, так что лучше вынести ее в приложение или в отдельный лист (а можно вообще забить на ООП и просто обойтись 6-8 классами)</w:t>
-      </w:r>
-      <w:r>
-        <w:rPr>
-          <w:sz w:val="28"/>
-          <w:szCs w:val="28"/>
-          <w:shd w:fill="FFFF00" w:val="clear"/>
-          <w:lang w:val="ru-RU" w:bidi="hi-IN"/>
-        </w:rPr>
-        <w:t>&gt;</w:t>
-      </w:r>
-    </w:p>
-    <w:p>
-      <w:pPr>
-        <w:pStyle w:val="Heading2"/>
-        <w:keepNext w:val="true"/>
-        <w:widowControl/>
-        <w:suppressAutoHyphens w:val="true"/>
-        <w:bidi w:val="0"/>
-        <w:spacing w:lineRule="auto" w:line="360" w:before="200" w:after="120"/>
-        <w:ind w:left="0" w:right="0" w:firstLine="737"/>
-        <w:jc w:val="left"/>
-        <w:rPr>
-          <w:sz w:val="28"/>
-          <w:szCs w:val="28"/>
-        </w:rPr>
-      </w:pPr>
-      <w:r>
-        <w:rPr>
-          <w:rFonts w:ascii="Times New Roman" w:hAnsi="Times New Roman"/>
-          <w:sz w:val="28"/>
-          <w:szCs w:val="28"/>
-          <w:lang w:val="ru-RU" w:bidi="hi-IN"/>
-        </w:rPr>
-        <w:t>3.3 Интерфейс программы</w:t>
-      </w:r>
-    </w:p>
-    <w:p>
-      <w:pPr>
-        <w:pStyle w:val="TextBody"/>
-        <w:widowControl/>
-        <w:suppressAutoHyphens w:val="true"/>
-        <w:bidi w:val="0"/>
-        <w:spacing w:lineRule="auto" w:line="360" w:before="200" w:after="120"/>
-        <w:ind w:left="0" w:right="0" w:firstLine="737"/>
-        <w:jc w:val="left"/>
-        <w:rPr>
-          <w:highlight w:val="none"/>
-          <w:shd w:fill="FF0000" w:val="clear"/>
-        </w:rPr>
-      </w:pPr>
-      <w:r>
-        <w:rPr>
-          <w:sz w:val="28"/>
-          <w:szCs w:val="28"/>
-          <w:shd w:fill="FF0000" w:val="clear"/>
-          <w:lang w:val="ru-RU" w:bidi="hi-IN"/>
-        </w:rPr>
-        <w:t>&lt;разработать инетрфейс&gt;</w:t>
-      </w:r>
-      <w:r>
-        <w:br w:type="page"/>
-      </w:r>
-    </w:p>
-    <w:p>
-      <w:pPr>
-        <w:pStyle w:val="Heading1"/>
-        <w:widowControl/>
-        <w:suppressAutoHyphens w:val="true"/>
-        <w:bidi w:val="0"/>
-        <w:spacing w:lineRule="auto" w:line="360" w:before="240" w:after="120"/>
-        <w:ind w:left="0" w:right="0" w:firstLine="737"/>
-        <w:jc w:val="both"/>
-        <w:outlineLvl w:val="1"/>
-        <w:rPr>
-          <w:sz w:val="28"/>
-          <w:szCs w:val="28"/>
-        </w:rPr>
-      </w:pPr>
-      <w:r>
-        <w:rPr>
-          <w:rFonts w:ascii="Times New Roman" w:hAnsi="Times New Roman"/>
-          <w:sz w:val="28"/>
-          <w:szCs w:val="28"/>
-          <w:lang w:val="ru-RU" w:bidi="hi-IN"/>
-        </w:rPr>
-        <w:t>Заключение</w:t>
+          <w:shd w:fill="auto" w:val="clear"/>
+        </w:rPr>
+      </w:pPr>
+      <w:r>
+        <w:rPr>
+          <w:color w:val="000000"/>
+          <w:sz w:val="28"/>
+          <w:szCs w:val="28"/>
+          <w:shd w:fill="auto" w:val="clear"/>
+        </w:rPr>
+        <w:t>Однако нам нужно учесть такие явления, как отражение и преломление света. Поэтому из точки пересечения строятся вторичные лучи по оптическим законам, если пересеченный объект зеркальный или преломляющий. Новые лучи рекурсивно трассируются дальше, а точки их соударений формируют дерево пересечений. По завершении рекурсии цвет пиксела рассчитывается путем суммирования цвета в узлах дерева с использованием модели освещения. В нашей программе цвет пиксела рассчитывается по модели освещения Уиттеда, то есть по формулам (9) и (10). Рекурсия завершается, если достигнуто максимальное число вторичных лучей, значение текущей интенсивности незначительно или нет пересечений с объектами сцены.</w:t>
       </w:r>
     </w:p>
     <w:p>
@@ -12236,43 +12474,42 @@
         </w:numPr>
         <w:suppressAutoHyphens w:val="true"/>
         <w:bidi w:val="0"/>
+        <w:spacing w:lineRule="auto" w:line="360" w:before="200" w:after="120"/>
+        <w:ind w:left="0" w:right="0" w:firstLine="737"/>
+        <w:jc w:val="both"/>
+        <w:outlineLvl w:val="1"/>
+        <w:rPr>
+          <w:color w:val="auto"/>
+          <w:highlight w:val="none"/>
+          <w:shd w:fill="auto" w:val="clear"/>
+        </w:rPr>
+      </w:pPr>
+      <w:r>
+        <w:rPr>
+          <w:color w:val="000000"/>
+          <w:sz w:val="28"/>
+          <w:szCs w:val="28"/>
+          <w:shd w:fill="auto" w:val="clear"/>
+        </w:rPr>
+        <w:t>Для ускорения работы алгоритма обратной трассировки лучей слайм будет содержать информацию о сферической объемлющей обочке, радиус и центр которой будут перерасчитываться при изменении положения тела в пространстве. Центр оболочки определяется как центр масс всех внешних точек слайма, а радиус – как длина отрезка, соединяющего центр оболочки с наиболее отдаленной от нее внешней точкой слайма.</w:t>
+      </w:r>
+    </w:p>
+    <w:p>
+      <w:pPr>
+        <w:pStyle w:val="Heading1"/>
+        <w:widowControl/>
+        <w:suppressAutoHyphens w:val="true"/>
+        <w:bidi w:val="0"/>
         <w:spacing w:lineRule="auto" w:line="360" w:before="240" w:after="120"/>
         <w:ind w:left="0" w:right="0" w:firstLine="737"/>
         <w:jc w:val="both"/>
-        <w:outlineLvl w:val="1"/>
-        <w:rPr>
-          <w:highlight w:val="none"/>
-          <w:shd w:fill="FF0000" w:val="clear"/>
-        </w:rPr>
-      </w:pPr>
-      <w:r>
-        <w:rPr>
-          <w:sz w:val="28"/>
-          <w:szCs w:val="28"/>
-          <w:shd w:fill="FF0000" w:val="clear"/>
-          <w:lang w:val="ru-RU" w:bidi="hi-IN"/>
-        </w:rPr>
-        <w:t>&lt;написать&gt;</w:t>
-      </w:r>
-      <w:r>
-        <w:br w:type="page"/>
-      </w:r>
-    </w:p>
-    <w:p>
-      <w:pPr>
-        <w:pStyle w:val="Heading1"/>
-        <w:widowControl/>
-        <w:suppressAutoHyphens w:val="true"/>
-        <w:bidi w:val="0"/>
-        <w:spacing w:lineRule="auto" w:line="360" w:before="240" w:after="120"/>
-        <w:ind w:left="0" w:right="0" w:firstLine="737"/>
-        <w:jc w:val="both"/>
-        <w:outlineLvl w:val="1"/>
-        <w:rPr>
-          <w:sz w:val="28"/>
-          <w:szCs w:val="28"/>
-        </w:rPr>
-      </w:pPr>
+        <w:rPr>
+          <w:sz w:val="28"/>
+          <w:szCs w:val="28"/>
+        </w:rPr>
+      </w:pPr>
+      <w:bookmarkStart w:id="45" w:name="__RefHeading___Toc1588_1222970442"/>
+      <w:bookmarkEnd w:id="45"/>
       <w:r>
         <w:rPr>
           <w:rFonts w:ascii="Times New Roman" w:hAnsi="Times New Roman"/>
@@ -12280,7 +12517,34 @@
           <w:szCs w:val="28"/>
           <w:lang w:val="ru-RU" w:bidi="hi-IN"/>
         </w:rPr>
-        <w:t>Список использованных источников</w:t>
+        <w:t>3. Технологическая часть</w:t>
+      </w:r>
+    </w:p>
+    <w:p>
+      <w:pPr>
+        <w:pStyle w:val="Heading2"/>
+        <w:keepNext w:val="true"/>
+        <w:widowControl/>
+        <w:suppressAutoHyphens w:val="true"/>
+        <w:bidi w:val="0"/>
+        <w:spacing w:lineRule="auto" w:line="360" w:before="200" w:after="120"/>
+        <w:ind w:left="0" w:right="0" w:firstLine="737"/>
+        <w:jc w:val="both"/>
+        <w:rPr>
+          <w:sz w:val="28"/>
+          <w:szCs w:val="28"/>
+        </w:rPr>
+      </w:pPr>
+      <w:bookmarkStart w:id="46" w:name="__RefHeading___Toc1590_1222970442"/>
+      <w:bookmarkEnd w:id="46"/>
+      <w:r>
+        <w:rPr>
+          <w:rFonts w:ascii="Times New Roman" w:hAnsi="Times New Roman"/>
+          <w:sz w:val="28"/>
+          <w:szCs w:val="28"/>
+          <w:lang w:val="ru-RU" w:bidi="hi-IN"/>
+        </w:rPr>
+        <w:t>3.1 Выбор языка программирования и среды разработки</w:t>
       </w:r>
     </w:p>
     <w:p>
@@ -12293,15 +12557,256 @@
         </w:numPr>
         <w:suppressAutoHyphens w:val="true"/>
         <w:bidi w:val="0"/>
-        <w:spacing w:lineRule="auto" w:line="360" w:before="240" w:after="120"/>
+        <w:spacing w:lineRule="auto" w:line="360" w:before="200" w:after="120"/>
         <w:ind w:left="0" w:right="0" w:firstLine="737"/>
         <w:jc w:val="both"/>
         <w:outlineLvl w:val="1"/>
+        <w:rPr>
+          <w:rFonts w:ascii="Times New Roman" w:hAnsi="Times New Roman"/>
+          <w:sz w:val="28"/>
+          <w:szCs w:val="28"/>
+          <w:highlight w:val="none"/>
+          <w:shd w:fill="FFFF00" w:val="clear"/>
+          <w:lang w:val="ru-RU" w:bidi="hi-IN"/>
+        </w:rPr>
+      </w:pPr>
+      <w:bookmarkStart w:id="47" w:name="__RefHeading___Toc1592_1222970442"/>
+      <w:bookmarkEnd w:id="47"/>
+      <w:r>
+        <w:rPr>
+          <w:sz w:val="28"/>
+          <w:szCs w:val="28"/>
+          <w:shd w:fill="FFFF00" w:val="clear"/>
+          <w:lang w:val="ru-RU" w:bidi="hi-IN"/>
+        </w:rPr>
+        <w:t>&lt;C++, Qt, QtDesigner, VSCode, qmake&gt;</w:t>
+      </w:r>
+    </w:p>
+    <w:p>
+      <w:pPr>
+        <w:pStyle w:val="Heading2"/>
+        <w:keepNext w:val="true"/>
+        <w:widowControl/>
+        <w:suppressAutoHyphens w:val="true"/>
+        <w:bidi w:val="0"/>
+        <w:spacing w:lineRule="auto" w:line="360" w:before="200" w:after="120"/>
+        <w:ind w:left="0" w:right="0" w:firstLine="737"/>
+        <w:jc w:val="both"/>
+        <w:rPr>
+          <w:sz w:val="28"/>
+          <w:szCs w:val="28"/>
+        </w:rPr>
+      </w:pPr>
+      <w:bookmarkStart w:id="48" w:name="__RefHeading___Toc1594_1222970442"/>
+      <w:bookmarkEnd w:id="48"/>
+      <w:r>
+        <w:rPr>
+          <w:rFonts w:ascii="Times New Roman" w:hAnsi="Times New Roman"/>
+          <w:sz w:val="28"/>
+          <w:szCs w:val="28"/>
+          <w:lang w:val="ru-RU" w:bidi="hi-IN"/>
+        </w:rPr>
+        <w:t>3.2 Структура классов. Диаграмма классов</w:t>
+      </w:r>
+    </w:p>
+    <w:p>
+      <w:pPr>
+        <w:pStyle w:val="TextBody"/>
+        <w:widowControl/>
+        <w:numPr>
+          <w:ilvl w:val="0"/>
+          <w:numId w:val="0"/>
+        </w:numPr>
+        <w:suppressAutoHyphens w:val="true"/>
+        <w:bidi w:val="0"/>
+        <w:spacing w:lineRule="auto" w:line="360" w:before="200" w:after="120"/>
+        <w:ind w:left="0" w:right="0" w:firstLine="737"/>
+        <w:jc w:val="both"/>
+        <w:outlineLvl w:val="1"/>
+        <w:rPr>
+          <w:rFonts w:ascii="Times New Roman" w:hAnsi="Times New Roman"/>
+          <w:sz w:val="28"/>
+          <w:szCs w:val="28"/>
+          <w:highlight w:val="none"/>
+          <w:shd w:fill="FFFF00" w:val="clear"/>
+          <w:lang w:val="ru-RU" w:bidi="hi-IN"/>
+        </w:rPr>
+      </w:pPr>
+      <w:bookmarkStart w:id="49" w:name="__RefHeading___Toc1596_1222970442"/>
+      <w:bookmarkEnd w:id="49"/>
+      <w:r>
+        <w:rPr>
+          <w:sz w:val="28"/>
+          <w:szCs w:val="28"/>
+          <w:shd w:fill="FFFF00" w:val="clear"/>
+          <w:lang w:val="ru-RU" w:bidi="hi-IN"/>
+        </w:rPr>
+        <w:t>&lt;хех она огромная, так что лучше вынести ее в приложение или в отдельный лист (а можно вообще забить на ООП и просто обойтись 6-8 классами)&gt;</w:t>
+      </w:r>
+    </w:p>
+    <w:p>
+      <w:pPr>
+        <w:pStyle w:val="Heading2"/>
+        <w:keepNext w:val="true"/>
+        <w:widowControl/>
+        <w:suppressAutoHyphens w:val="true"/>
+        <w:bidi w:val="0"/>
+        <w:spacing w:lineRule="auto" w:line="360" w:before="200" w:after="120"/>
+        <w:ind w:left="0" w:right="0" w:firstLine="737"/>
+        <w:jc w:val="left"/>
+        <w:rPr>
+          <w:sz w:val="28"/>
+          <w:szCs w:val="28"/>
+        </w:rPr>
+      </w:pPr>
+      <w:bookmarkStart w:id="50" w:name="__RefHeading___Toc1598_1222970442"/>
+      <w:bookmarkEnd w:id="50"/>
+      <w:r>
+        <w:rPr>
+          <w:rFonts w:ascii="Times New Roman" w:hAnsi="Times New Roman"/>
+          <w:sz w:val="28"/>
+          <w:szCs w:val="28"/>
+          <w:lang w:val="ru-RU" w:bidi="hi-IN"/>
+        </w:rPr>
+        <w:t>3.3 Интерфейс программы</w:t>
+      </w:r>
+    </w:p>
+    <w:p>
+      <w:pPr>
+        <w:pStyle w:val="TextBody"/>
+        <w:widowControl/>
+        <w:suppressAutoHyphens w:val="true"/>
+        <w:bidi w:val="0"/>
+        <w:spacing w:lineRule="auto" w:line="360" w:before="200" w:after="120"/>
+        <w:ind w:left="0" w:right="0" w:firstLine="737"/>
+        <w:jc w:val="left"/>
         <w:rPr>
           <w:highlight w:val="none"/>
           <w:shd w:fill="FF0000" w:val="clear"/>
         </w:rPr>
       </w:pPr>
+      <w:r>
+        <w:rPr>
+          <w:sz w:val="28"/>
+          <w:szCs w:val="28"/>
+          <w:shd w:fill="FF0000" w:val="clear"/>
+          <w:lang w:val="ru-RU" w:bidi="hi-IN"/>
+        </w:rPr>
+        <w:t>&lt;разработать инетрфейс&gt;</w:t>
+      </w:r>
+      <w:r>
+        <w:br w:type="page"/>
+      </w:r>
+    </w:p>
+    <w:p>
+      <w:pPr>
+        <w:pStyle w:val="Heading1"/>
+        <w:widowControl/>
+        <w:suppressAutoHyphens w:val="true"/>
+        <w:bidi w:val="0"/>
+        <w:spacing w:lineRule="auto" w:line="360" w:before="240" w:after="120"/>
+        <w:ind w:left="0" w:right="0" w:firstLine="737"/>
+        <w:jc w:val="both"/>
+        <w:outlineLvl w:val="1"/>
+        <w:rPr>
+          <w:sz w:val="28"/>
+          <w:szCs w:val="28"/>
+        </w:rPr>
+      </w:pPr>
+      <w:bookmarkStart w:id="51" w:name="__RefHeading___Toc1600_1222970442"/>
+      <w:bookmarkEnd w:id="51"/>
+      <w:r>
+        <w:rPr>
+          <w:rFonts w:ascii="Times New Roman" w:hAnsi="Times New Roman"/>
+          <w:sz w:val="28"/>
+          <w:szCs w:val="28"/>
+          <w:lang w:val="ru-RU" w:bidi="hi-IN"/>
+        </w:rPr>
+        <w:t>Заключение</w:t>
+      </w:r>
+    </w:p>
+    <w:p>
+      <w:pPr>
+        <w:pStyle w:val="TextBody"/>
+        <w:widowControl/>
+        <w:numPr>
+          <w:ilvl w:val="0"/>
+          <w:numId w:val="0"/>
+        </w:numPr>
+        <w:suppressAutoHyphens w:val="true"/>
+        <w:bidi w:val="0"/>
+        <w:spacing w:lineRule="auto" w:line="360" w:before="240" w:after="120"/>
+        <w:ind w:left="0" w:right="0" w:firstLine="737"/>
+        <w:jc w:val="both"/>
+        <w:outlineLvl w:val="1"/>
+        <w:rPr>
+          <w:highlight w:val="none"/>
+          <w:shd w:fill="FF0000" w:val="clear"/>
+        </w:rPr>
+      </w:pPr>
+      <w:bookmarkStart w:id="52" w:name="__RefHeading___Toc1602_1222970442"/>
+      <w:bookmarkEnd w:id="52"/>
+      <w:r>
+        <w:rPr>
+          <w:sz w:val="28"/>
+          <w:szCs w:val="28"/>
+          <w:shd w:fill="FF0000" w:val="clear"/>
+          <w:lang w:val="ru-RU" w:bidi="hi-IN"/>
+        </w:rPr>
+        <w:t>&lt;написать&gt;</w:t>
+      </w:r>
+      <w:r>
+        <w:br w:type="page"/>
+      </w:r>
+    </w:p>
+    <w:p>
+      <w:pPr>
+        <w:pStyle w:val="Heading1"/>
+        <w:widowControl/>
+        <w:suppressAutoHyphens w:val="true"/>
+        <w:bidi w:val="0"/>
+        <w:spacing w:lineRule="auto" w:line="360" w:before="240" w:after="120"/>
+        <w:ind w:left="0" w:right="0" w:firstLine="737"/>
+        <w:jc w:val="both"/>
+        <w:outlineLvl w:val="1"/>
+        <w:rPr>
+          <w:sz w:val="28"/>
+          <w:szCs w:val="28"/>
+        </w:rPr>
+      </w:pPr>
+      <w:bookmarkStart w:id="53" w:name="__RefHeading___Toc1604_1222970442"/>
+      <w:bookmarkEnd w:id="53"/>
+      <w:r>
+        <w:rPr>
+          <w:rFonts w:ascii="Times New Roman" w:hAnsi="Times New Roman"/>
+          <w:sz w:val="28"/>
+          <w:szCs w:val="28"/>
+          <w:lang w:val="ru-RU" w:bidi="hi-IN"/>
+        </w:rPr>
+        <w:t>Список использованных источников</w:t>
+      </w:r>
+    </w:p>
+    <w:p>
+      <w:pPr>
+        <w:pStyle w:val="TextBody"/>
+        <w:widowControl/>
+        <w:numPr>
+          <w:ilvl w:val="0"/>
+          <w:numId w:val="0"/>
+        </w:numPr>
+        <w:suppressAutoHyphens w:val="true"/>
+        <w:bidi w:val="0"/>
+        <w:spacing w:lineRule="auto" w:line="360" w:before="240" w:after="120"/>
+        <w:ind w:left="0" w:right="0" w:firstLine="737"/>
+        <w:jc w:val="both"/>
+        <w:outlineLvl w:val="1"/>
+        <w:rPr>
+          <w:highlight w:val="none"/>
+          <w:shd w:fill="FF0000" w:val="clear"/>
+        </w:rPr>
+      </w:pPr>
+      <w:bookmarkStart w:id="54" w:name="__RefHeading___Toc1606_1222970442"/>
+      <w:bookmarkEnd w:id="54"/>
       <w:r>
         <w:rPr>
           <w:sz w:val="28"/>
@@ -12663,6 +13168,11 @@
       <w:lang w:val="zxx" w:eastAsia="zxx" w:bidi="zxx"/>
     </w:rPr>
   </w:style>
+  <w:style w:type="character" w:styleId="IndexLink">
+    <w:name w:val="Index Link"/>
+    <w:qFormat/>
+    <w:rPr/>
+  </w:style>
   <w:style w:type="paragraph" w:styleId="Heading">
     <w:name w:val="Heading"/>
     <w:basedOn w:val="Normal"/>
@@ -12755,6 +13265,82 @@
     <w:pPr/>
     <w:rPr/>
   </w:style>
+  <w:style w:type="paragraph" w:styleId="IndexHeading">
+    <w:name w:val="Index Heading"/>
+    <w:basedOn w:val="Heading"/>
+    <w:pPr>
+      <w:suppressLineNumbers/>
+      <w:ind w:left="0" w:hanging="0"/>
+    </w:pPr>
+    <w:rPr>
+      <w:b/>
+      <w:bCs/>
+      <w:sz w:val="32"/>
+      <w:szCs w:val="32"/>
+    </w:rPr>
+  </w:style>
+  <w:style w:type="paragraph" w:styleId="ContentsHeading">
+    <w:name w:val="TOC Heading"/>
+    <w:basedOn w:val="IndexHeading"/>
+    <w:pPr>
+      <w:suppressLineNumbers/>
+      <w:ind w:left="0" w:hanging="0"/>
+    </w:pPr>
+    <w:rPr>
+      <w:b/>
+      <w:bCs/>
+      <w:sz w:val="32"/>
+      <w:szCs w:val="32"/>
+    </w:rPr>
+  </w:style>
+  <w:style w:type="paragraph" w:styleId="Contents1">
+    <w:name w:val="TOC 1"/>
+    <w:basedOn w:val="Index"/>
+    <w:pPr>
+      <w:tabs>
+        <w:tab w:val="clear" w:pos="709"/>
+        <w:tab w:val="right" w:pos="9972" w:leader="dot"/>
+      </w:tabs>
+      <w:ind w:left="0" w:hanging="0"/>
+    </w:pPr>
+    <w:rPr/>
+  </w:style>
+  <w:style w:type="paragraph" w:styleId="Contents2">
+    <w:name w:val="TOC 2"/>
+    <w:basedOn w:val="Index"/>
+    <w:pPr>
+      <w:tabs>
+        <w:tab w:val="clear" w:pos="709"/>
+        <w:tab w:val="right" w:pos="9689" w:leader="dot"/>
+      </w:tabs>
+      <w:ind w:left="283" w:hanging="0"/>
+    </w:pPr>
+    <w:rPr/>
+  </w:style>
+  <w:style w:type="paragraph" w:styleId="Contents3">
+    <w:name w:val="TOC 3"/>
+    <w:basedOn w:val="Index"/>
+    <w:pPr>
+      <w:tabs>
+        <w:tab w:val="clear" w:pos="709"/>
+        <w:tab w:val="right" w:pos="9405" w:leader="dot"/>
+      </w:tabs>
+      <w:ind w:left="567" w:hanging="0"/>
+    </w:pPr>
+    <w:rPr/>
+  </w:style>
+  <w:style w:type="paragraph" w:styleId="Contents4">
+    <w:name w:val="TOC 4"/>
+    <w:basedOn w:val="Index"/>
+    <w:pPr>
+      <w:tabs>
+        <w:tab w:val="clear" w:pos="709"/>
+        <w:tab w:val="right" w:pos="9122" w:leader="dot"/>
+      </w:tabs>
+      <w:ind w:left="850" w:hanging="0"/>
+    </w:pPr>
+    <w:rPr/>
+  </w:style>
   <w:style w:type="numbering" w:styleId="WW8Num2">
     <w:name w:val="WW8Num2"/>
     <w:qFormat/>

</xml_diff>

<commit_message>
Written some info about slime modeling
</commit_message>
<xml_diff>
--- a/docs/reports/practice/report.docx
+++ b/docs/reports/practice/report.docx
@@ -58,11 +58,11 @@
                   <wp:effectExtent l="0" t="0" r="0" b="0"/>
                   <wp:wrapTight wrapText="bothSides">
                     <wp:wrapPolygon edited="0">
-                      <wp:start x="-230" y="0"/>
-                      <wp:lineTo x="-230" y="21259"/>
-                      <wp:lineTo x="21508" y="21259"/>
-                      <wp:lineTo x="21508" y="0"/>
-                      <wp:lineTo x="-230" y="0"/>
+                      <wp:start x="-222" y="0"/>
+                      <wp:lineTo x="-222" y="21245"/>
+                      <wp:lineTo x="21492" y="21245"/>
+                      <wp:lineTo x="21492" y="0"/>
+                      <wp:lineTo x="-222" y="0"/>
                     </wp:wrapPolygon>
                   </wp:wrapTight>
                   <wp:docPr id="1" name="Image1" descr=""/>
@@ -2819,6 +2819,7 @@
               <w:tab w:val="right" w:pos="9972" w:leader="dot"/>
             </w:tabs>
             <w:spacing w:lineRule="auto" w:line="360"/>
+            <w:ind w:left="283" w:hanging="0"/>
             <w:rPr/>
           </w:pPr>
           <w:hyperlink w:anchor="__RefHeading___Toc1600_1222970442">
@@ -2842,6 +2843,7 @@
               <w:tab w:val="right" w:pos="9972" w:leader="dot"/>
             </w:tabs>
             <w:spacing w:lineRule="auto" w:line="360"/>
+            <w:ind w:left="283" w:hanging="0"/>
             <w:rPr/>
           </w:pPr>
           <w:hyperlink w:anchor="__RefHeading___Toc1604_1222970442">
@@ -3839,7 +3841,7 @@
           <w:szCs w:val="28"/>
           <w:lang w:val="ru-RU" w:bidi="hi-IN"/>
         </w:rPr>
-        <w:t>Для данного проекта была выбрана модель полигональной сетки, ввиду простоты реализации и избежания проблем при описании сложных объектов. Кроме того, хранение информации о сетке будет осуществляться с помощью списка граней, так как данный способ предоставляет полную информацию о гранях, которая может быть крайне полезна при реализации алгоритмов удаления невидимых ребер и поверхностей, и позволяет преобразовывать объект через список вершин.</w:t>
+        <w:t>Для данного проекта была выбрана модель полигональной сетки, ввиду простоты реализации и избежания проблем при описании сложных объектов. Кроме того, хранение информации о сетке будет осуществляться с помощью списка граней, так как данный способ предоставляет полную информацию о гранях, которая может быть крайне полезна при реализации алгоритмов удаления невидимых ребер и поверхностей.</w:t>
       </w:r>
     </w:p>
     <w:p>
@@ -3868,7 +3870,18 @@
           <w:szCs w:val="28"/>
           <w:lang w:val="ru-RU" w:bidi="hi-IN"/>
         </w:rPr>
-        <w:t>1.1.4.3 Метод физического моделирования</w:t>
+        <w:t xml:space="preserve">1.1.4.3 Метод физического моделирования </w:t>
+      </w:r>
+      <w:r>
+        <w:rPr>
+          <w:rFonts w:ascii="Times New Roman" w:hAnsi="Times New Roman"/>
+          <w:i w:val="false"/>
+          <w:iCs w:val="false"/>
+          <w:sz w:val="28"/>
+          <w:szCs w:val="28"/>
+          <w:lang w:val="ru-RU" w:bidi="hi-IN"/>
+        </w:rPr>
+        <w:t>объекта</w:t>
       </w:r>
     </w:p>
     <w:p>
@@ -5220,6 +5233,30 @@
           <w:lang w:val="ru-RU" w:bidi="hi-IN"/>
         </w:rPr>
         <w:t>1.2 Выбор алгоритма удаления невидимых ребер и поверхностей</w:t>
+      </w:r>
+    </w:p>
+    <w:p>
+      <w:pPr>
+        <w:pStyle w:val="TextBody"/>
+        <w:widowControl/>
+        <w:suppressAutoHyphens w:val="true"/>
+        <w:bidi w:val="0"/>
+        <w:spacing w:lineRule="auto" w:line="360" w:before="200" w:after="120"/>
+        <w:ind w:left="0" w:right="0" w:firstLine="737"/>
+        <w:jc w:val="both"/>
+        <w:rPr>
+          <w:highlight w:val="none"/>
+          <w:shd w:fill="FF0000" w:val="clear"/>
+        </w:rPr>
+      </w:pPr>
+      <w:r>
+        <w:rPr>
+          <w:sz w:val="28"/>
+          <w:szCs w:val="28"/>
+          <w:shd w:fill="FF0000" w:val="clear"/>
+          <w:lang w:val="ru-RU" w:bidi="hi-IN"/>
+        </w:rPr>
+        <w:t>&lt;какое-нибудь введение&gt;</w:t>
       </w:r>
     </w:p>
     <w:p>
@@ -6396,7 +6433,7 @@
           <w:szCs w:val="28"/>
           <w:lang w:val="ru-RU" w:bidi="hi-IN"/>
         </w:rPr>
-        <w:t>Построение реалистических изображений включает в себя как физические, так и психологические процессы. В частности, при визуализации сцены учитываются законы оптики: отражение, преломление, поглощение света и т. д. Поэтому необходимо проанализировать и выбрать модель освещения для построения изображения.</w:t>
+        <w:t>Построение реалистических изображений включает в себя как физические, так и психологические процессы. В частности, при визуализации сцены учитываются законы оптики: отражение, преломление, поглощение света и т. д. Поэтому необходимо выбрать модель освещения для построения изображения.</w:t>
       </w:r>
     </w:p>
     <w:p>
@@ -6452,7 +6489,7 @@
                 <wp:positionV relativeFrom="paragraph">
                   <wp:posOffset>635</wp:posOffset>
                 </wp:positionV>
-                <wp:extent cx="3421380" cy="2597150"/>
+                <wp:extent cx="3422650" cy="2598420"/>
                 <wp:effectExtent l="0" t="0" r="0" b="0"/>
                 <wp:wrapSquare wrapText="largest"/>
                 <wp:docPr id="2" name="Frame1"/>
@@ -6463,7 +6500,7 @@
                       <wps:spPr>
                         <a:xfrm>
                           <a:off x="0" y="0"/>
-                          <a:ext cx="3420720" cy="2596680"/>
+                          <a:ext cx="3422160" cy="2597760"/>
                         </a:xfrm>
                         <a:prstGeom prst="rect">
                           <a:avLst/>
@@ -6620,7 +6657,7 @@
           </mc:Choice>
           <mc:Fallback>
             <w:pict>
-              <v:rect id="shape_0" ID="Frame1" path="m0,0l-2147483645,0l-2147483645,-2147483646l0,-2147483646xe" fillcolor="white" stroked="f" o:allowincell="f" style="position:absolute;margin-left:114.6pt;margin-top:0.05pt;width:269.3pt;height:204.4pt;mso-wrap-style:square;v-text-anchor:top;mso-position-horizontal:center">
+              <v:rect id="shape_0" ID="Frame1" path="m0,0l-2147483645,0l-2147483645,-2147483646l0,-2147483646xe" fillcolor="white" stroked="f" o:allowincell="f" style="position:absolute;margin-left:114.55pt;margin-top:0.05pt;width:269.4pt;height:204.5pt;mso-wrap-style:square;v-text-anchor:top;mso-position-horizontal:center">
                 <v:fill o:detectmouseclick="t" type="solid" color2="black"/>
                 <v:stroke color="#3465a4" joinstyle="round" endcap="flat"/>
                 <v:textbox>
@@ -6861,27 +6898,6 @@
           <w:sz w:val="28"/>
           <w:szCs w:val="28"/>
         </w:rPr>
-      </w:r>
-    </w:p>
-    <w:p>
-      <w:pPr>
-        <w:pStyle w:val="TextBody"/>
-        <w:widowControl/>
-        <w:suppressAutoHyphens w:val="true"/>
-        <w:bidi w:val="0"/>
-        <w:spacing w:lineRule="auto" w:line="360" w:before="200" w:after="120"/>
-        <w:ind w:left="0" w:right="0" w:firstLine="737"/>
-        <w:jc w:val="both"/>
-        <w:rPr>
-          <w:sz w:val="28"/>
-          <w:szCs w:val="28"/>
-        </w:rPr>
-      </w:pPr>
-      <w:r>
-        <w:rPr>
-          <w:sz w:val="28"/>
-          <w:szCs w:val="28"/>
-        </w:rPr>
         <w:t>Модель Ламберта моделирует диффузное освещение, то есть свет точеного источника диффузно отражается от идеальной поверхности по закону косинусов Ламберта: интенсивность отраженного света пропорциональна косинусу угла между направлением света L и нормалью к поверхности N (рисунок 1), то есть</w:t>
       </w:r>
     </w:p>
@@ -7278,7 +7294,7 @@
                 <wp:positionV relativeFrom="paragraph">
                   <wp:posOffset>635</wp:posOffset>
                 </wp:positionV>
-                <wp:extent cx="3401695" cy="2453005"/>
+                <wp:extent cx="3402965" cy="2454275"/>
                 <wp:effectExtent l="0" t="0" r="0" b="0"/>
                 <wp:wrapSquare wrapText="largest"/>
                 <wp:docPr id="6" name="Frame2"/>
@@ -7289,7 +7305,7 @@
                       <wps:spPr>
                         <a:xfrm>
                           <a:off x="0" y="0"/>
-                          <a:ext cx="3400920" cy="2452320"/>
+                          <a:ext cx="3402360" cy="2453760"/>
                         </a:xfrm>
                         <a:prstGeom prst="rect">
                           <a:avLst/>
@@ -7321,9 +7337,7 @@
                               </w:rPr>
                             </w:pPr>
                             <w:r>
-                              <w:rPr>
-                                <w:color w:val="000000"/>
-                              </w:rPr>
+                              <w:rPr/>
                               <w:drawing>
                                 <wp:inline distT="0" distB="0" distL="0" distR="0">
                                   <wp:extent cx="3400425" cy="2124075"/>
@@ -7432,7 +7446,7 @@
           </mc:Choice>
           <mc:Fallback>
             <w:pict>
-              <v:rect id="shape_0" ID="Frame2" path="m0,0l-2147483645,0l-2147483645,-2147483646l0,-2147483646xe" fillcolor="white" stroked="f" o:allowincell="f" style="position:absolute;margin-left:115.4pt;margin-top:0.05pt;width:267.75pt;height:193.05pt;mso-wrap-style:square;v-text-anchor:top;mso-position-horizontal:center">
+              <v:rect id="shape_0" ID="Frame2" path="m0,0l-2147483645,0l-2147483645,-2147483646l0,-2147483646xe" fillcolor="white" stroked="f" o:allowincell="f" style="position:absolute;margin-left:115.35pt;margin-top:0.05pt;width:267.85pt;height:193.15pt;mso-wrap-style:square;v-text-anchor:top;mso-position-horizontal:center">
                 <v:fill o:detectmouseclick="t" type="solid" color2="black"/>
                 <v:stroke color="#3465a4" joinstyle="round" endcap="flat"/>
                 <v:textbox>
@@ -7449,9 +7463,7 @@
                         </w:rPr>
                       </w:pPr>
                       <w:r>
-                        <w:rPr>
-                          <w:color w:val="000000"/>
-                        </w:rPr>
+                        <w:rPr/>
                         <w:drawing>
                           <wp:inline distT="0" distB="0" distL="0" distR="0">
                             <wp:extent cx="3400425" cy="2124075"/>
@@ -8159,7 +8171,7 @@
                 <wp:positionV relativeFrom="paragraph">
                   <wp:posOffset>635</wp:posOffset>
                 </wp:positionV>
-                <wp:extent cx="4192270" cy="3110230"/>
+                <wp:extent cx="4193540" cy="3111500"/>
                 <wp:effectExtent l="0" t="0" r="0" b="0"/>
                 <wp:wrapSquare wrapText="largest"/>
                 <wp:docPr id="10" name="Frame3"/>
@@ -8170,7 +8182,7 @@
                       <wps:spPr>
                         <a:xfrm>
                           <a:off x="0" y="0"/>
-                          <a:ext cx="4191480" cy="3109680"/>
+                          <a:ext cx="4192920" cy="3110760"/>
                         </a:xfrm>
                         <a:prstGeom prst="rect">
                           <a:avLst/>
@@ -8202,9 +8214,7 @@
                               </w:rPr>
                             </w:pPr>
                             <w:r>
-                              <w:rPr>
-                                <w:color w:val="000000"/>
-                              </w:rPr>
+                              <w:rPr/>
                               <w:drawing>
                                 <wp:inline distT="0" distB="0" distL="0" distR="0">
                                   <wp:extent cx="4191000" cy="2781300"/>
@@ -8313,7 +8323,7 @@
           </mc:Choice>
           <mc:Fallback>
             <w:pict>
-              <v:rect id="shape_0" ID="Frame3" path="m0,0l-2147483645,0l-2147483645,-2147483646l0,-2147483646xe" fillcolor="white" stroked="f" o:allowincell="f" style="position:absolute;margin-left:84.3pt;margin-top:0.05pt;width:330pt;height:244.8pt;mso-wrap-style:square;v-text-anchor:top">
+              <v:rect id="shape_0" ID="Frame3" path="m0,0l-2147483645,0l-2147483645,-2147483646l0,-2147483646xe" fillcolor="white" stroked="f" o:allowincell="f" style="position:absolute;margin-left:84.3pt;margin-top:0.05pt;width:330.1pt;height:244.9pt;mso-wrap-style:square;v-text-anchor:top">
                 <v:fill o:detectmouseclick="t" type="solid" color2="black"/>
                 <v:stroke color="#3465a4" joinstyle="round" endcap="flat"/>
                 <v:textbox>
@@ -8330,9 +8340,7 @@
                         </w:rPr>
                       </w:pPr>
                       <w:r>
-                        <w:rPr>
-                          <w:color w:val="000000"/>
-                        </w:rPr>
+                        <w:rPr/>
                         <w:drawing>
                           <wp:inline distT="0" distB="0" distL="0" distR="0">
                             <wp:extent cx="4191000" cy="2781300"/>
@@ -9971,7 +9979,7 @@
           <w:sz w:val="28"/>
           <w:szCs w:val="28"/>
         </w:rPr>
-        <w:t>2.2 Алгоритм генерации слайма в начале работы программы</w:t>
+        <w:t>2.2 Генерация слайма в начале работы программы</w:t>
       </w:r>
     </w:p>
     <w:p>
@@ -9989,47 +9997,16 @@
         <w:jc w:val="both"/>
         <w:outlineLvl w:val="1"/>
         <w:rPr>
-          <w:rFonts w:ascii="Times New Roman" w:hAnsi="Times New Roman"/>
-          <w:sz w:val="28"/>
-          <w:szCs w:val="28"/>
-          <w:highlight w:val="none"/>
-          <w:shd w:fill="FF0000" w:val="clear"/>
-        </w:rPr>
-      </w:pPr>
-      <w:bookmarkStart w:id="24" w:name="__RefHeading___Toc1544_1222970442"/>
-      <w:bookmarkEnd w:id="24"/>
-      <w:r>
-        <w:rPr>
-          <w:sz w:val="28"/>
-          <w:szCs w:val="28"/>
-          <w:shd w:fill="FF0000" w:val="clear"/>
-        </w:rPr>
-        <w:t>&lt;описание&gt;</w:t>
-      </w:r>
-    </w:p>
-    <w:p>
-      <w:pPr>
-        <w:pStyle w:val="Heading2"/>
-        <w:widowControl/>
-        <w:suppressAutoHyphens w:val="true"/>
-        <w:bidi w:val="0"/>
-        <w:spacing w:lineRule="auto" w:line="360" w:before="200" w:after="120"/>
-        <w:ind w:left="0" w:right="0" w:firstLine="737"/>
-        <w:jc w:val="both"/>
-        <w:rPr>
-          <w:sz w:val="28"/>
-          <w:szCs w:val="28"/>
-        </w:rPr>
-      </w:pPr>
-      <w:bookmarkStart w:id="25" w:name="__RefHeading___Toc1548_1222970442"/>
-      <w:bookmarkEnd w:id="25"/>
-      <w:r>
-        <w:rPr>
-          <w:rFonts w:ascii="Times New Roman" w:hAnsi="Times New Roman"/>
-          <w:sz w:val="28"/>
-          <w:szCs w:val="28"/>
-        </w:rPr>
-        <w:t>2.4 Расчет сил, скоростей и координат точек слайма</w:t>
+          <w:sz w:val="28"/>
+          <w:szCs w:val="28"/>
+        </w:rPr>
+      </w:pPr>
+      <w:r>
+        <w:rPr>
+          <w:sz w:val="28"/>
+          <w:szCs w:val="28"/>
+        </w:rPr>
+        <w:t>Для хранения информации о слайме будут использоваться линейный односвзязный список граней тела и линейный список точек масс.</w:t>
       </w:r>
     </w:p>
     <w:p>
@@ -10047,19 +10024,16 @@
         <w:jc w:val="both"/>
         <w:outlineLvl w:val="1"/>
         <w:rPr>
-          <w:rFonts w:ascii="Times New Roman" w:hAnsi="Times New Roman"/>
-          <w:sz w:val="28"/>
-          <w:szCs w:val="28"/>
-        </w:rPr>
-      </w:pPr>
-      <w:bookmarkStart w:id="26" w:name="__RefHeading___Toc1550_1222970442"/>
-      <w:bookmarkEnd w:id="26"/>
-      <w:r>
-        <w:rPr>
-          <w:sz w:val="28"/>
-          <w:szCs w:val="28"/>
-        </w:rPr>
-        <w:t>Векторы сил, действующих на точки слайма со стороны пружин, определяются по формуле (3). Помимо этого учитывается векторы сил тяжести, действующих на точки, которые определяются по формуле</w:t>
+          <w:sz w:val="28"/>
+          <w:szCs w:val="28"/>
+        </w:rPr>
+      </w:pPr>
+      <w:r>
+        <w:rPr>
+          <w:sz w:val="28"/>
+          <w:szCs w:val="28"/>
+        </w:rPr>
+        <w:t>Каждая точка массы будет хранить в себе информацию о ее положении в пространстве, массе и векторе скорости. Помимо этого точка массы должна содержать в себе массив точек, с которыми связана данная точка массы с помощью пружин, и значение коэффициента жесткости этих пружин.</w:t>
       </w:r>
     </w:p>
     <w:p>
@@ -10077,16 +10051,85 @@
         <w:jc w:val="both"/>
         <w:outlineLvl w:val="1"/>
         <w:rPr>
-          <w:rFonts w:ascii="Times New Roman" w:hAnsi="Times New Roman"/>
-          <w:sz w:val="28"/>
-          <w:szCs w:val="28"/>
-        </w:rPr>
-      </w:pPr>
-      <w:r>
-        <w:rPr>
-          <w:sz w:val="28"/>
-          <w:szCs w:val="28"/>
-        </w:rPr>
+          <w:sz w:val="28"/>
+          <w:szCs w:val="28"/>
+        </w:rPr>
+      </w:pPr>
+      <w:r>
+        <w:rPr>
+          <w:sz w:val="28"/>
+          <w:szCs w:val="28"/>
+        </w:rPr>
+        <w:t xml:space="preserve">Каждая грань тела будет содержать в себе массив из трех точек, образующих плоскость данной грани, и четыре коэффициента уравнения плоскости </w:t>
+      </w:r>
+      <w:r>
+        <w:rPr>
+          <w:sz w:val="28"/>
+          <w:szCs w:val="28"/>
+        </w:rPr>
+      </w:r>
+      <m:oMath xmlns:m="http://schemas.openxmlformats.org/officeDocument/2006/math">
+        <m:r>
+          <w:rPr>
+            <w:rFonts w:ascii="Cambria Math" w:hAnsi="Cambria Math"/>
+          </w:rPr>
+          <m:t xml:space="preserve">ax</m:t>
+        </m:r>
+        <m:r>
+          <w:rPr>
+            <w:rFonts w:ascii="Cambria Math" w:hAnsi="Cambria Math"/>
+          </w:rPr>
+          <m:t xml:space="preserve">+</m:t>
+        </m:r>
+        <m:r>
+          <w:rPr>
+            <w:rFonts w:ascii="Cambria Math" w:hAnsi="Cambria Math"/>
+          </w:rPr>
+          <m:t xml:space="preserve">by</m:t>
+        </m:r>
+        <m:r>
+          <w:rPr>
+            <w:rFonts w:ascii="Cambria Math" w:hAnsi="Cambria Math"/>
+          </w:rPr>
+          <m:t xml:space="preserve">+</m:t>
+        </m:r>
+        <m:r>
+          <w:rPr>
+            <w:rFonts w:ascii="Cambria Math" w:hAnsi="Cambria Math"/>
+          </w:rPr>
+          <m:t xml:space="preserve">cz</m:t>
+        </m:r>
+        <m:r>
+          <w:rPr>
+            <w:rFonts w:ascii="Cambria Math" w:hAnsi="Cambria Math"/>
+          </w:rPr>
+          <m:t xml:space="preserve">+</m:t>
+        </m:r>
+        <m:r>
+          <w:rPr>
+            <w:rFonts w:ascii="Cambria Math" w:hAnsi="Cambria Math"/>
+          </w:rPr>
+          <m:t xml:space="preserve">d</m:t>
+        </m:r>
+        <m:r>
+          <w:rPr>
+            <w:rFonts w:ascii="Cambria Math" w:hAnsi="Cambria Math"/>
+          </w:rPr>
+          <m:t xml:space="preserve">=</m:t>
+        </m:r>
+        <m:r>
+          <w:rPr>
+            <w:rFonts w:ascii="Cambria Math" w:hAnsi="Cambria Math"/>
+          </w:rPr>
+          <m:t xml:space="preserve">0</m:t>
+        </m:r>
+      </m:oMath>
+      <w:r>
+        <w:rPr>
+          <w:sz w:val="28"/>
+          <w:szCs w:val="28"/>
+        </w:rPr>
+        <w:t xml:space="preserve"> грани.</w:t>
       </w:r>
     </w:p>
     <w:p>
@@ -10101,6 +10144,115 @@
         <w:bidi w:val="0"/>
         <w:spacing w:lineRule="auto" w:line="360" w:before="200" w:after="120"/>
         <w:ind w:left="0" w:right="0" w:firstLine="737"/>
+        <w:jc w:val="both"/>
+        <w:outlineLvl w:val="1"/>
+        <w:rPr>
+          <w:sz w:val="28"/>
+          <w:szCs w:val="28"/>
+        </w:rPr>
+      </w:pPr>
+      <w:r>
+        <w:rPr>
+          <w:sz w:val="28"/>
+          <w:szCs w:val="28"/>
+        </w:rPr>
+        <w:t xml:space="preserve">В начале своей работы программа для генерации слайма должна разбить шар некоторого радиуса на точки масс и соединить их сетью невесомых пружин. </w:t>
+      </w:r>
+    </w:p>
+    <w:p>
+      <w:pPr>
+        <w:pStyle w:val="Heading2"/>
+        <w:widowControl/>
+        <w:suppressAutoHyphens w:val="true"/>
+        <w:bidi w:val="0"/>
+        <w:spacing w:lineRule="auto" w:line="360" w:before="200" w:after="120"/>
+        <w:ind w:left="0" w:right="0" w:firstLine="737"/>
+        <w:jc w:val="both"/>
+        <w:rPr>
+          <w:sz w:val="28"/>
+          <w:szCs w:val="28"/>
+        </w:rPr>
+      </w:pPr>
+      <w:bookmarkStart w:id="24" w:name="__RefHeading___Toc1548_1222970442"/>
+      <w:bookmarkEnd w:id="24"/>
+      <w:r>
+        <w:rPr>
+          <w:rFonts w:ascii="Times New Roman" w:hAnsi="Times New Roman"/>
+          <w:sz w:val="28"/>
+          <w:szCs w:val="28"/>
+        </w:rPr>
+        <w:t>2.4 Расчет сил, скоростей и координат точек слайма</w:t>
+      </w:r>
+    </w:p>
+    <w:p>
+      <w:pPr>
+        <w:pStyle w:val="TextBody"/>
+        <w:widowControl/>
+        <w:numPr>
+          <w:ilvl w:val="0"/>
+          <w:numId w:val="0"/>
+        </w:numPr>
+        <w:suppressAutoHyphens w:val="true"/>
+        <w:bidi w:val="0"/>
+        <w:spacing w:lineRule="auto" w:line="360" w:before="200" w:after="120"/>
+        <w:ind w:left="0" w:right="0" w:firstLine="737"/>
+        <w:jc w:val="both"/>
+        <w:outlineLvl w:val="1"/>
+        <w:rPr>
+          <w:rFonts w:ascii="Times New Roman" w:hAnsi="Times New Roman"/>
+          <w:sz w:val="28"/>
+          <w:szCs w:val="28"/>
+        </w:rPr>
+      </w:pPr>
+      <w:bookmarkStart w:id="25" w:name="__RefHeading___Toc1550_1222970442"/>
+      <w:bookmarkEnd w:id="25"/>
+      <w:r>
+        <w:rPr>
+          <w:sz w:val="28"/>
+          <w:szCs w:val="28"/>
+        </w:rPr>
+        <w:t>Векторы сил, действующих на точки слайма со стороны пружин, определяются по формуле (3). Помимо этого учитывается векторы сил тяжести, действующих на точки, которые определяются по формуле</w:t>
+      </w:r>
+    </w:p>
+    <w:p>
+      <w:pPr>
+        <w:pStyle w:val="TextBody"/>
+        <w:widowControl/>
+        <w:numPr>
+          <w:ilvl w:val="0"/>
+          <w:numId w:val="0"/>
+        </w:numPr>
+        <w:suppressAutoHyphens w:val="true"/>
+        <w:bidi w:val="0"/>
+        <w:spacing w:lineRule="auto" w:line="360" w:before="200" w:after="120"/>
+        <w:ind w:left="0" w:right="0" w:firstLine="737"/>
+        <w:jc w:val="both"/>
+        <w:outlineLvl w:val="1"/>
+        <w:rPr>
+          <w:rFonts w:ascii="Times New Roman" w:hAnsi="Times New Roman"/>
+          <w:sz w:val="28"/>
+          <w:szCs w:val="28"/>
+        </w:rPr>
+      </w:pPr>
+      <w:r>
+        <w:rPr>
+          <w:sz w:val="28"/>
+          <w:szCs w:val="28"/>
+        </w:rPr>
+      </w:r>
+    </w:p>
+    <w:p>
+      <w:pPr>
+        <w:pStyle w:val="TextBody"/>
+        <w:widowControl/>
+        <w:numPr>
+          <w:ilvl w:val="0"/>
+          <w:numId w:val="0"/>
+        </w:numPr>
+        <w:suppressAutoHyphens w:val="true"/>
+        <w:bidi w:val="0"/>
+        <w:spacing w:lineRule="auto" w:line="360" w:before="200" w:after="120"/>
+        <w:ind w:left="0" w:right="0" w:firstLine="737"/>
         <w:jc w:val="right"/>
         <w:outlineLvl w:val="1"/>
         <w:rPr>
@@ -10109,8 +10261,8 @@
           <w:szCs w:val="28"/>
         </w:rPr>
       </w:pPr>
-      <w:bookmarkStart w:id="27" w:name="__RefHeading___Toc1552_1222970442"/>
-      <w:bookmarkEnd w:id="27"/>
+      <w:bookmarkStart w:id="26" w:name="__RefHeading___Toc1552_1222970442"/>
+      <w:bookmarkEnd w:id="26"/>
       <w:r>
         <w:rPr/>
       </w:r>
@@ -10201,8 +10353,8 @@
           <w:szCs w:val="28"/>
         </w:rPr>
       </w:pPr>
-      <w:bookmarkStart w:id="28" w:name="__RefHeading___Toc1554_1222970442"/>
-      <w:bookmarkEnd w:id="28"/>
+      <w:bookmarkStart w:id="27" w:name="__RefHeading___Toc1554_1222970442"/>
+      <w:bookmarkEnd w:id="27"/>
       <w:r>
         <w:rPr>
           <w:sz w:val="28"/>
@@ -10335,8 +10487,8 @@
           <w:szCs w:val="28"/>
         </w:rPr>
       </w:pPr>
-      <w:bookmarkStart w:id="29" w:name="__RefHeading___Toc1556_1222970442"/>
-      <w:bookmarkEnd w:id="29"/>
+      <w:bookmarkStart w:id="28" w:name="__RefHeading___Toc1556_1222970442"/>
+      <w:bookmarkEnd w:id="28"/>
       <w:r>
         <w:rPr>
           <w:sz w:val="28"/>
@@ -10422,8 +10574,8 @@
           <w:szCs w:val="28"/>
         </w:rPr>
       </w:pPr>
-      <w:bookmarkStart w:id="30" w:name="__RefHeading___Toc1558_1222970442"/>
-      <w:bookmarkEnd w:id="30"/>
+      <w:bookmarkStart w:id="29" w:name="__RefHeading___Toc1558_1222970442"/>
+      <w:bookmarkEnd w:id="29"/>
       <w:r>
         <w:rPr/>
       </w:r>
@@ -10520,8 +10672,8 @@
           <w:szCs w:val="28"/>
         </w:rPr>
       </w:pPr>
-      <w:bookmarkStart w:id="31" w:name="__RefHeading___Toc1560_1222970442"/>
-      <w:bookmarkEnd w:id="31"/>
+      <w:bookmarkStart w:id="30" w:name="__RefHeading___Toc1560_1222970442"/>
+      <w:bookmarkEnd w:id="30"/>
       <w:r>
         <w:rPr>
           <w:sz w:val="28"/>
@@ -10616,8 +10768,8 @@
           <w:szCs w:val="28"/>
         </w:rPr>
       </w:pPr>
-      <w:bookmarkStart w:id="32" w:name="__RefHeading___Toc1562_1222970442"/>
-      <w:bookmarkEnd w:id="32"/>
+      <w:bookmarkStart w:id="31" w:name="__RefHeading___Toc1562_1222970442"/>
+      <w:bookmarkEnd w:id="31"/>
       <w:r>
         <w:rPr>
           <w:sz w:val="28"/>
@@ -10646,8 +10798,8 @@
           <w:szCs w:val="28"/>
         </w:rPr>
       </w:pPr>
-      <w:bookmarkStart w:id="33" w:name="__RefHeading___Toc1564_1222970442"/>
-      <w:bookmarkEnd w:id="33"/>
+      <w:bookmarkStart w:id="32" w:name="__RefHeading___Toc1564_1222970442"/>
+      <w:bookmarkEnd w:id="32"/>
       <w:r>
         <w:rPr>
           <w:sz w:val="28"/>
@@ -10703,8 +10855,8 @@
           <w:szCs w:val="28"/>
         </w:rPr>
       </w:pPr>
-      <w:bookmarkStart w:id="34" w:name="__RefHeading___Toc1566_1222970442"/>
-      <w:bookmarkEnd w:id="34"/>
+      <w:bookmarkStart w:id="33" w:name="__RefHeading___Toc1566_1222970442"/>
+      <w:bookmarkEnd w:id="33"/>
       <w:r>
         <w:rPr/>
       </w:r>
@@ -10966,8 +11118,8 @@
           <w:szCs w:val="28"/>
         </w:rPr>
       </w:pPr>
-      <w:bookmarkStart w:id="35" w:name="__RefHeading___Toc1568_1222970442"/>
-      <w:bookmarkEnd w:id="35"/>
+      <w:bookmarkStart w:id="34" w:name="__RefHeading___Toc1568_1222970442"/>
+      <w:bookmarkEnd w:id="34"/>
       <w:r>
         <w:rPr>
           <w:sz w:val="28"/>
@@ -11127,8 +11279,8 @@
           <w:szCs w:val="28"/>
         </w:rPr>
       </w:pPr>
-      <w:bookmarkStart w:id="36" w:name="__RefHeading___Toc1570_1222970442"/>
-      <w:bookmarkEnd w:id="36"/>
+      <w:bookmarkStart w:id="35" w:name="__RefHeading___Toc1570_1222970442"/>
+      <w:bookmarkEnd w:id="35"/>
       <w:r>
         <w:rPr/>
       </w:r>
@@ -11487,8 +11639,8 @@
           <w:szCs w:val="28"/>
         </w:rPr>
       </w:pPr>
-      <w:bookmarkStart w:id="37" w:name="__RefHeading___Toc1572_1222970442"/>
-      <w:bookmarkEnd w:id="37"/>
+      <w:bookmarkStart w:id="36" w:name="__RefHeading___Toc1572_1222970442"/>
+      <w:bookmarkEnd w:id="36"/>
       <w:r>
         <w:rPr>
           <w:sz w:val="28"/>
@@ -11657,8 +11809,8 @@
           <w:szCs w:val="28"/>
         </w:rPr>
       </w:pPr>
-      <w:bookmarkStart w:id="38" w:name="__RefHeading___Toc1574_1222970442"/>
-      <w:bookmarkEnd w:id="38"/>
+      <w:bookmarkStart w:id="37" w:name="__RefHeading___Toc1574_1222970442"/>
+      <w:bookmarkEnd w:id="37"/>
       <w:r>
         <w:rPr>
           <w:sz w:val="28"/>
@@ -11754,21 +11906,7 @@
           <w:sz w:val="28"/>
           <w:szCs w:val="28"/>
         </w:rPr>
-        <w:t xml:space="preserve"> </w:t>
-      </w:r>
-      <w:r>
-        <w:rPr>
-          <w:sz w:val="28"/>
-          <w:szCs w:val="28"/>
-        </w:rPr>
-        <w:t>об</w:t>
-      </w:r>
-      <w:r>
-        <w:rPr>
-          <w:sz w:val="28"/>
-          <w:szCs w:val="28"/>
-        </w:rPr>
-        <w:t>нуляется.</w:t>
+        <w:t xml:space="preserve"> обнуляется.</w:t>
       </w:r>
     </w:p>
     <w:p>
@@ -11791,8 +11929,8 @@
           <w:szCs w:val="28"/>
         </w:rPr>
       </w:pPr>
-      <w:bookmarkStart w:id="39" w:name="__RefHeading___Toc1576_1222970442"/>
-      <w:bookmarkEnd w:id="39"/>
+      <w:bookmarkStart w:id="38" w:name="__RefHeading___Toc1576_1222970442"/>
+      <w:bookmarkEnd w:id="38"/>
       <w:r>
         <w:rPr>
           <w:sz w:val="28"/>
@@ -11848,8 +11986,8 @@
           <w:szCs w:val="28"/>
         </w:rPr>
       </w:pPr>
-      <w:bookmarkStart w:id="40" w:name="__RefHeading___Toc1578_1222970442"/>
-      <w:bookmarkEnd w:id="40"/>
+      <w:bookmarkStart w:id="39" w:name="__RefHeading___Toc1578_1222970442"/>
+      <w:bookmarkEnd w:id="39"/>
       <w:r>
         <w:rPr/>
       </w:r>
@@ -12154,8 +12292,8 @@
           <w:szCs w:val="28"/>
         </w:rPr>
       </w:pPr>
-      <w:bookmarkStart w:id="41" w:name="__RefHeading___Toc1580_1222970442"/>
-      <w:bookmarkEnd w:id="41"/>
+      <w:bookmarkStart w:id="40" w:name="__RefHeading___Toc1580_1222970442"/>
+      <w:bookmarkEnd w:id="40"/>
       <w:r>
         <w:rPr>
           <w:sz w:val="28"/>
@@ -12283,15 +12421,23 @@
           <w:szCs w:val="28"/>
         </w:rPr>
       </w:pPr>
-      <w:bookmarkStart w:id="42" w:name="__RefHeading___Toc1582_1222970442"/>
-      <w:bookmarkEnd w:id="42"/>
+      <w:bookmarkStart w:id="41" w:name="__RefHeading___Toc1582_1222970442"/>
+      <w:bookmarkEnd w:id="41"/>
       <w:r>
         <w:rPr>
           <w:rFonts w:ascii="Times New Roman" w:hAnsi="Times New Roman"/>
           <w:sz w:val="28"/>
           <w:szCs w:val="28"/>
         </w:rPr>
-        <w:t>2.5 Захват точки пользователем</w:t>
+        <w:t xml:space="preserve">2.5 Захват пользователем </w:t>
+      </w:r>
+      <w:r>
+        <w:rPr>
+          <w:rFonts w:ascii="Times New Roman" w:hAnsi="Times New Roman"/>
+          <w:sz w:val="28"/>
+          <w:szCs w:val="28"/>
+        </w:rPr>
+        <w:t>вершины слайма</w:t>
       </w:r>
     </w:p>
     <w:p>
@@ -12313,29 +12459,7 @@
           <w:sz w:val="28"/>
           <w:szCs w:val="28"/>
         </w:rPr>
-        <w:t>Если пользователь хочет схватить вершину слайма, программа считывает координаты курсора мыши на дисплее, а затем испускает луч от точки наблюдателя через данный пиксель. Далее, находится ближайшая точка пересечения этого луча с поверхностью слайма. Если точка пересечения нашлась, то в пересеченной грани находится ближайшая к данной точке пересечения вершина.</w:t>
-      </w:r>
-    </w:p>
-    <w:p>
-      <w:pPr>
-        <w:pStyle w:val="TextBody"/>
-        <w:widowControl/>
-        <w:suppressAutoHyphens w:val="true"/>
-        <w:bidi w:val="0"/>
-        <w:spacing w:lineRule="auto" w:line="360" w:before="200" w:after="120"/>
-        <w:ind w:left="0" w:right="0" w:firstLine="737"/>
-        <w:jc w:val="both"/>
-        <w:rPr>
-          <w:sz w:val="28"/>
-          <w:szCs w:val="28"/>
-        </w:rPr>
-      </w:pPr>
-      <w:r>
-        <w:rPr>
-          <w:sz w:val="28"/>
-          <w:szCs w:val="28"/>
-        </w:rPr>
-        <w:t>Перемещение захваченной вершины осуществляется в плоскости, параллельной плоскости экрана и проходящей через эту вершину.</w:t>
+        <w:t>Если пользователь хочет схватить вершину слайма, программа считывает координаты курсора мыши на дисплее, а затем испускает луч от точки наблюдателя через данный пиксель. Далее, находится ближайшая точка пересечения этого луча с поверхностью слайма. Если точка пересечения нашлась, то в пересеченной грани находится ближайшая к данной точке пересечения вершина. Перемещение захваченной вершины осуществляется в плоскости, параллельной плоскости экрана и проходящей через эту вершину.</w:t>
       </w:r>
     </w:p>
     <w:p>
@@ -12353,23 +12477,15 @@
           <w:szCs w:val="28"/>
         </w:rPr>
       </w:pPr>
-      <w:bookmarkStart w:id="43" w:name="__RefHeading___Toc1584_1222970442"/>
-      <w:bookmarkEnd w:id="43"/>
+      <w:bookmarkStart w:id="42" w:name="__RefHeading___Toc1584_1222970442"/>
+      <w:bookmarkEnd w:id="42"/>
       <w:r>
         <w:rPr>
           <w:rFonts w:ascii="Times New Roman" w:hAnsi="Times New Roman"/>
           <w:sz w:val="28"/>
           <w:szCs w:val="28"/>
         </w:rPr>
-        <w:t xml:space="preserve">2.6 </w:t>
-      </w:r>
-      <w:r>
-        <w:rPr>
-          <w:rFonts w:ascii="Times New Roman" w:hAnsi="Times New Roman"/>
-          <w:sz w:val="28"/>
-          <w:szCs w:val="28"/>
-        </w:rPr>
-        <w:t>Алгоритм обратной трассировки лучей с применением модели освещения Уиттеда</w:t>
+        <w:t>2.6 Алгоритм обратной трассировки лучей</w:t>
       </w:r>
     </w:p>
     <w:p>
@@ -12392,8 +12508,8 @@
           <w:shd w:fill="auto" w:val="clear"/>
         </w:rPr>
       </w:pPr>
-      <w:bookmarkStart w:id="44" w:name="__RefHeading___Toc1586_1222970442"/>
-      <w:bookmarkEnd w:id="44"/>
+      <w:bookmarkStart w:id="43" w:name="__RefHeading___Toc1586_1222970442"/>
+      <w:bookmarkEnd w:id="43"/>
       <w:r>
         <w:rPr>
           <w:color w:val="000000"/>
@@ -12461,7 +12577,61 @@
           <w:szCs w:val="28"/>
           <w:shd w:fill="auto" w:val="clear"/>
         </w:rPr>
-        <w:t>Однако нам нужно учесть такие явления, как отражение и преломление света. Поэтому из точки пересечения строятся вторичные лучи по оптическим законам, если пересеченный объект зеркальный или преломляющий. Новые лучи рекурсивно трассируются дальше, а точки их соударений формируют дерево пересечений. По завершении рекурсии цвет пиксела рассчитывается путем суммирования цвета в узлах дерева с использованием модели освещения. В нашей программе цвет пиксела рассчитывается по модели освещения Уиттеда, то есть по формулам (9) и (10). Рекурсия завершается, если достигнуто максимальное число вторичных лучей, значение текущей интенсивности незначительно или нет пересечений с объектами сцены.</w:t>
+        <w:t xml:space="preserve">Однако нам нужно учесть такие явления, как отражение и преломление света. Поэтому из точки пересечения строятся вторичные лучи по оптическим законам, если пересеченный объект зеркальный или преломляющий. Новые лучи рекурсивно трассируются дальше, а точки их соударений формируют дерево пересечений. По завершении рекурсии </w:t>
+      </w:r>
+      <w:r>
+        <w:rPr>
+          <w:color w:val="000000"/>
+          <w:sz w:val="28"/>
+          <w:szCs w:val="28"/>
+          <w:shd w:fill="auto" w:val="clear"/>
+        </w:rPr>
+        <w:t>интенсивность</w:t>
+      </w:r>
+      <w:r>
+        <w:rPr>
+          <w:color w:val="000000"/>
+          <w:sz w:val="28"/>
+          <w:szCs w:val="28"/>
+          <w:shd w:fill="auto" w:val="clear"/>
+        </w:rPr>
+        <w:t xml:space="preserve"> пиксела рассчитывается путем суммирования </w:t>
+      </w:r>
+      <w:r>
+        <w:rPr>
+          <w:color w:val="000000"/>
+          <w:sz w:val="28"/>
+          <w:szCs w:val="28"/>
+          <w:shd w:fill="auto" w:val="clear"/>
+        </w:rPr>
+        <w:t>значений интенсивности</w:t>
+      </w:r>
+      <w:r>
+        <w:rPr>
+          <w:color w:val="000000"/>
+          <w:sz w:val="28"/>
+          <w:szCs w:val="28"/>
+          <w:shd w:fill="auto" w:val="clear"/>
+        </w:rPr>
+        <w:t xml:space="preserve"> в узлах дерева с использованием модели освещения. В нашей программе </w:t>
+      </w:r>
+      <w:r>
+        <w:rPr>
+          <w:color w:val="000000"/>
+          <w:sz w:val="28"/>
+          <w:szCs w:val="28"/>
+          <w:shd w:fill="auto" w:val="clear"/>
+        </w:rPr>
+        <w:t>интенсивность</w:t>
+      </w:r>
+      <w:r>
+        <w:rPr>
+          <w:color w:val="000000"/>
+          <w:sz w:val="28"/>
+          <w:szCs w:val="28"/>
+          <w:shd w:fill="auto" w:val="clear"/>
+        </w:rPr>
+        <w:t xml:space="preserve"> пиксела рассчитывается по модели освещения Уиттеда, то есть по формулам (9) и (10). Рекурсия завершается, если достигнуто максимальное число вторичных лучей, значение текущей интенсивности незначительно или нет пересечений с объектами сцены.</w:t>
       </w:r>
     </w:p>
     <w:p>
@@ -12508,8 +12678,8 @@
           <w:szCs w:val="28"/>
         </w:rPr>
       </w:pPr>
-      <w:bookmarkStart w:id="45" w:name="__RefHeading___Toc1588_1222970442"/>
-      <w:bookmarkEnd w:id="45"/>
+      <w:bookmarkStart w:id="44" w:name="__RefHeading___Toc1588_1222970442"/>
+      <w:bookmarkEnd w:id="44"/>
       <w:r>
         <w:rPr>
           <w:rFonts w:ascii="Times New Roman" w:hAnsi="Times New Roman"/>
@@ -12535,8 +12705,8 @@
           <w:szCs w:val="28"/>
         </w:rPr>
       </w:pPr>
-      <w:bookmarkStart w:id="46" w:name="__RefHeading___Toc1590_1222970442"/>
-      <w:bookmarkEnd w:id="46"/>
+      <w:bookmarkStart w:id="45" w:name="__RefHeading___Toc1590_1222970442"/>
+      <w:bookmarkEnd w:id="45"/>
       <w:r>
         <w:rPr>
           <w:rFonts w:ascii="Times New Roman" w:hAnsi="Times New Roman"/>
@@ -12544,7 +12714,7 @@
           <w:szCs w:val="28"/>
           <w:lang w:val="ru-RU" w:bidi="hi-IN"/>
         </w:rPr>
-        <w:t>3.1 Выбор языка программирования и среды разработки</w:t>
+        <w:t>3.1 Выбор инструментов разработки</w:t>
       </w:r>
     </w:p>
     <w:p>
@@ -12570,8 +12740,8 @@
           <w:lang w:val="ru-RU" w:bidi="hi-IN"/>
         </w:rPr>
       </w:pPr>
-      <w:bookmarkStart w:id="47" w:name="__RefHeading___Toc1592_1222970442"/>
-      <w:bookmarkEnd w:id="47"/>
+      <w:bookmarkStart w:id="46" w:name="__RefHeading___Toc1592_1222970442"/>
+      <w:bookmarkEnd w:id="46"/>
       <w:r>
         <w:rPr>
           <w:sz w:val="28"/>
@@ -12597,8 +12767,8 @@
           <w:szCs w:val="28"/>
         </w:rPr>
       </w:pPr>
-      <w:bookmarkStart w:id="48" w:name="__RefHeading___Toc1594_1222970442"/>
-      <w:bookmarkEnd w:id="48"/>
+      <w:bookmarkStart w:id="47" w:name="__RefHeading___Toc1594_1222970442"/>
+      <w:bookmarkEnd w:id="47"/>
       <w:r>
         <w:rPr>
           <w:rFonts w:ascii="Times New Roman" w:hAnsi="Times New Roman"/>
@@ -12632,8 +12802,8 @@
           <w:lang w:val="ru-RU" w:bidi="hi-IN"/>
         </w:rPr>
       </w:pPr>
-      <w:bookmarkStart w:id="49" w:name="__RefHeading___Toc1596_1222970442"/>
-      <w:bookmarkEnd w:id="49"/>
+      <w:bookmarkStart w:id="48" w:name="__RefHeading___Toc1596_1222970442"/>
+      <w:bookmarkEnd w:id="48"/>
       <w:r>
         <w:rPr>
           <w:sz w:val="28"/>
@@ -12659,8 +12829,8 @@
           <w:szCs w:val="28"/>
         </w:rPr>
       </w:pPr>
-      <w:bookmarkStart w:id="50" w:name="__RefHeading___Toc1598_1222970442"/>
-      <w:bookmarkEnd w:id="50"/>
+      <w:bookmarkStart w:id="49" w:name="__RefHeading___Toc1598_1222970442"/>
+      <w:bookmarkEnd w:id="49"/>
       <w:r>
         <w:rPr>
           <w:rFonts w:ascii="Times New Roman" w:hAnsi="Times New Roman"/>
@@ -12713,8 +12883,8 @@
           <w:szCs w:val="28"/>
         </w:rPr>
       </w:pPr>
-      <w:bookmarkStart w:id="51" w:name="__RefHeading___Toc1600_1222970442"/>
-      <w:bookmarkEnd w:id="51"/>
+      <w:bookmarkStart w:id="50" w:name="__RefHeading___Toc1600_1222970442"/>
+      <w:bookmarkEnd w:id="50"/>
       <w:r>
         <w:rPr>
           <w:rFonts w:ascii="Times New Roman" w:hAnsi="Times New Roman"/>
@@ -12744,38 +12914,38 @@
           <w:shd w:fill="FF0000" w:val="clear"/>
         </w:rPr>
       </w:pPr>
-      <w:bookmarkStart w:id="52" w:name="__RefHeading___Toc1602_1222970442"/>
+      <w:bookmarkStart w:id="51" w:name="__RefHeading___Toc1602_1222970442"/>
+      <w:bookmarkEnd w:id="51"/>
+      <w:r>
+        <w:rPr>
+          <w:sz w:val="28"/>
+          <w:szCs w:val="28"/>
+          <w:shd w:fill="FF0000" w:val="clear"/>
+          <w:lang w:val="ru-RU" w:bidi="hi-IN"/>
+        </w:rPr>
+        <w:t>&lt;написать&gt;</w:t>
+      </w:r>
+      <w:r>
+        <w:br w:type="page"/>
+      </w:r>
+    </w:p>
+    <w:p>
+      <w:pPr>
+        <w:pStyle w:val="Heading1"/>
+        <w:widowControl/>
+        <w:suppressAutoHyphens w:val="true"/>
+        <w:bidi w:val="0"/>
+        <w:spacing w:lineRule="auto" w:line="360" w:before="240" w:after="120"/>
+        <w:ind w:left="0" w:right="0" w:firstLine="737"/>
+        <w:jc w:val="both"/>
+        <w:outlineLvl w:val="1"/>
+        <w:rPr>
+          <w:sz w:val="28"/>
+          <w:szCs w:val="28"/>
+        </w:rPr>
+      </w:pPr>
+      <w:bookmarkStart w:id="52" w:name="__RefHeading___Toc1604_1222970442"/>
       <w:bookmarkEnd w:id="52"/>
-      <w:r>
-        <w:rPr>
-          <w:sz w:val="28"/>
-          <w:szCs w:val="28"/>
-          <w:shd w:fill="FF0000" w:val="clear"/>
-          <w:lang w:val="ru-RU" w:bidi="hi-IN"/>
-        </w:rPr>
-        <w:t>&lt;написать&gt;</w:t>
-      </w:r>
-      <w:r>
-        <w:br w:type="page"/>
-      </w:r>
-    </w:p>
-    <w:p>
-      <w:pPr>
-        <w:pStyle w:val="Heading1"/>
-        <w:widowControl/>
-        <w:suppressAutoHyphens w:val="true"/>
-        <w:bidi w:val="0"/>
-        <w:spacing w:lineRule="auto" w:line="360" w:before="240" w:after="120"/>
-        <w:ind w:left="0" w:right="0" w:firstLine="737"/>
-        <w:jc w:val="both"/>
-        <w:outlineLvl w:val="1"/>
-        <w:rPr>
-          <w:sz w:val="28"/>
-          <w:szCs w:val="28"/>
-        </w:rPr>
-      </w:pPr>
-      <w:bookmarkStart w:id="53" w:name="__RefHeading___Toc1604_1222970442"/>
-      <w:bookmarkEnd w:id="53"/>
       <w:r>
         <w:rPr>
           <w:rFonts w:ascii="Times New Roman" w:hAnsi="Times New Roman"/>
@@ -12805,8 +12975,8 @@
           <w:shd w:fill="FF0000" w:val="clear"/>
         </w:rPr>
       </w:pPr>
-      <w:bookmarkStart w:id="54" w:name="__RefHeading___Toc1606_1222970442"/>
-      <w:bookmarkEnd w:id="54"/>
+      <w:bookmarkStart w:id="53" w:name="__RefHeading___Toc1606_1222970442"/>
+      <w:bookmarkEnd w:id="53"/>
       <w:r>
         <w:rPr>
           <w:sz w:val="28"/>

</xml_diff>